<commit_message>
updated second.docx. 12/5/2021, 6:03:22 PM
</commit_message>
<xml_diff>
--- a/second.docx
+++ b/second.docx
@@ -2,14 +2,7 @@
 <file path=word/document.xml><?xml version="1.0" encoding="utf-8"?>
 <w:document xmlns:wpc="http://schemas.microsoft.com/office/word/2010/wordprocessingCanvas" xmlns:cx="http://schemas.microsoft.com/office/drawing/2014/chartex" xmlns:cx1="http://schemas.microsoft.com/office/drawing/2015/9/8/chartex" xmlns:cx2="http://schemas.microsoft.com/office/drawing/2015/10/21/chartex" xmlns:cx3="http://schemas.microsoft.com/office/drawing/2016/5/9/chartex" xmlns:cx4="http://schemas.microsoft.com/office/drawing/2016/5/10/chartex" xmlns:cx5="http://schemas.microsoft.com/office/drawing/2016/5/11/chartex" xmlns:cx6="http://schemas.microsoft.com/office/drawing/2016/5/12/chartex" xmlns:cx7="http://schemas.microsoft.com/office/drawing/2016/5/13/chartex" xmlns:cx8="http://schemas.microsoft.com/office/drawing/2016/5/14/chartex" xmlns:mc="http://schemas.openxmlformats.org/markup-compatibility/2006" xmlns:aink="http://schemas.microsoft.com/office/drawing/2016/ink" xmlns:am3d="http://schemas.microsoft.com/office/drawing/2017/model3d" xmlns:o="urn:schemas-microsoft-com:office:office" xmlns:r="http://schemas.openxmlformats.org/officeDocument/2006/relationships" xmlns:m="http://schemas.openxmlformats.org/officeDocument/2006/math" xmlns:v="urn:schemas-microsoft-com:vml" xmlns:wp14="http://schemas.microsoft.com/office/word/2010/wordprocessingDrawing" xmlns:wp="http://schemas.openxmlformats.org/drawingml/2006/wordprocessingDrawing" xmlns:w10="urn:schemas-microsoft-com:office:word" xmlns:w="http://schemas.openxmlformats.org/wordprocessingml/2006/main" xmlns:w14="http://schemas.microsoft.com/office/word/2010/wordml" xmlns:w15="http://schemas.microsoft.com/office/word/2012/wordml" xmlns:w16cex="http://schemas.microsoft.com/office/word/2018/wordml/cex" xmlns:w16cid="http://schemas.microsoft.com/office/word/2016/wordml/cid" xmlns:w16="http://schemas.microsoft.com/office/word/2018/wordml" xmlns:w16sdtdh="http://schemas.microsoft.com/office/word/2020/wordml/sdtdatahash" xmlns:w16se="http://schemas.microsoft.com/office/word/2015/wordml/symex" xmlns:wpg="http://schemas.microsoft.com/office/word/2010/wordprocessingGroup" xmlns:wpi="http://schemas.microsoft.com/office/word/2010/wordprocessingInk" xmlns:wne="http://schemas.microsoft.com/office/word/2006/wordml" xmlns:wps="http://schemas.microsoft.com/office/word/2010/wordprocessingShape" mc:Ignorable="w14 w15 w16se w16cid w16 w16cex w16sdtdh wp14">
   <w:body>
-    <w:p>
-      <w:pPr>
-        <w:rPr>
-          <w:rFonts w:hint="cs"/>
-          <w:rtl/>
-        </w:rPr>
-      </w:pPr>
-    </w:p>
+    <w:p/>
     <w:sectPr>
       <w:pgSz w:w="11906" w:h="16838"/>
       <w:pgMar w:top="1440" w:right="1440" w:bottom="1440" w:left="1440" w:header="708" w:footer="708" w:gutter="0"/>

</xml_diff>

<commit_message>
updated second.docx. 12/7/2021, 6:09:49 PM
</commit_message>
<xml_diff>
--- a/second.docx
+++ b/second.docx
@@ -2,7 +2,14 @@
 <file path=word/document.xml><?xml version="1.0" encoding="utf-8"?>
 <w:document xmlns:wpc="http://schemas.microsoft.com/office/word/2010/wordprocessingCanvas" xmlns:cx="http://schemas.microsoft.com/office/drawing/2014/chartex" xmlns:cx1="http://schemas.microsoft.com/office/drawing/2015/9/8/chartex" xmlns:cx2="http://schemas.microsoft.com/office/drawing/2015/10/21/chartex" xmlns:cx3="http://schemas.microsoft.com/office/drawing/2016/5/9/chartex" xmlns:cx4="http://schemas.microsoft.com/office/drawing/2016/5/10/chartex" xmlns:cx5="http://schemas.microsoft.com/office/drawing/2016/5/11/chartex" xmlns:cx6="http://schemas.microsoft.com/office/drawing/2016/5/12/chartex" xmlns:cx7="http://schemas.microsoft.com/office/drawing/2016/5/13/chartex" xmlns:cx8="http://schemas.microsoft.com/office/drawing/2016/5/14/chartex" xmlns:mc="http://schemas.openxmlformats.org/markup-compatibility/2006" xmlns:aink="http://schemas.microsoft.com/office/drawing/2016/ink" xmlns:am3d="http://schemas.microsoft.com/office/drawing/2017/model3d" xmlns:o="urn:schemas-microsoft-com:office:office" xmlns:r="http://schemas.openxmlformats.org/officeDocument/2006/relationships" xmlns:m="http://schemas.openxmlformats.org/officeDocument/2006/math" xmlns:v="urn:schemas-microsoft-com:vml" xmlns:wp14="http://schemas.microsoft.com/office/word/2010/wordprocessingDrawing" xmlns:wp="http://schemas.openxmlformats.org/drawingml/2006/wordprocessingDrawing" xmlns:w10="urn:schemas-microsoft-com:office:word" xmlns:w="http://schemas.openxmlformats.org/wordprocessingml/2006/main" xmlns:w14="http://schemas.microsoft.com/office/word/2010/wordml" xmlns:w15="http://schemas.microsoft.com/office/word/2012/wordml" xmlns:w16cex="http://schemas.microsoft.com/office/word/2018/wordml/cex" xmlns:w16cid="http://schemas.microsoft.com/office/word/2016/wordml/cid" xmlns:w16="http://schemas.microsoft.com/office/word/2018/wordml" xmlns:w16sdtdh="http://schemas.microsoft.com/office/word/2020/wordml/sdtdatahash" xmlns:w16se="http://schemas.microsoft.com/office/word/2015/wordml/symex" xmlns:wpg="http://schemas.microsoft.com/office/word/2010/wordprocessingGroup" xmlns:wpi="http://schemas.microsoft.com/office/word/2010/wordprocessingInk" xmlns:wne="http://schemas.microsoft.com/office/word/2006/wordml" xmlns:wps="http://schemas.microsoft.com/office/word/2010/wordprocessingShape" mc:Ignorable="w14 w15 w16se w16cid w16 w16cex w16sdtdh wp14">
   <w:body>
-    <w:p/>
+    <w:p>
+      <w:pPr>
+        <w:rPr>
+          <w:rFonts w:hint="cs"/>
+          <w:rtl/>
+        </w:rPr>
+      </w:pPr>
+    </w:p>
     <w:sectPr>
       <w:pgSz w:w="11906" w:h="16838"/>
       <w:pgMar w:top="1440" w:right="1440" w:bottom="1440" w:left="1440" w:header="708" w:footer="708" w:gutter="0"/>

</xml_diff>

<commit_message>
updated second.docx. 7.12.2021, 18:51:10
</commit_message>
<xml_diff>
--- a/second.docx
+++ b/second.docx
@@ -1,27 +1,2008 @@
 
 <file path=word/document.xml><?xml version="1.0" encoding="utf-8"?>
-<w:document xmlns:wpc="http://schemas.microsoft.com/office/word/2010/wordprocessingCanvas" xmlns:cx="http://schemas.microsoft.com/office/drawing/2014/chartex" xmlns:cx1="http://schemas.microsoft.com/office/drawing/2015/9/8/chartex" xmlns:cx2="http://schemas.microsoft.com/office/drawing/2015/10/21/chartex" xmlns:cx3="http://schemas.microsoft.com/office/drawing/2016/5/9/chartex" xmlns:cx4="http://schemas.microsoft.com/office/drawing/2016/5/10/chartex" xmlns:cx5="http://schemas.microsoft.com/office/drawing/2016/5/11/chartex" xmlns:cx6="http://schemas.microsoft.com/office/drawing/2016/5/12/chartex" xmlns:cx7="http://schemas.microsoft.com/office/drawing/2016/5/13/chartex" xmlns:cx8="http://schemas.microsoft.com/office/drawing/2016/5/14/chartex" xmlns:mc="http://schemas.openxmlformats.org/markup-compatibility/2006" xmlns:aink="http://schemas.microsoft.com/office/drawing/2016/ink" xmlns:am3d="http://schemas.microsoft.com/office/drawing/2017/model3d" xmlns:o="urn:schemas-microsoft-com:office:office" xmlns:r="http://schemas.openxmlformats.org/officeDocument/2006/relationships" xmlns:m="http://schemas.openxmlformats.org/officeDocument/2006/math" xmlns:v="urn:schemas-microsoft-com:vml" xmlns:wp14="http://schemas.microsoft.com/office/word/2010/wordprocessingDrawing" xmlns:wp="http://schemas.openxmlformats.org/drawingml/2006/wordprocessingDrawing" xmlns:w10="urn:schemas-microsoft-com:office:word" xmlns:w="http://schemas.openxmlformats.org/wordprocessingml/2006/main" xmlns:w14="http://schemas.microsoft.com/office/word/2010/wordml" xmlns:w15="http://schemas.microsoft.com/office/word/2012/wordml" xmlns:w16cex="http://schemas.microsoft.com/office/word/2018/wordml/cex" xmlns:w16cid="http://schemas.microsoft.com/office/word/2016/wordml/cid" xmlns:w16="http://schemas.microsoft.com/office/word/2018/wordml" xmlns:w16sdtdh="http://schemas.microsoft.com/office/word/2020/wordml/sdtdatahash" xmlns:w16se="http://schemas.microsoft.com/office/word/2015/wordml/symex" xmlns:wpg="http://schemas.microsoft.com/office/word/2010/wordprocessingGroup" xmlns:wpi="http://schemas.microsoft.com/office/word/2010/wordprocessingInk" xmlns:wne="http://schemas.microsoft.com/office/word/2006/wordml" xmlns:wps="http://schemas.microsoft.com/office/word/2010/wordprocessingShape" mc:Ignorable="w14 w15 w16se w16cid w16 w16cex w16sdtdh wp14">
+<w:document xmlns:wpc="http://schemas.microsoft.com/office/word/2010/wordprocessingCanvas" xmlns:cx="http://schemas.microsoft.com/office/drawing/2014/chartex" xmlns:mc="http://schemas.openxmlformats.org/markup-compatibility/2006" xmlns:o="urn:schemas-microsoft-com:office:office" xmlns:r="http://schemas.openxmlformats.org/officeDocument/2006/relationships" xmlns:m="http://schemas.openxmlformats.org/officeDocument/2006/math" xmlns:v="urn:schemas-microsoft-com:vml" xmlns:wp14="http://schemas.microsoft.com/office/word/2010/wordprocessingDrawing" xmlns:wp="http://schemas.openxmlformats.org/drawingml/2006/wordprocessingDrawing" xmlns:w10="urn:schemas-microsoft-com:office:word" xmlns:w="http://schemas.openxmlformats.org/wordprocessingml/2006/main" xmlns:w14="http://schemas.microsoft.com/office/word/2010/wordml" xmlns:w15="http://schemas.microsoft.com/office/word/2012/wordml" xmlns:w16se="http://schemas.microsoft.com/office/word/2015/wordml/symex" xmlns:wpg="http://schemas.microsoft.com/office/word/2010/wordprocessingGroup" xmlns:wpi="http://schemas.microsoft.com/office/word/2010/wordprocessingInk" xmlns:wne="http://schemas.microsoft.com/office/word/2006/wordml" xmlns:wps="http://schemas.microsoft.com/office/word/2010/wordprocessingShape" mc:Ignorable="w14 w15 w16se wp14">
   <w:body>
     <w:p>
       <w:pPr>
+        <w:spacing w:line="360" w:lineRule="auto"/>
+        <w:jc w:val="center"/>
         <w:rPr>
-          <w:rFonts w:hint="cs"/>
+          <w:b/>
+          <w:bCs/>
+          <w:color w:val="2E74B5" w:themeColor="accent1" w:themeShade="BF"/>
+          <w:sz w:val="32"/>
+          <w:szCs w:val="32"/>
+          <w:u w:val="single"/>
           <w:rtl/>
         </w:rPr>
       </w:pPr>
+      <w:proofErr w:type="spellStart"/>
+      <w:r>
+        <w:rPr>
+          <w:rFonts w:hint="cs"/>
+          <w:b/>
+          <w:bCs/>
+          <w:color w:val="2E74B5" w:themeColor="accent1" w:themeShade="BF"/>
+          <w:sz w:val="32"/>
+          <w:szCs w:val="32"/>
+          <w:u w:val="single"/>
+          <w:rtl/>
+        </w:rPr>
+        <w:t>עידכוני</w:t>
+      </w:r>
+      <w:proofErr w:type="spellEnd"/>
+      <w:r>
+        <w:rPr>
+          <w:rFonts w:hint="cs"/>
+          <w:b/>
+          <w:bCs/>
+          <w:color w:val="2E74B5" w:themeColor="accent1" w:themeShade="BF"/>
+          <w:sz w:val="32"/>
+          <w:szCs w:val="32"/>
+          <w:u w:val="single"/>
+          <w:rtl/>
+        </w:rPr>
+        <w:t xml:space="preserve"> מערכת יום שלישי </w:t>
+      </w:r>
+      <w:r>
+        <w:rPr>
+          <w:rFonts w:hint="cs"/>
+          <w:b/>
+          <w:bCs/>
+          <w:color w:val="2E74B5" w:themeColor="accent1" w:themeShade="BF"/>
+          <w:sz w:val="32"/>
+          <w:szCs w:val="32"/>
+          <w:u w:val="single"/>
+          <w:rtl/>
+        </w:rPr>
+        <w:t>7.12</w:t>
+      </w:r>
+      <w:r>
+        <w:rPr>
+          <w:rFonts w:hint="cs"/>
+          <w:b/>
+          <w:bCs/>
+          <w:color w:val="2E74B5" w:themeColor="accent1" w:themeShade="BF"/>
+          <w:sz w:val="32"/>
+          <w:szCs w:val="32"/>
+          <w:u w:val="single"/>
+          <w:rtl/>
+        </w:rPr>
+        <w:t>.2021</w:t>
+      </w:r>
     </w:p>
+    <w:tbl>
+      <w:tblPr>
+        <w:tblStyle w:val="a3"/>
+        <w:bidiVisual/>
+        <w:tblW w:w="10784" w:type="dxa"/>
+        <w:tblInd w:w="-19" w:type="dxa"/>
+        <w:tblLook w:val="04A0" w:firstRow="1" w:lastRow="0" w:firstColumn="1" w:lastColumn="0" w:noHBand="0" w:noVBand="1"/>
+      </w:tblPr>
+      <w:tblGrid>
+        <w:gridCol w:w="983"/>
+        <w:gridCol w:w="3262"/>
+        <w:gridCol w:w="1842"/>
+        <w:gridCol w:w="1909"/>
+        <w:gridCol w:w="2788"/>
+      </w:tblGrid>
+      <w:tr>
+        <w:trPr>
+          <w:trHeight w:val="622"/>
+        </w:trPr>
+        <w:tc>
+          <w:tcPr>
+            <w:tcW w:w="856" w:type="dxa"/>
+            <w:tcBorders>
+              <w:top w:val="thickThinSmallGap" w:sz="24" w:space="0" w:color="000000"/>
+              <w:left w:val="thinThickSmallGap" w:sz="24" w:space="0" w:color="000000"/>
+              <w:right w:val="thickThinSmallGap" w:sz="24" w:space="0" w:color="000000"/>
+            </w:tcBorders>
+            <w:shd w:val="clear" w:color="auto" w:fill="D9E2F3" w:themeFill="accent5" w:themeFillTint="33"/>
+          </w:tcPr>
+          <w:p>
+            <w:pPr>
+              <w:spacing w:line="360" w:lineRule="auto"/>
+              <w:jc w:val="center"/>
+              <w:rPr>
+                <w:b/>
+                <w:bCs/>
+                <w:color w:val="0070C0"/>
+                <w:sz w:val="28"/>
+                <w:szCs w:val="28"/>
+                <w:rtl/>
+              </w:rPr>
+            </w:pPr>
+          </w:p>
+        </w:tc>
+        <w:tc>
+          <w:tcPr>
+            <w:tcW w:w="9928" w:type="dxa"/>
+            <w:gridSpan w:val="4"/>
+            <w:tcBorders>
+              <w:top w:val="thickThinSmallGap" w:sz="24" w:space="0" w:color="000000"/>
+              <w:right w:val="thickThinSmallGap" w:sz="24" w:space="0" w:color="000000"/>
+            </w:tcBorders>
+            <w:shd w:val="clear" w:color="auto" w:fill="D9E2F3" w:themeFill="accent5" w:themeFillTint="33"/>
+          </w:tcPr>
+          <w:p>
+            <w:pPr>
+              <w:pStyle w:val="a4"/>
+              <w:numPr>
+                <w:ilvl w:val="0"/>
+                <w:numId w:val="1"/>
+              </w:numPr>
+              <w:spacing w:line="276" w:lineRule="auto"/>
+              <w:rPr>
+                <w:sz w:val="24"/>
+                <w:szCs w:val="24"/>
+              </w:rPr>
+            </w:pPr>
+            <w:r>
+              <w:rPr>
+                <w:rFonts w:ascii="Arial" w:hAnsi="Arial" w:cs="Arial"/>
+                <w:color w:val="000000"/>
+                <w:sz w:val="24"/>
+                <w:szCs w:val="24"/>
+                <w:rtl/>
+              </w:rPr>
+              <w:t>מועצת תלמידים בבית קינן 8.</w:t>
+            </w:r>
+            <w:r>
+              <w:rPr>
+                <w:rFonts w:ascii="Arial" w:hAnsi="Arial" w:cs="Arial" w:hint="cs"/>
+                <w:color w:val="000000"/>
+                <w:sz w:val="24"/>
+                <w:szCs w:val="24"/>
+                <w:rtl/>
+              </w:rPr>
+              <w:t>45</w:t>
+            </w:r>
+            <w:r>
+              <w:rPr>
+                <w:rFonts w:ascii="Arial" w:hAnsi="Arial" w:cs="Arial"/>
+                <w:color w:val="000000"/>
+                <w:sz w:val="24"/>
+                <w:szCs w:val="24"/>
+                <w:rtl/>
+              </w:rPr>
+              <w:t>-</w:t>
+            </w:r>
+            <w:r>
+              <w:rPr>
+                <w:rFonts w:ascii="Arial" w:hAnsi="Arial" w:cs="Arial" w:hint="cs"/>
+                <w:color w:val="000000"/>
+                <w:sz w:val="24"/>
+                <w:szCs w:val="24"/>
+                <w:rtl/>
+              </w:rPr>
+              <w:t>12</w:t>
+            </w:r>
+            <w:r>
+              <w:rPr>
+                <w:rFonts w:ascii="Arial" w:hAnsi="Arial" w:cs="Arial"/>
+                <w:color w:val="000000"/>
+                <w:sz w:val="24"/>
+                <w:szCs w:val="24"/>
+                <w:rtl/>
+              </w:rPr>
+              <w:t>.00</w:t>
+            </w:r>
+            <w:r>
+              <w:rPr>
+                <w:rFonts w:hint="cs"/>
+                <w:sz w:val="24"/>
+                <w:szCs w:val="24"/>
+                <w:rtl/>
+              </w:rPr>
+              <w:t xml:space="preserve"> בליווי קרן ומתן.</w:t>
+            </w:r>
+          </w:p>
+          <w:p>
+            <w:pPr>
+              <w:pStyle w:val="a4"/>
+              <w:numPr>
+                <w:ilvl w:val="0"/>
+                <w:numId w:val="1"/>
+              </w:numPr>
+              <w:spacing w:line="276" w:lineRule="auto"/>
+              <w:rPr>
+                <w:sz w:val="24"/>
+                <w:szCs w:val="24"/>
+                <w:rtl/>
+              </w:rPr>
+            </w:pPr>
+            <w:r>
+              <w:rPr>
+                <w:rFonts w:hint="cs"/>
+                <w:sz w:val="24"/>
+                <w:szCs w:val="24"/>
+                <w:rtl/>
+              </w:rPr>
+              <w:t xml:space="preserve">מתכונת בע"פ באנגלית לתלמידי יב3-6-11 ע"פ הזמנת המורה בחדרי מחשב </w:t>
+            </w:r>
+            <w:proofErr w:type="spellStart"/>
+            <w:r>
+              <w:rPr>
+                <w:rFonts w:hint="cs"/>
+                <w:sz w:val="24"/>
+                <w:szCs w:val="24"/>
+                <w:rtl/>
+              </w:rPr>
+              <w:t>ג'+ד</w:t>
+            </w:r>
+            <w:proofErr w:type="spellEnd"/>
+            <w:r>
+              <w:rPr>
+                <w:rFonts w:hint="cs"/>
+                <w:sz w:val="24"/>
+                <w:szCs w:val="24"/>
+                <w:rtl/>
+              </w:rPr>
+              <w:t>'.</w:t>
+            </w:r>
+          </w:p>
+          <w:p>
+            <w:pPr>
+              <w:pStyle w:val="a4"/>
+              <w:numPr>
+                <w:ilvl w:val="0"/>
+                <w:numId w:val="1"/>
+              </w:numPr>
+              <w:spacing w:line="276" w:lineRule="auto"/>
+              <w:rPr>
+                <w:sz w:val="24"/>
+                <w:szCs w:val="24"/>
+              </w:rPr>
+            </w:pPr>
+            <w:r>
+              <w:rPr>
+                <w:rFonts w:hint="cs"/>
+                <w:sz w:val="24"/>
+                <w:szCs w:val="24"/>
+                <w:rtl/>
+              </w:rPr>
+              <w:t>11.45</w:t>
+            </w:r>
+            <w:r>
+              <w:rPr>
+                <w:rFonts w:hint="cs"/>
+                <w:sz w:val="24"/>
+                <w:szCs w:val="24"/>
+                <w:rtl/>
+              </w:rPr>
+              <w:t>-13.00</w:t>
+            </w:r>
+            <w:r>
+              <w:rPr>
+                <w:rFonts w:hint="cs"/>
+                <w:sz w:val="24"/>
+                <w:szCs w:val="24"/>
+                <w:rtl/>
+              </w:rPr>
+              <w:t xml:space="preserve"> השתלמות </w:t>
+            </w:r>
+            <w:proofErr w:type="spellStart"/>
+            <w:r>
+              <w:rPr>
+                <w:rFonts w:hint="cs"/>
+                <w:sz w:val="24"/>
+                <w:szCs w:val="24"/>
+                <w:rtl/>
+              </w:rPr>
+              <w:t>מיינדפולנס</w:t>
+            </w:r>
+            <w:proofErr w:type="spellEnd"/>
+            <w:r>
+              <w:rPr>
+                <w:rFonts w:hint="cs"/>
+                <w:sz w:val="24"/>
+                <w:szCs w:val="24"/>
+                <w:rtl/>
+              </w:rPr>
+              <w:t xml:space="preserve"> בספריה</w:t>
+            </w:r>
+          </w:p>
+          <w:p>
+            <w:pPr>
+              <w:pStyle w:val="a4"/>
+              <w:numPr>
+                <w:ilvl w:val="0"/>
+                <w:numId w:val="1"/>
+              </w:numPr>
+              <w:spacing w:line="276" w:lineRule="auto"/>
+              <w:rPr>
+                <w:sz w:val="24"/>
+                <w:szCs w:val="24"/>
+              </w:rPr>
+            </w:pPr>
+            <w:r>
+              <w:rPr>
+                <w:rFonts w:hint="cs"/>
+                <w:sz w:val="24"/>
+                <w:szCs w:val="24"/>
+                <w:rtl/>
+              </w:rPr>
+              <w:t>13.00 יום המורה בחדר המורים</w:t>
+            </w:r>
+            <w:r>
+              <w:rPr>
+                <w:rFonts w:hint="cs"/>
+                <w:sz w:val="24"/>
+                <w:szCs w:val="24"/>
+                <w:rtl/>
+              </w:rPr>
+              <w:t>.</w:t>
+            </w:r>
+          </w:p>
+          <w:p>
+            <w:pPr>
+              <w:pStyle w:val="a4"/>
+              <w:numPr>
+                <w:ilvl w:val="0"/>
+                <w:numId w:val="1"/>
+              </w:numPr>
+              <w:spacing w:line="276" w:lineRule="auto"/>
+              <w:rPr>
+                <w:sz w:val="24"/>
+                <w:szCs w:val="24"/>
+                <w:rtl/>
+              </w:rPr>
+            </w:pPr>
+            <w:r>
+              <w:rPr>
+                <w:rFonts w:hint="cs"/>
+                <w:sz w:val="24"/>
+                <w:szCs w:val="24"/>
+                <w:rtl/>
+              </w:rPr>
+              <w:t xml:space="preserve">מועדון </w:t>
+            </w:r>
+            <w:r>
+              <w:rPr>
+                <w:rFonts w:hint="cs"/>
+                <w:sz w:val="24"/>
+                <w:szCs w:val="24"/>
+              </w:rPr>
+              <w:t>MUN</w:t>
+            </w:r>
+            <w:r>
+              <w:rPr>
+                <w:rFonts w:hint="cs"/>
+                <w:sz w:val="24"/>
+                <w:szCs w:val="24"/>
+                <w:rtl/>
+              </w:rPr>
+              <w:t xml:space="preserve"> מתקיים בשעה 12.10 בחדר 213. שחר טבנקין תלמיד ביה"ס וזוכה פרס </w:t>
+            </w:r>
+            <w:r>
+              <w:rPr>
+                <w:rFonts w:ascii="Arial" w:hAnsi="Arial" w:cs="Arial"/>
+                <w:b/>
+                <w:bCs/>
+                <w:color w:val="000000"/>
+                <w:sz w:val="18"/>
+                <w:szCs w:val="18"/>
+                <w:shd w:val="clear" w:color="auto" w:fill="FFFFFF"/>
+              </w:rPr>
+              <w:t>MOST DISTINGUISHED  DELEGATE</w:t>
+            </w:r>
+            <w:r>
+              <w:rPr>
+                <w:rFonts w:ascii="Arial" w:hAnsi="Arial" w:cs="Arial"/>
+                <w:b/>
+                <w:bCs/>
+                <w:color w:val="000000"/>
+                <w:shd w:val="clear" w:color="auto" w:fill="FFFFFF"/>
+              </w:rPr>
+              <w:t xml:space="preserve"> </w:t>
+            </w:r>
+            <w:r>
+              <w:rPr>
+                <w:rFonts w:ascii="Arial" w:hAnsi="Arial" w:cs="Arial" w:hint="cs"/>
+                <w:b/>
+                <w:bCs/>
+                <w:color w:val="000000"/>
+                <w:shd w:val="clear" w:color="auto" w:fill="FFFFFF"/>
+                <w:rtl/>
+              </w:rPr>
+              <w:t xml:space="preserve"> </w:t>
+            </w:r>
+            <w:r>
+              <w:rPr>
+                <w:rFonts w:hint="cs"/>
+                <w:sz w:val="24"/>
+                <w:szCs w:val="24"/>
+                <w:rtl/>
+              </w:rPr>
+              <w:t>ידריך ויסביר איך מצליחים וזוכים. ההשתתפות חובה למי שרוצה להיות חבר משלחת עתידית.</w:t>
+            </w:r>
+          </w:p>
+        </w:tc>
+      </w:tr>
+      <w:tr>
+        <w:trPr>
+          <w:trHeight w:val="1047"/>
+        </w:trPr>
+        <w:tc>
+          <w:tcPr>
+            <w:tcW w:w="856" w:type="dxa"/>
+            <w:tcBorders>
+              <w:top w:val="thickThinSmallGap" w:sz="24" w:space="0" w:color="000000"/>
+              <w:left w:val="thinThickSmallGap" w:sz="24" w:space="0" w:color="000000"/>
+              <w:right w:val="thickThinSmallGap" w:sz="24" w:space="0" w:color="000000"/>
+            </w:tcBorders>
+            <w:shd w:val="clear" w:color="auto" w:fill="D9E2F3" w:themeFill="accent5" w:themeFillTint="33"/>
+          </w:tcPr>
+          <w:p>
+            <w:pPr>
+              <w:spacing w:line="360" w:lineRule="auto"/>
+              <w:jc w:val="center"/>
+              <w:rPr>
+                <w:b/>
+                <w:bCs/>
+                <w:color w:val="FF0000"/>
+                <w:sz w:val="28"/>
+                <w:szCs w:val="28"/>
+                <w:rtl/>
+              </w:rPr>
+            </w:pPr>
+            <w:r>
+              <w:rPr>
+                <w:rFonts w:hint="cs"/>
+                <w:b/>
+                <w:bCs/>
+                <w:color w:val="FFFF00"/>
+                <w:sz w:val="28"/>
+                <w:szCs w:val="28"/>
+                <w:rtl/>
+              </w:rPr>
+              <w:t>תורנים</w:t>
+            </w:r>
+          </w:p>
+        </w:tc>
+        <w:tc>
+          <w:tcPr>
+            <w:tcW w:w="3262" w:type="dxa"/>
+            <w:tcBorders>
+              <w:top w:val="thickThinSmallGap" w:sz="24" w:space="0" w:color="000000"/>
+              <w:right w:val="thickThinSmallGap" w:sz="24" w:space="0" w:color="000000"/>
+            </w:tcBorders>
+            <w:shd w:val="clear" w:color="auto" w:fill="auto"/>
+          </w:tcPr>
+          <w:p>
+            <w:pPr>
+              <w:spacing w:line="276" w:lineRule="auto"/>
+              <w:jc w:val="right"/>
+              <w:rPr>
+                <w:b/>
+                <w:bCs/>
+                <w:sz w:val="20"/>
+                <w:szCs w:val="20"/>
+                <w:rtl/>
+              </w:rPr>
+            </w:pPr>
+          </w:p>
+          <w:p>
+            <w:pPr>
+              <w:spacing w:line="276" w:lineRule="auto"/>
+              <w:jc w:val="right"/>
+              <w:rPr>
+                <w:b/>
+                <w:bCs/>
+                <w:sz w:val="20"/>
+                <w:szCs w:val="20"/>
+                <w:rtl/>
+              </w:rPr>
+            </w:pPr>
+            <w:r>
+              <w:rPr>
+                <w:rFonts w:hint="cs"/>
+                <w:b/>
+                <w:bCs/>
+                <w:sz w:val="20"/>
+                <w:szCs w:val="20"/>
+                <w:rtl/>
+              </w:rPr>
+              <w:t xml:space="preserve">חצר קדמית </w:t>
+            </w:r>
+            <w:r>
+              <w:rPr>
+                <w:b/>
+                <w:bCs/>
+                <w:sz w:val="20"/>
+                <w:szCs w:val="20"/>
+                <w:rtl/>
+              </w:rPr>
+              <w:t>–</w:t>
+            </w:r>
+          </w:p>
+          <w:p>
+            <w:pPr>
+              <w:spacing w:line="276" w:lineRule="auto"/>
+              <w:jc w:val="right"/>
+              <w:rPr>
+                <w:b/>
+                <w:bCs/>
+                <w:sz w:val="20"/>
+                <w:szCs w:val="20"/>
+                <w:rtl/>
+              </w:rPr>
+            </w:pPr>
+            <w:r>
+              <w:rPr>
+                <w:rFonts w:hint="cs"/>
+                <w:b/>
+                <w:bCs/>
+                <w:sz w:val="20"/>
+                <w:szCs w:val="20"/>
+                <w:rtl/>
+              </w:rPr>
+              <w:t>חצר אחורית</w:t>
+            </w:r>
+            <w:bookmarkStart w:id="0" w:name="_GoBack"/>
+            <w:bookmarkEnd w:id="0"/>
+            <w:r>
+              <w:rPr>
+                <w:rFonts w:hint="cs"/>
+                <w:b/>
+                <w:bCs/>
+                <w:sz w:val="20"/>
+                <w:szCs w:val="20"/>
+                <w:rtl/>
+              </w:rPr>
+              <w:t xml:space="preserve"> וסביב האולם - </w:t>
+            </w:r>
+          </w:p>
+          <w:p>
+            <w:pPr>
+              <w:spacing w:line="276" w:lineRule="auto"/>
+              <w:jc w:val="right"/>
+              <w:rPr>
+                <w:b/>
+                <w:bCs/>
+                <w:sz w:val="20"/>
+                <w:szCs w:val="20"/>
+                <w:rtl/>
+              </w:rPr>
+            </w:pPr>
+            <w:r>
+              <w:rPr>
+                <w:rFonts w:hint="cs"/>
+                <w:b/>
+                <w:bCs/>
+                <w:sz w:val="20"/>
+                <w:szCs w:val="20"/>
+                <w:rtl/>
+              </w:rPr>
+              <w:t xml:space="preserve">מסדרונות בנין 200 - </w:t>
+            </w:r>
+          </w:p>
+          <w:p>
+            <w:pPr>
+              <w:spacing w:line="276" w:lineRule="auto"/>
+              <w:jc w:val="right"/>
+              <w:rPr>
+                <w:b/>
+                <w:bCs/>
+                <w:sz w:val="20"/>
+                <w:szCs w:val="20"/>
+                <w:rtl/>
+              </w:rPr>
+            </w:pPr>
+            <w:r>
+              <w:rPr>
+                <w:rFonts w:hint="cs"/>
+                <w:b/>
+                <w:bCs/>
+                <w:sz w:val="20"/>
+                <w:szCs w:val="20"/>
+                <w:rtl/>
+              </w:rPr>
+              <w:t xml:space="preserve">מסדרונות בנין 400 </w:t>
+            </w:r>
+            <w:r>
+              <w:rPr>
+                <w:b/>
+                <w:bCs/>
+                <w:sz w:val="20"/>
+                <w:szCs w:val="20"/>
+                <w:rtl/>
+              </w:rPr>
+              <w:t>–</w:t>
+            </w:r>
+            <w:r>
+              <w:rPr>
+                <w:rFonts w:hint="cs"/>
+                <w:b/>
+                <w:bCs/>
+                <w:sz w:val="20"/>
+                <w:szCs w:val="20"/>
+                <w:rtl/>
+              </w:rPr>
+              <w:t xml:space="preserve"> </w:t>
+            </w:r>
+          </w:p>
+          <w:p>
+            <w:pPr>
+              <w:spacing w:line="276" w:lineRule="auto"/>
+              <w:jc w:val="right"/>
+              <w:rPr>
+                <w:b/>
+                <w:bCs/>
+                <w:sz w:val="20"/>
+                <w:szCs w:val="20"/>
+                <w:rtl/>
+              </w:rPr>
+            </w:pPr>
+            <w:r>
+              <w:rPr>
+                <w:rFonts w:hint="cs"/>
+                <w:b/>
+                <w:bCs/>
+                <w:sz w:val="20"/>
+                <w:szCs w:val="20"/>
+                <w:rtl/>
+              </w:rPr>
+              <w:t>מסדרונות בנין 100 -</w:t>
+            </w:r>
+          </w:p>
+        </w:tc>
+        <w:tc>
+          <w:tcPr>
+            <w:tcW w:w="1842" w:type="dxa"/>
+            <w:tcBorders>
+              <w:top w:val="thickThinSmallGap" w:sz="24" w:space="0" w:color="000000"/>
+              <w:right w:val="thickThinSmallGap" w:sz="24" w:space="0" w:color="000000"/>
+            </w:tcBorders>
+            <w:shd w:val="clear" w:color="auto" w:fill="auto"/>
+          </w:tcPr>
+          <w:p>
+            <w:pPr>
+              <w:spacing w:line="276" w:lineRule="auto"/>
+              <w:rPr>
+                <w:b/>
+                <w:bCs/>
+                <w:sz w:val="20"/>
+                <w:szCs w:val="20"/>
+                <w:u w:val="single"/>
+                <w:rtl/>
+              </w:rPr>
+            </w:pPr>
+            <w:r>
+              <w:rPr>
+                <w:rFonts w:hint="cs"/>
+                <w:b/>
+                <w:bCs/>
+                <w:sz w:val="20"/>
+                <w:szCs w:val="20"/>
+                <w:u w:val="single"/>
+                <w:rtl/>
+              </w:rPr>
+              <w:t>10.00-10.15</w:t>
+            </w:r>
+          </w:p>
+          <w:p>
+            <w:pPr>
+              <w:spacing w:line="276" w:lineRule="auto"/>
+              <w:rPr>
+                <w:b/>
+                <w:bCs/>
+                <w:sz w:val="20"/>
+                <w:szCs w:val="20"/>
+                <w:rtl/>
+              </w:rPr>
+            </w:pPr>
+            <w:r>
+              <w:rPr>
+                <w:rFonts w:hint="cs"/>
+                <w:b/>
+                <w:bCs/>
+                <w:sz w:val="20"/>
+                <w:szCs w:val="20"/>
+                <w:rtl/>
+              </w:rPr>
+              <w:t>אורלי חייט</w:t>
+            </w:r>
+          </w:p>
+          <w:p>
+            <w:pPr>
+              <w:spacing w:line="276" w:lineRule="auto"/>
+              <w:rPr>
+                <w:b/>
+                <w:bCs/>
+                <w:sz w:val="20"/>
+                <w:szCs w:val="20"/>
+                <w:rtl/>
+              </w:rPr>
+            </w:pPr>
+            <w:r>
+              <w:rPr>
+                <w:rFonts w:hint="cs"/>
+                <w:b/>
+                <w:bCs/>
+                <w:sz w:val="20"/>
+                <w:szCs w:val="20"/>
+                <w:rtl/>
+              </w:rPr>
+              <w:t>שרה יחיאל</w:t>
+            </w:r>
+          </w:p>
+          <w:p>
+            <w:pPr>
+              <w:spacing w:line="276" w:lineRule="auto"/>
+              <w:rPr>
+                <w:b/>
+                <w:bCs/>
+                <w:sz w:val="20"/>
+                <w:szCs w:val="20"/>
+                <w:rtl/>
+              </w:rPr>
+            </w:pPr>
+            <w:r>
+              <w:rPr>
+                <w:rFonts w:hint="cs"/>
+                <w:b/>
+                <w:bCs/>
+                <w:sz w:val="20"/>
+                <w:szCs w:val="20"/>
+                <w:rtl/>
+              </w:rPr>
+              <w:t>אורי נווה</w:t>
+            </w:r>
+          </w:p>
+          <w:p>
+            <w:pPr>
+              <w:spacing w:line="276" w:lineRule="auto"/>
+              <w:rPr>
+                <w:b/>
+                <w:bCs/>
+                <w:sz w:val="20"/>
+                <w:szCs w:val="20"/>
+                <w:rtl/>
+              </w:rPr>
+            </w:pPr>
+            <w:r>
+              <w:rPr>
+                <w:rFonts w:hint="cs"/>
+                <w:b/>
+                <w:bCs/>
+                <w:sz w:val="20"/>
+                <w:szCs w:val="20"/>
+                <w:rtl/>
+              </w:rPr>
+              <w:t>אשרת</w:t>
+            </w:r>
+          </w:p>
+          <w:p>
+            <w:pPr>
+              <w:spacing w:line="276" w:lineRule="auto"/>
+              <w:rPr>
+                <w:b/>
+                <w:bCs/>
+                <w:sz w:val="20"/>
+                <w:szCs w:val="20"/>
+                <w:rtl/>
+              </w:rPr>
+            </w:pPr>
+            <w:r>
+              <w:rPr>
+                <w:rFonts w:hint="cs"/>
+                <w:b/>
+                <w:bCs/>
+                <w:sz w:val="20"/>
+                <w:szCs w:val="20"/>
+                <w:rtl/>
+              </w:rPr>
+              <w:t>שונית</w:t>
+            </w:r>
+          </w:p>
+        </w:tc>
+        <w:tc>
+          <w:tcPr>
+            <w:tcW w:w="1943" w:type="dxa"/>
+            <w:tcBorders>
+              <w:top w:val="thickThinSmallGap" w:sz="24" w:space="0" w:color="000000"/>
+              <w:right w:val="thickThinSmallGap" w:sz="24" w:space="0" w:color="000000"/>
+            </w:tcBorders>
+            <w:shd w:val="clear" w:color="auto" w:fill="auto"/>
+          </w:tcPr>
+          <w:p>
+            <w:pPr>
+              <w:spacing w:line="276" w:lineRule="auto"/>
+              <w:rPr>
+                <w:b/>
+                <w:bCs/>
+                <w:sz w:val="20"/>
+                <w:szCs w:val="20"/>
+                <w:rtl/>
+              </w:rPr>
+            </w:pPr>
+          </w:p>
+        </w:tc>
+        <w:tc>
+          <w:tcPr>
+            <w:tcW w:w="2881" w:type="dxa"/>
+            <w:tcBorders>
+              <w:top w:val="thickThinSmallGap" w:sz="24" w:space="0" w:color="000000"/>
+              <w:right w:val="thickThinSmallGap" w:sz="24" w:space="0" w:color="000000"/>
+            </w:tcBorders>
+            <w:shd w:val="clear" w:color="auto" w:fill="auto"/>
+          </w:tcPr>
+          <w:p>
+            <w:pPr>
+              <w:spacing w:line="276" w:lineRule="auto"/>
+              <w:rPr>
+                <w:b/>
+                <w:bCs/>
+                <w:sz w:val="20"/>
+                <w:szCs w:val="20"/>
+                <w:rtl/>
+              </w:rPr>
+            </w:pPr>
+          </w:p>
+        </w:tc>
+      </w:tr>
+      <w:tr>
+        <w:trPr>
+          <w:trHeight w:val="1121"/>
+        </w:trPr>
+        <w:tc>
+          <w:tcPr>
+            <w:tcW w:w="856" w:type="dxa"/>
+            <w:tcBorders>
+              <w:left w:val="thinThickSmallGap" w:sz="24" w:space="0" w:color="000000"/>
+              <w:right w:val="thickThinSmallGap" w:sz="24" w:space="0" w:color="000000"/>
+            </w:tcBorders>
+            <w:shd w:val="clear" w:color="auto" w:fill="D9E2F3" w:themeFill="accent5" w:themeFillTint="33"/>
+          </w:tcPr>
+          <w:p>
+            <w:pPr>
+              <w:spacing w:line="360" w:lineRule="auto"/>
+              <w:jc w:val="center"/>
+              <w:rPr>
+                <w:b/>
+                <w:bCs/>
+                <w:color w:val="538135" w:themeColor="accent6" w:themeShade="BF"/>
+                <w:sz w:val="28"/>
+                <w:szCs w:val="28"/>
+                <w:rtl/>
+              </w:rPr>
+            </w:pPr>
+            <w:r>
+              <w:rPr>
+                <w:rFonts w:hint="cs"/>
+                <w:b/>
+                <w:bCs/>
+                <w:color w:val="0070C0"/>
+                <w:sz w:val="28"/>
+                <w:szCs w:val="28"/>
+                <w:rtl/>
+              </w:rPr>
+              <w:t>שכבת יוד</w:t>
+            </w:r>
+          </w:p>
+        </w:tc>
+        <w:tc>
+          <w:tcPr>
+            <w:tcW w:w="9928" w:type="dxa"/>
+            <w:gridSpan w:val="4"/>
+            <w:tcBorders>
+              <w:right w:val="thickThinSmallGap" w:sz="24" w:space="0" w:color="000000"/>
+            </w:tcBorders>
+            <w:shd w:val="clear" w:color="auto" w:fill="auto"/>
+          </w:tcPr>
+          <w:p>
+            <w:pPr>
+              <w:spacing w:line="360" w:lineRule="auto"/>
+            </w:pPr>
+            <w:r>
+              <w:rPr>
+                <w:rFonts w:ascii="Arial" w:hAnsi="Arial" w:cs="Arial"/>
+                <w:b/>
+                <w:bCs/>
+                <w:color w:val="000000"/>
+                <w:sz w:val="24"/>
+                <w:szCs w:val="24"/>
+                <w:rtl/>
+              </w:rPr>
+              <w:t>מבחן לשון</w:t>
+            </w:r>
+            <w:r>
+              <w:rPr>
+                <w:rFonts w:ascii="Arial" w:hAnsi="Arial" w:cs="Arial"/>
+                <w:color w:val="000000"/>
+                <w:sz w:val="24"/>
+                <w:szCs w:val="24"/>
+                <w:rtl/>
+              </w:rPr>
+              <w:t xml:space="preserve"> </w:t>
+            </w:r>
+            <w:r>
+              <w:rPr>
+                <w:rFonts w:ascii="Arial" w:hAnsi="Arial" w:cs="Arial" w:hint="cs"/>
+                <w:color w:val="000000"/>
+                <w:rtl/>
+              </w:rPr>
+              <w:t>(</w:t>
+            </w:r>
+            <w:r>
+              <w:rPr>
+                <w:rFonts w:ascii="Arial" w:hAnsi="Arial" w:cs="Arial"/>
+                <w:color w:val="000000"/>
+                <w:rtl/>
+              </w:rPr>
+              <w:t>לתלמידי יוד שהיו בכדוריד</w:t>
+            </w:r>
+            <w:r>
+              <w:rPr>
+                <w:rFonts w:ascii="Arial" w:hAnsi="Arial" w:cs="Arial" w:hint="cs"/>
+                <w:color w:val="000000"/>
+                <w:rtl/>
+              </w:rPr>
+              <w:t>)</w:t>
+            </w:r>
+            <w:r>
+              <w:rPr>
+                <w:rFonts w:hint="cs"/>
+                <w:rtl/>
+              </w:rPr>
+              <w:t xml:space="preserve"> </w:t>
+            </w:r>
+            <w:r>
+              <w:rPr>
+                <w:rFonts w:hint="cs"/>
+                <w:rtl/>
+              </w:rPr>
+              <w:t xml:space="preserve">בשעה 11.00 </w:t>
+            </w:r>
+            <w:r>
+              <w:rPr>
+                <w:rFonts w:hint="cs"/>
+                <w:rtl/>
+              </w:rPr>
+              <w:t>בחדר יא4 (121) עד 12.15. בהשגחת שחר</w:t>
+            </w:r>
+          </w:p>
+          <w:p>
+            <w:pPr>
+              <w:spacing w:line="360" w:lineRule="auto"/>
+              <w:rPr>
+                <w:rtl/>
+              </w:rPr>
+            </w:pPr>
+            <w:r>
+              <w:rPr>
+                <w:rFonts w:hint="cs"/>
+                <w:rtl/>
+              </w:rPr>
+              <w:t>אין פיזיקה עם אריה שיעור 0+1+2.</w:t>
+            </w:r>
+          </w:p>
+          <w:p>
+            <w:pPr>
+              <w:spacing w:line="360" w:lineRule="auto"/>
+              <w:rPr>
+                <w:rtl/>
+              </w:rPr>
+            </w:pPr>
+            <w:r>
+              <w:rPr>
+                <w:rFonts w:hint="cs"/>
+                <w:rtl/>
+              </w:rPr>
+              <w:t>אין ערבית עם לילך שיעור1+2.</w:t>
+            </w:r>
+          </w:p>
+          <w:p>
+            <w:pPr>
+              <w:spacing w:line="360" w:lineRule="auto"/>
+              <w:rPr>
+                <w:rtl/>
+              </w:rPr>
+            </w:pPr>
+            <w:r>
+              <w:rPr>
+                <w:rFonts w:hint="cs"/>
+                <w:rtl/>
+              </w:rPr>
+              <w:t xml:space="preserve">אין דיפלומטיה עם </w:t>
+            </w:r>
+            <w:proofErr w:type="spellStart"/>
+            <w:r>
+              <w:rPr>
+                <w:rFonts w:hint="cs"/>
+                <w:rtl/>
+              </w:rPr>
+              <w:t>אוסי</w:t>
+            </w:r>
+            <w:proofErr w:type="spellEnd"/>
+            <w:r>
+              <w:rPr>
+                <w:rFonts w:hint="cs"/>
+                <w:rtl/>
+              </w:rPr>
+              <w:t xml:space="preserve"> שיעור 0+1+2.</w:t>
+            </w:r>
+          </w:p>
+          <w:p>
+            <w:pPr>
+              <w:spacing w:line="360" w:lineRule="auto"/>
+              <w:rPr>
+                <w:rtl/>
+              </w:rPr>
+            </w:pPr>
+            <w:r>
+              <w:rPr>
+                <w:rFonts w:hint="cs"/>
+                <w:rtl/>
+              </w:rPr>
+              <w:t xml:space="preserve">אין אנגלית לתלמידי </w:t>
+            </w:r>
+            <w:proofErr w:type="spellStart"/>
+            <w:r>
+              <w:rPr>
+                <w:rFonts w:hint="cs"/>
+                <w:rtl/>
+              </w:rPr>
+              <w:t>אוסי</w:t>
+            </w:r>
+            <w:proofErr w:type="spellEnd"/>
+            <w:r>
+              <w:rPr>
+                <w:rFonts w:hint="cs"/>
+                <w:rtl/>
+              </w:rPr>
+              <w:t xml:space="preserve"> </w:t>
+            </w:r>
+            <w:proofErr w:type="spellStart"/>
+            <w:r>
+              <w:rPr>
+                <w:rFonts w:hint="cs"/>
+                <w:rtl/>
+              </w:rPr>
+              <w:t>שלוסמן</w:t>
+            </w:r>
+            <w:proofErr w:type="spellEnd"/>
+            <w:r>
+              <w:rPr>
+                <w:rFonts w:hint="cs"/>
+                <w:rtl/>
+              </w:rPr>
+              <w:t xml:space="preserve"> שיעור 3+4.</w:t>
+            </w:r>
+          </w:p>
+          <w:p>
+            <w:pPr>
+              <w:spacing w:line="360" w:lineRule="auto"/>
+              <w:rPr>
+                <w:rtl/>
+              </w:rPr>
+            </w:pPr>
+            <w:r>
+              <w:rPr>
+                <w:rFonts w:hint="cs"/>
+                <w:rtl/>
+              </w:rPr>
+              <w:t xml:space="preserve">תקשוב </w:t>
+            </w:r>
+            <w:r>
+              <w:rPr>
+                <w:rFonts w:hint="cs"/>
+                <w:rtl/>
+              </w:rPr>
+              <w:t>עם אלי שיעור1+2 לומדים בחדר 214</w:t>
+            </w:r>
+          </w:p>
+          <w:p>
+            <w:pPr>
+              <w:spacing w:line="360" w:lineRule="auto"/>
+              <w:rPr>
+                <w:rtl/>
+              </w:rPr>
+            </w:pPr>
+            <w:r>
+              <w:rPr>
+                <w:rFonts w:hint="cs"/>
+                <w:rtl/>
+              </w:rPr>
+              <w:t xml:space="preserve">ביולוגיה עם יעקב שיעור 1+2 לומדים במעבדת פיסיקה. </w:t>
+            </w:r>
+          </w:p>
+          <w:p>
+            <w:pPr>
+              <w:spacing w:line="360" w:lineRule="auto"/>
+              <w:rPr>
+                <w:rtl/>
+              </w:rPr>
+            </w:pPr>
+            <w:r>
+              <w:rPr>
+                <w:rFonts w:hint="cs"/>
+                <w:rtl/>
+              </w:rPr>
+              <w:t xml:space="preserve">יוד5 שיעור4 </w:t>
+            </w:r>
+            <w:r>
+              <w:rPr>
+                <w:rtl/>
+              </w:rPr>
+              <w:t>–</w:t>
+            </w:r>
+            <w:r>
+              <w:rPr>
+                <w:rFonts w:hint="cs"/>
+                <w:rtl/>
+              </w:rPr>
+              <w:t xml:space="preserve"> חצי כיתה עם גלית בחדר 135,  חצי כיתה עם טופז בכיתה.</w:t>
+            </w:r>
+          </w:p>
+          <w:p>
+            <w:pPr>
+              <w:spacing w:line="360" w:lineRule="auto"/>
+              <w:rPr>
+                <w:rtl/>
+              </w:rPr>
+            </w:pPr>
+            <w:r>
+              <w:rPr>
+                <w:rFonts w:hint="cs"/>
+                <w:rtl/>
+              </w:rPr>
+              <w:t xml:space="preserve">יוד10 שיעור3 </w:t>
+            </w:r>
+            <w:r>
+              <w:rPr>
+                <w:rFonts w:hint="cs"/>
+                <w:rtl/>
+              </w:rPr>
+              <w:t>תעבורה עם ברוך</w:t>
+            </w:r>
+          </w:p>
+        </w:tc>
+      </w:tr>
+      <w:tr>
+        <w:trPr>
+          <w:trHeight w:val="825"/>
+        </w:trPr>
+        <w:tc>
+          <w:tcPr>
+            <w:tcW w:w="856" w:type="dxa"/>
+            <w:tcBorders>
+              <w:left w:val="thinThickSmallGap" w:sz="24" w:space="0" w:color="000000"/>
+              <w:right w:val="thickThinSmallGap" w:sz="24" w:space="0" w:color="000000"/>
+            </w:tcBorders>
+            <w:shd w:val="clear" w:color="auto" w:fill="D9E2F3" w:themeFill="accent5" w:themeFillTint="33"/>
+          </w:tcPr>
+          <w:p>
+            <w:pPr>
+              <w:spacing w:line="360" w:lineRule="auto"/>
+              <w:jc w:val="center"/>
+              <w:rPr>
+                <w:b/>
+                <w:bCs/>
+                <w:color w:val="538135" w:themeColor="accent6" w:themeShade="BF"/>
+                <w:sz w:val="28"/>
+                <w:szCs w:val="28"/>
+                <w:rtl/>
+              </w:rPr>
+            </w:pPr>
+          </w:p>
+          <w:p>
+            <w:pPr>
+              <w:spacing w:line="360" w:lineRule="auto"/>
+              <w:jc w:val="center"/>
+              <w:rPr>
+                <w:b/>
+                <w:bCs/>
+                <w:color w:val="538135" w:themeColor="accent6" w:themeShade="BF"/>
+                <w:sz w:val="28"/>
+                <w:szCs w:val="28"/>
+                <w:rtl/>
+              </w:rPr>
+            </w:pPr>
+            <w:r>
+              <w:rPr>
+                <w:rFonts w:hint="cs"/>
+                <w:b/>
+                <w:bCs/>
+                <w:color w:val="538135" w:themeColor="accent6" w:themeShade="BF"/>
+                <w:sz w:val="28"/>
+                <w:szCs w:val="28"/>
+                <w:rtl/>
+              </w:rPr>
+              <w:t>שכבת יא'</w:t>
+            </w:r>
+          </w:p>
+        </w:tc>
+        <w:tc>
+          <w:tcPr>
+            <w:tcW w:w="9928" w:type="dxa"/>
+            <w:gridSpan w:val="4"/>
+            <w:tcBorders>
+              <w:right w:val="thickThinSmallGap" w:sz="24" w:space="0" w:color="000000"/>
+            </w:tcBorders>
+            <w:shd w:val="clear" w:color="auto" w:fill="auto"/>
+          </w:tcPr>
+          <w:p>
+            <w:pPr>
+              <w:spacing w:line="360" w:lineRule="auto"/>
+              <w:rPr>
+                <w:b/>
+                <w:bCs/>
+                <w:rtl/>
+              </w:rPr>
+            </w:pPr>
+            <w:r>
+              <w:rPr>
+                <w:rFonts w:hint="cs"/>
+                <w:b/>
+                <w:bCs/>
+                <w:rtl/>
+              </w:rPr>
+              <w:t xml:space="preserve">יא' ע"פ הודעת המורות ללשון </w:t>
+            </w:r>
+            <w:r>
+              <w:rPr>
+                <w:b/>
+                <w:bCs/>
+                <w:rtl/>
+              </w:rPr>
+              <w:t>–</w:t>
+            </w:r>
+            <w:r>
+              <w:rPr>
+                <w:rFonts w:hint="cs"/>
+                <w:b/>
+                <w:bCs/>
+                <w:rtl/>
+              </w:rPr>
+              <w:t xml:space="preserve"> מטלה א-סינכרונית בשיעור6.</w:t>
+            </w:r>
+          </w:p>
+          <w:p>
+            <w:pPr>
+              <w:spacing w:line="360" w:lineRule="auto"/>
+              <w:rPr>
+                <w:rtl/>
+              </w:rPr>
+            </w:pPr>
+            <w:r>
+              <w:rPr>
+                <w:rFonts w:hint="cs"/>
+                <w:rtl/>
+              </w:rPr>
+              <w:t xml:space="preserve">אין </w:t>
+            </w:r>
+            <w:proofErr w:type="spellStart"/>
+            <w:r>
+              <w:rPr>
+                <w:rFonts w:hint="cs"/>
+                <w:rtl/>
+              </w:rPr>
+              <w:t>חנ"ג</w:t>
+            </w:r>
+            <w:proofErr w:type="spellEnd"/>
+            <w:r>
+              <w:rPr>
+                <w:rFonts w:hint="cs"/>
+                <w:rtl/>
+              </w:rPr>
+              <w:t xml:space="preserve"> עם קרן שיעור4</w:t>
+            </w:r>
+          </w:p>
+          <w:p>
+            <w:pPr>
+              <w:spacing w:line="360" w:lineRule="auto"/>
+              <w:rPr>
+                <w:rtl/>
+              </w:rPr>
+            </w:pPr>
+            <w:r>
+              <w:rPr>
+                <w:rFonts w:hint="cs"/>
+                <w:rtl/>
+              </w:rPr>
+              <w:t>יא6 - אין תנך עם מתן שיעור4</w:t>
+            </w:r>
+          </w:p>
+          <w:p>
+            <w:pPr>
+              <w:spacing w:line="360" w:lineRule="auto"/>
+              <w:rPr>
+                <w:rtl/>
+              </w:rPr>
+            </w:pPr>
+            <w:r>
+              <w:rPr>
+                <w:rFonts w:hint="cs"/>
+                <w:rtl/>
+              </w:rPr>
+              <w:t xml:space="preserve">יא9 </w:t>
+            </w:r>
+            <w:r>
+              <w:rPr>
+                <w:rFonts w:hint="cs"/>
+                <w:rtl/>
+              </w:rPr>
+              <w:t xml:space="preserve">שיעור3 קב' </w:t>
+            </w:r>
+            <w:r>
+              <w:rPr>
+                <w:rFonts w:hint="cs"/>
+                <w:rtl/>
+              </w:rPr>
+              <w:t xml:space="preserve">א' </w:t>
+            </w:r>
+            <w:proofErr w:type="spellStart"/>
+            <w:r>
+              <w:rPr>
+                <w:rFonts w:hint="cs"/>
+                <w:rtl/>
+              </w:rPr>
+              <w:t>הסטוריה</w:t>
+            </w:r>
+            <w:proofErr w:type="spellEnd"/>
+            <w:r>
+              <w:rPr>
+                <w:rFonts w:hint="cs"/>
+                <w:rtl/>
+              </w:rPr>
+              <w:t xml:space="preserve"> עם אולגה</w:t>
+            </w:r>
+          </w:p>
+          <w:p>
+            <w:pPr>
+              <w:spacing w:line="360" w:lineRule="auto"/>
+              <w:rPr>
+                <w:rtl/>
+              </w:rPr>
+            </w:pPr>
+            <w:r>
+              <w:rPr>
+                <w:rFonts w:hint="cs"/>
+                <w:rtl/>
+              </w:rPr>
+              <w:t xml:space="preserve">יא12 </w:t>
+            </w:r>
+            <w:r>
+              <w:rPr>
+                <w:rFonts w:hint="cs"/>
+                <w:rtl/>
+              </w:rPr>
+              <w:t>אין דיאלוג עם סיון.</w:t>
+            </w:r>
+          </w:p>
+        </w:tc>
+      </w:tr>
+      <w:tr>
+        <w:trPr>
+          <w:trHeight w:val="969"/>
+        </w:trPr>
+        <w:tc>
+          <w:tcPr>
+            <w:tcW w:w="856" w:type="dxa"/>
+            <w:tcBorders>
+              <w:left w:val="thinThickSmallGap" w:sz="24" w:space="0" w:color="000000"/>
+              <w:bottom w:val="thinThickSmallGap" w:sz="24" w:space="0" w:color="000000"/>
+              <w:right w:val="thickThinSmallGap" w:sz="24" w:space="0" w:color="000000"/>
+            </w:tcBorders>
+            <w:shd w:val="clear" w:color="auto" w:fill="D9E2F3" w:themeFill="accent5" w:themeFillTint="33"/>
+          </w:tcPr>
+          <w:p>
+            <w:pPr>
+              <w:spacing w:line="360" w:lineRule="auto"/>
+              <w:jc w:val="center"/>
+              <w:rPr>
+                <w:b/>
+                <w:bCs/>
+                <w:color w:val="FF00FF"/>
+                <w:sz w:val="28"/>
+                <w:szCs w:val="28"/>
+                <w:rtl/>
+              </w:rPr>
+            </w:pPr>
+            <w:r>
+              <w:rPr>
+                <w:rFonts w:hint="cs"/>
+                <w:b/>
+                <w:bCs/>
+                <w:color w:val="FF00FF"/>
+                <w:sz w:val="28"/>
+                <w:szCs w:val="28"/>
+                <w:rtl/>
+              </w:rPr>
+              <w:t xml:space="preserve">שכבת </w:t>
+            </w:r>
+            <w:proofErr w:type="spellStart"/>
+            <w:r>
+              <w:rPr>
+                <w:rFonts w:hint="cs"/>
+                <w:b/>
+                <w:bCs/>
+                <w:color w:val="FF00FF"/>
+                <w:sz w:val="28"/>
+                <w:szCs w:val="28"/>
+                <w:rtl/>
+              </w:rPr>
+              <w:t>יב</w:t>
+            </w:r>
+            <w:proofErr w:type="spellEnd"/>
+            <w:r>
+              <w:rPr>
+                <w:rFonts w:hint="cs"/>
+                <w:b/>
+                <w:bCs/>
+                <w:color w:val="FF00FF"/>
+                <w:sz w:val="28"/>
+                <w:szCs w:val="28"/>
+                <w:rtl/>
+              </w:rPr>
+              <w:t>'</w:t>
+            </w:r>
+          </w:p>
+        </w:tc>
+        <w:tc>
+          <w:tcPr>
+            <w:tcW w:w="9928" w:type="dxa"/>
+            <w:gridSpan w:val="4"/>
+            <w:tcBorders>
+              <w:bottom w:val="thinThickSmallGap" w:sz="24" w:space="0" w:color="000000"/>
+              <w:right w:val="thickThinSmallGap" w:sz="24" w:space="0" w:color="000000"/>
+            </w:tcBorders>
+            <w:shd w:val="clear" w:color="auto" w:fill="auto"/>
+          </w:tcPr>
+          <w:p>
+            <w:pPr>
+              <w:spacing w:line="360" w:lineRule="auto"/>
+              <w:rPr>
+                <w:rtl/>
+              </w:rPr>
+            </w:pPr>
+            <w:r>
+              <w:rPr>
+                <w:rFonts w:hint="cs"/>
+                <w:b/>
+                <w:bCs/>
+                <w:u w:val="single"/>
+                <w:rtl/>
+              </w:rPr>
+              <w:t>מתכונת בע"פ אנגלית</w:t>
+            </w:r>
+            <w:r>
+              <w:rPr>
+                <w:rFonts w:hint="cs"/>
+                <w:rtl/>
+              </w:rPr>
+              <w:t xml:space="preserve"> </w:t>
+            </w:r>
+            <w:r>
+              <w:rPr>
+                <w:rtl/>
+              </w:rPr>
+              <w:t>–</w:t>
+            </w:r>
+            <w:r>
+              <w:rPr>
+                <w:rFonts w:hint="cs"/>
+                <w:rtl/>
+              </w:rPr>
+              <w:t xml:space="preserve"> ע"פ הזמנת המורים </w:t>
+            </w:r>
+            <w:r>
+              <w:rPr>
+                <w:rtl/>
+              </w:rPr>
+              <w:t>–</w:t>
+            </w:r>
+            <w:r>
+              <w:rPr>
+                <w:rFonts w:hint="cs"/>
+                <w:rtl/>
+              </w:rPr>
+              <w:t xml:space="preserve"> בחדרי מחשב </w:t>
+            </w:r>
+            <w:proofErr w:type="spellStart"/>
+            <w:r>
+              <w:rPr>
+                <w:rFonts w:hint="cs"/>
+                <w:rtl/>
+              </w:rPr>
+              <w:t>ג'+ד</w:t>
+            </w:r>
+            <w:proofErr w:type="spellEnd"/>
+            <w:r>
+              <w:rPr>
+                <w:rFonts w:hint="cs"/>
+                <w:rtl/>
+              </w:rPr>
+              <w:t>'.</w:t>
+            </w:r>
+          </w:p>
+          <w:p>
+            <w:pPr>
+              <w:shd w:val="clear" w:color="auto" w:fill="FFFFFF"/>
+              <w:spacing w:line="360" w:lineRule="auto"/>
+              <w:rPr>
+                <w:rFonts w:ascii="Arial" w:eastAsia="Times New Roman" w:hAnsi="Arial" w:cs="Arial"/>
+                <w:color w:val="000000"/>
+              </w:rPr>
+            </w:pPr>
+            <w:r>
+              <w:rPr>
+                <w:rFonts w:ascii="Arial" w:eastAsia="Times New Roman" w:hAnsi="Arial" w:cs="Arial"/>
+                <w:color w:val="000000"/>
+                <w:rtl/>
+              </w:rPr>
+              <w:t>י"ב 3: 9:00-10:30</w:t>
+            </w:r>
+            <w:r>
+              <w:rPr>
+                <w:rFonts w:ascii="Arial" w:eastAsia="Times New Roman" w:hAnsi="Arial" w:cs="Arial" w:hint="cs"/>
+                <w:color w:val="000000"/>
+                <w:rtl/>
+              </w:rPr>
+              <w:t xml:space="preserve"> בליווי ערן.</w:t>
+            </w:r>
+          </w:p>
+          <w:p>
+            <w:pPr>
+              <w:shd w:val="clear" w:color="auto" w:fill="FFFFFF"/>
+              <w:spacing w:line="360" w:lineRule="auto"/>
+              <w:rPr>
+                <w:rFonts w:ascii="Arial" w:eastAsia="Times New Roman" w:hAnsi="Arial" w:cs="Arial"/>
+                <w:color w:val="000000"/>
+                <w:rtl/>
+              </w:rPr>
+            </w:pPr>
+            <w:r>
+              <w:rPr>
+                <w:rFonts w:ascii="Arial" w:eastAsia="Times New Roman" w:hAnsi="Arial" w:cs="Arial"/>
+                <w:color w:val="000000"/>
+                <w:rtl/>
+              </w:rPr>
+              <w:t>י"ב 6: 10:00-12:00</w:t>
+            </w:r>
+            <w:r>
+              <w:rPr>
+                <w:rFonts w:ascii="Arial" w:eastAsia="Times New Roman" w:hAnsi="Arial" w:cs="Arial" w:hint="cs"/>
+                <w:color w:val="000000"/>
+                <w:rtl/>
+              </w:rPr>
+              <w:t xml:space="preserve">  בליווי שלומית.</w:t>
+            </w:r>
+          </w:p>
+          <w:p>
+            <w:pPr>
+              <w:spacing w:line="360" w:lineRule="auto"/>
+              <w:rPr>
+                <w:rtl/>
+              </w:rPr>
+            </w:pPr>
+            <w:r>
+              <w:rPr>
+                <w:rFonts w:ascii="Arial" w:eastAsia="Times New Roman" w:hAnsi="Arial" w:cs="Arial"/>
+                <w:color w:val="000000"/>
+                <w:rtl/>
+              </w:rPr>
+              <w:t>י"ב 11: 12:00-13:00</w:t>
+            </w:r>
+            <w:r>
+              <w:rPr>
+                <w:rFonts w:ascii="Arial" w:eastAsia="Times New Roman" w:hAnsi="Arial" w:cs="Arial" w:hint="cs"/>
+                <w:color w:val="000000"/>
+                <w:rtl/>
+              </w:rPr>
+              <w:t xml:space="preserve">  בליווי זהר</w:t>
+            </w:r>
+            <w:r>
+              <w:rPr>
+                <w:rFonts w:hint="cs"/>
+                <w:rtl/>
+              </w:rPr>
+              <w:t xml:space="preserve"> </w:t>
+            </w:r>
+          </w:p>
+          <w:p>
+            <w:pPr>
+              <w:spacing w:line="360" w:lineRule="auto"/>
+              <w:rPr>
+                <w:rtl/>
+              </w:rPr>
+            </w:pPr>
+            <w:r>
+              <w:rPr>
+                <w:rFonts w:hint="cs"/>
+                <w:rtl/>
+              </w:rPr>
+              <w:t>.................................................................................................................................</w:t>
+            </w:r>
+          </w:p>
+          <w:p>
+            <w:pPr>
+              <w:spacing w:line="360" w:lineRule="auto"/>
+              <w:rPr>
+                <w:rtl/>
+              </w:rPr>
+            </w:pPr>
+            <w:r>
+              <w:rPr>
+                <w:rFonts w:hint="cs"/>
+                <w:rtl/>
+              </w:rPr>
+              <w:t xml:space="preserve">אין </w:t>
+            </w:r>
+            <w:proofErr w:type="spellStart"/>
+            <w:r>
+              <w:rPr>
+                <w:rFonts w:hint="cs"/>
+                <w:rtl/>
+              </w:rPr>
+              <w:t>חנ"ג</w:t>
+            </w:r>
+            <w:proofErr w:type="spellEnd"/>
+            <w:r>
+              <w:rPr>
+                <w:rFonts w:hint="cs"/>
+                <w:rtl/>
+              </w:rPr>
+              <w:t xml:space="preserve"> עם קרן</w:t>
+            </w:r>
+            <w:r>
+              <w:rPr>
+                <w:rFonts w:hint="cs"/>
+                <w:rtl/>
+              </w:rPr>
+              <w:t xml:space="preserve"> + סיון </w:t>
+            </w:r>
+            <w:r>
+              <w:rPr>
+                <w:rFonts w:hint="cs"/>
+                <w:rtl/>
+              </w:rPr>
+              <w:t xml:space="preserve"> שיעור1</w:t>
+            </w:r>
+          </w:p>
+          <w:p>
+            <w:pPr>
+              <w:spacing w:line="360" w:lineRule="auto"/>
+              <w:rPr>
+                <w:rtl/>
+              </w:rPr>
+            </w:pPr>
+            <w:r>
+              <w:rPr>
+                <w:rFonts w:hint="cs"/>
+                <w:rtl/>
+              </w:rPr>
+              <w:t xml:space="preserve">אין פיסיקה עם אופיר ק. + אריה -  שיעור3. </w:t>
+            </w:r>
+            <w:r>
+              <w:rPr>
+                <w:rFonts w:hint="cs"/>
+                <w:rtl/>
+              </w:rPr>
+              <w:t xml:space="preserve">  </w:t>
+            </w:r>
+          </w:p>
+          <w:p>
+            <w:pPr>
+              <w:spacing w:line="360" w:lineRule="auto"/>
+              <w:rPr>
+                <w:rtl/>
+              </w:rPr>
+            </w:pPr>
+            <w:r>
+              <w:rPr>
+                <w:rFonts w:hint="cs"/>
+                <w:rtl/>
+              </w:rPr>
+              <w:t>אין ערבית עם לילך.</w:t>
+            </w:r>
+          </w:p>
+          <w:p>
+            <w:pPr>
+              <w:spacing w:line="360" w:lineRule="auto"/>
+              <w:rPr>
+                <w:rtl/>
+              </w:rPr>
+            </w:pPr>
+            <w:r>
+              <w:rPr>
+                <w:rFonts w:hint="cs"/>
+                <w:rtl/>
+              </w:rPr>
+              <w:t xml:space="preserve">ביולוגיה עם חמוטל שיעור3 לומדים במעבדת פיסיקה. </w:t>
+            </w:r>
+          </w:p>
+          <w:p>
+            <w:pPr>
+              <w:spacing w:line="360" w:lineRule="auto"/>
+              <w:rPr>
+                <w:rtl/>
+              </w:rPr>
+            </w:pPr>
+            <w:r>
+              <w:rPr>
+                <w:rFonts w:hint="cs"/>
+                <w:rtl/>
+              </w:rPr>
+              <w:t>יב3 אזרחות שיעור4 לומדים בכיתה.</w:t>
+            </w:r>
+          </w:p>
+          <w:p>
+            <w:pPr>
+              <w:spacing w:line="360" w:lineRule="auto"/>
+              <w:rPr>
+                <w:rtl/>
+              </w:rPr>
+            </w:pPr>
+            <w:r>
+              <w:rPr>
+                <w:rFonts w:hint="cs"/>
+                <w:rtl/>
+              </w:rPr>
+              <w:t xml:space="preserve">יב5 מסיימים סוף שיעור3 </w:t>
+            </w:r>
+            <w:r>
+              <w:rPr>
+                <w:rtl/>
+              </w:rPr>
+              <w:t>–</w:t>
+            </w:r>
+            <w:r>
+              <w:rPr>
+                <w:rFonts w:hint="cs"/>
+                <w:rtl/>
+              </w:rPr>
+              <w:t xml:space="preserve"> מטלה א-סינכרונית אנגלית מהבית</w:t>
+            </w:r>
+          </w:p>
+          <w:p>
+            <w:pPr>
+              <w:spacing w:line="360" w:lineRule="auto"/>
+              <w:rPr>
+                <w:rtl/>
+              </w:rPr>
+            </w:pPr>
+            <w:r>
+              <w:rPr>
+                <w:rFonts w:hint="cs"/>
+                <w:rtl/>
+              </w:rPr>
+              <w:t>יב6 אין שיעור4 ספרות.</w:t>
+            </w:r>
+          </w:p>
+          <w:p>
+            <w:pPr>
+              <w:spacing w:line="360" w:lineRule="auto"/>
+              <w:rPr>
+                <w:rtl/>
+              </w:rPr>
+            </w:pPr>
+            <w:r>
+              <w:rPr>
+                <w:rFonts w:hint="cs"/>
+                <w:rtl/>
+              </w:rPr>
+              <w:lastRenderedPageBreak/>
+              <w:t xml:space="preserve">יב8-9 </w:t>
+            </w:r>
+            <w:r>
+              <w:rPr>
+                <w:rFonts w:hint="cs"/>
+                <w:rtl/>
+              </w:rPr>
+              <w:t xml:space="preserve">שיעור1 קב' קארן ספרות בחדר 233. שיעור2+3 כל הכיתה תנך עם סיגל בחדר יב9.  שיעור4 כרגיל, </w:t>
+            </w:r>
+            <w:r>
+              <w:rPr>
+                <w:rFonts w:hint="cs"/>
+                <w:rtl/>
+              </w:rPr>
+              <w:t>עבודות חקר עם ורדית עובדים בספריה.</w:t>
+            </w:r>
+          </w:p>
+          <w:p>
+            <w:pPr>
+              <w:spacing w:line="360" w:lineRule="auto"/>
+              <w:rPr>
+                <w:rtl/>
+              </w:rPr>
+            </w:pPr>
+            <w:r>
+              <w:rPr>
+                <w:rFonts w:hint="cs"/>
+                <w:rtl/>
+              </w:rPr>
+              <w:t xml:space="preserve">יב12 מתחילים שיעור2. </w:t>
+            </w:r>
+          </w:p>
+          <w:p>
+            <w:pPr>
+              <w:spacing w:line="360" w:lineRule="auto"/>
+              <w:rPr>
+                <w:rtl/>
+              </w:rPr>
+            </w:pPr>
+            <w:r>
+              <w:rPr>
+                <w:rFonts w:hint="cs"/>
+                <w:rtl/>
+              </w:rPr>
+              <w:t xml:space="preserve">מתמט' מואץ 4 יחל עם ליאורה יב8-9 </w:t>
+            </w:r>
+            <w:r>
+              <w:rPr>
+                <w:rFonts w:hint="cs"/>
+                <w:rtl/>
+              </w:rPr>
+              <w:t>ת</w:t>
+            </w:r>
+            <w:r>
+              <w:rPr>
+                <w:rFonts w:hint="cs"/>
+                <w:rtl/>
+              </w:rPr>
+              <w:t xml:space="preserve">גבור ב 11.00-13.00 </w:t>
+            </w:r>
+            <w:r>
+              <w:rPr>
+                <w:rFonts w:hint="cs"/>
+                <w:rtl/>
+              </w:rPr>
+              <w:t>בחדר 132</w:t>
+            </w:r>
+          </w:p>
+          <w:p>
+            <w:pPr>
+              <w:spacing w:line="360" w:lineRule="auto"/>
+              <w:rPr>
+                <w:rFonts w:ascii="Arial" w:eastAsia="Times New Roman" w:hAnsi="Arial" w:cs="Arial"/>
+                <w:color w:val="000000"/>
+                <w:rtl/>
+              </w:rPr>
+            </w:pPr>
+          </w:p>
+        </w:tc>
+      </w:tr>
+    </w:tbl>
+    <w:p/>
     <w:sectPr>
       <w:pgSz w:w="11906" w:h="16838"/>
-      <w:pgMar w:top="1440" w:right="1440" w:bottom="1440" w:left="1440" w:header="708" w:footer="708" w:gutter="0"/>
+      <w:pgMar w:top="720" w:right="720" w:bottom="720" w:left="720" w:header="708" w:footer="708" w:gutter="0"/>
       <w:cols w:space="708"/>
+      <w:bidi/>
+      <w:rtlGutter/>
       <w:docGrid w:linePitch="360"/>
     </w:sectPr>
   </w:body>
 </w:document>
 </file>
 
+<file path=word/numbering.xml><?xml version="1.0" encoding="utf-8"?>
+<w:numbering xmlns:wpc="http://schemas.microsoft.com/office/word/2010/wordprocessingCanvas" xmlns:cx="http://schemas.microsoft.com/office/drawing/2014/chartex" xmlns:mc="http://schemas.openxmlformats.org/markup-compatibility/2006" xmlns:o="urn:schemas-microsoft-com:office:office" xmlns:r="http://schemas.openxmlformats.org/officeDocument/2006/relationships" xmlns:m="http://schemas.openxmlformats.org/officeDocument/2006/math" xmlns:v="urn:schemas-microsoft-com:vml" xmlns:wp14="http://schemas.microsoft.com/office/word/2010/wordprocessingDrawing" xmlns:wp="http://schemas.openxmlformats.org/drawingml/2006/wordprocessingDrawing" xmlns:w10="urn:schemas-microsoft-com:office:word" xmlns:w="http://schemas.openxmlformats.org/wordprocessingml/2006/main" xmlns:w14="http://schemas.microsoft.com/office/word/2010/wordml" xmlns:w15="http://schemas.microsoft.com/office/word/2012/wordml" xmlns:w16se="http://schemas.microsoft.com/office/word/2015/wordml/symex" xmlns:wpg="http://schemas.microsoft.com/office/word/2010/wordprocessingGroup" xmlns:wpi="http://schemas.microsoft.com/office/word/2010/wordprocessingInk" xmlns:wne="http://schemas.microsoft.com/office/word/2006/wordml" xmlns:wps="http://schemas.microsoft.com/office/word/2010/wordprocessingShape" mc:Ignorable="w14 w15 w16se wp14">
+  <w:abstractNum w:abstractNumId="0" w15:restartNumberingAfterBreak="0">
+    <w:nsid w:val="32262333"/>
+    <w:multiLevelType w:val="hybridMultilevel"/>
+    <w:tmpl w:val="127C9A22"/>
+    <w:lvl w:ilvl="0" w:tplc="0409000D">
+      <w:start w:val="1"/>
+      <w:numFmt w:val="bullet"/>
+      <w:lvlText w:val=""/>
+      <w:lvlJc w:val="left"/>
+      <w:pPr>
+        <w:ind w:left="720" w:hanging="360"/>
+      </w:pPr>
+      <w:rPr>
+        <w:rFonts w:ascii="Wingdings" w:hAnsi="Wingdings" w:hint="default"/>
+      </w:rPr>
+    </w:lvl>
+    <w:lvl w:ilvl="1" w:tplc="04090003" w:tentative="1">
+      <w:start w:val="1"/>
+      <w:numFmt w:val="bullet"/>
+      <w:lvlText w:val="o"/>
+      <w:lvlJc w:val="left"/>
+      <w:pPr>
+        <w:ind w:left="1440" w:hanging="360"/>
+      </w:pPr>
+      <w:rPr>
+        <w:rFonts w:ascii="Courier New" w:hAnsi="Courier New" w:cs="Courier New" w:hint="default"/>
+      </w:rPr>
+    </w:lvl>
+    <w:lvl w:ilvl="2" w:tplc="04090005" w:tentative="1">
+      <w:start w:val="1"/>
+      <w:numFmt w:val="bullet"/>
+      <w:lvlText w:val=""/>
+      <w:lvlJc w:val="left"/>
+      <w:pPr>
+        <w:ind w:left="2160" w:hanging="360"/>
+      </w:pPr>
+      <w:rPr>
+        <w:rFonts w:ascii="Wingdings" w:hAnsi="Wingdings" w:hint="default"/>
+      </w:rPr>
+    </w:lvl>
+    <w:lvl w:ilvl="3" w:tplc="04090001" w:tentative="1">
+      <w:start w:val="1"/>
+      <w:numFmt w:val="bullet"/>
+      <w:lvlText w:val=""/>
+      <w:lvlJc w:val="left"/>
+      <w:pPr>
+        <w:ind w:left="2880" w:hanging="360"/>
+      </w:pPr>
+      <w:rPr>
+        <w:rFonts w:ascii="Symbol" w:hAnsi="Symbol" w:hint="default"/>
+      </w:rPr>
+    </w:lvl>
+    <w:lvl w:ilvl="4" w:tplc="04090003" w:tentative="1">
+      <w:start w:val="1"/>
+      <w:numFmt w:val="bullet"/>
+      <w:lvlText w:val="o"/>
+      <w:lvlJc w:val="left"/>
+      <w:pPr>
+        <w:ind w:left="3600" w:hanging="360"/>
+      </w:pPr>
+      <w:rPr>
+        <w:rFonts w:ascii="Courier New" w:hAnsi="Courier New" w:cs="Courier New" w:hint="default"/>
+      </w:rPr>
+    </w:lvl>
+    <w:lvl w:ilvl="5" w:tplc="04090005" w:tentative="1">
+      <w:start w:val="1"/>
+      <w:numFmt w:val="bullet"/>
+      <w:lvlText w:val=""/>
+      <w:lvlJc w:val="left"/>
+      <w:pPr>
+        <w:ind w:left="4320" w:hanging="360"/>
+      </w:pPr>
+      <w:rPr>
+        <w:rFonts w:ascii="Wingdings" w:hAnsi="Wingdings" w:hint="default"/>
+      </w:rPr>
+    </w:lvl>
+    <w:lvl w:ilvl="6" w:tplc="04090001" w:tentative="1">
+      <w:start w:val="1"/>
+      <w:numFmt w:val="bullet"/>
+      <w:lvlText w:val=""/>
+      <w:lvlJc w:val="left"/>
+      <w:pPr>
+        <w:ind w:left="5040" w:hanging="360"/>
+      </w:pPr>
+      <w:rPr>
+        <w:rFonts w:ascii="Symbol" w:hAnsi="Symbol" w:hint="default"/>
+      </w:rPr>
+    </w:lvl>
+    <w:lvl w:ilvl="7" w:tplc="04090003" w:tentative="1">
+      <w:start w:val="1"/>
+      <w:numFmt w:val="bullet"/>
+      <w:lvlText w:val="o"/>
+      <w:lvlJc w:val="left"/>
+      <w:pPr>
+        <w:ind w:left="5760" w:hanging="360"/>
+      </w:pPr>
+      <w:rPr>
+        <w:rFonts w:ascii="Courier New" w:hAnsi="Courier New" w:cs="Courier New" w:hint="default"/>
+      </w:rPr>
+    </w:lvl>
+    <w:lvl w:ilvl="8" w:tplc="04090005" w:tentative="1">
+      <w:start w:val="1"/>
+      <w:numFmt w:val="bullet"/>
+      <w:lvlText w:val=""/>
+      <w:lvlJc w:val="left"/>
+      <w:pPr>
+        <w:ind w:left="6480" w:hanging="360"/>
+      </w:pPr>
+      <w:rPr>
+        <w:rFonts w:ascii="Wingdings" w:hAnsi="Wingdings" w:hint="default"/>
+      </w:rPr>
+    </w:lvl>
+  </w:abstractNum>
+  <w:num w:numId="1">
+    <w:abstractNumId w:val="0"/>
+  </w:num>
+</w:numbering>
+</file>
+
 <file path=word/styles.xml><?xml version="1.0" encoding="utf-8"?>
-<w:styles xmlns:mc="http://schemas.openxmlformats.org/markup-compatibility/2006" xmlns:r="http://schemas.openxmlformats.org/officeDocument/2006/relationships" xmlns:w="http://schemas.openxmlformats.org/wordprocessingml/2006/main" xmlns:w14="http://schemas.microsoft.com/office/word/2010/wordml" xmlns:w15="http://schemas.microsoft.com/office/word/2012/wordml" xmlns:w16cex="http://schemas.microsoft.com/office/word/2018/wordml/cex" xmlns:w16cid="http://schemas.microsoft.com/office/word/2016/wordml/cid" xmlns:w16="http://schemas.microsoft.com/office/word/2018/wordml" xmlns:w16sdtdh="http://schemas.microsoft.com/office/word/2020/wordml/sdtdatahash" xmlns:w16se="http://schemas.microsoft.com/office/word/2015/wordml/symex" mc:Ignorable="w14 w15 w16se w16cid w16 w16cex w16sdtdh">
+<w:styles xmlns:mc="http://schemas.openxmlformats.org/markup-compatibility/2006" xmlns:r="http://schemas.openxmlformats.org/officeDocument/2006/relationships" xmlns:w="http://schemas.openxmlformats.org/wordprocessingml/2006/main" xmlns:w14="http://schemas.microsoft.com/office/word/2010/wordml" xmlns:w15="http://schemas.microsoft.com/office/word/2012/wordml" xmlns:w16se="http://schemas.microsoft.com/office/word/2015/wordml/symex" mc:Ignorable="w14 w15 w16se">
   <w:docDefaults>
     <w:rPrDefault>
       <w:rPr>
@@ -37,7 +2018,7 @@
       </w:pPr>
     </w:pPrDefault>
   </w:docDefaults>
-  <w:latentStyles w:defLockedState="0" w:defUIPriority="99" w:defSemiHidden="0" w:defUnhideWhenUsed="0" w:defQFormat="0" w:count="376">
+  <w:latentStyles w:defLockedState="0" w:defUIPriority="99" w:defSemiHidden="0" w:defUnhideWhenUsed="0" w:defQFormat="0" w:count="371">
     <w:lsdException w:name="Normal" w:uiPriority="0" w:qFormat="1"/>
     <w:lsdException w:name="heading 1" w:uiPriority="9" w:qFormat="1"/>
     <w:lsdException w:name="heading 2" w:semiHidden="1" w:uiPriority="9" w:unhideWhenUsed="1" w:qFormat="1"/>
@@ -409,15 +2390,14 @@
     <w:lsdException w:name="List Table 5 Dark Accent 6" w:uiPriority="50"/>
     <w:lsdException w:name="List Table 6 Colorful Accent 6" w:uiPriority="51"/>
     <w:lsdException w:name="List Table 7 Colorful Accent 6" w:uiPriority="52"/>
-    <w:lsdException w:name="Mention" w:semiHidden="1" w:unhideWhenUsed="1"/>
-    <w:lsdException w:name="Smart Hyperlink" w:semiHidden="1" w:unhideWhenUsed="1"/>
-    <w:lsdException w:name="Hashtag" w:semiHidden="1" w:unhideWhenUsed="1"/>
-    <w:lsdException w:name="Unresolved Mention" w:semiHidden="1" w:unhideWhenUsed="1"/>
-    <w:lsdException w:name="Smart Link" w:semiHidden="1" w:unhideWhenUsed="1"/>
   </w:latentStyles>
   <w:style w:type="paragraph" w:default="1" w:styleId="a">
     <w:name w:val="Normal"/>
     <w:qFormat/>
+    <w:rsid w:val="003003C7"/>
+    <w:pPr>
+      <w:bidi/>
+    </w:pPr>
   </w:style>
   <w:style w:type="character" w:default="1" w:styleId="a0">
     <w:name w:val="Default Paragraph Font"/>
@@ -446,6 +2426,36 @@
     <w:semiHidden/>
     <w:unhideWhenUsed/>
   </w:style>
+  <w:style w:type="table" w:styleId="a3">
+    <w:name w:val="Table Grid"/>
+    <w:basedOn w:val="a1"/>
+    <w:uiPriority w:val="39"/>
+    <w:rsid w:val="003003C7"/>
+    <w:pPr>
+      <w:spacing w:after="0" w:line="240" w:lineRule="auto"/>
+    </w:pPr>
+    <w:tblPr>
+      <w:tblBorders>
+        <w:top w:val="single" w:sz="4" w:space="0" w:color="auto"/>
+        <w:left w:val="single" w:sz="4" w:space="0" w:color="auto"/>
+        <w:bottom w:val="single" w:sz="4" w:space="0" w:color="auto"/>
+        <w:right w:val="single" w:sz="4" w:space="0" w:color="auto"/>
+        <w:insideH w:val="single" w:sz="4" w:space="0" w:color="auto"/>
+        <w:insideV w:val="single" w:sz="4" w:space="0" w:color="auto"/>
+      </w:tblBorders>
+    </w:tblPr>
+  </w:style>
+  <w:style w:type="paragraph" w:styleId="a4">
+    <w:name w:val="List Paragraph"/>
+    <w:basedOn w:val="a"/>
+    <w:uiPriority w:val="34"/>
+    <w:qFormat/>
+    <w:rsid w:val="003003C7"/>
+    <w:pPr>
+      <w:ind w:left="720"/>
+      <w:contextualSpacing/>
+    </w:pPr>
+  </w:style>
 </w:styles>
 </file>
 
@@ -466,7 +2476,7 @@
         <a:srgbClr val="E7E6E6"/>
       </a:lt2>
       <a:accent1>
-        <a:srgbClr val="4472C4"/>
+        <a:srgbClr val="5B9BD5"/>
       </a:accent1>
       <a:accent2>
         <a:srgbClr val="ED7D31"/>
@@ -478,7 +2488,7 @@
         <a:srgbClr val="FFC000"/>
       </a:accent4>
       <a:accent5>
-        <a:srgbClr val="5B9BD5"/>
+        <a:srgbClr val="4472C4"/>
       </a:accent5>
       <a:accent6>
         <a:srgbClr val="70AD47"/>

</xml_diff>

<commit_message>
updated second.docx. 7.12.2021, 18:52:26
</commit_message>
<xml_diff>
--- a/second.docx
+++ b/second.docx
@@ -1,6 +1,6 @@
 
 <file path=word/document.xml><?xml version="1.0" encoding="utf-8"?>
-<w:document xmlns:wpc="http://schemas.microsoft.com/office/word/2010/wordprocessingCanvas" xmlns:cx="http://schemas.microsoft.com/office/drawing/2014/chartex" xmlns:mc="http://schemas.openxmlformats.org/markup-compatibility/2006" xmlns:o="urn:schemas-microsoft-com:office:office" xmlns:r="http://schemas.openxmlformats.org/officeDocument/2006/relationships" xmlns:m="http://schemas.openxmlformats.org/officeDocument/2006/math" xmlns:v="urn:schemas-microsoft-com:vml" xmlns:wp14="http://schemas.microsoft.com/office/word/2010/wordprocessingDrawing" xmlns:wp="http://schemas.openxmlformats.org/drawingml/2006/wordprocessingDrawing" xmlns:w10="urn:schemas-microsoft-com:office:word" xmlns:w="http://schemas.openxmlformats.org/wordprocessingml/2006/main" xmlns:w14="http://schemas.microsoft.com/office/word/2010/wordml" xmlns:w15="http://schemas.microsoft.com/office/word/2012/wordml" xmlns:w16se="http://schemas.microsoft.com/office/word/2015/wordml/symex" xmlns:wpg="http://schemas.microsoft.com/office/word/2010/wordprocessingGroup" xmlns:wpi="http://schemas.microsoft.com/office/word/2010/wordprocessingInk" xmlns:wne="http://schemas.microsoft.com/office/word/2006/wordml" xmlns:wps="http://schemas.microsoft.com/office/word/2010/wordprocessingShape" mc:Ignorable="w14 w15 w16se wp14">
+<w:document xmlns:wpc="http://schemas.microsoft.com/office/word/2010/wordprocessingCanvas" xmlns:cx="http://schemas.microsoft.com/office/drawing/2014/chartex" xmlns:cx1="http://schemas.microsoft.com/office/drawing/2015/9/8/chartex" xmlns:cx2="http://schemas.microsoft.com/office/drawing/2015/10/21/chartex" xmlns:cx3="http://schemas.microsoft.com/office/drawing/2016/5/9/chartex" xmlns:cx4="http://schemas.microsoft.com/office/drawing/2016/5/10/chartex" xmlns:cx5="http://schemas.microsoft.com/office/drawing/2016/5/11/chartex" xmlns:cx6="http://schemas.microsoft.com/office/drawing/2016/5/12/chartex" xmlns:cx7="http://schemas.microsoft.com/office/drawing/2016/5/13/chartex" xmlns:cx8="http://schemas.microsoft.com/office/drawing/2016/5/14/chartex" xmlns:mc="http://schemas.openxmlformats.org/markup-compatibility/2006" xmlns:aink="http://schemas.microsoft.com/office/drawing/2016/ink" xmlns:am3d="http://schemas.microsoft.com/office/drawing/2017/model3d" xmlns:o="urn:schemas-microsoft-com:office:office" xmlns:r="http://schemas.openxmlformats.org/officeDocument/2006/relationships" xmlns:m="http://schemas.openxmlformats.org/officeDocument/2006/math" xmlns:v="urn:schemas-microsoft-com:vml" xmlns:wp14="http://schemas.microsoft.com/office/word/2010/wordprocessingDrawing" xmlns:wp="http://schemas.openxmlformats.org/drawingml/2006/wordprocessingDrawing" xmlns:w10="urn:schemas-microsoft-com:office:word" xmlns:w="http://schemas.openxmlformats.org/wordprocessingml/2006/main" xmlns:w14="http://schemas.microsoft.com/office/word/2010/wordml" xmlns:w15="http://schemas.microsoft.com/office/word/2012/wordml" xmlns:w16cex="http://schemas.microsoft.com/office/word/2018/wordml/cex" xmlns:w16cid="http://schemas.microsoft.com/office/word/2016/wordml/cid" xmlns:w16="http://schemas.microsoft.com/office/word/2018/wordml" xmlns:w16sdtdh="http://schemas.microsoft.com/office/word/2020/wordml/sdtdatahash" xmlns:w16se="http://schemas.microsoft.com/office/word/2015/wordml/symex" xmlns:wpg="http://schemas.microsoft.com/office/word/2010/wordprocessingGroup" xmlns:wpi="http://schemas.microsoft.com/office/word/2010/wordprocessingInk" xmlns:wne="http://schemas.microsoft.com/office/word/2006/wordml" xmlns:wps="http://schemas.microsoft.com/office/word/2010/wordprocessingShape" mc:Ignorable="w14 w15 w16se w16cid w16 w16cex w16sdtdh wp14">
   <w:body>
     <w:p>
       <w:pPr>
@@ -42,49 +42,23 @@
           <w:u w:val="single"/>
           <w:rtl/>
         </w:rPr>
-        <w:t xml:space="preserve"> מערכת יום שלישי </w:t>
-      </w:r>
-      <w:r>
-        <w:rPr>
-          <w:rFonts w:hint="cs"/>
-          <w:b/>
-          <w:bCs/>
-          <w:color w:val="2E74B5" w:themeColor="accent1" w:themeShade="BF"/>
-          <w:sz w:val="32"/>
-          <w:szCs w:val="32"/>
-          <w:u w:val="single"/>
-          <w:rtl/>
-        </w:rPr>
-        <w:t>7.12</w:t>
-      </w:r>
-      <w:r>
-        <w:rPr>
-          <w:rFonts w:hint="cs"/>
-          <w:b/>
-          <w:bCs/>
-          <w:color w:val="2E74B5" w:themeColor="accent1" w:themeShade="BF"/>
-          <w:sz w:val="32"/>
-          <w:szCs w:val="32"/>
-          <w:u w:val="single"/>
-          <w:rtl/>
-        </w:rPr>
-        <w:t>.2021</w:t>
+        <w:t xml:space="preserve"> מערכת יום רביעי 8.12.2021</w:t>
       </w:r>
     </w:p>
     <w:tbl>
       <w:tblPr>
         <w:tblStyle w:val="a3"/>
         <w:bidiVisual/>
-        <w:tblW w:w="10784" w:type="dxa"/>
-        <w:tblInd w:w="-19" w:type="dxa"/>
+        <w:tblW w:w="9776" w:type="dxa"/>
+        <w:tblInd w:w="140" w:type="dxa"/>
         <w:tblLook w:val="04A0" w:firstRow="1" w:lastRow="0" w:firstColumn="1" w:lastColumn="0" w:noHBand="0" w:noVBand="1"/>
       </w:tblPr>
       <w:tblGrid>
-        <w:gridCol w:w="983"/>
-        <w:gridCol w:w="3262"/>
+        <w:gridCol w:w="1134"/>
+        <w:gridCol w:w="2688"/>
         <w:gridCol w:w="1842"/>
-        <w:gridCol w:w="1909"/>
-        <w:gridCol w:w="2788"/>
+        <w:gridCol w:w="1984"/>
+        <w:gridCol w:w="2128"/>
       </w:tblGrid>
       <w:tr>
         <w:trPr>
@@ -92,13 +66,13 @@
         </w:trPr>
         <w:tc>
           <w:tcPr>
-            <w:tcW w:w="856" w:type="dxa"/>
+            <w:tcW w:w="1134" w:type="dxa"/>
             <w:tcBorders>
               <w:top w:val="thickThinSmallGap" w:sz="24" w:space="0" w:color="000000"/>
               <w:left w:val="thinThickSmallGap" w:sz="24" w:space="0" w:color="000000"/>
               <w:right w:val="thickThinSmallGap" w:sz="24" w:space="0" w:color="000000"/>
             </w:tcBorders>
-            <w:shd w:val="clear" w:color="auto" w:fill="D9E2F3" w:themeFill="accent5" w:themeFillTint="33"/>
+            <w:shd w:val="clear" w:color="auto" w:fill="BDD6EE" w:themeFill="accent1" w:themeFillTint="66"/>
           </w:tcPr>
           <w:p>
             <w:pPr>
@@ -117,14 +91,23 @@
         </w:tc>
         <w:tc>
           <w:tcPr>
-            <w:tcW w:w="9928" w:type="dxa"/>
+            <w:tcW w:w="8642" w:type="dxa"/>
             <w:gridSpan w:val="4"/>
             <w:tcBorders>
               <w:top w:val="thickThinSmallGap" w:sz="24" w:space="0" w:color="000000"/>
               <w:right w:val="thickThinSmallGap" w:sz="24" w:space="0" w:color="000000"/>
             </w:tcBorders>
-            <w:shd w:val="clear" w:color="auto" w:fill="D9E2F3" w:themeFill="accent5" w:themeFillTint="33"/>
+            <w:shd w:val="clear" w:color="auto" w:fill="BDD6EE" w:themeFill="accent1" w:themeFillTint="66"/>
           </w:tcPr>
+          <w:p>
+            <w:pPr>
+              <w:rPr>
+                <w:b/>
+                <w:bCs/>
+                <w:rtl/>
+              </w:rPr>
+            </w:pPr>
+          </w:p>
           <w:p>
             <w:pPr>
               <w:pStyle w:val="a4"/>
@@ -134,68 +117,58 @@
               </w:numPr>
               <w:spacing w:line="276" w:lineRule="auto"/>
               <w:rPr>
+                <w:b/>
+                <w:bCs/>
                 <w:sz w:val="24"/>
                 <w:szCs w:val="24"/>
               </w:rPr>
             </w:pPr>
             <w:r>
               <w:rPr>
-                <w:rFonts w:ascii="Arial" w:hAnsi="Arial" w:cs="Arial"/>
-                <w:color w:val="000000"/>
-                <w:sz w:val="24"/>
-                <w:szCs w:val="24"/>
-                <w:rtl/>
-              </w:rPr>
-              <w:t>מועצת תלמידים בבית קינן 8.</w:t>
-            </w:r>
-            <w:r>
-              <w:rPr>
-                <w:rFonts w:ascii="Arial" w:hAnsi="Arial" w:cs="Arial" w:hint="cs"/>
-                <w:color w:val="000000"/>
-                <w:sz w:val="24"/>
-                <w:szCs w:val="24"/>
-                <w:rtl/>
-              </w:rPr>
-              <w:t>45</w:t>
-            </w:r>
-            <w:r>
-              <w:rPr>
-                <w:rFonts w:ascii="Arial" w:hAnsi="Arial" w:cs="Arial"/>
-                <w:color w:val="000000"/>
-                <w:sz w:val="24"/>
-                <w:szCs w:val="24"/>
-                <w:rtl/>
-              </w:rPr>
-              <w:t>-</w:t>
-            </w:r>
-            <w:r>
-              <w:rPr>
-                <w:rFonts w:ascii="Arial" w:hAnsi="Arial" w:cs="Arial" w:hint="cs"/>
-                <w:color w:val="000000"/>
-                <w:sz w:val="24"/>
-                <w:szCs w:val="24"/>
-                <w:rtl/>
-              </w:rPr>
-              <w:t>12</w:t>
-            </w:r>
-            <w:r>
-              <w:rPr>
-                <w:rFonts w:ascii="Arial" w:hAnsi="Arial" w:cs="Arial"/>
-                <w:color w:val="000000"/>
-                <w:sz w:val="24"/>
-                <w:szCs w:val="24"/>
-                <w:rtl/>
-              </w:rPr>
-              <w:t>.00</w:t>
-            </w:r>
-            <w:r>
-              <w:rPr>
-                <w:rFonts w:hint="cs"/>
-                <w:sz w:val="24"/>
-                <w:szCs w:val="24"/>
-                <w:rtl/>
-              </w:rPr>
-              <w:t xml:space="preserve"> בליווי קרן ומתן.</w:t>
+                <w:rFonts w:hint="cs"/>
+                <w:b/>
+                <w:bCs/>
+                <w:rtl/>
+              </w:rPr>
+              <w:t xml:space="preserve">מתכונת בע"פ באנגלית לתלמידי </w:t>
+            </w:r>
+            <w:r>
+              <w:rPr>
+                <w:rFonts w:hint="cs"/>
+                <w:b/>
+                <w:bCs/>
+                <w:rtl/>
+              </w:rPr>
+              <w:t xml:space="preserve">יב5+12+7 </w:t>
+            </w:r>
+            <w:r>
+              <w:rPr>
+                <w:rFonts w:hint="cs"/>
+                <w:b/>
+                <w:bCs/>
+                <w:rtl/>
+              </w:rPr>
+              <w:t xml:space="preserve">ע"פ הזמנת המורה בחדרי מחשב </w:t>
+            </w:r>
+            <w:proofErr w:type="spellStart"/>
+            <w:r>
+              <w:rPr>
+                <w:rFonts w:hint="cs"/>
+                <w:b/>
+                <w:bCs/>
+                <w:rtl/>
+              </w:rPr>
+              <w:t>ג'+ד</w:t>
+            </w:r>
+            <w:proofErr w:type="spellEnd"/>
+            <w:r>
+              <w:rPr>
+                <w:rFonts w:hint="cs"/>
+                <w:b/>
+                <w:bCs/>
+                <w:rtl/>
+              </w:rPr>
+              <w:t>'.</w:t>
             </w:r>
           </w:p>
           <w:p>
@@ -207,216 +180,39 @@
               </w:numPr>
               <w:spacing w:line="276" w:lineRule="auto"/>
               <w:rPr>
-                <w:sz w:val="24"/>
-                <w:szCs w:val="24"/>
-                <w:rtl/>
-              </w:rPr>
-            </w:pPr>
-            <w:r>
-              <w:rPr>
-                <w:rFonts w:hint="cs"/>
-                <w:sz w:val="24"/>
-                <w:szCs w:val="24"/>
-                <w:rtl/>
-              </w:rPr>
-              <w:t xml:space="preserve">מתכונת בע"פ באנגלית לתלמידי יב3-6-11 ע"פ הזמנת המורה בחדרי מחשב </w:t>
-            </w:r>
-            <w:proofErr w:type="spellStart"/>
-            <w:r>
-              <w:rPr>
-                <w:rFonts w:hint="cs"/>
-                <w:sz w:val="24"/>
-                <w:szCs w:val="24"/>
-                <w:rtl/>
-              </w:rPr>
-              <w:t>ג'+ד</w:t>
-            </w:r>
-            <w:proofErr w:type="spellEnd"/>
-            <w:r>
-              <w:rPr>
-                <w:rFonts w:hint="cs"/>
-                <w:sz w:val="24"/>
-                <w:szCs w:val="24"/>
-                <w:rtl/>
-              </w:rPr>
-              <w:t>'.</w:t>
-            </w:r>
-          </w:p>
-          <w:p>
-            <w:pPr>
-              <w:pStyle w:val="a4"/>
-              <w:numPr>
-                <w:ilvl w:val="0"/>
-                <w:numId w:val="1"/>
-              </w:numPr>
-              <w:spacing w:line="276" w:lineRule="auto"/>
-              <w:rPr>
-                <w:sz w:val="24"/>
-                <w:szCs w:val="24"/>
-              </w:rPr>
-            </w:pPr>
-            <w:r>
-              <w:rPr>
-                <w:rFonts w:hint="cs"/>
-                <w:sz w:val="24"/>
-                <w:szCs w:val="24"/>
-                <w:rtl/>
-              </w:rPr>
-              <w:t>11.45</w:t>
-            </w:r>
-            <w:r>
-              <w:rPr>
-                <w:rFonts w:hint="cs"/>
-                <w:sz w:val="24"/>
-                <w:szCs w:val="24"/>
-                <w:rtl/>
-              </w:rPr>
-              <w:t>-13.00</w:t>
-            </w:r>
-            <w:r>
-              <w:rPr>
-                <w:rFonts w:hint="cs"/>
-                <w:sz w:val="24"/>
-                <w:szCs w:val="24"/>
-                <w:rtl/>
-              </w:rPr>
-              <w:t xml:space="preserve"> השתלמות </w:t>
-            </w:r>
-            <w:proofErr w:type="spellStart"/>
-            <w:r>
-              <w:rPr>
-                <w:rFonts w:hint="cs"/>
-                <w:sz w:val="24"/>
-                <w:szCs w:val="24"/>
-                <w:rtl/>
-              </w:rPr>
-              <w:t>מיינדפולנס</w:t>
-            </w:r>
-            <w:proofErr w:type="spellEnd"/>
-            <w:r>
-              <w:rPr>
-                <w:rFonts w:hint="cs"/>
-                <w:sz w:val="24"/>
-                <w:szCs w:val="24"/>
-                <w:rtl/>
-              </w:rPr>
-              <w:t xml:space="preserve"> בספריה</w:t>
-            </w:r>
-          </w:p>
-          <w:p>
-            <w:pPr>
-              <w:pStyle w:val="a4"/>
-              <w:numPr>
-                <w:ilvl w:val="0"/>
-                <w:numId w:val="1"/>
-              </w:numPr>
-              <w:spacing w:line="276" w:lineRule="auto"/>
-              <w:rPr>
-                <w:sz w:val="24"/>
-                <w:szCs w:val="24"/>
-              </w:rPr>
-            </w:pPr>
-            <w:r>
-              <w:rPr>
-                <w:rFonts w:hint="cs"/>
-                <w:sz w:val="24"/>
-                <w:szCs w:val="24"/>
-                <w:rtl/>
-              </w:rPr>
-              <w:t>13.00 יום המורה בחדר המורים</w:t>
-            </w:r>
-            <w:r>
-              <w:rPr>
-                <w:rFonts w:hint="cs"/>
-                <w:sz w:val="24"/>
-                <w:szCs w:val="24"/>
-                <w:rtl/>
-              </w:rPr>
-              <w:t>.</w:t>
-            </w:r>
-          </w:p>
-          <w:p>
-            <w:pPr>
-              <w:pStyle w:val="a4"/>
-              <w:numPr>
-                <w:ilvl w:val="0"/>
-                <w:numId w:val="1"/>
-              </w:numPr>
-              <w:spacing w:line="276" w:lineRule="auto"/>
-              <w:rPr>
-                <w:sz w:val="24"/>
-                <w:szCs w:val="24"/>
-                <w:rtl/>
-              </w:rPr>
-            </w:pPr>
-            <w:r>
-              <w:rPr>
-                <w:rFonts w:hint="cs"/>
-                <w:sz w:val="24"/>
-                <w:szCs w:val="24"/>
-                <w:rtl/>
-              </w:rPr>
-              <w:t xml:space="preserve">מועדון </w:t>
-            </w:r>
-            <w:r>
-              <w:rPr>
-                <w:rFonts w:hint="cs"/>
-                <w:sz w:val="24"/>
-                <w:szCs w:val="24"/>
-              </w:rPr>
-              <w:t>MUN</w:t>
-            </w:r>
-            <w:r>
-              <w:rPr>
-                <w:rFonts w:hint="cs"/>
-                <w:sz w:val="24"/>
-                <w:szCs w:val="24"/>
-                <w:rtl/>
-              </w:rPr>
-              <w:t xml:space="preserve"> מתקיים בשעה 12.10 בחדר 213. שחר טבנקין תלמיד ביה"ס וזוכה פרס </w:t>
-            </w:r>
-            <w:r>
-              <w:rPr>
-                <w:rFonts w:ascii="Arial" w:hAnsi="Arial" w:cs="Arial"/>
-                <w:b/>
-                <w:bCs/>
-                <w:color w:val="000000"/>
-                <w:sz w:val="18"/>
-                <w:szCs w:val="18"/>
-                <w:shd w:val="clear" w:color="auto" w:fill="FFFFFF"/>
-              </w:rPr>
-              <w:t>MOST DISTINGUISHED  DELEGATE</w:t>
-            </w:r>
-            <w:r>
-              <w:rPr>
-                <w:rFonts w:ascii="Arial" w:hAnsi="Arial" w:cs="Arial"/>
-                <w:b/>
-                <w:bCs/>
-                <w:color w:val="000000"/>
-                <w:shd w:val="clear" w:color="auto" w:fill="FFFFFF"/>
-              </w:rPr>
-              <w:t xml:space="preserve"> </w:t>
-            </w:r>
-            <w:r>
-              <w:rPr>
-                <w:rFonts w:ascii="Arial" w:hAnsi="Arial" w:cs="Arial" w:hint="cs"/>
-                <w:b/>
-                <w:bCs/>
-                <w:color w:val="000000"/>
-                <w:shd w:val="clear" w:color="auto" w:fill="FFFFFF"/>
-                <w:rtl/>
-              </w:rPr>
-              <w:t xml:space="preserve"> </w:t>
-            </w:r>
-            <w:r>
-              <w:rPr>
-                <w:rFonts w:hint="cs"/>
-                <w:sz w:val="24"/>
-                <w:szCs w:val="24"/>
-                <w:rtl/>
-              </w:rPr>
-              <w:t>ידריך ויסביר איך מצליחים וזוכים. ההשתתפות חובה למי שרוצה להיות חבר משלחת עתידית.</w:t>
-            </w:r>
+                <w:b/>
+                <w:bCs/>
+                <w:rtl/>
+              </w:rPr>
+            </w:pPr>
+            <w:r>
+              <w:rPr>
+                <w:rFonts w:hint="cs"/>
+                <w:b/>
+                <w:bCs/>
+                <w:rtl/>
+              </w:rPr>
+              <w:t xml:space="preserve">אין סמינר יוד ואין </w:t>
+            </w:r>
+            <w:r>
+              <w:rPr>
+                <w:rFonts w:hint="cs"/>
+                <w:b/>
+                <w:bCs/>
+                <w:rtl/>
+              </w:rPr>
+              <w:t>פעילות יא' מחוץ לביה"ס</w:t>
+            </w:r>
+          </w:p>
+          <w:p>
+            <w:pPr>
+              <w:spacing w:line="276" w:lineRule="auto"/>
+              <w:rPr>
+                <w:b/>
+                <w:bCs/>
+                <w:rtl/>
+              </w:rPr>
+            </w:pPr>
           </w:p>
         </w:tc>
       </w:tr>
@@ -426,13 +222,13 @@
         </w:trPr>
         <w:tc>
           <w:tcPr>
-            <w:tcW w:w="856" w:type="dxa"/>
+            <w:tcW w:w="1134" w:type="dxa"/>
             <w:tcBorders>
               <w:top w:val="thickThinSmallGap" w:sz="24" w:space="0" w:color="000000"/>
               <w:left w:val="thinThickSmallGap" w:sz="24" w:space="0" w:color="000000"/>
               <w:right w:val="thickThinSmallGap" w:sz="24" w:space="0" w:color="000000"/>
             </w:tcBorders>
-            <w:shd w:val="clear" w:color="auto" w:fill="D9E2F3" w:themeFill="accent5" w:themeFillTint="33"/>
+            <w:shd w:val="clear" w:color="auto" w:fill="BDD6EE" w:themeFill="accent1" w:themeFillTint="66"/>
           </w:tcPr>
           <w:p>
             <w:pPr>
@@ -463,12 +259,11 @@
         </w:tc>
         <w:tc>
           <w:tcPr>
-            <w:tcW w:w="3262" w:type="dxa"/>
+            <w:tcW w:w="2688" w:type="dxa"/>
             <w:tcBorders>
               <w:top w:val="thickThinSmallGap" w:sz="24" w:space="0" w:color="000000"/>
               <w:right w:val="thickThinSmallGap" w:sz="24" w:space="0" w:color="000000"/>
             </w:tcBorders>
-            <w:shd w:val="clear" w:color="auto" w:fill="auto"/>
           </w:tcPr>
           <w:p>
             <w:pPr>
@@ -538,20 +333,7 @@
                 <w:szCs w:val="20"/>
                 <w:rtl/>
               </w:rPr>
-              <w:t>חצר אחורית</w:t>
-            </w:r>
-            <w:bookmarkStart w:id="0" w:name="_GoBack"/>
-            <w:bookmarkEnd w:id="0"/>
-            <w:r>
-              <w:rPr>
-                <w:rFonts w:hint="cs"/>
-                <w:b/>
-                <w:bCs/>
-                <w:sz w:val="20"/>
-                <w:szCs w:val="20"/>
-                <w:rtl/>
-              </w:rPr>
-              <w:t xml:space="preserve"> וסביב האולם - </w:t>
+              <w:t xml:space="preserve">חצר אחורית וסביב האולם - </w:t>
             </w:r>
           </w:p>
           <w:p>
@@ -655,7 +437,6 @@
               <w:top w:val="thickThinSmallGap" w:sz="24" w:space="0" w:color="000000"/>
               <w:right w:val="thickThinSmallGap" w:sz="24" w:space="0" w:color="000000"/>
             </w:tcBorders>
-            <w:shd w:val="clear" w:color="auto" w:fill="auto"/>
           </w:tcPr>
           <w:p>
             <w:pPr>
@@ -702,110 +483,134 @@
                 <w:szCs w:val="20"/>
                 <w:rtl/>
               </w:rPr>
-              <w:t>אורלי חייט</w:t>
-            </w:r>
-          </w:p>
-          <w:p>
-            <w:pPr>
-              <w:spacing w:line="276" w:lineRule="auto"/>
-              <w:rPr>
-                <w:b/>
-                <w:bCs/>
-                <w:sz w:val="20"/>
-                <w:szCs w:val="20"/>
-                <w:rtl/>
-              </w:rPr>
-            </w:pPr>
-            <w:r>
-              <w:rPr>
-                <w:rFonts w:hint="cs"/>
-                <w:b/>
-                <w:bCs/>
-                <w:sz w:val="20"/>
-                <w:szCs w:val="20"/>
-                <w:rtl/>
-              </w:rPr>
-              <w:t>שרה יחיאל</w:t>
-            </w:r>
-          </w:p>
-          <w:p>
-            <w:pPr>
-              <w:spacing w:line="276" w:lineRule="auto"/>
-              <w:rPr>
-                <w:b/>
-                <w:bCs/>
-                <w:sz w:val="20"/>
-                <w:szCs w:val="20"/>
-                <w:rtl/>
-              </w:rPr>
-            </w:pPr>
-            <w:r>
-              <w:rPr>
-                <w:rFonts w:hint="cs"/>
-                <w:b/>
-                <w:bCs/>
-                <w:sz w:val="20"/>
-                <w:szCs w:val="20"/>
-                <w:rtl/>
-              </w:rPr>
-              <w:t>אורי נווה</w:t>
-            </w:r>
-          </w:p>
-          <w:p>
-            <w:pPr>
-              <w:spacing w:line="276" w:lineRule="auto"/>
-              <w:rPr>
-                <w:b/>
-                <w:bCs/>
-                <w:sz w:val="20"/>
-                <w:szCs w:val="20"/>
-                <w:rtl/>
-              </w:rPr>
-            </w:pPr>
-            <w:r>
-              <w:rPr>
-                <w:rFonts w:hint="cs"/>
-                <w:b/>
-                <w:bCs/>
-                <w:sz w:val="20"/>
-                <w:szCs w:val="20"/>
-                <w:rtl/>
-              </w:rPr>
-              <w:t>אשרת</w:t>
-            </w:r>
-          </w:p>
-          <w:p>
-            <w:pPr>
-              <w:spacing w:line="276" w:lineRule="auto"/>
-              <w:rPr>
-                <w:b/>
-                <w:bCs/>
-                <w:sz w:val="20"/>
-                <w:szCs w:val="20"/>
-                <w:rtl/>
-              </w:rPr>
-            </w:pPr>
-            <w:r>
-              <w:rPr>
-                <w:rFonts w:hint="cs"/>
-                <w:b/>
-                <w:bCs/>
-                <w:sz w:val="20"/>
-                <w:szCs w:val="20"/>
-                <w:rtl/>
-              </w:rPr>
-              <w:t>שונית</w:t>
-            </w:r>
+              <w:t>עדי תדהר</w:t>
+            </w:r>
+          </w:p>
+          <w:p>
+            <w:pPr>
+              <w:spacing w:line="276" w:lineRule="auto"/>
+              <w:rPr>
+                <w:b/>
+                <w:bCs/>
+                <w:sz w:val="20"/>
+                <w:szCs w:val="20"/>
+                <w:rtl/>
+              </w:rPr>
+            </w:pPr>
+            <w:r>
+              <w:rPr>
+                <w:rFonts w:hint="cs"/>
+                <w:b/>
+                <w:bCs/>
+                <w:sz w:val="20"/>
+                <w:szCs w:val="20"/>
+                <w:rtl/>
+              </w:rPr>
+              <w:t>ורד צרפתי</w:t>
+            </w:r>
+          </w:p>
+          <w:p>
+            <w:pPr>
+              <w:spacing w:line="276" w:lineRule="auto"/>
+              <w:rPr>
+                <w:b/>
+                <w:bCs/>
+                <w:sz w:val="20"/>
+                <w:szCs w:val="20"/>
+                <w:rtl/>
+              </w:rPr>
+            </w:pPr>
+            <w:r>
+              <w:rPr>
+                <w:rFonts w:hint="cs"/>
+                <w:b/>
+                <w:bCs/>
+                <w:sz w:val="20"/>
+                <w:szCs w:val="20"/>
+                <w:rtl/>
+              </w:rPr>
+              <w:t>ליה</w:t>
+            </w:r>
+          </w:p>
+          <w:p>
+            <w:pPr>
+              <w:spacing w:line="276" w:lineRule="auto"/>
+              <w:rPr>
+                <w:b/>
+                <w:bCs/>
+                <w:sz w:val="20"/>
+                <w:szCs w:val="20"/>
+                <w:rtl/>
+              </w:rPr>
+            </w:pPr>
+            <w:r>
+              <w:rPr>
+                <w:rFonts w:hint="cs"/>
+                <w:b/>
+                <w:bCs/>
+                <w:sz w:val="20"/>
+                <w:szCs w:val="20"/>
+                <w:rtl/>
+              </w:rPr>
+              <w:t>עמית רייכמן</w:t>
+            </w:r>
+          </w:p>
+          <w:p>
+            <w:pPr>
+              <w:spacing w:line="276" w:lineRule="auto"/>
+              <w:rPr>
+                <w:b/>
+                <w:bCs/>
+                <w:sz w:val="20"/>
+                <w:szCs w:val="20"/>
+                <w:rtl/>
+              </w:rPr>
+            </w:pPr>
+            <w:r>
+              <w:rPr>
+                <w:rFonts w:hint="cs"/>
+                <w:b/>
+                <w:bCs/>
+                <w:sz w:val="20"/>
+                <w:szCs w:val="20"/>
+                <w:rtl/>
+              </w:rPr>
+              <w:t xml:space="preserve">יעל </w:t>
+            </w:r>
+            <w:proofErr w:type="spellStart"/>
+            <w:r>
+              <w:rPr>
+                <w:rFonts w:hint="cs"/>
+                <w:b/>
+                <w:bCs/>
+                <w:sz w:val="20"/>
+                <w:szCs w:val="20"/>
+                <w:rtl/>
+              </w:rPr>
+              <w:t>פלישר</w:t>
+            </w:r>
+            <w:proofErr w:type="spellEnd"/>
+          </w:p>
+          <w:p>
+            <w:pPr>
+              <w:spacing w:line="276" w:lineRule="auto"/>
+              <w:rPr>
+                <w:b/>
+                <w:bCs/>
+                <w:sz w:val="20"/>
+                <w:szCs w:val="20"/>
+                <w:rtl/>
+              </w:rPr>
+            </w:pPr>
           </w:p>
         </w:tc>
         <w:tc>
           <w:tcPr>
-            <w:tcW w:w="1943" w:type="dxa"/>
+            <w:tcW w:w="1984" w:type="dxa"/>
             <w:tcBorders>
               <w:top w:val="thickThinSmallGap" w:sz="24" w:space="0" w:color="000000"/>
               <w:right w:val="thickThinSmallGap" w:sz="24" w:space="0" w:color="000000"/>
             </w:tcBorders>
-            <w:shd w:val="clear" w:color="auto" w:fill="auto"/>
           </w:tcPr>
           <w:p>
             <w:pPr>
@@ -815,19 +620,146 @@
                 <w:bCs/>
                 <w:sz w:val="20"/>
                 <w:szCs w:val="20"/>
-                <w:rtl/>
-              </w:rPr>
-            </w:pPr>
+                <w:u w:val="single"/>
+                <w:rtl/>
+              </w:rPr>
+            </w:pPr>
+            <w:r>
+              <w:rPr>
+                <w:rFonts w:hint="cs"/>
+                <w:b/>
+                <w:bCs/>
+                <w:sz w:val="20"/>
+                <w:szCs w:val="20"/>
+                <w:u w:val="single"/>
+                <w:rtl/>
+              </w:rPr>
+              <w:t>11.50-12.10</w:t>
+            </w:r>
+          </w:p>
+          <w:p>
+            <w:pPr>
+              <w:spacing w:line="276" w:lineRule="auto"/>
+              <w:rPr>
+                <w:b/>
+                <w:bCs/>
+                <w:sz w:val="20"/>
+                <w:szCs w:val="20"/>
+                <w:rtl/>
+              </w:rPr>
+            </w:pPr>
+            <w:r>
+              <w:rPr>
+                <w:rFonts w:hint="cs"/>
+                <w:b/>
+                <w:bCs/>
+                <w:sz w:val="20"/>
+                <w:szCs w:val="20"/>
+                <w:rtl/>
+              </w:rPr>
+              <w:t>שרית פונט</w:t>
+            </w:r>
+          </w:p>
+          <w:p>
+            <w:pPr>
+              <w:spacing w:line="276" w:lineRule="auto"/>
+              <w:rPr>
+                <w:b/>
+                <w:bCs/>
+                <w:sz w:val="20"/>
+                <w:szCs w:val="20"/>
+                <w:rtl/>
+              </w:rPr>
+            </w:pPr>
+            <w:r>
+              <w:rPr>
+                <w:rFonts w:hint="cs"/>
+                <w:b/>
+                <w:bCs/>
+                <w:sz w:val="20"/>
+                <w:szCs w:val="20"/>
+                <w:rtl/>
+              </w:rPr>
+              <w:t>יונית עמית</w:t>
+            </w:r>
+          </w:p>
+          <w:p>
+            <w:pPr>
+              <w:spacing w:line="276" w:lineRule="auto"/>
+              <w:rPr>
+                <w:b/>
+                <w:bCs/>
+                <w:sz w:val="20"/>
+                <w:szCs w:val="20"/>
+                <w:rtl/>
+              </w:rPr>
+            </w:pPr>
+            <w:r>
+              <w:rPr>
+                <w:rFonts w:hint="cs"/>
+                <w:b/>
+                <w:bCs/>
+                <w:sz w:val="20"/>
+                <w:szCs w:val="20"/>
+                <w:rtl/>
+              </w:rPr>
+              <w:t>מוטי מור</w:t>
+            </w:r>
+          </w:p>
+          <w:p>
+            <w:pPr>
+              <w:spacing w:line="276" w:lineRule="auto"/>
+              <w:rPr>
+                <w:b/>
+                <w:bCs/>
+                <w:sz w:val="20"/>
+                <w:szCs w:val="20"/>
+                <w:rtl/>
+              </w:rPr>
+            </w:pPr>
+            <w:r>
+              <w:rPr>
+                <w:rFonts w:hint="cs"/>
+                <w:b/>
+                <w:bCs/>
+                <w:sz w:val="20"/>
+                <w:szCs w:val="20"/>
+                <w:rtl/>
+              </w:rPr>
+              <w:t>חנה</w:t>
+            </w:r>
+          </w:p>
+          <w:p>
+            <w:pPr>
+              <w:spacing w:line="276" w:lineRule="auto"/>
+              <w:rPr>
+                <w:b/>
+                <w:bCs/>
+                <w:sz w:val="20"/>
+                <w:szCs w:val="20"/>
+                <w:rtl/>
+              </w:rPr>
+            </w:pPr>
+            <w:r>
+              <w:rPr>
+                <w:rFonts w:hint="cs"/>
+                <w:b/>
+                <w:bCs/>
+                <w:sz w:val="20"/>
+                <w:szCs w:val="20"/>
+                <w:rtl/>
+              </w:rPr>
+              <w:t xml:space="preserve">טליה </w:t>
+            </w:r>
           </w:p>
         </w:tc>
         <w:tc>
           <w:tcPr>
-            <w:tcW w:w="2881" w:type="dxa"/>
+            <w:tcW w:w="2128" w:type="dxa"/>
             <w:tcBorders>
               <w:top w:val="thickThinSmallGap" w:sz="24" w:space="0" w:color="000000"/>
               <w:right w:val="thickThinSmallGap" w:sz="24" w:space="0" w:color="000000"/>
             </w:tcBorders>
-            <w:shd w:val="clear" w:color="auto" w:fill="auto"/>
           </w:tcPr>
           <w:p>
             <w:pPr>
@@ -837,24 +769,178 @@
                 <w:bCs/>
                 <w:sz w:val="20"/>
                 <w:szCs w:val="20"/>
-                <w:rtl/>
-              </w:rPr>
-            </w:pPr>
+                <w:u w:val="single"/>
+                <w:rtl/>
+              </w:rPr>
+            </w:pPr>
+            <w:r>
+              <w:rPr>
+                <w:rFonts w:hint="cs"/>
+                <w:b/>
+                <w:bCs/>
+                <w:sz w:val="20"/>
+                <w:szCs w:val="20"/>
+                <w:u w:val="single"/>
+                <w:rtl/>
+              </w:rPr>
+              <w:t>13.45-13.55</w:t>
+            </w:r>
+          </w:p>
+          <w:p>
+            <w:pPr>
+              <w:spacing w:line="276" w:lineRule="auto"/>
+              <w:rPr>
+                <w:b/>
+                <w:bCs/>
+                <w:sz w:val="20"/>
+                <w:szCs w:val="20"/>
+                <w:rtl/>
+              </w:rPr>
+            </w:pPr>
+            <w:r>
+              <w:rPr>
+                <w:rFonts w:hint="cs"/>
+                <w:b/>
+                <w:bCs/>
+                <w:sz w:val="20"/>
+                <w:szCs w:val="20"/>
+                <w:rtl/>
+              </w:rPr>
+              <w:t xml:space="preserve">גליה </w:t>
+            </w:r>
+            <w:proofErr w:type="spellStart"/>
+            <w:r>
+              <w:rPr>
+                <w:rFonts w:hint="cs"/>
+                <w:b/>
+                <w:bCs/>
+                <w:sz w:val="20"/>
+                <w:szCs w:val="20"/>
+                <w:rtl/>
+              </w:rPr>
+              <w:t>ספז</w:t>
+            </w:r>
+            <w:proofErr w:type="spellEnd"/>
+          </w:p>
+          <w:p>
+            <w:pPr>
+              <w:spacing w:line="276" w:lineRule="auto"/>
+              <w:rPr>
+                <w:b/>
+                <w:bCs/>
+                <w:sz w:val="20"/>
+                <w:szCs w:val="20"/>
+                <w:rtl/>
+              </w:rPr>
+            </w:pPr>
+            <w:r>
+              <w:rPr>
+                <w:rFonts w:hint="cs"/>
+                <w:b/>
+                <w:bCs/>
+                <w:sz w:val="20"/>
+                <w:szCs w:val="20"/>
+                <w:rtl/>
+              </w:rPr>
+              <w:t>גל סגל</w:t>
+            </w:r>
+          </w:p>
+          <w:p>
+            <w:pPr>
+              <w:spacing w:line="276" w:lineRule="auto"/>
+              <w:rPr>
+                <w:b/>
+                <w:bCs/>
+                <w:sz w:val="20"/>
+                <w:szCs w:val="20"/>
+                <w:rtl/>
+              </w:rPr>
+            </w:pPr>
+            <w:r>
+              <w:rPr>
+                <w:rFonts w:hint="cs"/>
+                <w:b/>
+                <w:bCs/>
+                <w:sz w:val="20"/>
+                <w:szCs w:val="20"/>
+                <w:rtl/>
+              </w:rPr>
+              <w:t>איילה נאמני</w:t>
+            </w:r>
+          </w:p>
+          <w:p>
+            <w:pPr>
+              <w:spacing w:line="276" w:lineRule="auto"/>
+              <w:rPr>
+                <w:b/>
+                <w:bCs/>
+                <w:sz w:val="20"/>
+                <w:szCs w:val="20"/>
+                <w:rtl/>
+              </w:rPr>
+            </w:pPr>
+            <w:r>
+              <w:rPr>
+                <w:rFonts w:hint="cs"/>
+                <w:b/>
+                <w:bCs/>
+                <w:sz w:val="20"/>
+                <w:szCs w:val="20"/>
+                <w:rtl/>
+              </w:rPr>
+              <w:t xml:space="preserve">ערן </w:t>
+            </w:r>
+            <w:proofErr w:type="spellStart"/>
+            <w:r>
+              <w:rPr>
+                <w:rFonts w:hint="cs"/>
+                <w:b/>
+                <w:bCs/>
+                <w:sz w:val="20"/>
+                <w:szCs w:val="20"/>
+                <w:rtl/>
+              </w:rPr>
+              <w:t>רוזנק</w:t>
+            </w:r>
+            <w:proofErr w:type="spellEnd"/>
+          </w:p>
+          <w:p>
+            <w:pPr>
+              <w:spacing w:line="276" w:lineRule="auto"/>
+              <w:rPr>
+                <w:b/>
+                <w:bCs/>
+                <w:sz w:val="20"/>
+                <w:szCs w:val="20"/>
+                <w:rtl/>
+              </w:rPr>
+            </w:pPr>
+            <w:r>
+              <w:rPr>
+                <w:rFonts w:hint="cs"/>
+                <w:b/>
+                <w:bCs/>
+                <w:sz w:val="20"/>
+                <w:szCs w:val="20"/>
+                <w:rtl/>
+              </w:rPr>
+              <w:t>מאיה זאב</w:t>
+            </w:r>
           </w:p>
         </w:tc>
       </w:tr>
       <w:tr>
         <w:trPr>
-          <w:trHeight w:val="1121"/>
+          <w:trHeight w:val="791"/>
         </w:trPr>
         <w:tc>
           <w:tcPr>
-            <w:tcW w:w="856" w:type="dxa"/>
+            <w:tcW w:w="1134" w:type="dxa"/>
             <w:tcBorders>
               <w:left w:val="thinThickSmallGap" w:sz="24" w:space="0" w:color="000000"/>
               <w:right w:val="thickThinSmallGap" w:sz="24" w:space="0" w:color="000000"/>
             </w:tcBorders>
-            <w:shd w:val="clear" w:color="auto" w:fill="D9E2F3" w:themeFill="accent5" w:themeFillTint="33"/>
+            <w:shd w:val="clear" w:color="auto" w:fill="BDD6EE" w:themeFill="accent1" w:themeFillTint="66"/>
           </w:tcPr>
           <w:p>
             <w:pPr>
@@ -885,83 +971,41 @@
         </w:tc>
         <w:tc>
           <w:tcPr>
-            <w:tcW w:w="9928" w:type="dxa"/>
+            <w:tcW w:w="8642" w:type="dxa"/>
             <w:gridSpan w:val="4"/>
             <w:tcBorders>
               <w:right w:val="thickThinSmallGap" w:sz="24" w:space="0" w:color="000000"/>
             </w:tcBorders>
-            <w:shd w:val="clear" w:color="auto" w:fill="auto"/>
           </w:tcPr>
           <w:p>
             <w:pPr>
               <w:spacing w:line="360" w:lineRule="auto"/>
-            </w:pPr>
-            <w:r>
-              <w:rPr>
-                <w:rFonts w:ascii="Arial" w:hAnsi="Arial" w:cs="Arial"/>
-                <w:b/>
-                <w:bCs/>
-                <w:color w:val="000000"/>
-                <w:sz w:val="24"/>
-                <w:szCs w:val="24"/>
-                <w:rtl/>
-              </w:rPr>
-              <w:t>מבחן לשון</w:t>
-            </w:r>
-            <w:r>
-              <w:rPr>
-                <w:rFonts w:ascii="Arial" w:hAnsi="Arial" w:cs="Arial"/>
-                <w:color w:val="000000"/>
-                <w:sz w:val="24"/>
-                <w:szCs w:val="24"/>
-                <w:rtl/>
-              </w:rPr>
-              <w:t xml:space="preserve"> </w:t>
-            </w:r>
-            <w:r>
-              <w:rPr>
-                <w:rFonts w:ascii="Arial" w:hAnsi="Arial" w:cs="Arial" w:hint="cs"/>
-                <w:color w:val="000000"/>
-                <w:rtl/>
-              </w:rPr>
-              <w:t>(</w:t>
-            </w:r>
-            <w:r>
-              <w:rPr>
-                <w:rFonts w:ascii="Arial" w:hAnsi="Arial" w:cs="Arial"/>
-                <w:color w:val="000000"/>
-                <w:rtl/>
-              </w:rPr>
-              <w:t>לתלמידי יוד שהיו בכדוריד</w:t>
-            </w:r>
-            <w:r>
-              <w:rPr>
-                <w:rFonts w:ascii="Arial" w:hAnsi="Arial" w:cs="Arial" w:hint="cs"/>
-                <w:color w:val="000000"/>
-                <w:rtl/>
-              </w:rPr>
-              <w:t>)</w:t>
-            </w:r>
-            <w:r>
-              <w:rPr>
-                <w:rFonts w:hint="cs"/>
-                <w:rtl/>
-              </w:rPr>
-              <w:t xml:space="preserve"> </w:t>
-            </w:r>
-            <w:r>
-              <w:rPr>
-                <w:rFonts w:hint="cs"/>
-                <w:rtl/>
-              </w:rPr>
-              <w:t xml:space="preserve">בשעה 11.00 </w:t>
-            </w:r>
-            <w:r>
-              <w:rPr>
-                <w:rFonts w:hint="cs"/>
-                <w:rtl/>
-              </w:rPr>
-              <w:t>בחדר יא4 (121) עד 12.15. בהשגחת שחר</w:t>
+              <w:rPr>
+                <w:rtl/>
+              </w:rPr>
+            </w:pPr>
+            <w:r>
+              <w:rPr>
+                <w:rFonts w:hint="cs"/>
+                <w:rtl/>
+              </w:rPr>
+              <w:t xml:space="preserve">יוד1 </w:t>
+            </w:r>
+            <w:proofErr w:type="spellStart"/>
+            <w:r>
+              <w:rPr>
+                <w:rFonts w:hint="cs"/>
+                <w:rtl/>
+              </w:rPr>
+              <w:t>חנ"ג</w:t>
+            </w:r>
+            <w:proofErr w:type="spellEnd"/>
+            <w:r>
+              <w:rPr>
+                <w:rFonts w:hint="cs"/>
+                <w:rtl/>
+              </w:rPr>
+              <w:t xml:space="preserve"> רק לבנים שיעור 4.  שיעור 5 ספרות עם גל. </w:t>
             </w:r>
           </w:p>
           <w:p>
@@ -976,7 +1020,23 @@
                 <w:rFonts w:hint="cs"/>
                 <w:rtl/>
               </w:rPr>
-              <w:t>אין פיזיקה עם אריה שיעור 0+1+2.</w:t>
+              <w:t xml:space="preserve">יוד2 </w:t>
+            </w:r>
+            <w:proofErr w:type="spellStart"/>
+            <w:r>
+              <w:rPr>
+                <w:rFonts w:hint="cs"/>
+                <w:rtl/>
+              </w:rPr>
+              <w:t>חנ"ג</w:t>
+            </w:r>
+            <w:proofErr w:type="spellEnd"/>
+            <w:r>
+              <w:rPr>
+                <w:rFonts w:hint="cs"/>
+                <w:rtl/>
+              </w:rPr>
+              <w:t xml:space="preserve"> רק לבנים שיעור 4.  שיעור 5 חינוך עם לילך</w:t>
             </w:r>
           </w:p>
           <w:p>
@@ -991,7 +1051,24 @@
                 <w:rFonts w:hint="cs"/>
                 <w:rtl/>
               </w:rPr>
-              <w:t>אין ערבית עם לילך שיעור1+2.</w:t>
+              <w:t xml:space="preserve">יוד10 שיעור4 חינוך פיננסי עם חנה </w:t>
+            </w:r>
+            <w:r>
+              <w:rPr>
+                <w:rFonts w:hint="cs"/>
+                <w:b/>
+                <w:bCs/>
+                <w:u w:val="single"/>
+                <w:rtl/>
+              </w:rPr>
+              <w:t>לומדים בכיתה</w:t>
+            </w:r>
+            <w:r>
+              <w:rPr>
+                <w:rFonts w:hint="cs"/>
+                <w:rtl/>
+              </w:rPr>
+              <w:t xml:space="preserve">. מסיימים סוף שיעור5. </w:t>
             </w:r>
           </w:p>
           <w:p>
@@ -1006,23 +1083,34 @@
                 <w:rFonts w:hint="cs"/>
                 <w:rtl/>
               </w:rPr>
-              <w:t xml:space="preserve">אין דיפלומטיה עם </w:t>
-            </w:r>
-            <w:proofErr w:type="spellStart"/>
-            <w:r>
-              <w:rPr>
-                <w:rFonts w:hint="cs"/>
-                <w:rtl/>
-              </w:rPr>
-              <w:t>אוסי</w:t>
-            </w:r>
-            <w:proofErr w:type="spellEnd"/>
-            <w:r>
-              <w:rPr>
-                <w:rFonts w:hint="cs"/>
-                <w:rtl/>
-              </w:rPr>
-              <w:t xml:space="preserve"> שיעור 0+1+2.</w:t>
+              <w:t xml:space="preserve">יוד12 </w:t>
+            </w:r>
+            <w:r>
+              <w:rPr>
+                <w:rFonts w:hint="cs"/>
+                <w:rtl/>
+              </w:rPr>
+              <w:t>שיעור5 בנים עם גלית בכיתה. בנות עם שחר בחדר</w:t>
+            </w:r>
+            <w:r>
+              <w:rPr>
+                <w:rFonts w:hint="cs"/>
+                <w:rtl/>
+              </w:rPr>
+              <w:t xml:space="preserve"> יוד1 </w:t>
+            </w:r>
+            <w:r>
+              <w:rPr>
+                <w:rtl/>
+              </w:rPr>
+              <w:t>–</w:t>
+            </w:r>
+            <w:r>
+              <w:rPr>
+                <w:rFonts w:hint="cs"/>
+                <w:rtl/>
+              </w:rPr>
+              <w:t xml:space="preserve"> 231</w:t>
             </w:r>
           </w:p>
           <w:p>
@@ -1032,132 +1120,6 @@
                 <w:rtl/>
               </w:rPr>
             </w:pPr>
-            <w:r>
-              <w:rPr>
-                <w:rFonts w:hint="cs"/>
-                <w:rtl/>
-              </w:rPr>
-              <w:t xml:space="preserve">אין אנגלית לתלמידי </w:t>
-            </w:r>
-            <w:proofErr w:type="spellStart"/>
-            <w:r>
-              <w:rPr>
-                <w:rFonts w:hint="cs"/>
-                <w:rtl/>
-              </w:rPr>
-              <w:t>אוסי</w:t>
-            </w:r>
-            <w:proofErr w:type="spellEnd"/>
-            <w:r>
-              <w:rPr>
-                <w:rFonts w:hint="cs"/>
-                <w:rtl/>
-              </w:rPr>
-              <w:t xml:space="preserve"> </w:t>
-            </w:r>
-            <w:proofErr w:type="spellStart"/>
-            <w:r>
-              <w:rPr>
-                <w:rFonts w:hint="cs"/>
-                <w:rtl/>
-              </w:rPr>
-              <w:t>שלוסמן</w:t>
-            </w:r>
-            <w:proofErr w:type="spellEnd"/>
-            <w:r>
-              <w:rPr>
-                <w:rFonts w:hint="cs"/>
-                <w:rtl/>
-              </w:rPr>
-              <w:t xml:space="preserve"> שיעור 3+4.</w:t>
-            </w:r>
-          </w:p>
-          <w:p>
-            <w:pPr>
-              <w:spacing w:line="360" w:lineRule="auto"/>
-              <w:rPr>
-                <w:rtl/>
-              </w:rPr>
-            </w:pPr>
-            <w:r>
-              <w:rPr>
-                <w:rFonts w:hint="cs"/>
-                <w:rtl/>
-              </w:rPr>
-              <w:t xml:space="preserve">תקשוב </w:t>
-            </w:r>
-            <w:r>
-              <w:rPr>
-                <w:rFonts w:hint="cs"/>
-                <w:rtl/>
-              </w:rPr>
-              <w:t>עם אלי שיעור1+2 לומדים בחדר 214</w:t>
-            </w:r>
-          </w:p>
-          <w:p>
-            <w:pPr>
-              <w:spacing w:line="360" w:lineRule="auto"/>
-              <w:rPr>
-                <w:rtl/>
-              </w:rPr>
-            </w:pPr>
-            <w:r>
-              <w:rPr>
-                <w:rFonts w:hint="cs"/>
-                <w:rtl/>
-              </w:rPr>
-              <w:t xml:space="preserve">ביולוגיה עם יעקב שיעור 1+2 לומדים במעבדת פיסיקה. </w:t>
-            </w:r>
-          </w:p>
-          <w:p>
-            <w:pPr>
-              <w:spacing w:line="360" w:lineRule="auto"/>
-              <w:rPr>
-                <w:rtl/>
-              </w:rPr>
-            </w:pPr>
-            <w:r>
-              <w:rPr>
-                <w:rFonts w:hint="cs"/>
-                <w:rtl/>
-              </w:rPr>
-              <w:t xml:space="preserve">יוד5 שיעור4 </w:t>
-            </w:r>
-            <w:r>
-              <w:rPr>
-                <w:rtl/>
-              </w:rPr>
-              <w:t>–</w:t>
-            </w:r>
-            <w:r>
-              <w:rPr>
-                <w:rFonts w:hint="cs"/>
-                <w:rtl/>
-              </w:rPr>
-              <w:t xml:space="preserve"> חצי כיתה עם גלית בחדר 135,  חצי כיתה עם טופז בכיתה.</w:t>
-            </w:r>
-          </w:p>
-          <w:p>
-            <w:pPr>
-              <w:spacing w:line="360" w:lineRule="auto"/>
-              <w:rPr>
-                <w:rtl/>
-              </w:rPr>
-            </w:pPr>
-            <w:r>
-              <w:rPr>
-                <w:rFonts w:hint="cs"/>
-                <w:rtl/>
-              </w:rPr>
-              <w:t xml:space="preserve">יוד10 שיעור3 </w:t>
-            </w:r>
-            <w:r>
-              <w:rPr>
-                <w:rFonts w:hint="cs"/>
-                <w:rtl/>
-              </w:rPr>
-              <w:t>תעבורה עם ברוך</w:t>
-            </w:r>
           </w:p>
         </w:tc>
       </w:tr>
@@ -1167,12 +1129,12 @@
         </w:trPr>
         <w:tc>
           <w:tcPr>
-            <w:tcW w:w="856" w:type="dxa"/>
+            <w:tcW w:w="1134" w:type="dxa"/>
             <w:tcBorders>
               <w:left w:val="thinThickSmallGap" w:sz="24" w:space="0" w:color="000000"/>
               <w:right w:val="thickThinSmallGap" w:sz="24" w:space="0" w:color="000000"/>
             </w:tcBorders>
-            <w:shd w:val="clear" w:color="auto" w:fill="D9E2F3" w:themeFill="accent5" w:themeFillTint="33"/>
+            <w:shd w:val="clear" w:color="auto" w:fill="BDD6EE" w:themeFill="accent1" w:themeFillTint="66"/>
           </w:tcPr>
           <w:p>
             <w:pPr>
@@ -1187,12 +1149,9 @@
                 <w:rtl/>
               </w:rPr>
             </w:pPr>
-          </w:p>
-          <w:p>
-            <w:pPr>
-              <w:spacing w:line="360" w:lineRule="auto"/>
-              <w:jc w:val="center"/>
-              <w:rPr>
+            <w:r>
+              <w:rPr>
+                <w:rFonts w:hint="cs"/>
                 <w:b/>
                 <w:bCs/>
                 <w:color w:val="538135" w:themeColor="accent6" w:themeShade="BF"/>
@@ -1200,52 +1159,182 @@
                 <w:szCs w:val="28"/>
                 <w:rtl/>
               </w:rPr>
-            </w:pPr>
-            <w:r>
-              <w:rPr>
-                <w:rFonts w:hint="cs"/>
-                <w:b/>
-                <w:bCs/>
-                <w:color w:val="538135" w:themeColor="accent6" w:themeShade="BF"/>
-                <w:sz w:val="28"/>
-                <w:szCs w:val="28"/>
-                <w:rtl/>
-              </w:rPr>
               <w:t>שכבת יא'</w:t>
             </w:r>
           </w:p>
         </w:tc>
         <w:tc>
           <w:tcPr>
-            <w:tcW w:w="9928" w:type="dxa"/>
+            <w:tcW w:w="8642" w:type="dxa"/>
             <w:gridSpan w:val="4"/>
             <w:tcBorders>
               <w:right w:val="thickThinSmallGap" w:sz="24" w:space="0" w:color="000000"/>
             </w:tcBorders>
-            <w:shd w:val="clear" w:color="auto" w:fill="auto"/>
           </w:tcPr>
           <w:p>
             <w:pPr>
               <w:spacing w:line="360" w:lineRule="auto"/>
               <w:rPr>
-                <w:b/>
-                <w:bCs/>
-                <w:rtl/>
-              </w:rPr>
-            </w:pPr>
-            <w:r>
-              <w:rPr>
-                <w:rFonts w:hint="cs"/>
-                <w:b/>
-                <w:bCs/>
-                <w:rtl/>
-              </w:rPr>
-              <w:t xml:space="preserve">יא' ע"פ הודעת המורות ללשון </w:t>
-            </w:r>
-            <w:r>
-              <w:rPr>
-                <w:b/>
-                <w:bCs/>
+                <w:rtl/>
+              </w:rPr>
+            </w:pPr>
+            <w:r>
+              <w:rPr>
+                <w:rFonts w:hint="cs"/>
+                <w:rtl/>
+              </w:rPr>
+              <w:t xml:space="preserve">יא9 </w:t>
+            </w:r>
+            <w:r>
+              <w:rPr>
+                <w:rFonts w:hint="cs"/>
+                <w:b/>
+                <w:bCs/>
+                <w:rtl/>
+              </w:rPr>
+              <w:t>קב' א' -</w:t>
+            </w:r>
+            <w:r>
+              <w:rPr>
+                <w:rFonts w:hint="cs"/>
+                <w:rtl/>
+              </w:rPr>
+              <w:t xml:space="preserve"> </w:t>
+            </w:r>
+            <w:r>
+              <w:rPr>
+                <w:rFonts w:hint="cs"/>
+                <w:rtl/>
+              </w:rPr>
+              <w:t>שיעור</w:t>
+            </w:r>
+            <w:r>
+              <w:rPr>
+                <w:rFonts w:hint="cs"/>
+                <w:rtl/>
+              </w:rPr>
+              <w:t xml:space="preserve">2+3+4  </w:t>
+            </w:r>
+            <w:proofErr w:type="spellStart"/>
+            <w:r>
+              <w:rPr>
+                <w:rFonts w:hint="cs"/>
+                <w:rtl/>
+              </w:rPr>
+              <w:t>הסטוריה</w:t>
+            </w:r>
+            <w:proofErr w:type="spellEnd"/>
+            <w:r>
+              <w:rPr>
+                <w:rFonts w:hint="cs"/>
+                <w:rtl/>
+              </w:rPr>
+              <w:t xml:space="preserve"> עם אולגה (בחדר יא9)</w:t>
+            </w:r>
+            <w:r>
+              <w:rPr>
+                <w:rFonts w:hint="cs"/>
+                <w:rtl/>
+              </w:rPr>
+              <w:t>.   שאר היום כרגיל.</w:t>
+            </w:r>
+          </w:p>
+          <w:p>
+            <w:pPr>
+              <w:spacing w:line="360" w:lineRule="auto"/>
+              <w:rPr>
+                <w:rtl/>
+              </w:rPr>
+            </w:pPr>
+            <w:r>
+              <w:rPr>
+                <w:rFonts w:hint="cs"/>
+                <w:b/>
+                <w:bCs/>
+                <w:rtl/>
+              </w:rPr>
+              <w:t xml:space="preserve">      קב' ב'</w:t>
+            </w:r>
+            <w:r>
+              <w:rPr>
+                <w:rFonts w:hint="cs"/>
+                <w:rtl/>
+              </w:rPr>
+              <w:t xml:space="preserve"> -</w:t>
+            </w:r>
+            <w:r>
+              <w:rPr>
+                <w:rFonts w:hint="cs"/>
+                <w:rtl/>
+              </w:rPr>
+              <w:t xml:space="preserve">  </w:t>
+            </w:r>
+            <w:r>
+              <w:rPr>
+                <w:rFonts w:hint="cs"/>
+                <w:rtl/>
+              </w:rPr>
+              <w:t xml:space="preserve">עם </w:t>
+            </w:r>
+            <w:r>
+              <w:rPr>
+                <w:rFonts w:hint="cs"/>
+                <w:rtl/>
+              </w:rPr>
+              <w:t>מירי (</w:t>
+            </w:r>
+            <w:r>
+              <w:rPr>
+                <w:rFonts w:hint="cs"/>
+                <w:rtl/>
+              </w:rPr>
+              <w:t xml:space="preserve">שיעור2 </w:t>
+            </w:r>
+            <w:r>
+              <w:rPr>
+                <w:rFonts w:hint="cs"/>
+                <w:rtl/>
+              </w:rPr>
+              <w:t xml:space="preserve">בחדר </w:t>
+            </w:r>
+            <w:r>
+              <w:rPr>
+                <w:rFonts w:hint="cs"/>
+                <w:rtl/>
+              </w:rPr>
+              <w:t xml:space="preserve">313, שיעור 3 חדר יב3- 434. ) שיעור4 </w:t>
+            </w:r>
+            <w:r>
+              <w:rPr>
+                <w:rFonts w:hint="cs"/>
+                <w:rtl/>
+              </w:rPr>
+              <w:t xml:space="preserve">אזרחות עם אילנה      </w:t>
+            </w:r>
+          </w:p>
+          <w:p>
+            <w:pPr>
+              <w:spacing w:line="360" w:lineRule="auto"/>
+              <w:rPr>
+                <w:rtl/>
+              </w:rPr>
+            </w:pPr>
+            <w:r>
+              <w:rPr>
+                <w:rFonts w:hint="cs"/>
+                <w:rtl/>
+              </w:rPr>
+              <w:t xml:space="preserve">      בחדר</w:t>
+            </w:r>
+            <w:r>
+              <w:rPr>
+                <w:rFonts w:hint="cs"/>
+                <w:rtl/>
+              </w:rPr>
+              <w:t xml:space="preserve">  יוד2 </w:t>
+            </w:r>
+            <w:r>
+              <w:rPr>
                 <w:rtl/>
               </w:rPr>
               <w:t>–</w:t>
@@ -1253,11 +1342,9 @@
             <w:r>
               <w:rPr>
                 <w:rFonts w:hint="cs"/>
-                <w:b/>
-                <w:bCs/>
-                <w:rtl/>
-              </w:rPr>
-              <w:t xml:space="preserve"> מטלה א-סינכרונית בשיעור6.</w:t>
+                <w:rtl/>
+              </w:rPr>
+              <w:t xml:space="preserve"> 232.   שאר היום כרגיל.</w:t>
             </w:r>
           </w:p>
           <w:p>
@@ -1272,7 +1359,7 @@
                 <w:rFonts w:hint="cs"/>
                 <w:rtl/>
               </w:rPr>
-              <w:t xml:space="preserve">אין </w:t>
+              <w:t xml:space="preserve">יא3 שיעור6 </w:t>
             </w:r>
             <w:proofErr w:type="spellStart"/>
             <w:r>
@@ -1280,6 +1367,29 @@
                 <w:rFonts w:hint="cs"/>
                 <w:rtl/>
               </w:rPr>
+              <w:t>הסטוריה</w:t>
+            </w:r>
+            <w:proofErr w:type="spellEnd"/>
+            <w:r>
+              <w:rPr>
+                <w:rFonts w:hint="cs"/>
+                <w:rtl/>
+              </w:rPr>
+              <w:t xml:space="preserve"> עם עודד</w:t>
+            </w:r>
+            <w:r>
+              <w:rPr>
+                <w:rFonts w:hint="cs"/>
+                <w:rtl/>
+              </w:rPr>
+              <w:t xml:space="preserve">. אין </w:t>
+            </w:r>
+            <w:proofErr w:type="spellStart"/>
+            <w:r>
+              <w:rPr>
+                <w:rFonts w:hint="cs"/>
+                <w:rtl/>
+              </w:rPr>
               <w:t>חנ"ג</w:t>
             </w:r>
             <w:proofErr w:type="spellEnd"/>
@@ -1288,7 +1398,7 @@
                 <w:rFonts w:hint="cs"/>
                 <w:rtl/>
               </w:rPr>
-              <w:t xml:space="preserve"> עם קרן שיעור4</w:t>
+              <w:t xml:space="preserve"> לבנות עם סיון.</w:t>
             </w:r>
           </w:p>
           <w:p>
@@ -1303,7 +1413,23 @@
                 <w:rFonts w:hint="cs"/>
                 <w:rtl/>
               </w:rPr>
-              <w:t>יא6 - אין תנך עם מתן שיעור4</w:t>
+              <w:t xml:space="preserve">יא6 אין </w:t>
+            </w:r>
+            <w:proofErr w:type="spellStart"/>
+            <w:r>
+              <w:rPr>
+                <w:rFonts w:hint="cs"/>
+                <w:rtl/>
+              </w:rPr>
+              <w:t>חנ"ג</w:t>
+            </w:r>
+            <w:proofErr w:type="spellEnd"/>
+            <w:r>
+              <w:rPr>
+                <w:rFonts w:hint="cs"/>
+                <w:rtl/>
+              </w:rPr>
+              <w:t xml:space="preserve"> לבנות עם סיון.</w:t>
             </w:r>
           </w:p>
           <w:p>
@@ -1318,21 +1444,7 @@
                 <w:rFonts w:hint="cs"/>
                 <w:rtl/>
               </w:rPr>
-              <w:t xml:space="preserve">יא9 </w:t>
-            </w:r>
-            <w:r>
-              <w:rPr>
-                <w:rFonts w:hint="cs"/>
-                <w:rtl/>
-              </w:rPr>
-              <w:t xml:space="preserve">שיעור3 קב' </w:t>
-            </w:r>
-            <w:r>
-              <w:rPr>
-                <w:rFonts w:hint="cs"/>
-                <w:rtl/>
-              </w:rPr>
-              <w:t xml:space="preserve">א' </w:t>
+              <w:t xml:space="preserve">יא12 אין שיעורים עם סיון. שיעור6+7 </w:t>
             </w:r>
             <w:proofErr w:type="spellStart"/>
             <w:r>
@@ -1348,7 +1460,7 @@
                 <w:rFonts w:hint="cs"/>
                 <w:rtl/>
               </w:rPr>
-              <w:t xml:space="preserve"> עם אולגה</w:t>
+              <w:t xml:space="preserve"> עם מירי</w:t>
             </w:r>
           </w:p>
           <w:p>
@@ -1358,20 +1470,6 @@
                 <w:rtl/>
               </w:rPr>
             </w:pPr>
-            <w:r>
-              <w:rPr>
-                <w:rFonts w:hint="cs"/>
-                <w:rtl/>
-              </w:rPr>
-              <w:t xml:space="preserve">יא12 </w:t>
-            </w:r>
-            <w:r>
-              <w:rPr>
-                <w:rFonts w:hint="cs"/>
-                <w:rtl/>
-              </w:rPr>
-              <w:t>אין דיאלוג עם סיון.</w:t>
-            </w:r>
           </w:p>
         </w:tc>
       </w:tr>
@@ -1381,13 +1479,13 @@
         </w:trPr>
         <w:tc>
           <w:tcPr>
-            <w:tcW w:w="856" w:type="dxa"/>
+            <w:tcW w:w="1134" w:type="dxa"/>
             <w:tcBorders>
               <w:left w:val="thinThickSmallGap" w:sz="24" w:space="0" w:color="000000"/>
               <w:bottom w:val="thinThickSmallGap" w:sz="24" w:space="0" w:color="000000"/>
               <w:right w:val="thickThinSmallGap" w:sz="24" w:space="0" w:color="000000"/>
             </w:tcBorders>
-            <w:shd w:val="clear" w:color="auto" w:fill="D9E2F3" w:themeFill="accent5" w:themeFillTint="33"/>
+            <w:shd w:val="clear" w:color="auto" w:fill="BDD6EE" w:themeFill="accent1" w:themeFillTint="66"/>
           </w:tcPr>
           <w:p>
             <w:pPr>
@@ -1444,17 +1542,192 @@
         </w:tc>
         <w:tc>
           <w:tcPr>
-            <w:tcW w:w="9928" w:type="dxa"/>
+            <w:tcW w:w="8642" w:type="dxa"/>
             <w:gridSpan w:val="4"/>
             <w:tcBorders>
               <w:bottom w:val="thinThickSmallGap" w:sz="24" w:space="0" w:color="000000"/>
               <w:right w:val="thickThinSmallGap" w:sz="24" w:space="0" w:color="000000"/>
             </w:tcBorders>
-            <w:shd w:val="clear" w:color="auto" w:fill="auto"/>
           </w:tcPr>
           <w:p>
             <w:pPr>
               <w:spacing w:line="360" w:lineRule="auto"/>
+            </w:pPr>
+            <w:r>
+              <w:rPr>
+                <w:rFonts w:hint="cs"/>
+                <w:rtl/>
+              </w:rPr>
+              <w:t xml:space="preserve">שיעור מתמטיקה עם ליה במעבדת כימיה בשעות </w:t>
+            </w:r>
+            <w:r>
+              <w:rPr>
+                <w:rFonts w:hint="cs"/>
+                <w:rtl/>
+              </w:rPr>
+              <w:t xml:space="preserve">3+4 </w:t>
+            </w:r>
+          </w:p>
+          <w:p>
+            <w:pPr>
+              <w:spacing w:line="360" w:lineRule="auto"/>
+              <w:rPr>
+                <w:rtl/>
+              </w:rPr>
+            </w:pPr>
+            <w:r>
+              <w:rPr>
+                <w:rFonts w:hint="cs"/>
+                <w:rtl/>
+              </w:rPr>
+              <w:t>יב3 אין ספרות עם איילת</w:t>
+            </w:r>
+            <w:r>
+              <w:rPr>
+                <w:rFonts w:hint="cs"/>
+                <w:rtl/>
+              </w:rPr>
+              <w:t>.</w:t>
+            </w:r>
+          </w:p>
+          <w:p>
+            <w:pPr>
+              <w:spacing w:line="360" w:lineRule="auto"/>
+              <w:rPr>
+                <w:rtl/>
+              </w:rPr>
+            </w:pPr>
+            <w:r>
+              <w:rPr>
+                <w:rFonts w:hint="cs"/>
+                <w:rtl/>
+              </w:rPr>
+              <w:t xml:space="preserve">יב5  מתחילים בשעה 9:00 במתכונת אנגלית בע"פ, דיאלוג עם שגית לכל שאר התלמידים עד 10.00. </w:t>
+            </w:r>
+            <w:r>
+              <w:rPr>
+                <w:rFonts w:hint="cs"/>
+                <w:rtl/>
+              </w:rPr>
+              <w:t xml:space="preserve">אין </w:t>
+            </w:r>
+            <w:proofErr w:type="spellStart"/>
+            <w:r>
+              <w:rPr>
+                <w:rFonts w:hint="cs"/>
+                <w:rtl/>
+              </w:rPr>
+              <w:t>חנג</w:t>
+            </w:r>
+            <w:proofErr w:type="spellEnd"/>
+            <w:r>
+              <w:rPr>
+                <w:rFonts w:hint="cs"/>
+                <w:rtl/>
+              </w:rPr>
+              <w:t xml:space="preserve"> עם סיון לבנות.</w:t>
+            </w:r>
+            <w:r>
+              <w:rPr>
+                <w:rFonts w:hint="cs"/>
+                <w:rtl/>
+              </w:rPr>
+              <w:t xml:space="preserve"> אין שיעור8 ספרות.</w:t>
+            </w:r>
+          </w:p>
+          <w:p>
+            <w:pPr>
+              <w:spacing w:line="360" w:lineRule="auto"/>
+              <w:rPr>
+                <w:rtl/>
+              </w:rPr>
+            </w:pPr>
+            <w:r>
+              <w:rPr>
+                <w:rFonts w:hint="cs"/>
+                <w:rtl/>
+              </w:rPr>
+              <w:t xml:space="preserve">יב12 אין </w:t>
+            </w:r>
+            <w:proofErr w:type="spellStart"/>
+            <w:r>
+              <w:rPr>
+                <w:rFonts w:hint="cs"/>
+                <w:rtl/>
+              </w:rPr>
+              <w:t>חנג</w:t>
+            </w:r>
+            <w:proofErr w:type="spellEnd"/>
+            <w:r>
+              <w:rPr>
+                <w:rFonts w:hint="cs"/>
+                <w:rtl/>
+              </w:rPr>
+              <w:t xml:space="preserve"> עם סיון לבנות. אין שיעור8 דיאלוג.</w:t>
+            </w:r>
+          </w:p>
+          <w:p>
+            <w:pPr>
+              <w:spacing w:line="360" w:lineRule="auto"/>
+              <w:rPr>
+                <w:rtl/>
+              </w:rPr>
+            </w:pPr>
+            <w:r>
+              <w:rPr>
+                <w:rFonts w:hint="cs"/>
+                <w:rtl/>
+              </w:rPr>
+              <w:t xml:space="preserve">יב8-9 עבודות חקר עם ורדית </w:t>
+            </w:r>
+            <w:r>
+              <w:rPr>
+                <w:rFonts w:hint="cs"/>
+                <w:rtl/>
+              </w:rPr>
+              <w:t xml:space="preserve">שיעור6 </w:t>
+            </w:r>
+            <w:r>
+              <w:rPr>
+                <w:rFonts w:hint="cs"/>
+                <w:rtl/>
+              </w:rPr>
+              <w:t>עובדים בספריה.</w:t>
+            </w:r>
+          </w:p>
+          <w:p>
+            <w:pPr>
+              <w:spacing w:line="360" w:lineRule="auto"/>
+              <w:rPr>
+                <w:rtl/>
+              </w:rPr>
+            </w:pPr>
+            <w:r>
+              <w:rPr>
+                <w:rFonts w:hint="cs"/>
+                <w:rtl/>
+              </w:rPr>
+              <w:t>יב10 שיעור1+2 אזרחות עם ניצן.</w:t>
+            </w:r>
+            <w:r>
+              <w:rPr>
+                <w:rFonts w:hint="cs"/>
+                <w:rtl/>
+              </w:rPr>
+              <w:t xml:space="preserve"> מתמטיקה עם יונית שיעור 6+7</w:t>
+            </w:r>
+          </w:p>
+          <w:p>
+            <w:pPr>
+              <w:spacing w:line="360" w:lineRule="auto"/>
+              <w:rPr>
+                <w:rtl/>
+              </w:rPr>
+            </w:pPr>
+          </w:p>
+          <w:p>
+            <w:pPr>
+              <w:spacing w:line="360" w:lineRule="auto"/>
               <w:rPr>
                 <w:rtl/>
               </w:rPr>
@@ -1522,7 +1795,7 @@
           <w:p>
             <w:pPr>
               <w:shd w:val="clear" w:color="auto" w:fill="FFFFFF"/>
-              <w:spacing w:line="360" w:lineRule="auto"/>
+              <w:spacing w:line="276" w:lineRule="auto"/>
               <w:rPr>
                 <w:rFonts w:ascii="Arial" w:eastAsia="Times New Roman" w:hAnsi="Arial" w:cs="Arial"/>
                 <w:color w:val="000000"/>
@@ -1534,7 +1807,7 @@
                 <w:color w:val="000000"/>
                 <w:rtl/>
               </w:rPr>
-              <w:t>י"ב 3: 9:00-10:30</w:t>
+              <w:t>י"ב 5: 9:00-10:30</w:t>
             </w:r>
             <w:r>
               <w:rPr>
@@ -1542,13 +1815,13 @@
                 <w:color w:val="000000"/>
                 <w:rtl/>
               </w:rPr>
-              <w:t xml:space="preserve"> בליווי ערן.</w:t>
+              <w:t xml:space="preserve">  בליווי ריקי.</w:t>
             </w:r>
           </w:p>
           <w:p>
             <w:pPr>
               <w:shd w:val="clear" w:color="auto" w:fill="FFFFFF"/>
-              <w:spacing w:line="360" w:lineRule="auto"/>
+              <w:spacing w:line="276" w:lineRule="auto"/>
               <w:rPr>
                 <w:rFonts w:ascii="Arial" w:eastAsia="Times New Roman" w:hAnsi="Arial" w:cs="Arial"/>
                 <w:color w:val="000000"/>
@@ -1561,7 +1834,7 @@
                 <w:color w:val="000000"/>
                 <w:rtl/>
               </w:rPr>
-              <w:t>י"ב 6: 10:00-12:00</w:t>
+              <w:t>י"ב 12: 10:00-12:00</w:t>
             </w:r>
             <w:r>
               <w:rPr>
@@ -1569,23 +1842,26 @@
                 <w:color w:val="000000"/>
                 <w:rtl/>
               </w:rPr>
-              <w:t xml:space="preserve">  בליווי שלומית.</w:t>
-            </w:r>
-          </w:p>
-          <w:p>
-            <w:pPr>
-              <w:spacing w:line="360" w:lineRule="auto"/>
-              <w:rPr>
-                <w:rtl/>
-              </w:rPr>
-            </w:pPr>
-            <w:r>
+              <w:t xml:space="preserve">  בליווי רועי.</w:t>
+            </w:r>
+          </w:p>
+          <w:p>
+            <w:pPr>
+              <w:shd w:val="clear" w:color="auto" w:fill="FFFFFF"/>
+              <w:spacing w:line="276" w:lineRule="auto"/>
               <w:rPr>
                 <w:rFonts w:ascii="Arial" w:eastAsia="Times New Roman" w:hAnsi="Arial" w:cs="Arial"/>
                 <w:color w:val="000000"/>
                 <w:rtl/>
               </w:rPr>
-              <w:t>י"ב 11: 12:00-13:00</w:t>
+            </w:pPr>
+            <w:r>
+              <w:rPr>
+                <w:rFonts w:ascii="Arial" w:eastAsia="Times New Roman" w:hAnsi="Arial" w:cs="Arial"/>
+                <w:color w:val="000000"/>
+                <w:rtl/>
+              </w:rPr>
+              <w:t>י"ב 7: 11:30-13:30</w:t>
             </w:r>
             <w:r>
               <w:rPr>
@@ -1593,14 +1869,7 @@
                 <w:color w:val="000000"/>
                 <w:rtl/>
               </w:rPr>
-              <w:t xml:space="preserve">  בליווי זהר</w:t>
-            </w:r>
-            <w:r>
-              <w:rPr>
-                <w:rFonts w:hint="cs"/>
-                <w:rtl/>
-              </w:rPr>
-              <w:t xml:space="preserve"> </w:t>
+              <w:t xml:space="preserve"> בליווי שלומית ג.</w:t>
             </w:r>
           </w:p>
           <w:p>
@@ -1610,256 +1879,11 @@
                 <w:rtl/>
               </w:rPr>
             </w:pPr>
-            <w:r>
-              <w:rPr>
-                <w:rFonts w:hint="cs"/>
-                <w:rtl/>
-              </w:rPr>
-              <w:t>.................................................................................................................................</w:t>
-            </w:r>
           </w:p>
           <w:p>
             <w:pPr>
               <w:spacing w:line="360" w:lineRule="auto"/>
               <w:rPr>
-                <w:rtl/>
-              </w:rPr>
-            </w:pPr>
-            <w:r>
-              <w:rPr>
-                <w:rFonts w:hint="cs"/>
-                <w:rtl/>
-              </w:rPr>
-              <w:t xml:space="preserve">אין </w:t>
-            </w:r>
-            <w:proofErr w:type="spellStart"/>
-            <w:r>
-              <w:rPr>
-                <w:rFonts w:hint="cs"/>
-                <w:rtl/>
-              </w:rPr>
-              <w:t>חנ"ג</w:t>
-            </w:r>
-            <w:proofErr w:type="spellEnd"/>
-            <w:r>
-              <w:rPr>
-                <w:rFonts w:hint="cs"/>
-                <w:rtl/>
-              </w:rPr>
-              <w:t xml:space="preserve"> עם קרן</w:t>
-            </w:r>
-            <w:r>
-              <w:rPr>
-                <w:rFonts w:hint="cs"/>
-                <w:rtl/>
-              </w:rPr>
-              <w:t xml:space="preserve"> + סיון </w:t>
-            </w:r>
-            <w:r>
-              <w:rPr>
-                <w:rFonts w:hint="cs"/>
-                <w:rtl/>
-              </w:rPr>
-              <w:t xml:space="preserve"> שיעור1</w:t>
-            </w:r>
-          </w:p>
-          <w:p>
-            <w:pPr>
-              <w:spacing w:line="360" w:lineRule="auto"/>
-              <w:rPr>
-                <w:rtl/>
-              </w:rPr>
-            </w:pPr>
-            <w:r>
-              <w:rPr>
-                <w:rFonts w:hint="cs"/>
-                <w:rtl/>
-              </w:rPr>
-              <w:t xml:space="preserve">אין פיסיקה עם אופיר ק. + אריה -  שיעור3. </w:t>
-            </w:r>
-            <w:r>
-              <w:rPr>
-                <w:rFonts w:hint="cs"/>
-                <w:rtl/>
-              </w:rPr>
-              <w:t xml:space="preserve">  </w:t>
-            </w:r>
-          </w:p>
-          <w:p>
-            <w:pPr>
-              <w:spacing w:line="360" w:lineRule="auto"/>
-              <w:rPr>
-                <w:rtl/>
-              </w:rPr>
-            </w:pPr>
-            <w:r>
-              <w:rPr>
-                <w:rFonts w:hint="cs"/>
-                <w:rtl/>
-              </w:rPr>
-              <w:t>אין ערבית עם לילך.</w:t>
-            </w:r>
-          </w:p>
-          <w:p>
-            <w:pPr>
-              <w:spacing w:line="360" w:lineRule="auto"/>
-              <w:rPr>
-                <w:rtl/>
-              </w:rPr>
-            </w:pPr>
-            <w:r>
-              <w:rPr>
-                <w:rFonts w:hint="cs"/>
-                <w:rtl/>
-              </w:rPr>
-              <w:t xml:space="preserve">ביולוגיה עם חמוטל שיעור3 לומדים במעבדת פיסיקה. </w:t>
-            </w:r>
-          </w:p>
-          <w:p>
-            <w:pPr>
-              <w:spacing w:line="360" w:lineRule="auto"/>
-              <w:rPr>
-                <w:rtl/>
-              </w:rPr>
-            </w:pPr>
-            <w:r>
-              <w:rPr>
-                <w:rFonts w:hint="cs"/>
-                <w:rtl/>
-              </w:rPr>
-              <w:t>יב3 אזרחות שיעור4 לומדים בכיתה.</w:t>
-            </w:r>
-          </w:p>
-          <w:p>
-            <w:pPr>
-              <w:spacing w:line="360" w:lineRule="auto"/>
-              <w:rPr>
-                <w:rtl/>
-              </w:rPr>
-            </w:pPr>
-            <w:r>
-              <w:rPr>
-                <w:rFonts w:hint="cs"/>
-                <w:rtl/>
-              </w:rPr>
-              <w:t xml:space="preserve">יב5 מסיימים סוף שיעור3 </w:t>
-            </w:r>
-            <w:r>
-              <w:rPr>
-                <w:rtl/>
-              </w:rPr>
-              <w:t>–</w:t>
-            </w:r>
-            <w:r>
-              <w:rPr>
-                <w:rFonts w:hint="cs"/>
-                <w:rtl/>
-              </w:rPr>
-              <w:t xml:space="preserve"> מטלה א-סינכרונית אנגלית מהבית</w:t>
-            </w:r>
-          </w:p>
-          <w:p>
-            <w:pPr>
-              <w:spacing w:line="360" w:lineRule="auto"/>
-              <w:rPr>
-                <w:rtl/>
-              </w:rPr>
-            </w:pPr>
-            <w:r>
-              <w:rPr>
-                <w:rFonts w:hint="cs"/>
-                <w:rtl/>
-              </w:rPr>
-              <w:t>יב6 אין שיעור4 ספרות.</w:t>
-            </w:r>
-          </w:p>
-          <w:p>
-            <w:pPr>
-              <w:spacing w:line="360" w:lineRule="auto"/>
-              <w:rPr>
-                <w:rtl/>
-              </w:rPr>
-            </w:pPr>
-            <w:r>
-              <w:rPr>
-                <w:rFonts w:hint="cs"/>
-                <w:rtl/>
-              </w:rPr>
-              <w:lastRenderedPageBreak/>
-              <w:t xml:space="preserve">יב8-9 </w:t>
-            </w:r>
-            <w:r>
-              <w:rPr>
-                <w:rFonts w:hint="cs"/>
-                <w:rtl/>
-              </w:rPr>
-              <w:t xml:space="preserve">שיעור1 קב' קארן ספרות בחדר 233. שיעור2+3 כל הכיתה תנך עם סיגל בחדר יב9.  שיעור4 כרגיל, </w:t>
-            </w:r>
-            <w:r>
-              <w:rPr>
-                <w:rFonts w:hint="cs"/>
-                <w:rtl/>
-              </w:rPr>
-              <w:t>עבודות חקר עם ורדית עובדים בספריה.</w:t>
-            </w:r>
-          </w:p>
-          <w:p>
-            <w:pPr>
-              <w:spacing w:line="360" w:lineRule="auto"/>
-              <w:rPr>
-                <w:rtl/>
-              </w:rPr>
-            </w:pPr>
-            <w:r>
-              <w:rPr>
-                <w:rFonts w:hint="cs"/>
-                <w:rtl/>
-              </w:rPr>
-              <w:t xml:space="preserve">יב12 מתחילים שיעור2. </w:t>
-            </w:r>
-          </w:p>
-          <w:p>
-            <w:pPr>
-              <w:spacing w:line="360" w:lineRule="auto"/>
-              <w:rPr>
-                <w:rtl/>
-              </w:rPr>
-            </w:pPr>
-            <w:r>
-              <w:rPr>
-                <w:rFonts w:hint="cs"/>
-                <w:rtl/>
-              </w:rPr>
-              <w:t xml:space="preserve">מתמט' מואץ 4 יחל עם ליאורה יב8-9 </w:t>
-            </w:r>
-            <w:r>
-              <w:rPr>
-                <w:rFonts w:hint="cs"/>
-                <w:rtl/>
-              </w:rPr>
-              <w:t>ת</w:t>
-            </w:r>
-            <w:r>
-              <w:rPr>
-                <w:rFonts w:hint="cs"/>
-                <w:rtl/>
-              </w:rPr>
-              <w:t xml:space="preserve">גבור ב 11.00-13.00 </w:t>
-            </w:r>
-            <w:r>
-              <w:rPr>
-                <w:rFonts w:hint="cs"/>
-                <w:rtl/>
-              </w:rPr>
-              <w:t>בחדר 132</w:t>
-            </w:r>
-          </w:p>
-          <w:p>
-            <w:pPr>
-              <w:spacing w:line="360" w:lineRule="auto"/>
-              <w:rPr>
-                <w:rFonts w:ascii="Arial" w:eastAsia="Times New Roman" w:hAnsi="Arial" w:cs="Arial"/>
-                <w:color w:val="000000"/>
                 <w:rtl/>
               </w:rPr>
             </w:pPr>
@@ -1870,7 +1894,7 @@
     <w:p/>
     <w:sectPr>
       <w:pgSz w:w="11906" w:h="16838"/>
-      <w:pgMar w:top="720" w:right="720" w:bottom="720" w:left="720" w:header="708" w:footer="708" w:gutter="0"/>
+      <w:pgMar w:top="1440" w:right="1800" w:bottom="1440" w:left="1800" w:header="708" w:footer="708" w:gutter="0"/>
       <w:cols w:space="708"/>
       <w:bidi/>
       <w:rtlGutter/>
@@ -1881,18 +1905,18 @@
 </file>
 
 <file path=word/numbering.xml><?xml version="1.0" encoding="utf-8"?>
-<w:numbering xmlns:wpc="http://schemas.microsoft.com/office/word/2010/wordprocessingCanvas" xmlns:cx="http://schemas.microsoft.com/office/drawing/2014/chartex" xmlns:mc="http://schemas.openxmlformats.org/markup-compatibility/2006" xmlns:o="urn:schemas-microsoft-com:office:office" xmlns:r="http://schemas.openxmlformats.org/officeDocument/2006/relationships" xmlns:m="http://schemas.openxmlformats.org/officeDocument/2006/math" xmlns:v="urn:schemas-microsoft-com:vml" xmlns:wp14="http://schemas.microsoft.com/office/word/2010/wordprocessingDrawing" xmlns:wp="http://schemas.openxmlformats.org/drawingml/2006/wordprocessingDrawing" xmlns:w10="urn:schemas-microsoft-com:office:word" xmlns:w="http://schemas.openxmlformats.org/wordprocessingml/2006/main" xmlns:w14="http://schemas.microsoft.com/office/word/2010/wordml" xmlns:w15="http://schemas.microsoft.com/office/word/2012/wordml" xmlns:w16se="http://schemas.microsoft.com/office/word/2015/wordml/symex" xmlns:wpg="http://schemas.microsoft.com/office/word/2010/wordprocessingGroup" xmlns:wpi="http://schemas.microsoft.com/office/word/2010/wordprocessingInk" xmlns:wne="http://schemas.microsoft.com/office/word/2006/wordml" xmlns:wps="http://schemas.microsoft.com/office/word/2010/wordprocessingShape" mc:Ignorable="w14 w15 w16se wp14">
+<w:numbering xmlns:wpc="http://schemas.microsoft.com/office/word/2010/wordprocessingCanvas" xmlns:cx="http://schemas.microsoft.com/office/drawing/2014/chartex" xmlns:cx1="http://schemas.microsoft.com/office/drawing/2015/9/8/chartex" xmlns:cx2="http://schemas.microsoft.com/office/drawing/2015/10/21/chartex" xmlns:cx3="http://schemas.microsoft.com/office/drawing/2016/5/9/chartex" xmlns:cx4="http://schemas.microsoft.com/office/drawing/2016/5/10/chartex" xmlns:cx5="http://schemas.microsoft.com/office/drawing/2016/5/11/chartex" xmlns:cx6="http://schemas.microsoft.com/office/drawing/2016/5/12/chartex" xmlns:cx7="http://schemas.microsoft.com/office/drawing/2016/5/13/chartex" xmlns:cx8="http://schemas.microsoft.com/office/drawing/2016/5/14/chartex" xmlns:mc="http://schemas.openxmlformats.org/markup-compatibility/2006" xmlns:aink="http://schemas.microsoft.com/office/drawing/2016/ink" xmlns:am3d="http://schemas.microsoft.com/office/drawing/2017/model3d" xmlns:o="urn:schemas-microsoft-com:office:office" xmlns:r="http://schemas.openxmlformats.org/officeDocument/2006/relationships" xmlns:m="http://schemas.openxmlformats.org/officeDocument/2006/math" xmlns:v="urn:schemas-microsoft-com:vml" xmlns:wp14="http://schemas.microsoft.com/office/word/2010/wordprocessingDrawing" xmlns:wp="http://schemas.openxmlformats.org/drawingml/2006/wordprocessingDrawing" xmlns:w10="urn:schemas-microsoft-com:office:word" xmlns:w="http://schemas.openxmlformats.org/wordprocessingml/2006/main" xmlns:w14="http://schemas.microsoft.com/office/word/2010/wordml" xmlns:w15="http://schemas.microsoft.com/office/word/2012/wordml" xmlns:w16cex="http://schemas.microsoft.com/office/word/2018/wordml/cex" xmlns:w16cid="http://schemas.microsoft.com/office/word/2016/wordml/cid" xmlns:w16="http://schemas.microsoft.com/office/word/2018/wordml" xmlns:w16sdtdh="http://schemas.microsoft.com/office/word/2020/wordml/sdtdatahash" xmlns:w16se="http://schemas.microsoft.com/office/word/2015/wordml/symex" xmlns:wpg="http://schemas.microsoft.com/office/word/2010/wordprocessingGroup" xmlns:wpi="http://schemas.microsoft.com/office/word/2010/wordprocessingInk" xmlns:wne="http://schemas.microsoft.com/office/word/2006/wordml" xmlns:wps="http://schemas.microsoft.com/office/word/2010/wordprocessingShape" mc:Ignorable="w14 w15 w16se w16cid w16 w16cex w16sdtdh wp14">
   <w:abstractNum w:abstractNumId="0" w15:restartNumberingAfterBreak="0">
-    <w:nsid w:val="32262333"/>
+    <w:nsid w:val="400248D9"/>
     <w:multiLevelType w:val="hybridMultilevel"/>
-    <w:tmpl w:val="127C9A22"/>
+    <w:tmpl w:val="076AD514"/>
     <w:lvl w:ilvl="0" w:tplc="0409000D">
       <w:start w:val="1"/>
       <w:numFmt w:val="bullet"/>
       <w:lvlText w:val=""/>
       <w:lvlJc w:val="left"/>
       <w:pPr>
-        <w:ind w:left="720" w:hanging="360"/>
+        <w:ind w:left="360" w:hanging="360"/>
       </w:pPr>
       <w:rPr>
         <w:rFonts w:ascii="Wingdings" w:hAnsi="Wingdings" w:hint="default"/>
@@ -1904,7 +1928,7 @@
       <w:lvlText w:val="o"/>
       <w:lvlJc w:val="left"/>
       <w:pPr>
-        <w:ind w:left="1440" w:hanging="360"/>
+        <w:ind w:left="1080" w:hanging="360"/>
       </w:pPr>
       <w:rPr>
         <w:rFonts w:ascii="Courier New" w:hAnsi="Courier New" w:cs="Courier New" w:hint="default"/>
@@ -1916,7 +1940,7 @@
       <w:lvlText w:val=""/>
       <w:lvlJc w:val="left"/>
       <w:pPr>
-        <w:ind w:left="2160" w:hanging="360"/>
+        <w:ind w:left="1800" w:hanging="360"/>
       </w:pPr>
       <w:rPr>
         <w:rFonts w:ascii="Wingdings" w:hAnsi="Wingdings" w:hint="default"/>
@@ -1928,7 +1952,7 @@
       <w:lvlText w:val=""/>
       <w:lvlJc w:val="left"/>
       <w:pPr>
-        <w:ind w:left="2880" w:hanging="360"/>
+        <w:ind w:left="2520" w:hanging="360"/>
       </w:pPr>
       <w:rPr>
         <w:rFonts w:ascii="Symbol" w:hAnsi="Symbol" w:hint="default"/>
@@ -1940,7 +1964,7 @@
       <w:lvlText w:val="o"/>
       <w:lvlJc w:val="left"/>
       <w:pPr>
-        <w:ind w:left="3600" w:hanging="360"/>
+        <w:ind w:left="3240" w:hanging="360"/>
       </w:pPr>
       <w:rPr>
         <w:rFonts w:ascii="Courier New" w:hAnsi="Courier New" w:cs="Courier New" w:hint="default"/>
@@ -1952,7 +1976,7 @@
       <w:lvlText w:val=""/>
       <w:lvlJc w:val="left"/>
       <w:pPr>
-        <w:ind w:left="4320" w:hanging="360"/>
+        <w:ind w:left="3960" w:hanging="360"/>
       </w:pPr>
       <w:rPr>
         <w:rFonts w:ascii="Wingdings" w:hAnsi="Wingdings" w:hint="default"/>
@@ -1964,7 +1988,7 @@
       <w:lvlText w:val=""/>
       <w:lvlJc w:val="left"/>
       <w:pPr>
-        <w:ind w:left="5040" w:hanging="360"/>
+        <w:ind w:left="4680" w:hanging="360"/>
       </w:pPr>
       <w:rPr>
         <w:rFonts w:ascii="Symbol" w:hAnsi="Symbol" w:hint="default"/>
@@ -1976,7 +2000,7 @@
       <w:lvlText w:val="o"/>
       <w:lvlJc w:val="left"/>
       <w:pPr>
-        <w:ind w:left="5760" w:hanging="360"/>
+        <w:ind w:left="5400" w:hanging="360"/>
       </w:pPr>
       <w:rPr>
         <w:rFonts w:ascii="Courier New" w:hAnsi="Courier New" w:cs="Courier New" w:hint="default"/>
@@ -1988,7 +2012,7 @@
       <w:lvlText w:val=""/>
       <w:lvlJc w:val="left"/>
       <w:pPr>
-        <w:ind w:left="6480" w:hanging="360"/>
+        <w:ind w:left="6120" w:hanging="360"/>
       </w:pPr>
       <w:rPr>
         <w:rFonts w:ascii="Wingdings" w:hAnsi="Wingdings" w:hint="default"/>
@@ -2002,7 +2026,7 @@
 </file>
 
 <file path=word/styles.xml><?xml version="1.0" encoding="utf-8"?>
-<w:styles xmlns:mc="http://schemas.openxmlformats.org/markup-compatibility/2006" xmlns:r="http://schemas.openxmlformats.org/officeDocument/2006/relationships" xmlns:w="http://schemas.openxmlformats.org/wordprocessingml/2006/main" xmlns:w14="http://schemas.microsoft.com/office/word/2010/wordml" xmlns:w15="http://schemas.microsoft.com/office/word/2012/wordml" xmlns:w16se="http://schemas.microsoft.com/office/word/2015/wordml/symex" mc:Ignorable="w14 w15 w16se">
+<w:styles xmlns:mc="http://schemas.openxmlformats.org/markup-compatibility/2006" xmlns:r="http://schemas.openxmlformats.org/officeDocument/2006/relationships" xmlns:w="http://schemas.openxmlformats.org/wordprocessingml/2006/main" xmlns:w14="http://schemas.microsoft.com/office/word/2010/wordml" xmlns:w15="http://schemas.microsoft.com/office/word/2012/wordml" xmlns:w16cex="http://schemas.microsoft.com/office/word/2018/wordml/cex" xmlns:w16cid="http://schemas.microsoft.com/office/word/2016/wordml/cid" xmlns:w16="http://schemas.microsoft.com/office/word/2018/wordml" xmlns:w16sdtdh="http://schemas.microsoft.com/office/word/2020/wordml/sdtdatahash" xmlns:w16se="http://schemas.microsoft.com/office/word/2015/wordml/symex" mc:Ignorable="w14 w15 w16se w16cid w16 w16cex w16sdtdh">
   <w:docDefaults>
     <w:rPrDefault>
       <w:rPr>
@@ -2018,7 +2042,7 @@
       </w:pPr>
     </w:pPrDefault>
   </w:docDefaults>
-  <w:latentStyles w:defLockedState="0" w:defUIPriority="99" w:defSemiHidden="0" w:defUnhideWhenUsed="0" w:defQFormat="0" w:count="371">
+  <w:latentStyles w:defLockedState="0" w:defUIPriority="99" w:defSemiHidden="0" w:defUnhideWhenUsed="0" w:defQFormat="0" w:count="376">
     <w:lsdException w:name="Normal" w:uiPriority="0" w:qFormat="1"/>
     <w:lsdException w:name="heading 1" w:uiPriority="9" w:qFormat="1"/>
     <w:lsdException w:name="heading 2" w:semiHidden="1" w:uiPriority="9" w:unhideWhenUsed="1" w:qFormat="1"/>
@@ -2124,7 +2148,6 @@
     <w:lsdException w:name="HTML Sample" w:semiHidden="1" w:unhideWhenUsed="1"/>
     <w:lsdException w:name="HTML Typewriter" w:semiHidden="1" w:unhideWhenUsed="1"/>
     <w:lsdException w:name="HTML Variable" w:semiHidden="1" w:unhideWhenUsed="1"/>
-    <w:lsdException w:name="Normal Table" w:semiHidden="1" w:unhideWhenUsed="1"/>
     <w:lsdException w:name="annotation subject" w:semiHidden="1" w:unhideWhenUsed="1"/>
     <w:lsdException w:name="No List" w:semiHidden="1" w:unhideWhenUsed="1"/>
     <w:lsdException w:name="Outline List 1" w:semiHidden="1" w:unhideWhenUsed="1"/>
@@ -2167,11 +2190,8 @@
     <w:lsdException w:name="Table Contemporary" w:semiHidden="1" w:unhideWhenUsed="1"/>
     <w:lsdException w:name="Table Elegant" w:semiHidden="1" w:unhideWhenUsed="1"/>
     <w:lsdException w:name="Table Professional" w:semiHidden="1" w:unhideWhenUsed="1"/>
-    <w:lsdException w:name="Table Subtle 1" w:semiHidden="1" w:unhideWhenUsed="1"/>
     <w:lsdException w:name="Table Subtle 2" w:semiHidden="1" w:unhideWhenUsed="1"/>
     <w:lsdException w:name="Table Web 1" w:semiHidden="1" w:unhideWhenUsed="1"/>
-    <w:lsdException w:name="Table Web 2" w:semiHidden="1" w:unhideWhenUsed="1"/>
-    <w:lsdException w:name="Table Web 3" w:semiHidden="1" w:unhideWhenUsed="1"/>
     <w:lsdException w:name="Balloon Text" w:semiHidden="1" w:unhideWhenUsed="1"/>
     <w:lsdException w:name="Table Grid" w:uiPriority="39"/>
     <w:lsdException w:name="Table Theme" w:semiHidden="1" w:unhideWhenUsed="1"/>
@@ -2390,11 +2410,16 @@
     <w:lsdException w:name="List Table 5 Dark Accent 6" w:uiPriority="50"/>
     <w:lsdException w:name="List Table 6 Colorful Accent 6" w:uiPriority="51"/>
     <w:lsdException w:name="List Table 7 Colorful Accent 6" w:uiPriority="52"/>
+    <w:lsdException w:name="Mention" w:semiHidden="1" w:unhideWhenUsed="1"/>
+    <w:lsdException w:name="Smart Hyperlink" w:semiHidden="1" w:unhideWhenUsed="1"/>
+    <w:lsdException w:name="Hashtag" w:semiHidden="1" w:unhideWhenUsed="1"/>
+    <w:lsdException w:name="Unresolved Mention" w:semiHidden="1" w:unhideWhenUsed="1"/>
+    <w:lsdException w:name="Smart Link" w:semiHidden="1" w:unhideWhenUsed="1"/>
   </w:latentStyles>
   <w:style w:type="paragraph" w:default="1" w:styleId="a">
     <w:name w:val="Normal"/>
     <w:qFormat/>
-    <w:rsid w:val="003003C7"/>
+    <w:rsid w:val="00BA6AA0"/>
     <w:pPr>
       <w:bidi/>
     </w:pPr>
@@ -2430,7 +2455,7 @@
     <w:name w:val="Table Grid"/>
     <w:basedOn w:val="a1"/>
     <w:uiPriority w:val="39"/>
-    <w:rsid w:val="003003C7"/>
+    <w:rsid w:val="00BA6AA0"/>
     <w:pPr>
       <w:spacing w:after="0" w:line="240" w:lineRule="auto"/>
     </w:pPr>
@@ -2450,7 +2475,7 @@
     <w:basedOn w:val="a"/>
     <w:uiPriority w:val="34"/>
     <w:qFormat/>
-    <w:rsid w:val="003003C7"/>
+    <w:rsid w:val="00BA6AA0"/>
     <w:pPr>
       <w:ind w:left="720"/>
       <w:contextualSpacing/>

</xml_diff>

<commit_message>
updated second.docx. 12/7/2021, 7:13:59 PM
</commit_message>
<xml_diff>
--- a/second.docx
+++ b/second.docx
@@ -1,6 +1,6 @@
 
 <file path=word/document.xml><?xml version="1.0" encoding="utf-8"?>
-<w:document xmlns:wpc="http://schemas.microsoft.com/office/word/2010/wordprocessingCanvas" xmlns:cx="http://schemas.microsoft.com/office/drawing/2014/chartex" xmlns:cx1="http://schemas.microsoft.com/office/drawing/2015/9/8/chartex" xmlns:cx2="http://schemas.microsoft.com/office/drawing/2015/10/21/chartex" xmlns:cx3="http://schemas.microsoft.com/office/drawing/2016/5/9/chartex" xmlns:cx4="http://schemas.microsoft.com/office/drawing/2016/5/10/chartex" xmlns:cx5="http://schemas.microsoft.com/office/drawing/2016/5/11/chartex" xmlns:cx6="http://schemas.microsoft.com/office/drawing/2016/5/12/chartex" xmlns:cx7="http://schemas.microsoft.com/office/drawing/2016/5/13/chartex" xmlns:cx8="http://schemas.microsoft.com/office/drawing/2016/5/14/chartex" xmlns:mc="http://schemas.openxmlformats.org/markup-compatibility/2006" xmlns:aink="http://schemas.microsoft.com/office/drawing/2016/ink" xmlns:am3d="http://schemas.microsoft.com/office/drawing/2017/model3d" xmlns:o="urn:schemas-microsoft-com:office:office" xmlns:r="http://schemas.openxmlformats.org/officeDocument/2006/relationships" xmlns:m="http://schemas.openxmlformats.org/officeDocument/2006/math" xmlns:v="urn:schemas-microsoft-com:vml" xmlns:wp14="http://schemas.microsoft.com/office/word/2010/wordprocessingDrawing" xmlns:wp="http://schemas.openxmlformats.org/drawingml/2006/wordprocessingDrawing" xmlns:w10="urn:schemas-microsoft-com:office:word" xmlns:w="http://schemas.openxmlformats.org/wordprocessingml/2006/main" xmlns:w14="http://schemas.microsoft.com/office/word/2010/wordml" xmlns:w15="http://schemas.microsoft.com/office/word/2012/wordml" xmlns:w16cex="http://schemas.microsoft.com/office/word/2018/wordml/cex" xmlns:w16cid="http://schemas.microsoft.com/office/word/2016/wordml/cid" xmlns:w16="http://schemas.microsoft.com/office/word/2018/wordml" xmlns:w16sdtdh="http://schemas.microsoft.com/office/word/2020/wordml/sdtdatahash" xmlns:w16se="http://schemas.microsoft.com/office/word/2015/wordml/symex" xmlns:wpg="http://schemas.microsoft.com/office/word/2010/wordprocessingGroup" xmlns:wpi="http://schemas.microsoft.com/office/word/2010/wordprocessingInk" xmlns:wne="http://schemas.microsoft.com/office/word/2006/wordml" xmlns:wps="http://schemas.microsoft.com/office/word/2010/wordprocessingShape" mc:Ignorable="w14 w15 w16se w16cid w16 w16cex w16sdtdh wp14">
+<w:document xmlns:wpc="http://schemas.microsoft.com/office/word/2010/wordprocessingCanvas" xmlns:cx="http://schemas.microsoft.com/office/drawing/2014/chartex" xmlns:mc="http://schemas.openxmlformats.org/markup-compatibility/2006" xmlns:o="urn:schemas-microsoft-com:office:office" xmlns:r="http://schemas.openxmlformats.org/officeDocument/2006/relationships" xmlns:m="http://schemas.openxmlformats.org/officeDocument/2006/math" xmlns:v="urn:schemas-microsoft-com:vml" xmlns:wp14="http://schemas.microsoft.com/office/word/2010/wordprocessingDrawing" xmlns:wp="http://schemas.openxmlformats.org/drawingml/2006/wordprocessingDrawing" xmlns:w10="urn:schemas-microsoft-com:office:word" xmlns:w="http://schemas.openxmlformats.org/wordprocessingml/2006/main" xmlns:w14="http://schemas.microsoft.com/office/word/2010/wordml" xmlns:w15="http://schemas.microsoft.com/office/word/2012/wordml" xmlns:w16se="http://schemas.microsoft.com/office/word/2015/wordml/symex" xmlns:wpg="http://schemas.microsoft.com/office/word/2010/wordprocessingGroup" xmlns:wpi="http://schemas.microsoft.com/office/word/2010/wordprocessingInk" xmlns:wne="http://schemas.microsoft.com/office/word/2006/wordml" xmlns:wps="http://schemas.microsoft.com/office/word/2010/wordprocessingShape" mc:Ignorable="w14 w15 w16se wp14">
   <w:body>
     <w:p>
       <w:pPr>
@@ -42,23 +42,49 @@
           <w:u w:val="single"/>
           <w:rtl/>
         </w:rPr>
-        <w:t xml:space="preserve"> מערכת יום רביעי 8.12.2021</w:t>
+        <w:t xml:space="preserve"> מערכת יום שלישי </w:t>
+      </w:r>
+      <w:r>
+        <w:rPr>
+          <w:rFonts w:hint="cs"/>
+          <w:b/>
+          <w:bCs/>
+          <w:color w:val="2E74B5" w:themeColor="accent1" w:themeShade="BF"/>
+          <w:sz w:val="32"/>
+          <w:szCs w:val="32"/>
+          <w:u w:val="single"/>
+          <w:rtl/>
+        </w:rPr>
+        <w:t>7.12</w:t>
+      </w:r>
+      <w:r>
+        <w:rPr>
+          <w:rFonts w:hint="cs"/>
+          <w:b/>
+          <w:bCs/>
+          <w:color w:val="2E74B5" w:themeColor="accent1" w:themeShade="BF"/>
+          <w:sz w:val="32"/>
+          <w:szCs w:val="32"/>
+          <w:u w:val="single"/>
+          <w:rtl/>
+        </w:rPr>
+        <w:t>.2021</w:t>
       </w:r>
     </w:p>
     <w:tbl>
       <w:tblPr>
         <w:tblStyle w:val="a3"/>
         <w:bidiVisual/>
-        <w:tblW w:w="9776" w:type="dxa"/>
-        <w:tblInd w:w="140" w:type="dxa"/>
+        <w:tblW w:w="10784" w:type="dxa"/>
+        <w:tblInd w:w="-19" w:type="dxa"/>
         <w:tblLook w:val="04A0" w:firstRow="1" w:lastRow="0" w:firstColumn="1" w:lastColumn="0" w:noHBand="0" w:noVBand="1"/>
       </w:tblPr>
       <w:tblGrid>
-        <w:gridCol w:w="1134"/>
-        <w:gridCol w:w="2688"/>
+        <w:gridCol w:w="983"/>
+        <w:gridCol w:w="3262"/>
         <w:gridCol w:w="1842"/>
-        <w:gridCol w:w="1984"/>
-        <w:gridCol w:w="2128"/>
+        <w:gridCol w:w="1909"/>
+        <w:gridCol w:w="2788"/>
       </w:tblGrid>
       <w:tr>
         <w:trPr>
@@ -66,13 +92,13 @@
         </w:trPr>
         <w:tc>
           <w:tcPr>
-            <w:tcW w:w="1134" w:type="dxa"/>
+            <w:tcW w:w="856" w:type="dxa"/>
             <w:tcBorders>
               <w:top w:val="thickThinSmallGap" w:sz="24" w:space="0" w:color="000000"/>
               <w:left w:val="thinThickSmallGap" w:sz="24" w:space="0" w:color="000000"/>
               <w:right w:val="thickThinSmallGap" w:sz="24" w:space="0" w:color="000000"/>
             </w:tcBorders>
-            <w:shd w:val="clear" w:color="auto" w:fill="BDD6EE" w:themeFill="accent1" w:themeFillTint="66"/>
+            <w:shd w:val="clear" w:color="auto" w:fill="D9E2F3" w:themeFill="accent5" w:themeFillTint="33"/>
           </w:tcPr>
           <w:p>
             <w:pPr>
@@ -91,23 +117,14 @@
         </w:tc>
         <w:tc>
           <w:tcPr>
-            <w:tcW w:w="8642" w:type="dxa"/>
+            <w:tcW w:w="9928" w:type="dxa"/>
             <w:gridSpan w:val="4"/>
             <w:tcBorders>
               <w:top w:val="thickThinSmallGap" w:sz="24" w:space="0" w:color="000000"/>
               <w:right w:val="thickThinSmallGap" w:sz="24" w:space="0" w:color="000000"/>
             </w:tcBorders>
-            <w:shd w:val="clear" w:color="auto" w:fill="BDD6EE" w:themeFill="accent1" w:themeFillTint="66"/>
+            <w:shd w:val="clear" w:color="auto" w:fill="D9E2F3" w:themeFill="accent5" w:themeFillTint="33"/>
           </w:tcPr>
-          <w:p>
-            <w:pPr>
-              <w:rPr>
-                <w:b/>
-                <w:bCs/>
-                <w:rtl/>
-              </w:rPr>
-            </w:pPr>
-          </w:p>
           <w:p>
             <w:pPr>
               <w:pStyle w:val="a4"/>
@@ -117,58 +134,68 @@
               </w:numPr>
               <w:spacing w:line="276" w:lineRule="auto"/>
               <w:rPr>
-                <w:b/>
-                <w:bCs/>
                 <w:sz w:val="24"/>
                 <w:szCs w:val="24"/>
               </w:rPr>
             </w:pPr>
             <w:r>
               <w:rPr>
-                <w:rFonts w:hint="cs"/>
-                <w:b/>
-                <w:bCs/>
-                <w:rtl/>
-              </w:rPr>
-              <w:t xml:space="preserve">מתכונת בע"פ באנגלית לתלמידי </w:t>
-            </w:r>
-            <w:r>
-              <w:rPr>
-                <w:rFonts w:hint="cs"/>
-                <w:b/>
-                <w:bCs/>
-                <w:rtl/>
-              </w:rPr>
-              <w:t xml:space="preserve">יב5+12+7 </w:t>
-            </w:r>
-            <w:r>
-              <w:rPr>
-                <w:rFonts w:hint="cs"/>
-                <w:b/>
-                <w:bCs/>
-                <w:rtl/>
-              </w:rPr>
-              <w:t xml:space="preserve">ע"פ הזמנת המורה בחדרי מחשב </w:t>
-            </w:r>
-            <w:proofErr w:type="spellStart"/>
-            <w:r>
-              <w:rPr>
-                <w:rFonts w:hint="cs"/>
-                <w:b/>
-                <w:bCs/>
-                <w:rtl/>
-              </w:rPr>
-              <w:t>ג'+ד</w:t>
-            </w:r>
-            <w:proofErr w:type="spellEnd"/>
-            <w:r>
-              <w:rPr>
-                <w:rFonts w:hint="cs"/>
-                <w:b/>
-                <w:bCs/>
-                <w:rtl/>
-              </w:rPr>
-              <w:t>'.</w:t>
+                <w:rFonts w:ascii="Arial" w:hAnsi="Arial" w:cs="Arial"/>
+                <w:color w:val="000000"/>
+                <w:sz w:val="24"/>
+                <w:szCs w:val="24"/>
+                <w:rtl/>
+              </w:rPr>
+              <w:t>מועצת תלמידים בבית קינן 8.</w:t>
+            </w:r>
+            <w:r>
+              <w:rPr>
+                <w:rFonts w:ascii="Arial" w:hAnsi="Arial" w:cs="Arial" w:hint="cs"/>
+                <w:color w:val="000000"/>
+                <w:sz w:val="24"/>
+                <w:szCs w:val="24"/>
+                <w:rtl/>
+              </w:rPr>
+              <w:t>45</w:t>
+            </w:r>
+            <w:r>
+              <w:rPr>
+                <w:rFonts w:ascii="Arial" w:hAnsi="Arial" w:cs="Arial"/>
+                <w:color w:val="000000"/>
+                <w:sz w:val="24"/>
+                <w:szCs w:val="24"/>
+                <w:rtl/>
+              </w:rPr>
+              <w:t>-</w:t>
+            </w:r>
+            <w:r>
+              <w:rPr>
+                <w:rFonts w:ascii="Arial" w:hAnsi="Arial" w:cs="Arial" w:hint="cs"/>
+                <w:color w:val="000000"/>
+                <w:sz w:val="24"/>
+                <w:szCs w:val="24"/>
+                <w:rtl/>
+              </w:rPr>
+              <w:t>12</w:t>
+            </w:r>
+            <w:r>
+              <w:rPr>
+                <w:rFonts w:ascii="Arial" w:hAnsi="Arial" w:cs="Arial"/>
+                <w:color w:val="000000"/>
+                <w:sz w:val="24"/>
+                <w:szCs w:val="24"/>
+                <w:rtl/>
+              </w:rPr>
+              <w:t>.00</w:t>
+            </w:r>
+            <w:r>
+              <w:rPr>
+                <w:rFonts w:hint="cs"/>
+                <w:sz w:val="24"/>
+                <w:szCs w:val="24"/>
+                <w:rtl/>
+              </w:rPr>
+              <w:t xml:space="preserve"> בליווי קרן ומתן.</w:t>
             </w:r>
           </w:p>
           <w:p>
@@ -180,39 +207,216 @@
               </w:numPr>
               <w:spacing w:line="276" w:lineRule="auto"/>
               <w:rPr>
-                <w:b/>
-                <w:bCs/>
-                <w:rtl/>
-              </w:rPr>
-            </w:pPr>
-            <w:r>
-              <w:rPr>
-                <w:rFonts w:hint="cs"/>
-                <w:b/>
-                <w:bCs/>
-                <w:rtl/>
-              </w:rPr>
-              <w:t xml:space="preserve">אין סמינר יוד ואין </w:t>
-            </w:r>
-            <w:r>
-              <w:rPr>
-                <w:rFonts w:hint="cs"/>
-                <w:b/>
-                <w:bCs/>
-                <w:rtl/>
-              </w:rPr>
-              <w:t>פעילות יא' מחוץ לביה"ס</w:t>
-            </w:r>
-          </w:p>
-          <w:p>
-            <w:pPr>
+                <w:sz w:val="24"/>
+                <w:szCs w:val="24"/>
+                <w:rtl/>
+              </w:rPr>
+            </w:pPr>
+            <w:r>
+              <w:rPr>
+                <w:rFonts w:hint="cs"/>
+                <w:sz w:val="24"/>
+                <w:szCs w:val="24"/>
+                <w:rtl/>
+              </w:rPr>
+              <w:t xml:space="preserve">מתכונת בע"פ באנגלית לתלמידי יב3-6-11 ע"פ הזמנת המורה בחדרי מחשב </w:t>
+            </w:r>
+            <w:proofErr w:type="spellStart"/>
+            <w:r>
+              <w:rPr>
+                <w:rFonts w:hint="cs"/>
+                <w:sz w:val="24"/>
+                <w:szCs w:val="24"/>
+                <w:rtl/>
+              </w:rPr>
+              <w:t>ג'+ד</w:t>
+            </w:r>
+            <w:proofErr w:type="spellEnd"/>
+            <w:r>
+              <w:rPr>
+                <w:rFonts w:hint="cs"/>
+                <w:sz w:val="24"/>
+                <w:szCs w:val="24"/>
+                <w:rtl/>
+              </w:rPr>
+              <w:t>'.</w:t>
+            </w:r>
+          </w:p>
+          <w:p>
+            <w:pPr>
+              <w:pStyle w:val="a4"/>
+              <w:numPr>
+                <w:ilvl w:val="0"/>
+                <w:numId w:val="1"/>
+              </w:numPr>
               <w:spacing w:line="276" w:lineRule="auto"/>
               <w:rPr>
-                <w:b/>
-                <w:bCs/>
-                <w:rtl/>
-              </w:rPr>
-            </w:pPr>
+                <w:sz w:val="24"/>
+                <w:szCs w:val="24"/>
+              </w:rPr>
+            </w:pPr>
+            <w:r>
+              <w:rPr>
+                <w:rFonts w:hint="cs"/>
+                <w:sz w:val="24"/>
+                <w:szCs w:val="24"/>
+                <w:rtl/>
+              </w:rPr>
+              <w:t>11.45</w:t>
+            </w:r>
+            <w:r>
+              <w:rPr>
+                <w:rFonts w:hint="cs"/>
+                <w:sz w:val="24"/>
+                <w:szCs w:val="24"/>
+                <w:rtl/>
+              </w:rPr>
+              <w:t>-13.00</w:t>
+            </w:r>
+            <w:r>
+              <w:rPr>
+                <w:rFonts w:hint="cs"/>
+                <w:sz w:val="24"/>
+                <w:szCs w:val="24"/>
+                <w:rtl/>
+              </w:rPr>
+              <w:t xml:space="preserve"> השתלמות </w:t>
+            </w:r>
+            <w:proofErr w:type="spellStart"/>
+            <w:r>
+              <w:rPr>
+                <w:rFonts w:hint="cs"/>
+                <w:sz w:val="24"/>
+                <w:szCs w:val="24"/>
+                <w:rtl/>
+              </w:rPr>
+              <w:t>מיינדפולנס</w:t>
+            </w:r>
+            <w:proofErr w:type="spellEnd"/>
+            <w:r>
+              <w:rPr>
+                <w:rFonts w:hint="cs"/>
+                <w:sz w:val="24"/>
+                <w:szCs w:val="24"/>
+                <w:rtl/>
+              </w:rPr>
+              <w:t xml:space="preserve"> בספריה</w:t>
+            </w:r>
+          </w:p>
+          <w:p>
+            <w:pPr>
+              <w:pStyle w:val="a4"/>
+              <w:numPr>
+                <w:ilvl w:val="0"/>
+                <w:numId w:val="1"/>
+              </w:numPr>
+              <w:spacing w:line="276" w:lineRule="auto"/>
+              <w:rPr>
+                <w:sz w:val="24"/>
+                <w:szCs w:val="24"/>
+              </w:rPr>
+            </w:pPr>
+            <w:r>
+              <w:rPr>
+                <w:rFonts w:hint="cs"/>
+                <w:sz w:val="24"/>
+                <w:szCs w:val="24"/>
+                <w:rtl/>
+              </w:rPr>
+              <w:t>13.00 יום המורה בחדר המורים</w:t>
+            </w:r>
+            <w:r>
+              <w:rPr>
+                <w:rFonts w:hint="cs"/>
+                <w:sz w:val="24"/>
+                <w:szCs w:val="24"/>
+                <w:rtl/>
+              </w:rPr>
+              <w:t>.</w:t>
+            </w:r>
+          </w:p>
+          <w:p>
+            <w:pPr>
+              <w:pStyle w:val="a4"/>
+              <w:numPr>
+                <w:ilvl w:val="0"/>
+                <w:numId w:val="1"/>
+              </w:numPr>
+              <w:spacing w:line="276" w:lineRule="auto"/>
+              <w:rPr>
+                <w:sz w:val="24"/>
+                <w:szCs w:val="24"/>
+                <w:rtl/>
+              </w:rPr>
+            </w:pPr>
+            <w:r>
+              <w:rPr>
+                <w:rFonts w:hint="cs"/>
+                <w:sz w:val="24"/>
+                <w:szCs w:val="24"/>
+                <w:rtl/>
+              </w:rPr>
+              <w:t xml:space="preserve">מועדון </w:t>
+            </w:r>
+            <w:r>
+              <w:rPr>
+                <w:rFonts w:hint="cs"/>
+                <w:sz w:val="24"/>
+                <w:szCs w:val="24"/>
+              </w:rPr>
+              <w:t>MUN</w:t>
+            </w:r>
+            <w:r>
+              <w:rPr>
+                <w:rFonts w:hint="cs"/>
+                <w:sz w:val="24"/>
+                <w:szCs w:val="24"/>
+                <w:rtl/>
+              </w:rPr>
+              <w:t xml:space="preserve"> מתקיים בשעה 12.10 בחדר 213. שחר טבנקין תלמיד ביה"ס וזוכה פרס </w:t>
+            </w:r>
+            <w:r>
+              <w:rPr>
+                <w:rFonts w:ascii="Arial" w:hAnsi="Arial" w:cs="Arial"/>
+                <w:b/>
+                <w:bCs/>
+                <w:color w:val="000000"/>
+                <w:sz w:val="18"/>
+                <w:szCs w:val="18"/>
+                <w:shd w:val="clear" w:color="auto" w:fill="FFFFFF"/>
+              </w:rPr>
+              <w:t>MOST DISTINGUISHED  DELEGATE</w:t>
+            </w:r>
+            <w:r>
+              <w:rPr>
+                <w:rFonts w:ascii="Arial" w:hAnsi="Arial" w:cs="Arial"/>
+                <w:b/>
+                <w:bCs/>
+                <w:color w:val="000000"/>
+                <w:shd w:val="clear" w:color="auto" w:fill="FFFFFF"/>
+              </w:rPr>
+              <w:t xml:space="preserve"> </w:t>
+            </w:r>
+            <w:r>
+              <w:rPr>
+                <w:rFonts w:ascii="Arial" w:hAnsi="Arial" w:cs="Arial" w:hint="cs"/>
+                <w:b/>
+                <w:bCs/>
+                <w:color w:val="000000"/>
+                <w:shd w:val="clear" w:color="auto" w:fill="FFFFFF"/>
+                <w:rtl/>
+              </w:rPr>
+              <w:t xml:space="preserve"> </w:t>
+            </w:r>
+            <w:r>
+              <w:rPr>
+                <w:rFonts w:hint="cs"/>
+                <w:sz w:val="24"/>
+                <w:szCs w:val="24"/>
+                <w:rtl/>
+              </w:rPr>
+              <w:t>ידריך ויסביר איך מצליחים וזוכים. ההשתתפות חובה למי שרוצה להיות חבר משלחת עתידית.</w:t>
+            </w:r>
           </w:p>
         </w:tc>
       </w:tr>
@@ -222,13 +426,13 @@
         </w:trPr>
         <w:tc>
           <w:tcPr>
-            <w:tcW w:w="1134" w:type="dxa"/>
+            <w:tcW w:w="856" w:type="dxa"/>
             <w:tcBorders>
               <w:top w:val="thickThinSmallGap" w:sz="24" w:space="0" w:color="000000"/>
               <w:left w:val="thinThickSmallGap" w:sz="24" w:space="0" w:color="000000"/>
               <w:right w:val="thickThinSmallGap" w:sz="24" w:space="0" w:color="000000"/>
             </w:tcBorders>
-            <w:shd w:val="clear" w:color="auto" w:fill="BDD6EE" w:themeFill="accent1" w:themeFillTint="66"/>
+            <w:shd w:val="clear" w:color="auto" w:fill="D9E2F3" w:themeFill="accent5" w:themeFillTint="33"/>
           </w:tcPr>
           <w:p>
             <w:pPr>
@@ -259,11 +463,12 @@
         </w:tc>
         <w:tc>
           <w:tcPr>
-            <w:tcW w:w="2688" w:type="dxa"/>
+            <w:tcW w:w="3262" w:type="dxa"/>
             <w:tcBorders>
               <w:top w:val="thickThinSmallGap" w:sz="24" w:space="0" w:color="000000"/>
               <w:right w:val="thickThinSmallGap" w:sz="24" w:space="0" w:color="000000"/>
             </w:tcBorders>
+            <w:shd w:val="clear" w:color="auto" w:fill="auto"/>
           </w:tcPr>
           <w:p>
             <w:pPr>
@@ -333,7 +538,20 @@
                 <w:szCs w:val="20"/>
                 <w:rtl/>
               </w:rPr>
-              <w:t xml:space="preserve">חצר אחורית וסביב האולם - </w:t>
+              <w:t>חצר אחורית</w:t>
+            </w:r>
+            <w:bookmarkStart w:id="0" w:name="_GoBack"/>
+            <w:bookmarkEnd w:id="0"/>
+            <w:r>
+              <w:rPr>
+                <w:rFonts w:hint="cs"/>
+                <w:b/>
+                <w:bCs/>
+                <w:sz w:val="20"/>
+                <w:szCs w:val="20"/>
+                <w:rtl/>
+              </w:rPr>
+              <w:t xml:space="preserve"> וסביב האולם - </w:t>
             </w:r>
           </w:p>
           <w:p>
@@ -437,6 +655,7 @@
               <w:top w:val="thickThinSmallGap" w:sz="24" w:space="0" w:color="000000"/>
               <w:right w:val="thickThinSmallGap" w:sz="24" w:space="0" w:color="000000"/>
             </w:tcBorders>
+            <w:shd w:val="clear" w:color="auto" w:fill="auto"/>
           </w:tcPr>
           <w:p>
             <w:pPr>
@@ -483,7 +702,7 @@
                 <w:szCs w:val="20"/>
                 <w:rtl/>
               </w:rPr>
-              <w:t>עדי תדהר</w:t>
+              <w:t>אורלי חייט</w:t>
             </w:r>
           </w:p>
           <w:p>
@@ -506,7 +725,7 @@
                 <w:szCs w:val="20"/>
                 <w:rtl/>
               </w:rPr>
-              <w:t>ורד צרפתי</w:t>
+              <w:t>שרה יחיאל</w:t>
             </w:r>
           </w:p>
           <w:p>
@@ -529,7 +748,7 @@
                 <w:szCs w:val="20"/>
                 <w:rtl/>
               </w:rPr>
-              <w:t>ליה</w:t>
+              <w:t>אורי נווה</w:t>
             </w:r>
           </w:p>
           <w:p>
@@ -552,7 +771,7 @@
                 <w:szCs w:val="20"/>
                 <w:rtl/>
               </w:rPr>
-              <w:t>עמית רייכמן</w:t>
+              <w:t>אשרת</w:t>
             </w:r>
           </w:p>
           <w:p>
@@ -575,42 +794,18 @@
                 <w:szCs w:val="20"/>
                 <w:rtl/>
               </w:rPr>
-              <w:t xml:space="preserve">יעל </w:t>
-            </w:r>
-            <w:proofErr w:type="spellStart"/>
-            <w:r>
-              <w:rPr>
-                <w:rFonts w:hint="cs"/>
-                <w:b/>
-                <w:bCs/>
-                <w:sz w:val="20"/>
-                <w:szCs w:val="20"/>
-                <w:rtl/>
-              </w:rPr>
-              <w:t>פלישר</w:t>
-            </w:r>
-            <w:proofErr w:type="spellEnd"/>
-          </w:p>
-          <w:p>
-            <w:pPr>
-              <w:spacing w:line="276" w:lineRule="auto"/>
-              <w:rPr>
-                <w:b/>
-                <w:bCs/>
-                <w:sz w:val="20"/>
-                <w:szCs w:val="20"/>
-                <w:rtl/>
-              </w:rPr>
-            </w:pPr>
+              <w:t>שונית</w:t>
+            </w:r>
           </w:p>
         </w:tc>
         <w:tc>
           <w:tcPr>
-            <w:tcW w:w="1984" w:type="dxa"/>
+            <w:tcW w:w="1943" w:type="dxa"/>
             <w:tcBorders>
               <w:top w:val="thickThinSmallGap" w:sz="24" w:space="0" w:color="000000"/>
               <w:right w:val="thickThinSmallGap" w:sz="24" w:space="0" w:color="000000"/>
             </w:tcBorders>
+            <w:shd w:val="clear" w:color="auto" w:fill="auto"/>
           </w:tcPr>
           <w:p>
             <w:pPr>
@@ -620,146 +815,19 @@
                 <w:bCs/>
                 <w:sz w:val="20"/>
                 <w:szCs w:val="20"/>
-                <w:u w:val="single"/>
-                <w:rtl/>
-              </w:rPr>
-            </w:pPr>
-            <w:r>
-              <w:rPr>
-                <w:rFonts w:hint="cs"/>
-                <w:b/>
-                <w:bCs/>
-                <w:sz w:val="20"/>
-                <w:szCs w:val="20"/>
-                <w:u w:val="single"/>
-                <w:rtl/>
-              </w:rPr>
-              <w:t>11.50-12.10</w:t>
-            </w:r>
-          </w:p>
-          <w:p>
-            <w:pPr>
-              <w:spacing w:line="276" w:lineRule="auto"/>
-              <w:rPr>
-                <w:b/>
-                <w:bCs/>
-                <w:sz w:val="20"/>
-                <w:szCs w:val="20"/>
-                <w:rtl/>
-              </w:rPr>
-            </w:pPr>
-            <w:r>
-              <w:rPr>
-                <w:rFonts w:hint="cs"/>
-                <w:b/>
-                <w:bCs/>
-                <w:sz w:val="20"/>
-                <w:szCs w:val="20"/>
-                <w:rtl/>
-              </w:rPr>
-              <w:t>שרית פונט</w:t>
-            </w:r>
-          </w:p>
-          <w:p>
-            <w:pPr>
-              <w:spacing w:line="276" w:lineRule="auto"/>
-              <w:rPr>
-                <w:b/>
-                <w:bCs/>
-                <w:sz w:val="20"/>
-                <w:szCs w:val="20"/>
-                <w:rtl/>
-              </w:rPr>
-            </w:pPr>
-            <w:r>
-              <w:rPr>
-                <w:rFonts w:hint="cs"/>
-                <w:b/>
-                <w:bCs/>
-                <w:sz w:val="20"/>
-                <w:szCs w:val="20"/>
-                <w:rtl/>
-              </w:rPr>
-              <w:t>יונית עמית</w:t>
-            </w:r>
-          </w:p>
-          <w:p>
-            <w:pPr>
-              <w:spacing w:line="276" w:lineRule="auto"/>
-              <w:rPr>
-                <w:b/>
-                <w:bCs/>
-                <w:sz w:val="20"/>
-                <w:szCs w:val="20"/>
-                <w:rtl/>
-              </w:rPr>
-            </w:pPr>
-            <w:r>
-              <w:rPr>
-                <w:rFonts w:hint="cs"/>
-                <w:b/>
-                <w:bCs/>
-                <w:sz w:val="20"/>
-                <w:szCs w:val="20"/>
-                <w:rtl/>
-              </w:rPr>
-              <w:t>מוטי מור</w:t>
-            </w:r>
-          </w:p>
-          <w:p>
-            <w:pPr>
-              <w:spacing w:line="276" w:lineRule="auto"/>
-              <w:rPr>
-                <w:b/>
-                <w:bCs/>
-                <w:sz w:val="20"/>
-                <w:szCs w:val="20"/>
-                <w:rtl/>
-              </w:rPr>
-            </w:pPr>
-            <w:r>
-              <w:rPr>
-                <w:rFonts w:hint="cs"/>
-                <w:b/>
-                <w:bCs/>
-                <w:sz w:val="20"/>
-                <w:szCs w:val="20"/>
-                <w:rtl/>
-              </w:rPr>
-              <w:t>חנה</w:t>
-            </w:r>
-          </w:p>
-          <w:p>
-            <w:pPr>
-              <w:spacing w:line="276" w:lineRule="auto"/>
-              <w:rPr>
-                <w:b/>
-                <w:bCs/>
-                <w:sz w:val="20"/>
-                <w:szCs w:val="20"/>
-                <w:rtl/>
-              </w:rPr>
-            </w:pPr>
-            <w:r>
-              <w:rPr>
-                <w:rFonts w:hint="cs"/>
-                <w:b/>
-                <w:bCs/>
-                <w:sz w:val="20"/>
-                <w:szCs w:val="20"/>
-                <w:rtl/>
-              </w:rPr>
-              <w:t xml:space="preserve">טליה </w:t>
-            </w:r>
+                <w:rtl/>
+              </w:rPr>
+            </w:pPr>
           </w:p>
         </w:tc>
         <w:tc>
           <w:tcPr>
-            <w:tcW w:w="2128" w:type="dxa"/>
+            <w:tcW w:w="2881" w:type="dxa"/>
             <w:tcBorders>
               <w:top w:val="thickThinSmallGap" w:sz="24" w:space="0" w:color="000000"/>
               <w:right w:val="thickThinSmallGap" w:sz="24" w:space="0" w:color="000000"/>
             </w:tcBorders>
+            <w:shd w:val="clear" w:color="auto" w:fill="auto"/>
           </w:tcPr>
           <w:p>
             <w:pPr>
@@ -769,178 +837,24 @@
                 <w:bCs/>
                 <w:sz w:val="20"/>
                 <w:szCs w:val="20"/>
-                <w:u w:val="single"/>
-                <w:rtl/>
-              </w:rPr>
-            </w:pPr>
-            <w:r>
-              <w:rPr>
-                <w:rFonts w:hint="cs"/>
-                <w:b/>
-                <w:bCs/>
-                <w:sz w:val="20"/>
-                <w:szCs w:val="20"/>
-                <w:u w:val="single"/>
-                <w:rtl/>
-              </w:rPr>
-              <w:t>13.45-13.55</w:t>
-            </w:r>
-          </w:p>
-          <w:p>
-            <w:pPr>
-              <w:spacing w:line="276" w:lineRule="auto"/>
-              <w:rPr>
-                <w:b/>
-                <w:bCs/>
-                <w:sz w:val="20"/>
-                <w:szCs w:val="20"/>
-                <w:rtl/>
-              </w:rPr>
-            </w:pPr>
-            <w:r>
-              <w:rPr>
-                <w:rFonts w:hint="cs"/>
-                <w:b/>
-                <w:bCs/>
-                <w:sz w:val="20"/>
-                <w:szCs w:val="20"/>
-                <w:rtl/>
-              </w:rPr>
-              <w:t xml:space="preserve">גליה </w:t>
-            </w:r>
-            <w:proofErr w:type="spellStart"/>
-            <w:r>
-              <w:rPr>
-                <w:rFonts w:hint="cs"/>
-                <w:b/>
-                <w:bCs/>
-                <w:sz w:val="20"/>
-                <w:szCs w:val="20"/>
-                <w:rtl/>
-              </w:rPr>
-              <w:t>ספז</w:t>
-            </w:r>
-            <w:proofErr w:type="spellEnd"/>
-          </w:p>
-          <w:p>
-            <w:pPr>
-              <w:spacing w:line="276" w:lineRule="auto"/>
-              <w:rPr>
-                <w:b/>
-                <w:bCs/>
-                <w:sz w:val="20"/>
-                <w:szCs w:val="20"/>
-                <w:rtl/>
-              </w:rPr>
-            </w:pPr>
-            <w:r>
-              <w:rPr>
-                <w:rFonts w:hint="cs"/>
-                <w:b/>
-                <w:bCs/>
-                <w:sz w:val="20"/>
-                <w:szCs w:val="20"/>
-                <w:rtl/>
-              </w:rPr>
-              <w:t>גל סגל</w:t>
-            </w:r>
-          </w:p>
-          <w:p>
-            <w:pPr>
-              <w:spacing w:line="276" w:lineRule="auto"/>
-              <w:rPr>
-                <w:b/>
-                <w:bCs/>
-                <w:sz w:val="20"/>
-                <w:szCs w:val="20"/>
-                <w:rtl/>
-              </w:rPr>
-            </w:pPr>
-            <w:r>
-              <w:rPr>
-                <w:rFonts w:hint="cs"/>
-                <w:b/>
-                <w:bCs/>
-                <w:sz w:val="20"/>
-                <w:szCs w:val="20"/>
-                <w:rtl/>
-              </w:rPr>
-              <w:t>איילה נאמני</w:t>
-            </w:r>
-          </w:p>
-          <w:p>
-            <w:pPr>
-              <w:spacing w:line="276" w:lineRule="auto"/>
-              <w:rPr>
-                <w:b/>
-                <w:bCs/>
-                <w:sz w:val="20"/>
-                <w:szCs w:val="20"/>
-                <w:rtl/>
-              </w:rPr>
-            </w:pPr>
-            <w:r>
-              <w:rPr>
-                <w:rFonts w:hint="cs"/>
-                <w:b/>
-                <w:bCs/>
-                <w:sz w:val="20"/>
-                <w:szCs w:val="20"/>
-                <w:rtl/>
-              </w:rPr>
-              <w:t xml:space="preserve">ערן </w:t>
-            </w:r>
-            <w:proofErr w:type="spellStart"/>
-            <w:r>
-              <w:rPr>
-                <w:rFonts w:hint="cs"/>
-                <w:b/>
-                <w:bCs/>
-                <w:sz w:val="20"/>
-                <w:szCs w:val="20"/>
-                <w:rtl/>
-              </w:rPr>
-              <w:t>רוזנק</w:t>
-            </w:r>
-            <w:proofErr w:type="spellEnd"/>
-          </w:p>
-          <w:p>
-            <w:pPr>
-              <w:spacing w:line="276" w:lineRule="auto"/>
-              <w:rPr>
-                <w:b/>
-                <w:bCs/>
-                <w:sz w:val="20"/>
-                <w:szCs w:val="20"/>
-                <w:rtl/>
-              </w:rPr>
-            </w:pPr>
-            <w:r>
-              <w:rPr>
-                <w:rFonts w:hint="cs"/>
-                <w:b/>
-                <w:bCs/>
-                <w:sz w:val="20"/>
-                <w:szCs w:val="20"/>
-                <w:rtl/>
-              </w:rPr>
-              <w:t>מאיה זאב</w:t>
-            </w:r>
+                <w:rtl/>
+              </w:rPr>
+            </w:pPr>
           </w:p>
         </w:tc>
       </w:tr>
       <w:tr>
         <w:trPr>
-          <w:trHeight w:val="791"/>
+          <w:trHeight w:val="1121"/>
         </w:trPr>
         <w:tc>
           <w:tcPr>
-            <w:tcW w:w="1134" w:type="dxa"/>
+            <w:tcW w:w="856" w:type="dxa"/>
             <w:tcBorders>
               <w:left w:val="thinThickSmallGap" w:sz="24" w:space="0" w:color="000000"/>
               <w:right w:val="thickThinSmallGap" w:sz="24" w:space="0" w:color="000000"/>
             </w:tcBorders>
-            <w:shd w:val="clear" w:color="auto" w:fill="BDD6EE" w:themeFill="accent1" w:themeFillTint="66"/>
+            <w:shd w:val="clear" w:color="auto" w:fill="D9E2F3" w:themeFill="accent5" w:themeFillTint="33"/>
           </w:tcPr>
           <w:p>
             <w:pPr>
@@ -971,25 +885,128 @@
         </w:tc>
         <w:tc>
           <w:tcPr>
-            <w:tcW w:w="8642" w:type="dxa"/>
+            <w:tcW w:w="9928" w:type="dxa"/>
             <w:gridSpan w:val="4"/>
             <w:tcBorders>
               <w:right w:val="thickThinSmallGap" w:sz="24" w:space="0" w:color="000000"/>
             </w:tcBorders>
+            <w:shd w:val="clear" w:color="auto" w:fill="auto"/>
           </w:tcPr>
           <w:p>
             <w:pPr>
               <w:spacing w:line="360" w:lineRule="auto"/>
-              <w:rPr>
-                <w:rtl/>
-              </w:rPr>
-            </w:pPr>
-            <w:r>
-              <w:rPr>
-                <w:rFonts w:hint="cs"/>
-                <w:rtl/>
-              </w:rPr>
-              <w:t xml:space="preserve">יוד1 </w:t>
+            </w:pPr>
+            <w:r>
+              <w:rPr>
+                <w:rFonts w:ascii="Arial" w:hAnsi="Arial" w:cs="Arial"/>
+                <w:b/>
+                <w:bCs/>
+                <w:color w:val="000000"/>
+                <w:sz w:val="24"/>
+                <w:szCs w:val="24"/>
+                <w:rtl/>
+              </w:rPr>
+              <w:t>מבחן לשון</w:t>
+            </w:r>
+            <w:r>
+              <w:rPr>
+                <w:rFonts w:ascii="Arial" w:hAnsi="Arial" w:cs="Arial"/>
+                <w:color w:val="000000"/>
+                <w:sz w:val="24"/>
+                <w:szCs w:val="24"/>
+                <w:rtl/>
+              </w:rPr>
+              <w:t xml:space="preserve"> </w:t>
+            </w:r>
+            <w:r>
+              <w:rPr>
+                <w:rFonts w:ascii="Arial" w:hAnsi="Arial" w:cs="Arial" w:hint="cs"/>
+                <w:color w:val="000000"/>
+                <w:rtl/>
+              </w:rPr>
+              <w:t>(</w:t>
+            </w:r>
+            <w:r>
+              <w:rPr>
+                <w:rFonts w:ascii="Arial" w:hAnsi="Arial" w:cs="Arial"/>
+                <w:color w:val="000000"/>
+                <w:rtl/>
+              </w:rPr>
+              <w:t>לתלמידי יוד שהיו בכדוריד</w:t>
+            </w:r>
+            <w:r>
+              <w:rPr>
+                <w:rFonts w:ascii="Arial" w:hAnsi="Arial" w:cs="Arial" w:hint="cs"/>
+                <w:color w:val="000000"/>
+                <w:rtl/>
+              </w:rPr>
+              <w:t>)</w:t>
+            </w:r>
+            <w:r>
+              <w:rPr>
+                <w:rFonts w:hint="cs"/>
+                <w:rtl/>
+              </w:rPr>
+              <w:t xml:space="preserve"> </w:t>
+            </w:r>
+            <w:r>
+              <w:rPr>
+                <w:rFonts w:hint="cs"/>
+                <w:rtl/>
+              </w:rPr>
+              <w:t xml:space="preserve">בשעה 11.00 </w:t>
+            </w:r>
+            <w:r>
+              <w:rPr>
+                <w:rFonts w:hint="cs"/>
+                <w:rtl/>
+              </w:rPr>
+              <w:t>בחדר יא4 (121) עד 12.15. בהשגחת שחר</w:t>
+            </w:r>
+          </w:p>
+          <w:p>
+            <w:pPr>
+              <w:spacing w:line="360" w:lineRule="auto"/>
+              <w:rPr>
+                <w:rtl/>
+              </w:rPr>
+            </w:pPr>
+            <w:r>
+              <w:rPr>
+                <w:rFonts w:hint="cs"/>
+                <w:rtl/>
+              </w:rPr>
+              <w:t>אין פיזיקה עם אריה שיעור 0+1+2.</w:t>
+            </w:r>
+          </w:p>
+          <w:p>
+            <w:pPr>
+              <w:spacing w:line="360" w:lineRule="auto"/>
+              <w:rPr>
+                <w:rtl/>
+              </w:rPr>
+            </w:pPr>
+            <w:r>
+              <w:rPr>
+                <w:rFonts w:hint="cs"/>
+                <w:rtl/>
+              </w:rPr>
+              <w:t>אין ערבית עם לילך שיעור1+2.</w:t>
+            </w:r>
+          </w:p>
+          <w:p>
+            <w:pPr>
+              <w:spacing w:line="360" w:lineRule="auto"/>
+              <w:rPr>
+                <w:rtl/>
+              </w:rPr>
+            </w:pPr>
+            <w:r>
+              <w:rPr>
+                <w:rFonts w:hint="cs"/>
+                <w:rtl/>
+              </w:rPr>
+              <w:t xml:space="preserve">אין דיפלומטיה עם </w:t>
             </w:r>
             <w:proofErr w:type="spellStart"/>
             <w:r>
@@ -997,7 +1014,7 @@
                 <w:rFonts w:hint="cs"/>
                 <w:rtl/>
               </w:rPr>
-              <w:t>חנ"ג</w:t>
+              <w:t>אוסי</w:t>
             </w:r>
             <w:proofErr w:type="spellEnd"/>
             <w:r>
@@ -1005,22 +1022,22 @@
                 <w:rFonts w:hint="cs"/>
                 <w:rtl/>
               </w:rPr>
-              <w:t xml:space="preserve"> רק לבנים שיעור 4.  שיעור 5 ספרות עם גל. </w:t>
-            </w:r>
-          </w:p>
-          <w:p>
-            <w:pPr>
-              <w:spacing w:line="360" w:lineRule="auto"/>
-              <w:rPr>
-                <w:rtl/>
-              </w:rPr>
-            </w:pPr>
-            <w:r>
-              <w:rPr>
-                <w:rFonts w:hint="cs"/>
-                <w:rtl/>
-              </w:rPr>
-              <w:t xml:space="preserve">יוד2 </w:t>
+              <w:t xml:space="preserve"> שיעור 0+1+2.</w:t>
+            </w:r>
+          </w:p>
+          <w:p>
+            <w:pPr>
+              <w:spacing w:line="360" w:lineRule="auto"/>
+              <w:rPr>
+                <w:rtl/>
+              </w:rPr>
+            </w:pPr>
+            <w:r>
+              <w:rPr>
+                <w:rFonts w:hint="cs"/>
+                <w:rtl/>
+              </w:rPr>
+              <w:t xml:space="preserve">אין אנגלית לתלמידי </w:t>
             </w:r>
             <w:proofErr w:type="spellStart"/>
             <w:r>
@@ -1028,7 +1045,7 @@
                 <w:rFonts w:hint="cs"/>
                 <w:rtl/>
               </w:rPr>
-              <w:t>חנ"ג</w:t>
+              <w:t>אוסי</w:t>
             </w:r>
             <w:proofErr w:type="spellEnd"/>
             <w:r>
@@ -1036,68 +1053,75 @@
                 <w:rFonts w:hint="cs"/>
                 <w:rtl/>
               </w:rPr>
-              <w:t xml:space="preserve"> רק לבנים שיעור 4.  שיעור 5 חינוך עם לילך</w:t>
-            </w:r>
-          </w:p>
-          <w:p>
-            <w:pPr>
-              <w:spacing w:line="360" w:lineRule="auto"/>
-              <w:rPr>
-                <w:rtl/>
-              </w:rPr>
-            </w:pPr>
-            <w:r>
-              <w:rPr>
-                <w:rFonts w:hint="cs"/>
-                <w:rtl/>
-              </w:rPr>
-              <w:t xml:space="preserve">יוד10 שיעור4 חינוך פיננסי עם חנה </w:t>
-            </w:r>
-            <w:r>
-              <w:rPr>
-                <w:rFonts w:hint="cs"/>
-                <w:b/>
-                <w:bCs/>
-                <w:u w:val="single"/>
-                <w:rtl/>
-              </w:rPr>
-              <w:t>לומדים בכיתה</w:t>
-            </w:r>
-            <w:r>
-              <w:rPr>
-                <w:rFonts w:hint="cs"/>
-                <w:rtl/>
-              </w:rPr>
-              <w:t xml:space="preserve">. מסיימים סוף שיעור5. </w:t>
-            </w:r>
-          </w:p>
-          <w:p>
-            <w:pPr>
-              <w:spacing w:line="360" w:lineRule="auto"/>
-              <w:rPr>
-                <w:rtl/>
-              </w:rPr>
-            </w:pPr>
-            <w:r>
-              <w:rPr>
-                <w:rFonts w:hint="cs"/>
-                <w:rtl/>
-              </w:rPr>
-              <w:t xml:space="preserve">יוד12 </w:t>
-            </w:r>
-            <w:r>
-              <w:rPr>
-                <w:rFonts w:hint="cs"/>
-                <w:rtl/>
-              </w:rPr>
-              <w:t>שיעור5 בנים עם גלית בכיתה. בנות עם שחר בחדר</w:t>
-            </w:r>
-            <w:r>
-              <w:rPr>
-                <w:rFonts w:hint="cs"/>
-                <w:rtl/>
-              </w:rPr>
-              <w:t xml:space="preserve"> יוד1 </w:t>
+              <w:t xml:space="preserve"> </w:t>
+            </w:r>
+            <w:proofErr w:type="spellStart"/>
+            <w:r>
+              <w:rPr>
+                <w:rFonts w:hint="cs"/>
+                <w:rtl/>
+              </w:rPr>
+              <w:t>שלוסמן</w:t>
+            </w:r>
+            <w:proofErr w:type="spellEnd"/>
+            <w:r>
+              <w:rPr>
+                <w:rFonts w:hint="cs"/>
+                <w:rtl/>
+              </w:rPr>
+              <w:t xml:space="preserve"> שיעור 3+4.</w:t>
+            </w:r>
+          </w:p>
+          <w:p>
+            <w:pPr>
+              <w:spacing w:line="360" w:lineRule="auto"/>
+              <w:rPr>
+                <w:rtl/>
+              </w:rPr>
+            </w:pPr>
+            <w:r>
+              <w:rPr>
+                <w:rFonts w:hint="cs"/>
+                <w:rtl/>
+              </w:rPr>
+              <w:t xml:space="preserve">תקשוב </w:t>
+            </w:r>
+            <w:r>
+              <w:rPr>
+                <w:rFonts w:hint="cs"/>
+                <w:rtl/>
+              </w:rPr>
+              <w:t>עם אלי שיעור1+2 לומדים בחדר 214</w:t>
+            </w:r>
+          </w:p>
+          <w:p>
+            <w:pPr>
+              <w:spacing w:line="360" w:lineRule="auto"/>
+              <w:rPr>
+                <w:rtl/>
+              </w:rPr>
+            </w:pPr>
+            <w:r>
+              <w:rPr>
+                <w:rFonts w:hint="cs"/>
+                <w:rtl/>
+              </w:rPr>
+              <w:t xml:space="preserve">ביולוגיה עם יעקב שיעור 1+2 לומדים במעבדת פיסיקה. </w:t>
+            </w:r>
+          </w:p>
+          <w:p>
+            <w:pPr>
+              <w:spacing w:line="360" w:lineRule="auto"/>
+              <w:rPr>
+                <w:rtl/>
+              </w:rPr>
+            </w:pPr>
+            <w:r>
+              <w:rPr>
+                <w:rFonts w:hint="cs"/>
+                <w:rtl/>
+              </w:rPr>
+              <w:t xml:space="preserve">יוד5 שיעור4 </w:t>
             </w:r>
             <w:r>
               <w:rPr>
@@ -1110,16 +1134,30 @@
                 <w:rFonts w:hint="cs"/>
                 <w:rtl/>
               </w:rPr>
-              <w:t xml:space="preserve"> 231</w:t>
-            </w:r>
-          </w:p>
-          <w:p>
-            <w:pPr>
-              <w:spacing w:line="360" w:lineRule="auto"/>
-              <w:rPr>
-                <w:rtl/>
-              </w:rPr>
-            </w:pPr>
+              <w:t xml:space="preserve"> חצי כיתה עם גלית בחדר 135,  חצי כיתה עם טופז בכיתה.</w:t>
+            </w:r>
+          </w:p>
+          <w:p>
+            <w:pPr>
+              <w:spacing w:line="360" w:lineRule="auto"/>
+              <w:rPr>
+                <w:rtl/>
+              </w:rPr>
+            </w:pPr>
+            <w:r>
+              <w:rPr>
+                <w:rFonts w:hint="cs"/>
+                <w:rtl/>
+              </w:rPr>
+              <w:t xml:space="preserve">יוד10 שיעור3 </w:t>
+            </w:r>
+            <w:r>
+              <w:rPr>
+                <w:rFonts w:hint="cs"/>
+                <w:rtl/>
+              </w:rPr>
+              <w:t>תעבורה עם ברוך</w:t>
+            </w:r>
           </w:p>
         </w:tc>
       </w:tr>
@@ -1129,12 +1167,12 @@
         </w:trPr>
         <w:tc>
           <w:tcPr>
-            <w:tcW w:w="1134" w:type="dxa"/>
+            <w:tcW w:w="856" w:type="dxa"/>
             <w:tcBorders>
               <w:left w:val="thinThickSmallGap" w:sz="24" w:space="0" w:color="000000"/>
               <w:right w:val="thickThinSmallGap" w:sz="24" w:space="0" w:color="000000"/>
             </w:tcBorders>
-            <w:shd w:val="clear" w:color="auto" w:fill="BDD6EE" w:themeFill="accent1" w:themeFillTint="66"/>
+            <w:shd w:val="clear" w:color="auto" w:fill="D9E2F3" w:themeFill="accent5" w:themeFillTint="33"/>
           </w:tcPr>
           <w:p>
             <w:pPr>
@@ -1149,9 +1187,12 @@
                 <w:rtl/>
               </w:rPr>
             </w:pPr>
-            <w:r>
-              <w:rPr>
-                <w:rFonts w:hint="cs"/>
+          </w:p>
+          <w:p>
+            <w:pPr>
+              <w:spacing w:line="360" w:lineRule="auto"/>
+              <w:jc w:val="center"/>
+              <w:rPr>
                 <w:b/>
                 <w:bCs/>
                 <w:color w:val="538135" w:themeColor="accent6" w:themeShade="BF"/>
@@ -1159,22 +1200,116 @@
                 <w:szCs w:val="28"/>
                 <w:rtl/>
               </w:rPr>
+            </w:pPr>
+            <w:r>
+              <w:rPr>
+                <w:rFonts w:hint="cs"/>
+                <w:b/>
+                <w:bCs/>
+                <w:color w:val="538135" w:themeColor="accent6" w:themeShade="BF"/>
+                <w:sz w:val="28"/>
+                <w:szCs w:val="28"/>
+                <w:rtl/>
+              </w:rPr>
               <w:t>שכבת יא'</w:t>
             </w:r>
           </w:p>
         </w:tc>
         <w:tc>
           <w:tcPr>
-            <w:tcW w:w="8642" w:type="dxa"/>
+            <w:tcW w:w="9928" w:type="dxa"/>
             <w:gridSpan w:val="4"/>
             <w:tcBorders>
               <w:right w:val="thickThinSmallGap" w:sz="24" w:space="0" w:color="000000"/>
             </w:tcBorders>
+            <w:shd w:val="clear" w:color="auto" w:fill="auto"/>
           </w:tcPr>
           <w:p>
             <w:pPr>
               <w:spacing w:line="360" w:lineRule="auto"/>
               <w:rPr>
+                <w:b/>
+                <w:bCs/>
+                <w:rtl/>
+              </w:rPr>
+            </w:pPr>
+            <w:r>
+              <w:rPr>
+                <w:rFonts w:hint="cs"/>
+                <w:b/>
+                <w:bCs/>
+                <w:rtl/>
+              </w:rPr>
+              <w:t xml:space="preserve">יא' ע"פ הודעת המורות ללשון </w:t>
+            </w:r>
+            <w:r>
+              <w:rPr>
+                <w:b/>
+                <w:bCs/>
+                <w:rtl/>
+              </w:rPr>
+              <w:t>–</w:t>
+            </w:r>
+            <w:r>
+              <w:rPr>
+                <w:rFonts w:hint="cs"/>
+                <w:b/>
+                <w:bCs/>
+                <w:rtl/>
+              </w:rPr>
+              <w:t xml:space="preserve"> מטלה א-סינכרונית בשיעור6.</w:t>
+            </w:r>
+          </w:p>
+          <w:p>
+            <w:pPr>
+              <w:spacing w:line="360" w:lineRule="auto"/>
+              <w:rPr>
+                <w:rtl/>
+              </w:rPr>
+            </w:pPr>
+            <w:r>
+              <w:rPr>
+                <w:rFonts w:hint="cs"/>
+                <w:rtl/>
+              </w:rPr>
+              <w:t xml:space="preserve">אין </w:t>
+            </w:r>
+            <w:proofErr w:type="spellStart"/>
+            <w:r>
+              <w:rPr>
+                <w:rFonts w:hint="cs"/>
+                <w:rtl/>
+              </w:rPr>
+              <w:t>חנ"ג</w:t>
+            </w:r>
+            <w:proofErr w:type="spellEnd"/>
+            <w:r>
+              <w:rPr>
+                <w:rFonts w:hint="cs"/>
+                <w:rtl/>
+              </w:rPr>
+              <w:t xml:space="preserve"> עם קרן שיעור4</w:t>
+            </w:r>
+          </w:p>
+          <w:p>
+            <w:pPr>
+              <w:spacing w:line="360" w:lineRule="auto"/>
+              <w:rPr>
+                <w:rtl/>
+              </w:rPr>
+            </w:pPr>
+            <w:r>
+              <w:rPr>
+                <w:rFonts w:hint="cs"/>
+                <w:rtl/>
+              </w:rPr>
+              <w:t>יא6 - אין תנך עם מתן שיעור4</w:t>
+            </w:r>
+          </w:p>
+          <w:p>
+            <w:pPr>
+              <w:spacing w:line="360" w:lineRule="auto"/>
+              <w:rPr>
                 <w:rtl/>
               </w:rPr>
             </w:pPr>
@@ -1188,32 +1323,16 @@
             <w:r>
               <w:rPr>
                 <w:rFonts w:hint="cs"/>
-                <w:b/>
-                <w:bCs/>
-                <w:rtl/>
-              </w:rPr>
-              <w:t>קב' א' -</w:t>
-            </w:r>
-            <w:r>
-              <w:rPr>
-                <w:rFonts w:hint="cs"/>
-                <w:rtl/>
-              </w:rPr>
-              <w:t xml:space="preserve"> </w:t>
-            </w:r>
-            <w:r>
-              <w:rPr>
-                <w:rFonts w:hint="cs"/>
-                <w:rtl/>
-              </w:rPr>
-              <w:t>שיעור</w:t>
-            </w:r>
-            <w:r>
-              <w:rPr>
-                <w:rFonts w:hint="cs"/>
-                <w:rtl/>
-              </w:rPr>
-              <w:t xml:space="preserve">2+3+4  </w:t>
+                <w:rtl/>
+              </w:rPr>
+              <w:t xml:space="preserve">שיעור3 קב' </w:t>
+            </w:r>
+            <w:r>
+              <w:rPr>
+                <w:rFonts w:hint="cs"/>
+                <w:rtl/>
+              </w:rPr>
+              <w:t xml:space="preserve">א' </w:t>
             </w:r>
             <w:proofErr w:type="spellStart"/>
             <w:r>
@@ -1229,247 +1348,30 @@
                 <w:rFonts w:hint="cs"/>
                 <w:rtl/>
               </w:rPr>
-              <w:t xml:space="preserve"> עם אולגה (בחדר יא9)</w:t>
-            </w:r>
-            <w:r>
-              <w:rPr>
-                <w:rFonts w:hint="cs"/>
-                <w:rtl/>
-              </w:rPr>
-              <w:t>.   שאר היום כרגיל.</w:t>
-            </w:r>
-          </w:p>
-          <w:p>
-            <w:pPr>
-              <w:spacing w:line="360" w:lineRule="auto"/>
-              <w:rPr>
-                <w:rtl/>
-              </w:rPr>
-            </w:pPr>
-            <w:r>
-              <w:rPr>
-                <w:rFonts w:hint="cs"/>
-                <w:b/>
-                <w:bCs/>
-                <w:rtl/>
-              </w:rPr>
-              <w:t xml:space="preserve">      קב' ב'</w:t>
-            </w:r>
-            <w:r>
-              <w:rPr>
-                <w:rFonts w:hint="cs"/>
-                <w:rtl/>
-              </w:rPr>
-              <w:t xml:space="preserve"> -</w:t>
-            </w:r>
-            <w:r>
-              <w:rPr>
-                <w:rFonts w:hint="cs"/>
-                <w:rtl/>
-              </w:rPr>
-              <w:t xml:space="preserve">  </w:t>
-            </w:r>
-            <w:r>
-              <w:rPr>
-                <w:rFonts w:hint="cs"/>
-                <w:rtl/>
-              </w:rPr>
-              <w:t xml:space="preserve">עם </w:t>
-            </w:r>
-            <w:r>
-              <w:rPr>
-                <w:rFonts w:hint="cs"/>
-                <w:rtl/>
-              </w:rPr>
-              <w:t>מירי (</w:t>
-            </w:r>
-            <w:r>
-              <w:rPr>
-                <w:rFonts w:hint="cs"/>
-                <w:rtl/>
-              </w:rPr>
-              <w:t xml:space="preserve">שיעור2 </w:t>
-            </w:r>
-            <w:r>
-              <w:rPr>
-                <w:rFonts w:hint="cs"/>
-                <w:rtl/>
-              </w:rPr>
-              <w:t xml:space="preserve">בחדר </w:t>
-            </w:r>
-            <w:r>
-              <w:rPr>
-                <w:rFonts w:hint="cs"/>
-                <w:rtl/>
-              </w:rPr>
-              <w:t xml:space="preserve">313, שיעור 3 חדר יב3- 434. ) שיעור4 </w:t>
-            </w:r>
-            <w:r>
-              <w:rPr>
-                <w:rFonts w:hint="cs"/>
-                <w:rtl/>
-              </w:rPr>
-              <w:t xml:space="preserve">אזרחות עם אילנה      </w:t>
-            </w:r>
-          </w:p>
-          <w:p>
-            <w:pPr>
-              <w:spacing w:line="360" w:lineRule="auto"/>
-              <w:rPr>
-                <w:rtl/>
-              </w:rPr>
-            </w:pPr>
-            <w:r>
-              <w:rPr>
-                <w:rFonts w:hint="cs"/>
-                <w:rtl/>
-              </w:rPr>
-              <w:t xml:space="preserve">      בחדר</w:t>
-            </w:r>
-            <w:r>
-              <w:rPr>
-                <w:rFonts w:hint="cs"/>
-                <w:rtl/>
-              </w:rPr>
-              <w:t xml:space="preserve">  יוד2 </w:t>
-            </w:r>
-            <w:r>
-              <w:rPr>
-                <w:rtl/>
-              </w:rPr>
-              <w:t>–</w:t>
-            </w:r>
-            <w:r>
-              <w:rPr>
-                <w:rFonts w:hint="cs"/>
-                <w:rtl/>
-              </w:rPr>
-              <w:t xml:space="preserve"> 232.   שאר היום כרגיל.</w:t>
-            </w:r>
-          </w:p>
-          <w:p>
-            <w:pPr>
-              <w:spacing w:line="360" w:lineRule="auto"/>
-              <w:rPr>
-                <w:rtl/>
-              </w:rPr>
-            </w:pPr>
-            <w:r>
-              <w:rPr>
-                <w:rFonts w:hint="cs"/>
-                <w:rtl/>
-              </w:rPr>
-              <w:t xml:space="preserve">יא3 שיעור6 </w:t>
-            </w:r>
-            <w:proofErr w:type="spellStart"/>
-            <w:r>
-              <w:rPr>
-                <w:rFonts w:hint="cs"/>
-                <w:rtl/>
-              </w:rPr>
-              <w:t>הסטוריה</w:t>
-            </w:r>
-            <w:proofErr w:type="spellEnd"/>
-            <w:r>
-              <w:rPr>
-                <w:rFonts w:hint="cs"/>
-                <w:rtl/>
-              </w:rPr>
-              <w:t xml:space="preserve"> עם עודד</w:t>
-            </w:r>
-            <w:r>
-              <w:rPr>
-                <w:rFonts w:hint="cs"/>
-                <w:rtl/>
-              </w:rPr>
-              <w:t xml:space="preserve">. אין </w:t>
-            </w:r>
-            <w:proofErr w:type="spellStart"/>
-            <w:r>
-              <w:rPr>
-                <w:rFonts w:hint="cs"/>
-                <w:rtl/>
-              </w:rPr>
-              <w:t>חנ"ג</w:t>
-            </w:r>
-            <w:proofErr w:type="spellEnd"/>
-            <w:r>
-              <w:rPr>
-                <w:rFonts w:hint="cs"/>
-                <w:rtl/>
-              </w:rPr>
-              <w:t xml:space="preserve"> לבנות עם סיון.</w:t>
-            </w:r>
-          </w:p>
-          <w:p>
-            <w:pPr>
-              <w:spacing w:line="360" w:lineRule="auto"/>
-              <w:rPr>
-                <w:rtl/>
-              </w:rPr>
-            </w:pPr>
-            <w:r>
-              <w:rPr>
-                <w:rFonts w:hint="cs"/>
-                <w:rtl/>
-              </w:rPr>
-              <w:t xml:space="preserve">יא6 אין </w:t>
-            </w:r>
-            <w:proofErr w:type="spellStart"/>
-            <w:r>
-              <w:rPr>
-                <w:rFonts w:hint="cs"/>
-                <w:rtl/>
-              </w:rPr>
-              <w:t>חנ"ג</w:t>
-            </w:r>
-            <w:proofErr w:type="spellEnd"/>
-            <w:r>
-              <w:rPr>
-                <w:rFonts w:hint="cs"/>
-                <w:rtl/>
-              </w:rPr>
-              <w:t xml:space="preserve"> לבנות עם סיון.</w:t>
-            </w:r>
-          </w:p>
-          <w:p>
-            <w:pPr>
-              <w:spacing w:line="360" w:lineRule="auto"/>
-              <w:rPr>
-                <w:rtl/>
-              </w:rPr>
-            </w:pPr>
-            <w:r>
-              <w:rPr>
-                <w:rFonts w:hint="cs"/>
-                <w:rtl/>
-              </w:rPr>
-              <w:t xml:space="preserve">יא12 אין שיעורים עם סיון. שיעור6+7 </w:t>
-            </w:r>
-            <w:proofErr w:type="spellStart"/>
-            <w:r>
-              <w:rPr>
-                <w:rFonts w:hint="cs"/>
-                <w:rtl/>
-              </w:rPr>
-              <w:t>הסטוריה</w:t>
-            </w:r>
-            <w:proofErr w:type="spellEnd"/>
-            <w:r>
-              <w:rPr>
-                <w:rFonts w:hint="cs"/>
-                <w:rtl/>
-              </w:rPr>
-              <w:t xml:space="preserve"> עם מירי</w:t>
-            </w:r>
-          </w:p>
-          <w:p>
-            <w:pPr>
-              <w:spacing w:line="360" w:lineRule="auto"/>
-              <w:rPr>
-                <w:rtl/>
-              </w:rPr>
-            </w:pPr>
+              <w:t xml:space="preserve"> עם אולגה</w:t>
+            </w:r>
+          </w:p>
+          <w:p>
+            <w:pPr>
+              <w:spacing w:line="360" w:lineRule="auto"/>
+              <w:rPr>
+                <w:rtl/>
+              </w:rPr>
+            </w:pPr>
+            <w:r>
+              <w:rPr>
+                <w:rFonts w:hint="cs"/>
+                <w:rtl/>
+              </w:rPr>
+              <w:t xml:space="preserve">יא12 </w:t>
+            </w:r>
+            <w:r>
+              <w:rPr>
+                <w:rFonts w:hint="cs"/>
+                <w:rtl/>
+              </w:rPr>
+              <w:t>אין דיאלוג עם סיון.</w:t>
+            </w:r>
           </w:p>
         </w:tc>
       </w:tr>
@@ -1479,13 +1381,13 @@
         </w:trPr>
         <w:tc>
           <w:tcPr>
-            <w:tcW w:w="1134" w:type="dxa"/>
+            <w:tcW w:w="856" w:type="dxa"/>
             <w:tcBorders>
               <w:left w:val="thinThickSmallGap" w:sz="24" w:space="0" w:color="000000"/>
               <w:bottom w:val="thinThickSmallGap" w:sz="24" w:space="0" w:color="000000"/>
               <w:right w:val="thickThinSmallGap" w:sz="24" w:space="0" w:color="000000"/>
             </w:tcBorders>
-            <w:shd w:val="clear" w:color="auto" w:fill="BDD6EE" w:themeFill="accent1" w:themeFillTint="66"/>
+            <w:shd w:val="clear" w:color="auto" w:fill="D9E2F3" w:themeFill="accent5" w:themeFillTint="33"/>
           </w:tcPr>
           <w:p>
             <w:pPr>
@@ -1542,74 +1444,63 @@
         </w:tc>
         <w:tc>
           <w:tcPr>
-            <w:tcW w:w="8642" w:type="dxa"/>
+            <w:tcW w:w="9928" w:type="dxa"/>
             <w:gridSpan w:val="4"/>
             <w:tcBorders>
               <w:bottom w:val="thinThickSmallGap" w:sz="24" w:space="0" w:color="000000"/>
               <w:right w:val="thickThinSmallGap" w:sz="24" w:space="0" w:color="000000"/>
             </w:tcBorders>
+            <w:shd w:val="clear" w:color="auto" w:fill="auto"/>
           </w:tcPr>
           <w:p>
             <w:pPr>
               <w:spacing w:line="360" w:lineRule="auto"/>
-            </w:pPr>
-            <w:r>
-              <w:rPr>
-                <w:rFonts w:hint="cs"/>
-                <w:rtl/>
-              </w:rPr>
-              <w:t xml:space="preserve">שיעור מתמטיקה עם ליה במעבדת כימיה בשעות </w:t>
-            </w:r>
-            <w:r>
-              <w:rPr>
-                <w:rFonts w:hint="cs"/>
-                <w:rtl/>
-              </w:rPr>
-              <w:t xml:space="preserve">3+4 </w:t>
-            </w:r>
-          </w:p>
-          <w:p>
-            <w:pPr>
-              <w:spacing w:line="360" w:lineRule="auto"/>
-              <w:rPr>
-                <w:rtl/>
-              </w:rPr>
-            </w:pPr>
-            <w:r>
-              <w:rPr>
-                <w:rFonts w:hint="cs"/>
-                <w:rtl/>
-              </w:rPr>
-              <w:t>יב3 אין ספרות עם איילת</w:t>
-            </w:r>
-            <w:r>
-              <w:rPr>
-                <w:rFonts w:hint="cs"/>
-                <w:rtl/>
-              </w:rPr>
-              <w:t>.</w:t>
-            </w:r>
-          </w:p>
-          <w:p>
-            <w:pPr>
-              <w:spacing w:line="360" w:lineRule="auto"/>
-              <w:rPr>
-                <w:rtl/>
-              </w:rPr>
-            </w:pPr>
-            <w:r>
-              <w:rPr>
-                <w:rFonts w:hint="cs"/>
-                <w:rtl/>
-              </w:rPr>
-              <w:t xml:space="preserve">יב5  מתחילים בשעה 9:00 במתכונת אנגלית בע"פ, דיאלוג עם שגית לכל שאר התלמידים עד 10.00. </w:t>
-            </w:r>
-            <w:r>
-              <w:rPr>
-                <w:rFonts w:hint="cs"/>
-                <w:rtl/>
-              </w:rPr>
-              <w:t xml:space="preserve">אין </w:t>
+              <w:rPr>
+                <w:rtl/>
+              </w:rPr>
+            </w:pPr>
+            <w:r>
+              <w:rPr>
+                <w:rFonts w:hint="cs"/>
+                <w:b/>
+                <w:bCs/>
+                <w:u w:val="single"/>
+                <w:rtl/>
+              </w:rPr>
+              <w:t>מתכונת בע"פ אנגלית</w:t>
+            </w:r>
+            <w:r>
+              <w:rPr>
+                <w:rFonts w:hint="cs"/>
+                <w:rtl/>
+              </w:rPr>
+              <w:t xml:space="preserve"> </w:t>
+            </w:r>
+            <w:r>
+              <w:rPr>
+                <w:rtl/>
+              </w:rPr>
+              <w:t>–</w:t>
+            </w:r>
+            <w:r>
+              <w:rPr>
+                <w:rFonts w:hint="cs"/>
+                <w:rtl/>
+              </w:rPr>
+              <w:t xml:space="preserve"> ע"פ הזמנת המורים </w:t>
+            </w:r>
+            <w:r>
+              <w:rPr>
+                <w:rtl/>
+              </w:rPr>
+              <w:t>–</w:t>
+            </w:r>
+            <w:r>
+              <w:rPr>
+                <w:rFonts w:hint="cs"/>
+                <w:rtl/>
+              </w:rPr>
+              <w:t xml:space="preserve"> בחדרי מחשב </w:t>
             </w:r>
             <w:proofErr w:type="spellStart"/>
             <w:r>
@@ -1617,7 +1508,7 @@
                 <w:rFonts w:hint="cs"/>
                 <w:rtl/>
               </w:rPr>
-              <w:t>חנג</w:t>
+              <w:t>ג'+ד</w:t>
             </w:r>
             <w:proofErr w:type="spellEnd"/>
             <w:r>
@@ -1625,177 +1516,13 @@
                 <w:rFonts w:hint="cs"/>
                 <w:rtl/>
               </w:rPr>
-              <w:t xml:space="preserve"> עם סיון לבנות.</w:t>
-            </w:r>
-            <w:r>
-              <w:rPr>
-                <w:rFonts w:hint="cs"/>
-                <w:rtl/>
-              </w:rPr>
-              <w:t xml:space="preserve"> אין שיעור8 ספרות.</w:t>
-            </w:r>
-          </w:p>
-          <w:p>
-            <w:pPr>
-              <w:spacing w:line="360" w:lineRule="auto"/>
-              <w:rPr>
-                <w:rtl/>
-              </w:rPr>
-            </w:pPr>
-            <w:r>
-              <w:rPr>
-                <w:rFonts w:hint="cs"/>
-                <w:rtl/>
-              </w:rPr>
-              <w:t xml:space="preserve">יב12 אין </w:t>
-            </w:r>
-            <w:proofErr w:type="spellStart"/>
-            <w:r>
-              <w:rPr>
-                <w:rFonts w:hint="cs"/>
-                <w:rtl/>
-              </w:rPr>
-              <w:t>חנג</w:t>
-            </w:r>
-            <w:proofErr w:type="spellEnd"/>
-            <w:r>
-              <w:rPr>
-                <w:rFonts w:hint="cs"/>
-                <w:rtl/>
-              </w:rPr>
-              <w:t xml:space="preserve"> עם סיון לבנות. אין שיעור8 דיאלוג.</w:t>
-            </w:r>
-          </w:p>
-          <w:p>
-            <w:pPr>
-              <w:spacing w:line="360" w:lineRule="auto"/>
-              <w:rPr>
-                <w:rtl/>
-              </w:rPr>
-            </w:pPr>
-            <w:r>
-              <w:rPr>
-                <w:rFonts w:hint="cs"/>
-                <w:rtl/>
-              </w:rPr>
-              <w:t xml:space="preserve">יב8-9 עבודות חקר עם ורדית </w:t>
-            </w:r>
-            <w:r>
-              <w:rPr>
-                <w:rFonts w:hint="cs"/>
-                <w:rtl/>
-              </w:rPr>
-              <w:t xml:space="preserve">שיעור6 </w:t>
-            </w:r>
-            <w:r>
-              <w:rPr>
-                <w:rFonts w:hint="cs"/>
-                <w:rtl/>
-              </w:rPr>
-              <w:t>עובדים בספריה.</w:t>
-            </w:r>
-          </w:p>
-          <w:p>
-            <w:pPr>
-              <w:spacing w:line="360" w:lineRule="auto"/>
-              <w:rPr>
-                <w:rtl/>
-              </w:rPr>
-            </w:pPr>
-            <w:r>
-              <w:rPr>
-                <w:rFonts w:hint="cs"/>
-                <w:rtl/>
-              </w:rPr>
-              <w:t>יב10 שיעור1+2 אזרחות עם ניצן.</w:t>
-            </w:r>
-            <w:r>
-              <w:rPr>
-                <w:rFonts w:hint="cs"/>
-                <w:rtl/>
-              </w:rPr>
-              <w:t xml:space="preserve"> מתמטיקה עם יונית שיעור 6+7</w:t>
-            </w:r>
-          </w:p>
-          <w:p>
-            <w:pPr>
-              <w:spacing w:line="360" w:lineRule="auto"/>
-              <w:rPr>
-                <w:rtl/>
-              </w:rPr>
-            </w:pPr>
-          </w:p>
-          <w:p>
-            <w:pPr>
-              <w:spacing w:line="360" w:lineRule="auto"/>
-              <w:rPr>
-                <w:rtl/>
-              </w:rPr>
-            </w:pPr>
-            <w:r>
-              <w:rPr>
-                <w:rFonts w:hint="cs"/>
-                <w:b/>
-                <w:bCs/>
-                <w:u w:val="single"/>
-                <w:rtl/>
-              </w:rPr>
-              <w:t>מתכונת בע"פ אנגלית</w:t>
-            </w:r>
-            <w:r>
-              <w:rPr>
-                <w:rFonts w:hint="cs"/>
-                <w:rtl/>
-              </w:rPr>
-              <w:t xml:space="preserve"> </w:t>
-            </w:r>
-            <w:r>
-              <w:rPr>
-                <w:rtl/>
-              </w:rPr>
-              <w:t>–</w:t>
-            </w:r>
-            <w:r>
-              <w:rPr>
-                <w:rFonts w:hint="cs"/>
-                <w:rtl/>
-              </w:rPr>
-              <w:t xml:space="preserve"> ע"פ הזמנת המורים </w:t>
-            </w:r>
-            <w:r>
-              <w:rPr>
-                <w:rtl/>
-              </w:rPr>
-              <w:t>–</w:t>
-            </w:r>
-            <w:r>
-              <w:rPr>
-                <w:rFonts w:hint="cs"/>
-                <w:rtl/>
-              </w:rPr>
-              <w:t xml:space="preserve"> בחדרי מחשב </w:t>
-            </w:r>
-            <w:proofErr w:type="spellStart"/>
-            <w:r>
-              <w:rPr>
-                <w:rFonts w:hint="cs"/>
-                <w:rtl/>
-              </w:rPr>
-              <w:t>ג'+ד</w:t>
-            </w:r>
-            <w:proofErr w:type="spellEnd"/>
-            <w:r>
-              <w:rPr>
-                <w:rFonts w:hint="cs"/>
-                <w:rtl/>
-              </w:rPr>
               <w:t>'.</w:t>
             </w:r>
           </w:p>
           <w:p>
             <w:pPr>
               <w:shd w:val="clear" w:color="auto" w:fill="FFFFFF"/>
-              <w:spacing w:line="276" w:lineRule="auto"/>
+              <w:spacing w:line="360" w:lineRule="auto"/>
               <w:rPr>
                 <w:rFonts w:ascii="Arial" w:eastAsia="Times New Roman" w:hAnsi="Arial" w:cs="Arial"/>
                 <w:color w:val="000000"/>
@@ -1807,7 +1534,7 @@
                 <w:color w:val="000000"/>
                 <w:rtl/>
               </w:rPr>
-              <w:t>י"ב 5: 9:00-10:30</w:t>
+              <w:t>י"ב 3: 9:00-10:30</w:t>
             </w:r>
             <w:r>
               <w:rPr>
@@ -1815,13 +1542,13 @@
                 <w:color w:val="000000"/>
                 <w:rtl/>
               </w:rPr>
-              <w:t xml:space="preserve">  בליווי ריקי.</w:t>
+              <w:t xml:space="preserve"> בליווי ערן.</w:t>
             </w:r>
           </w:p>
           <w:p>
             <w:pPr>
               <w:shd w:val="clear" w:color="auto" w:fill="FFFFFF"/>
-              <w:spacing w:line="276" w:lineRule="auto"/>
+              <w:spacing w:line="360" w:lineRule="auto"/>
               <w:rPr>
                 <w:rFonts w:ascii="Arial" w:eastAsia="Times New Roman" w:hAnsi="Arial" w:cs="Arial"/>
                 <w:color w:val="000000"/>
@@ -1834,7 +1561,7 @@
                 <w:color w:val="000000"/>
                 <w:rtl/>
               </w:rPr>
-              <w:t>י"ב 12: 10:00-12:00</w:t>
+              <w:t>י"ב 6: 10:00-12:00</w:t>
             </w:r>
             <w:r>
               <w:rPr>
@@ -1842,48 +1569,297 @@
                 <w:color w:val="000000"/>
                 <w:rtl/>
               </w:rPr>
-              <w:t xml:space="preserve">  בליווי רועי.</w:t>
-            </w:r>
-          </w:p>
-          <w:p>
-            <w:pPr>
-              <w:shd w:val="clear" w:color="auto" w:fill="FFFFFF"/>
-              <w:spacing w:line="276" w:lineRule="auto"/>
+              <w:t xml:space="preserve">  בליווי שלומית.</w:t>
+            </w:r>
+          </w:p>
+          <w:p>
+            <w:pPr>
+              <w:spacing w:line="360" w:lineRule="auto"/>
+              <w:rPr>
+                <w:rtl/>
+              </w:rPr>
+            </w:pPr>
+            <w:r>
               <w:rPr>
                 <w:rFonts w:ascii="Arial" w:eastAsia="Times New Roman" w:hAnsi="Arial" w:cs="Arial"/>
                 <w:color w:val="000000"/>
                 <w:rtl/>
               </w:rPr>
-            </w:pPr>
-            <w:r>
+              <w:t>י"ב 11: 12:00-13:00</w:t>
+            </w:r>
+            <w:r>
+              <w:rPr>
+                <w:rFonts w:ascii="Arial" w:eastAsia="Times New Roman" w:hAnsi="Arial" w:cs="Arial" w:hint="cs"/>
+                <w:color w:val="000000"/>
+                <w:rtl/>
+              </w:rPr>
+              <w:t xml:space="preserve">  בליווי זהר</w:t>
+            </w:r>
+            <w:r>
+              <w:rPr>
+                <w:rFonts w:hint="cs"/>
+                <w:rtl/>
+              </w:rPr>
+              <w:t xml:space="preserve"> </w:t>
+            </w:r>
+          </w:p>
+          <w:p>
+            <w:pPr>
+              <w:spacing w:line="360" w:lineRule="auto"/>
+              <w:rPr>
+                <w:rtl/>
+              </w:rPr>
+            </w:pPr>
+            <w:r>
+              <w:rPr>
+                <w:rFonts w:hint="cs"/>
+                <w:rtl/>
+              </w:rPr>
+              <w:t>.................................................................................................................................</w:t>
+            </w:r>
+          </w:p>
+          <w:p>
+            <w:pPr>
+              <w:spacing w:line="360" w:lineRule="auto"/>
+              <w:rPr>
+                <w:rtl/>
+              </w:rPr>
+            </w:pPr>
+            <w:r>
+              <w:rPr>
+                <w:rFonts w:hint="cs"/>
+                <w:rtl/>
+              </w:rPr>
+              <w:t xml:space="preserve">אין </w:t>
+            </w:r>
+            <w:proofErr w:type="spellStart"/>
+            <w:r>
+              <w:rPr>
+                <w:rFonts w:hint="cs"/>
+                <w:rtl/>
+              </w:rPr>
+              <w:t>חנ"ג</w:t>
+            </w:r>
+            <w:proofErr w:type="spellEnd"/>
+            <w:r>
+              <w:rPr>
+                <w:rFonts w:hint="cs"/>
+                <w:rtl/>
+              </w:rPr>
+              <w:t xml:space="preserve"> עם קרן</w:t>
+            </w:r>
+            <w:r>
+              <w:rPr>
+                <w:rFonts w:hint="cs"/>
+                <w:rtl/>
+              </w:rPr>
+              <w:t xml:space="preserve"> + סיון </w:t>
+            </w:r>
+            <w:r>
+              <w:rPr>
+                <w:rFonts w:hint="cs"/>
+                <w:rtl/>
+              </w:rPr>
+              <w:t xml:space="preserve"> שיעור1</w:t>
+            </w:r>
+          </w:p>
+          <w:p>
+            <w:pPr>
+              <w:spacing w:line="360" w:lineRule="auto"/>
+              <w:rPr>
+                <w:rtl/>
+              </w:rPr>
+            </w:pPr>
+            <w:r>
+              <w:rPr>
+                <w:rFonts w:hint="cs"/>
+                <w:rtl/>
+              </w:rPr>
+              <w:t xml:space="preserve">אין פיסיקה עם אופיר ק. + אריה -  שיעור3. </w:t>
+            </w:r>
+            <w:r>
+              <w:rPr>
+                <w:rFonts w:hint="cs"/>
+                <w:rtl/>
+              </w:rPr>
+              <w:t xml:space="preserve">  </w:t>
+            </w:r>
+          </w:p>
+          <w:p>
+            <w:pPr>
+              <w:spacing w:line="360" w:lineRule="auto"/>
+              <w:rPr>
+                <w:rtl/>
+              </w:rPr>
+            </w:pPr>
+            <w:r>
+              <w:rPr>
+                <w:rFonts w:hint="cs"/>
+                <w:rtl/>
+              </w:rPr>
+              <w:t>אין ערבית עם לילך.</w:t>
+            </w:r>
+          </w:p>
+          <w:p>
+            <w:pPr>
+              <w:spacing w:line="360" w:lineRule="auto"/>
+              <w:rPr>
+                <w:rtl/>
+              </w:rPr>
+            </w:pPr>
+            <w:r>
+              <w:rPr>
+                <w:rFonts w:hint="cs"/>
+                <w:rtl/>
+              </w:rPr>
+              <w:t xml:space="preserve">ביולוגיה עם חמוטל שיעור3 לומדים במעבדת פיסיקה. </w:t>
+            </w:r>
+          </w:p>
+          <w:p>
+            <w:pPr>
+              <w:spacing w:line="360" w:lineRule="auto"/>
+              <w:rPr>
+                <w:rtl/>
+              </w:rPr>
+            </w:pPr>
+            <w:r>
+              <w:rPr>
+                <w:rFonts w:hint="cs"/>
+                <w:rtl/>
+              </w:rPr>
+              <w:t>יב3 אזרחות שיעור4 לומדים בכיתה.</w:t>
+            </w:r>
+          </w:p>
+          <w:p>
+            <w:pPr>
+              <w:spacing w:line="360" w:lineRule="auto"/>
+              <w:rPr>
+                <w:rtl/>
+              </w:rPr>
+            </w:pPr>
+            <w:r>
+              <w:rPr>
+                <w:rFonts w:hint="cs"/>
+                <w:rtl/>
+              </w:rPr>
+              <w:t xml:space="preserve">יב5 מסיימים סוף שיעור3 </w:t>
+            </w:r>
+            <w:r>
+              <w:rPr>
+                <w:rtl/>
+              </w:rPr>
+              <w:t>–</w:t>
+            </w:r>
+            <w:r>
+              <w:rPr>
+                <w:rFonts w:hint="cs"/>
+                <w:rtl/>
+              </w:rPr>
+              <w:t xml:space="preserve"> מטלה א-סינכרונית אנגלית מהבית</w:t>
+            </w:r>
+          </w:p>
+          <w:p>
+            <w:pPr>
+              <w:spacing w:line="360" w:lineRule="auto"/>
+              <w:rPr>
+                <w:rtl/>
+              </w:rPr>
+            </w:pPr>
+            <w:r>
+              <w:rPr>
+                <w:rFonts w:hint="cs"/>
+                <w:rtl/>
+              </w:rPr>
+              <w:t>יב6 אין שיעור4 ספרות.</w:t>
+            </w:r>
+          </w:p>
+          <w:p>
+            <w:pPr>
+              <w:spacing w:line="360" w:lineRule="auto"/>
+              <w:rPr>
+                <w:rtl/>
+              </w:rPr>
+            </w:pPr>
+            <w:r>
+              <w:rPr>
+                <w:rFonts w:hint="cs"/>
+                <w:rtl/>
+              </w:rPr>
+              <w:lastRenderedPageBreak/>
+              <w:t xml:space="preserve">יב8-9 </w:t>
+            </w:r>
+            <w:r>
+              <w:rPr>
+                <w:rFonts w:hint="cs"/>
+                <w:rtl/>
+              </w:rPr>
+              <w:t xml:space="preserve">שיעור1 קב' קארן ספרות בחדר 233. שיעור2+3 כל הכיתה תנך עם סיגל בחדר יב9.  שיעור4 כרגיל, </w:t>
+            </w:r>
+            <w:r>
+              <w:rPr>
+                <w:rFonts w:hint="cs"/>
+                <w:rtl/>
+              </w:rPr>
+              <w:t>עבודות חקר עם ורדית עובדים בספריה.</w:t>
+            </w:r>
+          </w:p>
+          <w:p>
+            <w:pPr>
+              <w:spacing w:line="360" w:lineRule="auto"/>
+              <w:rPr>
+                <w:rtl/>
+              </w:rPr>
+            </w:pPr>
+            <w:r>
+              <w:rPr>
+                <w:rFonts w:hint="cs"/>
+                <w:rtl/>
+              </w:rPr>
+              <w:t xml:space="preserve">יב12 מתחילים שיעור2. </w:t>
+            </w:r>
+          </w:p>
+          <w:p>
+            <w:pPr>
+              <w:spacing w:line="360" w:lineRule="auto"/>
+              <w:rPr>
+                <w:rtl/>
+              </w:rPr>
+            </w:pPr>
+            <w:r>
+              <w:rPr>
+                <w:rFonts w:hint="cs"/>
+                <w:rtl/>
+              </w:rPr>
+              <w:t xml:space="preserve">מתמט' מואץ 4 יחל עם ליאורה יב8-9 </w:t>
+            </w:r>
+            <w:r>
+              <w:rPr>
+                <w:rFonts w:hint="cs"/>
+                <w:rtl/>
+              </w:rPr>
+              <w:t>ת</w:t>
+            </w:r>
+            <w:r>
+              <w:rPr>
+                <w:rFonts w:hint="cs"/>
+                <w:rtl/>
+              </w:rPr>
+              <w:t xml:space="preserve">גבור ב 11.00-13.00 </w:t>
+            </w:r>
+            <w:r>
+              <w:rPr>
+                <w:rFonts w:hint="cs"/>
+                <w:rtl/>
+              </w:rPr>
+              <w:t>בחדר 132</w:t>
+            </w:r>
+          </w:p>
+          <w:p>
+            <w:pPr>
+              <w:spacing w:line="360" w:lineRule="auto"/>
               <w:rPr>
                 <w:rFonts w:ascii="Arial" w:eastAsia="Times New Roman" w:hAnsi="Arial" w:cs="Arial"/>
                 <w:color w:val="000000"/>
-                <w:rtl/>
-              </w:rPr>
-              <w:t>י"ב 7: 11:30-13:30</w:t>
-            </w:r>
-            <w:r>
-              <w:rPr>
-                <w:rFonts w:ascii="Arial" w:eastAsia="Times New Roman" w:hAnsi="Arial" w:cs="Arial" w:hint="cs"/>
-                <w:color w:val="000000"/>
-                <w:rtl/>
-              </w:rPr>
-              <w:t xml:space="preserve"> בליווי שלומית ג.</w:t>
-            </w:r>
-          </w:p>
-          <w:p>
-            <w:pPr>
-              <w:spacing w:line="360" w:lineRule="auto"/>
-              <w:rPr>
-                <w:rtl/>
-              </w:rPr>
-            </w:pPr>
-          </w:p>
-          <w:p>
-            <w:pPr>
-              <w:spacing w:line="360" w:lineRule="auto"/>
-              <w:rPr>
                 <w:rtl/>
               </w:rPr>
             </w:pPr>
@@ -1894,7 +1870,7 @@
     <w:p/>
     <w:sectPr>
       <w:pgSz w:w="11906" w:h="16838"/>
-      <w:pgMar w:top="1440" w:right="1800" w:bottom="1440" w:left="1800" w:header="708" w:footer="708" w:gutter="0"/>
+      <w:pgMar w:top="720" w:right="720" w:bottom="720" w:left="720" w:header="708" w:footer="708" w:gutter="0"/>
       <w:cols w:space="708"/>
       <w:bidi/>
       <w:rtlGutter/>
@@ -1905,18 +1881,18 @@
 </file>
 
 <file path=word/numbering.xml><?xml version="1.0" encoding="utf-8"?>
-<w:numbering xmlns:wpc="http://schemas.microsoft.com/office/word/2010/wordprocessingCanvas" xmlns:cx="http://schemas.microsoft.com/office/drawing/2014/chartex" xmlns:cx1="http://schemas.microsoft.com/office/drawing/2015/9/8/chartex" xmlns:cx2="http://schemas.microsoft.com/office/drawing/2015/10/21/chartex" xmlns:cx3="http://schemas.microsoft.com/office/drawing/2016/5/9/chartex" xmlns:cx4="http://schemas.microsoft.com/office/drawing/2016/5/10/chartex" xmlns:cx5="http://schemas.microsoft.com/office/drawing/2016/5/11/chartex" xmlns:cx6="http://schemas.microsoft.com/office/drawing/2016/5/12/chartex" xmlns:cx7="http://schemas.microsoft.com/office/drawing/2016/5/13/chartex" xmlns:cx8="http://schemas.microsoft.com/office/drawing/2016/5/14/chartex" xmlns:mc="http://schemas.openxmlformats.org/markup-compatibility/2006" xmlns:aink="http://schemas.microsoft.com/office/drawing/2016/ink" xmlns:am3d="http://schemas.microsoft.com/office/drawing/2017/model3d" xmlns:o="urn:schemas-microsoft-com:office:office" xmlns:r="http://schemas.openxmlformats.org/officeDocument/2006/relationships" xmlns:m="http://schemas.openxmlformats.org/officeDocument/2006/math" xmlns:v="urn:schemas-microsoft-com:vml" xmlns:wp14="http://schemas.microsoft.com/office/word/2010/wordprocessingDrawing" xmlns:wp="http://schemas.openxmlformats.org/drawingml/2006/wordprocessingDrawing" xmlns:w10="urn:schemas-microsoft-com:office:word" xmlns:w="http://schemas.openxmlformats.org/wordprocessingml/2006/main" xmlns:w14="http://schemas.microsoft.com/office/word/2010/wordml" xmlns:w15="http://schemas.microsoft.com/office/word/2012/wordml" xmlns:w16cex="http://schemas.microsoft.com/office/word/2018/wordml/cex" xmlns:w16cid="http://schemas.microsoft.com/office/word/2016/wordml/cid" xmlns:w16="http://schemas.microsoft.com/office/word/2018/wordml" xmlns:w16sdtdh="http://schemas.microsoft.com/office/word/2020/wordml/sdtdatahash" xmlns:w16se="http://schemas.microsoft.com/office/word/2015/wordml/symex" xmlns:wpg="http://schemas.microsoft.com/office/word/2010/wordprocessingGroup" xmlns:wpi="http://schemas.microsoft.com/office/word/2010/wordprocessingInk" xmlns:wne="http://schemas.microsoft.com/office/word/2006/wordml" xmlns:wps="http://schemas.microsoft.com/office/word/2010/wordprocessingShape" mc:Ignorable="w14 w15 w16se w16cid w16 w16cex w16sdtdh wp14">
+<w:numbering xmlns:wpc="http://schemas.microsoft.com/office/word/2010/wordprocessingCanvas" xmlns:cx="http://schemas.microsoft.com/office/drawing/2014/chartex" xmlns:mc="http://schemas.openxmlformats.org/markup-compatibility/2006" xmlns:o="urn:schemas-microsoft-com:office:office" xmlns:r="http://schemas.openxmlformats.org/officeDocument/2006/relationships" xmlns:m="http://schemas.openxmlformats.org/officeDocument/2006/math" xmlns:v="urn:schemas-microsoft-com:vml" xmlns:wp14="http://schemas.microsoft.com/office/word/2010/wordprocessingDrawing" xmlns:wp="http://schemas.openxmlformats.org/drawingml/2006/wordprocessingDrawing" xmlns:w10="urn:schemas-microsoft-com:office:word" xmlns:w="http://schemas.openxmlformats.org/wordprocessingml/2006/main" xmlns:w14="http://schemas.microsoft.com/office/word/2010/wordml" xmlns:w15="http://schemas.microsoft.com/office/word/2012/wordml" xmlns:w16se="http://schemas.microsoft.com/office/word/2015/wordml/symex" xmlns:wpg="http://schemas.microsoft.com/office/word/2010/wordprocessingGroup" xmlns:wpi="http://schemas.microsoft.com/office/word/2010/wordprocessingInk" xmlns:wne="http://schemas.microsoft.com/office/word/2006/wordml" xmlns:wps="http://schemas.microsoft.com/office/word/2010/wordprocessingShape" mc:Ignorable="w14 w15 w16se wp14">
   <w:abstractNum w:abstractNumId="0" w15:restartNumberingAfterBreak="0">
-    <w:nsid w:val="400248D9"/>
+    <w:nsid w:val="32262333"/>
     <w:multiLevelType w:val="hybridMultilevel"/>
-    <w:tmpl w:val="076AD514"/>
+    <w:tmpl w:val="127C9A22"/>
     <w:lvl w:ilvl="0" w:tplc="0409000D">
       <w:start w:val="1"/>
       <w:numFmt w:val="bullet"/>
       <w:lvlText w:val=""/>
       <w:lvlJc w:val="left"/>
       <w:pPr>
-        <w:ind w:left="360" w:hanging="360"/>
+        <w:ind w:left="720" w:hanging="360"/>
       </w:pPr>
       <w:rPr>
         <w:rFonts w:ascii="Wingdings" w:hAnsi="Wingdings" w:hint="default"/>
@@ -1928,7 +1904,7 @@
       <w:lvlText w:val="o"/>
       <w:lvlJc w:val="left"/>
       <w:pPr>
-        <w:ind w:left="1080" w:hanging="360"/>
+        <w:ind w:left="1440" w:hanging="360"/>
       </w:pPr>
       <w:rPr>
         <w:rFonts w:ascii="Courier New" w:hAnsi="Courier New" w:cs="Courier New" w:hint="default"/>
@@ -1940,7 +1916,7 @@
       <w:lvlText w:val=""/>
       <w:lvlJc w:val="left"/>
       <w:pPr>
-        <w:ind w:left="1800" w:hanging="360"/>
+        <w:ind w:left="2160" w:hanging="360"/>
       </w:pPr>
       <w:rPr>
         <w:rFonts w:ascii="Wingdings" w:hAnsi="Wingdings" w:hint="default"/>
@@ -1952,7 +1928,7 @@
       <w:lvlText w:val=""/>
       <w:lvlJc w:val="left"/>
       <w:pPr>
-        <w:ind w:left="2520" w:hanging="360"/>
+        <w:ind w:left="2880" w:hanging="360"/>
       </w:pPr>
       <w:rPr>
         <w:rFonts w:ascii="Symbol" w:hAnsi="Symbol" w:hint="default"/>
@@ -1964,7 +1940,7 @@
       <w:lvlText w:val="o"/>
       <w:lvlJc w:val="left"/>
       <w:pPr>
-        <w:ind w:left="3240" w:hanging="360"/>
+        <w:ind w:left="3600" w:hanging="360"/>
       </w:pPr>
       <w:rPr>
         <w:rFonts w:ascii="Courier New" w:hAnsi="Courier New" w:cs="Courier New" w:hint="default"/>
@@ -1976,7 +1952,7 @@
       <w:lvlText w:val=""/>
       <w:lvlJc w:val="left"/>
       <w:pPr>
-        <w:ind w:left="3960" w:hanging="360"/>
+        <w:ind w:left="4320" w:hanging="360"/>
       </w:pPr>
       <w:rPr>
         <w:rFonts w:ascii="Wingdings" w:hAnsi="Wingdings" w:hint="default"/>
@@ -1988,7 +1964,7 @@
       <w:lvlText w:val=""/>
       <w:lvlJc w:val="left"/>
       <w:pPr>
-        <w:ind w:left="4680" w:hanging="360"/>
+        <w:ind w:left="5040" w:hanging="360"/>
       </w:pPr>
       <w:rPr>
         <w:rFonts w:ascii="Symbol" w:hAnsi="Symbol" w:hint="default"/>
@@ -2000,7 +1976,7 @@
       <w:lvlText w:val="o"/>
       <w:lvlJc w:val="left"/>
       <w:pPr>
-        <w:ind w:left="5400" w:hanging="360"/>
+        <w:ind w:left="5760" w:hanging="360"/>
       </w:pPr>
       <w:rPr>
         <w:rFonts w:ascii="Courier New" w:hAnsi="Courier New" w:cs="Courier New" w:hint="default"/>
@@ -2012,7 +1988,7 @@
       <w:lvlText w:val=""/>
       <w:lvlJc w:val="left"/>
       <w:pPr>
-        <w:ind w:left="6120" w:hanging="360"/>
+        <w:ind w:left="6480" w:hanging="360"/>
       </w:pPr>
       <w:rPr>
         <w:rFonts w:ascii="Wingdings" w:hAnsi="Wingdings" w:hint="default"/>
@@ -2026,7 +2002,7 @@
 </file>
 
 <file path=word/styles.xml><?xml version="1.0" encoding="utf-8"?>
-<w:styles xmlns:mc="http://schemas.openxmlformats.org/markup-compatibility/2006" xmlns:r="http://schemas.openxmlformats.org/officeDocument/2006/relationships" xmlns:w="http://schemas.openxmlformats.org/wordprocessingml/2006/main" xmlns:w14="http://schemas.microsoft.com/office/word/2010/wordml" xmlns:w15="http://schemas.microsoft.com/office/word/2012/wordml" xmlns:w16cex="http://schemas.microsoft.com/office/word/2018/wordml/cex" xmlns:w16cid="http://schemas.microsoft.com/office/word/2016/wordml/cid" xmlns:w16="http://schemas.microsoft.com/office/word/2018/wordml" xmlns:w16sdtdh="http://schemas.microsoft.com/office/word/2020/wordml/sdtdatahash" xmlns:w16se="http://schemas.microsoft.com/office/word/2015/wordml/symex" mc:Ignorable="w14 w15 w16se w16cid w16 w16cex w16sdtdh">
+<w:styles xmlns:mc="http://schemas.openxmlformats.org/markup-compatibility/2006" xmlns:r="http://schemas.openxmlformats.org/officeDocument/2006/relationships" xmlns:w="http://schemas.openxmlformats.org/wordprocessingml/2006/main" xmlns:w14="http://schemas.microsoft.com/office/word/2010/wordml" xmlns:w15="http://schemas.microsoft.com/office/word/2012/wordml" xmlns:w16se="http://schemas.microsoft.com/office/word/2015/wordml/symex" mc:Ignorable="w14 w15 w16se">
   <w:docDefaults>
     <w:rPrDefault>
       <w:rPr>
@@ -2042,7 +2018,7 @@
       </w:pPr>
     </w:pPrDefault>
   </w:docDefaults>
-  <w:latentStyles w:defLockedState="0" w:defUIPriority="99" w:defSemiHidden="0" w:defUnhideWhenUsed="0" w:defQFormat="0" w:count="376">
+  <w:latentStyles w:defLockedState="0" w:defUIPriority="99" w:defSemiHidden="0" w:defUnhideWhenUsed="0" w:defQFormat="0" w:count="371">
     <w:lsdException w:name="Normal" w:uiPriority="0" w:qFormat="1"/>
     <w:lsdException w:name="heading 1" w:uiPriority="9" w:qFormat="1"/>
     <w:lsdException w:name="heading 2" w:semiHidden="1" w:uiPriority="9" w:unhideWhenUsed="1" w:qFormat="1"/>
@@ -2148,6 +2124,7 @@
     <w:lsdException w:name="HTML Sample" w:semiHidden="1" w:unhideWhenUsed="1"/>
     <w:lsdException w:name="HTML Typewriter" w:semiHidden="1" w:unhideWhenUsed="1"/>
     <w:lsdException w:name="HTML Variable" w:semiHidden="1" w:unhideWhenUsed="1"/>
+    <w:lsdException w:name="Normal Table" w:semiHidden="1" w:unhideWhenUsed="1"/>
     <w:lsdException w:name="annotation subject" w:semiHidden="1" w:unhideWhenUsed="1"/>
     <w:lsdException w:name="No List" w:semiHidden="1" w:unhideWhenUsed="1"/>
     <w:lsdException w:name="Outline List 1" w:semiHidden="1" w:unhideWhenUsed="1"/>
@@ -2190,8 +2167,11 @@
     <w:lsdException w:name="Table Contemporary" w:semiHidden="1" w:unhideWhenUsed="1"/>
     <w:lsdException w:name="Table Elegant" w:semiHidden="1" w:unhideWhenUsed="1"/>
     <w:lsdException w:name="Table Professional" w:semiHidden="1" w:unhideWhenUsed="1"/>
+    <w:lsdException w:name="Table Subtle 1" w:semiHidden="1" w:unhideWhenUsed="1"/>
     <w:lsdException w:name="Table Subtle 2" w:semiHidden="1" w:unhideWhenUsed="1"/>
     <w:lsdException w:name="Table Web 1" w:semiHidden="1" w:unhideWhenUsed="1"/>
+    <w:lsdException w:name="Table Web 2" w:semiHidden="1" w:unhideWhenUsed="1"/>
+    <w:lsdException w:name="Table Web 3" w:semiHidden="1" w:unhideWhenUsed="1"/>
     <w:lsdException w:name="Balloon Text" w:semiHidden="1" w:unhideWhenUsed="1"/>
     <w:lsdException w:name="Table Grid" w:uiPriority="39"/>
     <w:lsdException w:name="Table Theme" w:semiHidden="1" w:unhideWhenUsed="1"/>
@@ -2410,16 +2390,11 @@
     <w:lsdException w:name="List Table 5 Dark Accent 6" w:uiPriority="50"/>
     <w:lsdException w:name="List Table 6 Colorful Accent 6" w:uiPriority="51"/>
     <w:lsdException w:name="List Table 7 Colorful Accent 6" w:uiPriority="52"/>
-    <w:lsdException w:name="Mention" w:semiHidden="1" w:unhideWhenUsed="1"/>
-    <w:lsdException w:name="Smart Hyperlink" w:semiHidden="1" w:unhideWhenUsed="1"/>
-    <w:lsdException w:name="Hashtag" w:semiHidden="1" w:unhideWhenUsed="1"/>
-    <w:lsdException w:name="Unresolved Mention" w:semiHidden="1" w:unhideWhenUsed="1"/>
-    <w:lsdException w:name="Smart Link" w:semiHidden="1" w:unhideWhenUsed="1"/>
   </w:latentStyles>
   <w:style w:type="paragraph" w:default="1" w:styleId="a">
     <w:name w:val="Normal"/>
     <w:qFormat/>
-    <w:rsid w:val="00BA6AA0"/>
+    <w:rsid w:val="003003C7"/>
     <w:pPr>
       <w:bidi/>
     </w:pPr>
@@ -2455,7 +2430,7 @@
     <w:name w:val="Table Grid"/>
     <w:basedOn w:val="a1"/>
     <w:uiPriority w:val="39"/>
-    <w:rsid w:val="00BA6AA0"/>
+    <w:rsid w:val="003003C7"/>
     <w:pPr>
       <w:spacing w:after="0" w:line="240" w:lineRule="auto"/>
     </w:pPr>
@@ -2475,7 +2450,7 @@
     <w:basedOn w:val="a"/>
     <w:uiPriority w:val="34"/>
     <w:qFormat/>
-    <w:rsid w:val="00BA6AA0"/>
+    <w:rsid w:val="003003C7"/>
     <w:pPr>
       <w:ind w:left="720"/>
       <w:contextualSpacing/>

</xml_diff>

<commit_message>
updated second.docx. 12/7/2021, 8:01:29 PM
</commit_message>
<xml_diff>
--- a/second.docx
+++ b/second.docx
@@ -1,20 +1,2008 @@
 
 <file path=word/document.xml><?xml version="1.0" encoding="utf-8"?>
-<w:document xmlns:wpc="http://schemas.microsoft.com/office/word/2010/wordprocessingCanvas" xmlns:cx="http://schemas.microsoft.com/office/drawing/2014/chartex" xmlns:cx1="http://schemas.microsoft.com/office/drawing/2015/9/8/chartex" xmlns:cx2="http://schemas.microsoft.com/office/drawing/2015/10/21/chartex" xmlns:cx3="http://schemas.microsoft.com/office/drawing/2016/5/9/chartex" xmlns:cx4="http://schemas.microsoft.com/office/drawing/2016/5/10/chartex" xmlns:cx5="http://schemas.microsoft.com/office/drawing/2016/5/11/chartex" xmlns:cx6="http://schemas.microsoft.com/office/drawing/2016/5/12/chartex" xmlns:cx7="http://schemas.microsoft.com/office/drawing/2016/5/13/chartex" xmlns:cx8="http://schemas.microsoft.com/office/drawing/2016/5/14/chartex" xmlns:mc="http://schemas.openxmlformats.org/markup-compatibility/2006" xmlns:aink="http://schemas.microsoft.com/office/drawing/2016/ink" xmlns:am3d="http://schemas.microsoft.com/office/drawing/2017/model3d" xmlns:o="urn:schemas-microsoft-com:office:office" xmlns:r="http://schemas.openxmlformats.org/officeDocument/2006/relationships" xmlns:m="http://schemas.openxmlformats.org/officeDocument/2006/math" xmlns:v="urn:schemas-microsoft-com:vml" xmlns:wp14="http://schemas.microsoft.com/office/word/2010/wordprocessingDrawing" xmlns:wp="http://schemas.openxmlformats.org/drawingml/2006/wordprocessingDrawing" xmlns:w10="urn:schemas-microsoft-com:office:word" xmlns:w="http://schemas.openxmlformats.org/wordprocessingml/2006/main" xmlns:w14="http://schemas.microsoft.com/office/word/2010/wordml" xmlns:w15="http://schemas.microsoft.com/office/word/2012/wordml" xmlns:w16cex="http://schemas.microsoft.com/office/word/2018/wordml/cex" xmlns:w16cid="http://schemas.microsoft.com/office/word/2016/wordml/cid" xmlns:w16="http://schemas.microsoft.com/office/word/2018/wordml" xmlns:w16sdtdh="http://schemas.microsoft.com/office/word/2020/wordml/sdtdatahash" xmlns:w16se="http://schemas.microsoft.com/office/word/2015/wordml/symex" xmlns:wpg="http://schemas.microsoft.com/office/word/2010/wordprocessingGroup" xmlns:wpi="http://schemas.microsoft.com/office/word/2010/wordprocessingInk" xmlns:wne="http://schemas.microsoft.com/office/word/2006/wordml" xmlns:wps="http://schemas.microsoft.com/office/word/2010/wordprocessingShape" mc:Ignorable="w14 w15 w16se w16cid w16 w16cex w16sdtdh wp14">
+<w:document xmlns:wpc="http://schemas.microsoft.com/office/word/2010/wordprocessingCanvas" xmlns:cx="http://schemas.microsoft.com/office/drawing/2014/chartex" xmlns:mc="http://schemas.openxmlformats.org/markup-compatibility/2006" xmlns:o="urn:schemas-microsoft-com:office:office" xmlns:r="http://schemas.openxmlformats.org/officeDocument/2006/relationships" xmlns:m="http://schemas.openxmlformats.org/officeDocument/2006/math" xmlns:v="urn:schemas-microsoft-com:vml" xmlns:wp14="http://schemas.microsoft.com/office/word/2010/wordprocessingDrawing" xmlns:wp="http://schemas.openxmlformats.org/drawingml/2006/wordprocessingDrawing" xmlns:w10="urn:schemas-microsoft-com:office:word" xmlns:w="http://schemas.openxmlformats.org/wordprocessingml/2006/main" xmlns:w14="http://schemas.microsoft.com/office/word/2010/wordml" xmlns:w15="http://schemas.microsoft.com/office/word/2012/wordml" xmlns:w16se="http://schemas.microsoft.com/office/word/2015/wordml/symex" xmlns:wpg="http://schemas.microsoft.com/office/word/2010/wordprocessingGroup" xmlns:wpi="http://schemas.microsoft.com/office/word/2010/wordprocessingInk" xmlns:wne="http://schemas.microsoft.com/office/word/2006/wordml" xmlns:wps="http://schemas.microsoft.com/office/word/2010/wordprocessingShape" mc:Ignorable="w14 w15 w16se wp14">
   <w:body>
+    <w:p>
+      <w:pPr>
+        <w:spacing w:line="360" w:lineRule="auto"/>
+        <w:jc w:val="center"/>
+        <w:rPr>
+          <w:b/>
+          <w:bCs/>
+          <w:color w:val="2E74B5" w:themeColor="accent1" w:themeShade="BF"/>
+          <w:sz w:val="32"/>
+          <w:szCs w:val="32"/>
+          <w:u w:val="single"/>
+          <w:rtl/>
+        </w:rPr>
+      </w:pPr>
+      <w:proofErr w:type="spellStart"/>
+      <w:r>
+        <w:rPr>
+          <w:rFonts w:hint="cs"/>
+          <w:b/>
+          <w:bCs/>
+          <w:color w:val="2E74B5" w:themeColor="accent1" w:themeShade="BF"/>
+          <w:sz w:val="32"/>
+          <w:szCs w:val="32"/>
+          <w:u w:val="single"/>
+          <w:rtl/>
+        </w:rPr>
+        <w:t>עידכוני</w:t>
+      </w:r>
+      <w:proofErr w:type="spellEnd"/>
+      <w:r>
+        <w:rPr>
+          <w:rFonts w:hint="cs"/>
+          <w:b/>
+          <w:bCs/>
+          <w:color w:val="2E74B5" w:themeColor="accent1" w:themeShade="BF"/>
+          <w:sz w:val="32"/>
+          <w:szCs w:val="32"/>
+          <w:u w:val="single"/>
+          <w:rtl/>
+        </w:rPr>
+        <w:t xml:space="preserve"> מערכת יום שלישי </w:t>
+      </w:r>
+      <w:r>
+        <w:rPr>
+          <w:rFonts w:hint="cs"/>
+          <w:b/>
+          <w:bCs/>
+          <w:color w:val="2E74B5" w:themeColor="accent1" w:themeShade="BF"/>
+          <w:sz w:val="32"/>
+          <w:szCs w:val="32"/>
+          <w:u w:val="single"/>
+          <w:rtl/>
+        </w:rPr>
+        <w:t>7.12</w:t>
+      </w:r>
+      <w:r>
+        <w:rPr>
+          <w:rFonts w:hint="cs"/>
+          <w:b/>
+          <w:bCs/>
+          <w:color w:val="2E74B5" w:themeColor="accent1" w:themeShade="BF"/>
+          <w:sz w:val="32"/>
+          <w:szCs w:val="32"/>
+          <w:u w:val="single"/>
+          <w:rtl/>
+        </w:rPr>
+        <w:t>.2021</w:t>
+      </w:r>
+    </w:p>
+    <w:tbl>
+      <w:tblPr>
+        <w:tblStyle w:val="a3"/>
+        <w:bidiVisual/>
+        <w:tblW w:w="10784" w:type="dxa"/>
+        <w:tblInd w:w="-19" w:type="dxa"/>
+        <w:tblLook w:val="04A0" w:firstRow="1" w:lastRow="0" w:firstColumn="1" w:lastColumn="0" w:noHBand="0" w:noVBand="1"/>
+      </w:tblPr>
+      <w:tblGrid>
+        <w:gridCol w:w="983"/>
+        <w:gridCol w:w="3262"/>
+        <w:gridCol w:w="1842"/>
+        <w:gridCol w:w="1909"/>
+        <w:gridCol w:w="2788"/>
+      </w:tblGrid>
+      <w:tr>
+        <w:trPr>
+          <w:trHeight w:val="622"/>
+        </w:trPr>
+        <w:tc>
+          <w:tcPr>
+            <w:tcW w:w="856" w:type="dxa"/>
+            <w:tcBorders>
+              <w:top w:val="thickThinSmallGap" w:sz="24" w:space="0" w:color="000000"/>
+              <w:left w:val="thinThickSmallGap" w:sz="24" w:space="0" w:color="000000"/>
+              <w:right w:val="thickThinSmallGap" w:sz="24" w:space="0" w:color="000000"/>
+            </w:tcBorders>
+            <w:shd w:val="clear" w:color="auto" w:fill="D9E2F3" w:themeFill="accent5" w:themeFillTint="33"/>
+          </w:tcPr>
+          <w:p>
+            <w:pPr>
+              <w:spacing w:line="360" w:lineRule="auto"/>
+              <w:jc w:val="center"/>
+              <w:rPr>
+                <w:b/>
+                <w:bCs/>
+                <w:color w:val="0070C0"/>
+                <w:sz w:val="28"/>
+                <w:szCs w:val="28"/>
+                <w:rtl/>
+              </w:rPr>
+            </w:pPr>
+          </w:p>
+        </w:tc>
+        <w:tc>
+          <w:tcPr>
+            <w:tcW w:w="9928" w:type="dxa"/>
+            <w:gridSpan w:val="4"/>
+            <w:tcBorders>
+              <w:top w:val="thickThinSmallGap" w:sz="24" w:space="0" w:color="000000"/>
+              <w:right w:val="thickThinSmallGap" w:sz="24" w:space="0" w:color="000000"/>
+            </w:tcBorders>
+            <w:shd w:val="clear" w:color="auto" w:fill="D9E2F3" w:themeFill="accent5" w:themeFillTint="33"/>
+          </w:tcPr>
+          <w:p>
+            <w:pPr>
+              <w:pStyle w:val="a4"/>
+              <w:numPr>
+                <w:ilvl w:val="0"/>
+                <w:numId w:val="1"/>
+              </w:numPr>
+              <w:spacing w:line="276" w:lineRule="auto"/>
+              <w:rPr>
+                <w:sz w:val="24"/>
+                <w:szCs w:val="24"/>
+              </w:rPr>
+            </w:pPr>
+            <w:r>
+              <w:rPr>
+                <w:rFonts w:ascii="Arial" w:hAnsi="Arial" w:cs="Arial"/>
+                <w:color w:val="000000"/>
+                <w:sz w:val="24"/>
+                <w:szCs w:val="24"/>
+                <w:rtl/>
+              </w:rPr>
+              <w:t>מועצת תלמידים בבית קינן 8.</w:t>
+            </w:r>
+            <w:r>
+              <w:rPr>
+                <w:rFonts w:ascii="Arial" w:hAnsi="Arial" w:cs="Arial" w:hint="cs"/>
+                <w:color w:val="000000"/>
+                <w:sz w:val="24"/>
+                <w:szCs w:val="24"/>
+                <w:rtl/>
+              </w:rPr>
+              <w:t>45</w:t>
+            </w:r>
+            <w:r>
+              <w:rPr>
+                <w:rFonts w:ascii="Arial" w:hAnsi="Arial" w:cs="Arial"/>
+                <w:color w:val="000000"/>
+                <w:sz w:val="24"/>
+                <w:szCs w:val="24"/>
+                <w:rtl/>
+              </w:rPr>
+              <w:t>-</w:t>
+            </w:r>
+            <w:r>
+              <w:rPr>
+                <w:rFonts w:ascii="Arial" w:hAnsi="Arial" w:cs="Arial" w:hint="cs"/>
+                <w:color w:val="000000"/>
+                <w:sz w:val="24"/>
+                <w:szCs w:val="24"/>
+                <w:rtl/>
+              </w:rPr>
+              <w:t>12</w:t>
+            </w:r>
+            <w:r>
+              <w:rPr>
+                <w:rFonts w:ascii="Arial" w:hAnsi="Arial" w:cs="Arial"/>
+                <w:color w:val="000000"/>
+                <w:sz w:val="24"/>
+                <w:szCs w:val="24"/>
+                <w:rtl/>
+              </w:rPr>
+              <w:t>.00</w:t>
+            </w:r>
+            <w:r>
+              <w:rPr>
+                <w:rFonts w:hint="cs"/>
+                <w:sz w:val="24"/>
+                <w:szCs w:val="24"/>
+                <w:rtl/>
+              </w:rPr>
+              <w:t xml:space="preserve"> בליווי קרן ומתן.</w:t>
+            </w:r>
+          </w:p>
+          <w:p>
+            <w:pPr>
+              <w:pStyle w:val="a4"/>
+              <w:numPr>
+                <w:ilvl w:val="0"/>
+                <w:numId w:val="1"/>
+              </w:numPr>
+              <w:spacing w:line="276" w:lineRule="auto"/>
+              <w:rPr>
+                <w:sz w:val="24"/>
+                <w:szCs w:val="24"/>
+                <w:rtl/>
+              </w:rPr>
+            </w:pPr>
+            <w:r>
+              <w:rPr>
+                <w:rFonts w:hint="cs"/>
+                <w:sz w:val="24"/>
+                <w:szCs w:val="24"/>
+                <w:rtl/>
+              </w:rPr>
+              <w:t xml:space="preserve">מתכונת בע"פ באנגלית לתלמידי יב3-6-11 ע"פ הזמנת המורה בחדרי מחשב </w:t>
+            </w:r>
+            <w:proofErr w:type="spellStart"/>
+            <w:r>
+              <w:rPr>
+                <w:rFonts w:hint="cs"/>
+                <w:sz w:val="24"/>
+                <w:szCs w:val="24"/>
+                <w:rtl/>
+              </w:rPr>
+              <w:t>ג'+ד</w:t>
+            </w:r>
+            <w:proofErr w:type="spellEnd"/>
+            <w:r>
+              <w:rPr>
+                <w:rFonts w:hint="cs"/>
+                <w:sz w:val="24"/>
+                <w:szCs w:val="24"/>
+                <w:rtl/>
+              </w:rPr>
+              <w:t>'.</w:t>
+            </w:r>
+          </w:p>
+          <w:p>
+            <w:pPr>
+              <w:pStyle w:val="a4"/>
+              <w:numPr>
+                <w:ilvl w:val="0"/>
+                <w:numId w:val="1"/>
+              </w:numPr>
+              <w:spacing w:line="276" w:lineRule="auto"/>
+              <w:rPr>
+                <w:sz w:val="24"/>
+                <w:szCs w:val="24"/>
+              </w:rPr>
+            </w:pPr>
+            <w:r>
+              <w:rPr>
+                <w:rFonts w:hint="cs"/>
+                <w:sz w:val="24"/>
+                <w:szCs w:val="24"/>
+                <w:rtl/>
+              </w:rPr>
+              <w:t>11.45</w:t>
+            </w:r>
+            <w:r>
+              <w:rPr>
+                <w:rFonts w:hint="cs"/>
+                <w:sz w:val="24"/>
+                <w:szCs w:val="24"/>
+                <w:rtl/>
+              </w:rPr>
+              <w:t>-13.00</w:t>
+            </w:r>
+            <w:r>
+              <w:rPr>
+                <w:rFonts w:hint="cs"/>
+                <w:sz w:val="24"/>
+                <w:szCs w:val="24"/>
+                <w:rtl/>
+              </w:rPr>
+              <w:t xml:space="preserve"> השתלמות </w:t>
+            </w:r>
+            <w:proofErr w:type="spellStart"/>
+            <w:r>
+              <w:rPr>
+                <w:rFonts w:hint="cs"/>
+                <w:sz w:val="24"/>
+                <w:szCs w:val="24"/>
+                <w:rtl/>
+              </w:rPr>
+              <w:t>מיינדפולנס</w:t>
+            </w:r>
+            <w:proofErr w:type="spellEnd"/>
+            <w:r>
+              <w:rPr>
+                <w:rFonts w:hint="cs"/>
+                <w:sz w:val="24"/>
+                <w:szCs w:val="24"/>
+                <w:rtl/>
+              </w:rPr>
+              <w:t xml:space="preserve"> בספריה</w:t>
+            </w:r>
+          </w:p>
+          <w:p>
+            <w:pPr>
+              <w:pStyle w:val="a4"/>
+              <w:numPr>
+                <w:ilvl w:val="0"/>
+                <w:numId w:val="1"/>
+              </w:numPr>
+              <w:spacing w:line="276" w:lineRule="auto"/>
+              <w:rPr>
+                <w:sz w:val="24"/>
+                <w:szCs w:val="24"/>
+              </w:rPr>
+            </w:pPr>
+            <w:r>
+              <w:rPr>
+                <w:rFonts w:hint="cs"/>
+                <w:sz w:val="24"/>
+                <w:szCs w:val="24"/>
+                <w:rtl/>
+              </w:rPr>
+              <w:t>13.00 יום המורה בחדר המורים</w:t>
+            </w:r>
+            <w:r>
+              <w:rPr>
+                <w:rFonts w:hint="cs"/>
+                <w:sz w:val="24"/>
+                <w:szCs w:val="24"/>
+                <w:rtl/>
+              </w:rPr>
+              <w:t>.</w:t>
+            </w:r>
+          </w:p>
+          <w:p>
+            <w:pPr>
+              <w:pStyle w:val="a4"/>
+              <w:numPr>
+                <w:ilvl w:val="0"/>
+                <w:numId w:val="1"/>
+              </w:numPr>
+              <w:spacing w:line="276" w:lineRule="auto"/>
+              <w:rPr>
+                <w:sz w:val="24"/>
+                <w:szCs w:val="24"/>
+                <w:rtl/>
+              </w:rPr>
+            </w:pPr>
+            <w:r>
+              <w:rPr>
+                <w:rFonts w:hint="cs"/>
+                <w:sz w:val="24"/>
+                <w:szCs w:val="24"/>
+                <w:rtl/>
+              </w:rPr>
+              <w:t xml:space="preserve">מועדון </w:t>
+            </w:r>
+            <w:r>
+              <w:rPr>
+                <w:rFonts w:hint="cs"/>
+                <w:sz w:val="24"/>
+                <w:szCs w:val="24"/>
+              </w:rPr>
+              <w:t>MUN</w:t>
+            </w:r>
+            <w:r>
+              <w:rPr>
+                <w:rFonts w:hint="cs"/>
+                <w:sz w:val="24"/>
+                <w:szCs w:val="24"/>
+                <w:rtl/>
+              </w:rPr>
+              <w:t xml:space="preserve"> מתקיים בשעה 12.10 בחדר 213. שחר טבנקין תלמיד ביה"ס וזוכה פרס </w:t>
+            </w:r>
+            <w:r>
+              <w:rPr>
+                <w:rFonts w:ascii="Arial" w:hAnsi="Arial" w:cs="Arial"/>
+                <w:b/>
+                <w:bCs/>
+                <w:color w:val="000000"/>
+                <w:sz w:val="18"/>
+                <w:szCs w:val="18"/>
+                <w:shd w:val="clear" w:color="auto" w:fill="FFFFFF"/>
+              </w:rPr>
+              <w:t>MOST DISTINGUISHED  DELEGATE</w:t>
+            </w:r>
+            <w:r>
+              <w:rPr>
+                <w:rFonts w:ascii="Arial" w:hAnsi="Arial" w:cs="Arial"/>
+                <w:b/>
+                <w:bCs/>
+                <w:color w:val="000000"/>
+                <w:shd w:val="clear" w:color="auto" w:fill="FFFFFF"/>
+              </w:rPr>
+              <w:t xml:space="preserve"> </w:t>
+            </w:r>
+            <w:r>
+              <w:rPr>
+                <w:rFonts w:ascii="Arial" w:hAnsi="Arial" w:cs="Arial" w:hint="cs"/>
+                <w:b/>
+                <w:bCs/>
+                <w:color w:val="000000"/>
+                <w:shd w:val="clear" w:color="auto" w:fill="FFFFFF"/>
+                <w:rtl/>
+              </w:rPr>
+              <w:t xml:space="preserve"> </w:t>
+            </w:r>
+            <w:r>
+              <w:rPr>
+                <w:rFonts w:hint="cs"/>
+                <w:sz w:val="24"/>
+                <w:szCs w:val="24"/>
+                <w:rtl/>
+              </w:rPr>
+              <w:t>ידריך ויסביר איך מצליחים וזוכים. ההשתתפות חובה למי שרוצה להיות חבר משלחת עתידית.</w:t>
+            </w:r>
+          </w:p>
+        </w:tc>
+      </w:tr>
+      <w:tr>
+        <w:trPr>
+          <w:trHeight w:val="1047"/>
+        </w:trPr>
+        <w:tc>
+          <w:tcPr>
+            <w:tcW w:w="856" w:type="dxa"/>
+            <w:tcBorders>
+              <w:top w:val="thickThinSmallGap" w:sz="24" w:space="0" w:color="000000"/>
+              <w:left w:val="thinThickSmallGap" w:sz="24" w:space="0" w:color="000000"/>
+              <w:right w:val="thickThinSmallGap" w:sz="24" w:space="0" w:color="000000"/>
+            </w:tcBorders>
+            <w:shd w:val="clear" w:color="auto" w:fill="D9E2F3" w:themeFill="accent5" w:themeFillTint="33"/>
+          </w:tcPr>
+          <w:p>
+            <w:pPr>
+              <w:spacing w:line="360" w:lineRule="auto"/>
+              <w:jc w:val="center"/>
+              <w:rPr>
+                <w:b/>
+                <w:bCs/>
+                <w:color w:val="FF0000"/>
+                <w:sz w:val="28"/>
+                <w:szCs w:val="28"/>
+                <w:rtl/>
+              </w:rPr>
+            </w:pPr>
+            <w:r>
+              <w:rPr>
+                <w:rFonts w:hint="cs"/>
+                <w:b/>
+                <w:bCs/>
+                <w:color w:val="FFFF00"/>
+                <w:sz w:val="28"/>
+                <w:szCs w:val="28"/>
+                <w:rtl/>
+              </w:rPr>
+              <w:t>תורנים</w:t>
+            </w:r>
+          </w:p>
+        </w:tc>
+        <w:tc>
+          <w:tcPr>
+            <w:tcW w:w="3262" w:type="dxa"/>
+            <w:tcBorders>
+              <w:top w:val="thickThinSmallGap" w:sz="24" w:space="0" w:color="000000"/>
+              <w:right w:val="thickThinSmallGap" w:sz="24" w:space="0" w:color="000000"/>
+            </w:tcBorders>
+            <w:shd w:val="clear" w:color="auto" w:fill="auto"/>
+          </w:tcPr>
+          <w:p>
+            <w:pPr>
+              <w:spacing w:line="276" w:lineRule="auto"/>
+              <w:jc w:val="right"/>
+              <w:rPr>
+                <w:b/>
+                <w:bCs/>
+                <w:sz w:val="20"/>
+                <w:szCs w:val="20"/>
+                <w:rtl/>
+              </w:rPr>
+            </w:pPr>
+          </w:p>
+          <w:p>
+            <w:pPr>
+              <w:spacing w:line="276" w:lineRule="auto"/>
+              <w:jc w:val="right"/>
+              <w:rPr>
+                <w:b/>
+                <w:bCs/>
+                <w:sz w:val="20"/>
+                <w:szCs w:val="20"/>
+                <w:rtl/>
+              </w:rPr>
+            </w:pPr>
+            <w:r>
+              <w:rPr>
+                <w:rFonts w:hint="cs"/>
+                <w:b/>
+                <w:bCs/>
+                <w:sz w:val="20"/>
+                <w:szCs w:val="20"/>
+                <w:rtl/>
+              </w:rPr>
+              <w:t xml:space="preserve">חצר קדמית </w:t>
+            </w:r>
+            <w:r>
+              <w:rPr>
+                <w:b/>
+                <w:bCs/>
+                <w:sz w:val="20"/>
+                <w:szCs w:val="20"/>
+                <w:rtl/>
+              </w:rPr>
+              <w:t>–</w:t>
+            </w:r>
+          </w:p>
+          <w:p>
+            <w:pPr>
+              <w:spacing w:line="276" w:lineRule="auto"/>
+              <w:jc w:val="right"/>
+              <w:rPr>
+                <w:b/>
+                <w:bCs/>
+                <w:sz w:val="20"/>
+                <w:szCs w:val="20"/>
+                <w:rtl/>
+              </w:rPr>
+            </w:pPr>
+            <w:r>
+              <w:rPr>
+                <w:rFonts w:hint="cs"/>
+                <w:b/>
+                <w:bCs/>
+                <w:sz w:val="20"/>
+                <w:szCs w:val="20"/>
+                <w:rtl/>
+              </w:rPr>
+              <w:t>חצר אחורית</w:t>
+            </w:r>
+            <w:bookmarkStart w:id="0" w:name="_GoBack"/>
+            <w:bookmarkEnd w:id="0"/>
+            <w:r>
+              <w:rPr>
+                <w:rFonts w:hint="cs"/>
+                <w:b/>
+                <w:bCs/>
+                <w:sz w:val="20"/>
+                <w:szCs w:val="20"/>
+                <w:rtl/>
+              </w:rPr>
+              <w:t xml:space="preserve"> וסביב האולם - </w:t>
+            </w:r>
+          </w:p>
+          <w:p>
+            <w:pPr>
+              <w:spacing w:line="276" w:lineRule="auto"/>
+              <w:jc w:val="right"/>
+              <w:rPr>
+                <w:b/>
+                <w:bCs/>
+                <w:sz w:val="20"/>
+                <w:szCs w:val="20"/>
+                <w:rtl/>
+              </w:rPr>
+            </w:pPr>
+            <w:r>
+              <w:rPr>
+                <w:rFonts w:hint="cs"/>
+                <w:b/>
+                <w:bCs/>
+                <w:sz w:val="20"/>
+                <w:szCs w:val="20"/>
+                <w:rtl/>
+              </w:rPr>
+              <w:t xml:space="preserve">מסדרונות בנין 200 - </w:t>
+            </w:r>
+          </w:p>
+          <w:p>
+            <w:pPr>
+              <w:spacing w:line="276" w:lineRule="auto"/>
+              <w:jc w:val="right"/>
+              <w:rPr>
+                <w:b/>
+                <w:bCs/>
+                <w:sz w:val="20"/>
+                <w:szCs w:val="20"/>
+                <w:rtl/>
+              </w:rPr>
+            </w:pPr>
+            <w:r>
+              <w:rPr>
+                <w:rFonts w:hint="cs"/>
+                <w:b/>
+                <w:bCs/>
+                <w:sz w:val="20"/>
+                <w:szCs w:val="20"/>
+                <w:rtl/>
+              </w:rPr>
+              <w:t xml:space="preserve">מסדרונות בנין 400 </w:t>
+            </w:r>
+            <w:r>
+              <w:rPr>
+                <w:b/>
+                <w:bCs/>
+                <w:sz w:val="20"/>
+                <w:szCs w:val="20"/>
+                <w:rtl/>
+              </w:rPr>
+              <w:t>–</w:t>
+            </w:r>
+            <w:r>
+              <w:rPr>
+                <w:rFonts w:hint="cs"/>
+                <w:b/>
+                <w:bCs/>
+                <w:sz w:val="20"/>
+                <w:szCs w:val="20"/>
+                <w:rtl/>
+              </w:rPr>
+              <w:t xml:space="preserve"> </w:t>
+            </w:r>
+          </w:p>
+          <w:p>
+            <w:pPr>
+              <w:spacing w:line="276" w:lineRule="auto"/>
+              <w:jc w:val="right"/>
+              <w:rPr>
+                <w:b/>
+                <w:bCs/>
+                <w:sz w:val="20"/>
+                <w:szCs w:val="20"/>
+                <w:rtl/>
+              </w:rPr>
+            </w:pPr>
+            <w:r>
+              <w:rPr>
+                <w:rFonts w:hint="cs"/>
+                <w:b/>
+                <w:bCs/>
+                <w:sz w:val="20"/>
+                <w:szCs w:val="20"/>
+                <w:rtl/>
+              </w:rPr>
+              <w:t>מסדרונות בנין 100 -</w:t>
+            </w:r>
+          </w:p>
+        </w:tc>
+        <w:tc>
+          <w:tcPr>
+            <w:tcW w:w="1842" w:type="dxa"/>
+            <w:tcBorders>
+              <w:top w:val="thickThinSmallGap" w:sz="24" w:space="0" w:color="000000"/>
+              <w:right w:val="thickThinSmallGap" w:sz="24" w:space="0" w:color="000000"/>
+            </w:tcBorders>
+            <w:shd w:val="clear" w:color="auto" w:fill="auto"/>
+          </w:tcPr>
+          <w:p>
+            <w:pPr>
+              <w:spacing w:line="276" w:lineRule="auto"/>
+              <w:rPr>
+                <w:b/>
+                <w:bCs/>
+                <w:sz w:val="20"/>
+                <w:szCs w:val="20"/>
+                <w:u w:val="single"/>
+                <w:rtl/>
+              </w:rPr>
+            </w:pPr>
+            <w:r>
+              <w:rPr>
+                <w:rFonts w:hint="cs"/>
+                <w:b/>
+                <w:bCs/>
+                <w:sz w:val="20"/>
+                <w:szCs w:val="20"/>
+                <w:u w:val="single"/>
+                <w:rtl/>
+              </w:rPr>
+              <w:t>10.00-10.15</w:t>
+            </w:r>
+          </w:p>
+          <w:p>
+            <w:pPr>
+              <w:spacing w:line="276" w:lineRule="auto"/>
+              <w:rPr>
+                <w:b/>
+                <w:bCs/>
+                <w:sz w:val="20"/>
+                <w:szCs w:val="20"/>
+                <w:rtl/>
+              </w:rPr>
+            </w:pPr>
+            <w:r>
+              <w:rPr>
+                <w:rFonts w:hint="cs"/>
+                <w:b/>
+                <w:bCs/>
+                <w:sz w:val="20"/>
+                <w:szCs w:val="20"/>
+                <w:rtl/>
+              </w:rPr>
+              <w:t>אורלי חייט</w:t>
+            </w:r>
+          </w:p>
+          <w:p>
+            <w:pPr>
+              <w:spacing w:line="276" w:lineRule="auto"/>
+              <w:rPr>
+                <w:b/>
+                <w:bCs/>
+                <w:sz w:val="20"/>
+                <w:szCs w:val="20"/>
+                <w:rtl/>
+              </w:rPr>
+            </w:pPr>
+            <w:r>
+              <w:rPr>
+                <w:rFonts w:hint="cs"/>
+                <w:b/>
+                <w:bCs/>
+                <w:sz w:val="20"/>
+                <w:szCs w:val="20"/>
+                <w:rtl/>
+              </w:rPr>
+              <w:t>שרה יחיאל</w:t>
+            </w:r>
+          </w:p>
+          <w:p>
+            <w:pPr>
+              <w:spacing w:line="276" w:lineRule="auto"/>
+              <w:rPr>
+                <w:b/>
+                <w:bCs/>
+                <w:sz w:val="20"/>
+                <w:szCs w:val="20"/>
+                <w:rtl/>
+              </w:rPr>
+            </w:pPr>
+            <w:r>
+              <w:rPr>
+                <w:rFonts w:hint="cs"/>
+                <w:b/>
+                <w:bCs/>
+                <w:sz w:val="20"/>
+                <w:szCs w:val="20"/>
+                <w:rtl/>
+              </w:rPr>
+              <w:t>אורי נווה</w:t>
+            </w:r>
+          </w:p>
+          <w:p>
+            <w:pPr>
+              <w:spacing w:line="276" w:lineRule="auto"/>
+              <w:rPr>
+                <w:b/>
+                <w:bCs/>
+                <w:sz w:val="20"/>
+                <w:szCs w:val="20"/>
+                <w:rtl/>
+              </w:rPr>
+            </w:pPr>
+            <w:r>
+              <w:rPr>
+                <w:rFonts w:hint="cs"/>
+                <w:b/>
+                <w:bCs/>
+                <w:sz w:val="20"/>
+                <w:szCs w:val="20"/>
+                <w:rtl/>
+              </w:rPr>
+              <w:t>אשרת</w:t>
+            </w:r>
+          </w:p>
+          <w:p>
+            <w:pPr>
+              <w:spacing w:line="276" w:lineRule="auto"/>
+              <w:rPr>
+                <w:b/>
+                <w:bCs/>
+                <w:sz w:val="20"/>
+                <w:szCs w:val="20"/>
+                <w:rtl/>
+              </w:rPr>
+            </w:pPr>
+            <w:r>
+              <w:rPr>
+                <w:rFonts w:hint="cs"/>
+                <w:b/>
+                <w:bCs/>
+                <w:sz w:val="20"/>
+                <w:szCs w:val="20"/>
+                <w:rtl/>
+              </w:rPr>
+              <w:t>שונית</w:t>
+            </w:r>
+          </w:p>
+        </w:tc>
+        <w:tc>
+          <w:tcPr>
+            <w:tcW w:w="1943" w:type="dxa"/>
+            <w:tcBorders>
+              <w:top w:val="thickThinSmallGap" w:sz="24" w:space="0" w:color="000000"/>
+              <w:right w:val="thickThinSmallGap" w:sz="24" w:space="0" w:color="000000"/>
+            </w:tcBorders>
+            <w:shd w:val="clear" w:color="auto" w:fill="auto"/>
+          </w:tcPr>
+          <w:p>
+            <w:pPr>
+              <w:spacing w:line="276" w:lineRule="auto"/>
+              <w:rPr>
+                <w:b/>
+                <w:bCs/>
+                <w:sz w:val="20"/>
+                <w:szCs w:val="20"/>
+                <w:rtl/>
+              </w:rPr>
+            </w:pPr>
+          </w:p>
+        </w:tc>
+        <w:tc>
+          <w:tcPr>
+            <w:tcW w:w="2881" w:type="dxa"/>
+            <w:tcBorders>
+              <w:top w:val="thickThinSmallGap" w:sz="24" w:space="0" w:color="000000"/>
+              <w:right w:val="thickThinSmallGap" w:sz="24" w:space="0" w:color="000000"/>
+            </w:tcBorders>
+            <w:shd w:val="clear" w:color="auto" w:fill="auto"/>
+          </w:tcPr>
+          <w:p>
+            <w:pPr>
+              <w:spacing w:line="276" w:lineRule="auto"/>
+              <w:rPr>
+                <w:b/>
+                <w:bCs/>
+                <w:sz w:val="20"/>
+                <w:szCs w:val="20"/>
+                <w:rtl/>
+              </w:rPr>
+            </w:pPr>
+          </w:p>
+        </w:tc>
+      </w:tr>
+      <w:tr>
+        <w:trPr>
+          <w:trHeight w:val="1121"/>
+        </w:trPr>
+        <w:tc>
+          <w:tcPr>
+            <w:tcW w:w="856" w:type="dxa"/>
+            <w:tcBorders>
+              <w:left w:val="thinThickSmallGap" w:sz="24" w:space="0" w:color="000000"/>
+              <w:right w:val="thickThinSmallGap" w:sz="24" w:space="0" w:color="000000"/>
+            </w:tcBorders>
+            <w:shd w:val="clear" w:color="auto" w:fill="D9E2F3" w:themeFill="accent5" w:themeFillTint="33"/>
+          </w:tcPr>
+          <w:p>
+            <w:pPr>
+              <w:spacing w:line="360" w:lineRule="auto"/>
+              <w:jc w:val="center"/>
+              <w:rPr>
+                <w:b/>
+                <w:bCs/>
+                <w:color w:val="538135" w:themeColor="accent6" w:themeShade="BF"/>
+                <w:sz w:val="28"/>
+                <w:szCs w:val="28"/>
+                <w:rtl/>
+              </w:rPr>
+            </w:pPr>
+            <w:r>
+              <w:rPr>
+                <w:rFonts w:hint="cs"/>
+                <w:b/>
+                <w:bCs/>
+                <w:color w:val="0070C0"/>
+                <w:sz w:val="28"/>
+                <w:szCs w:val="28"/>
+                <w:rtl/>
+              </w:rPr>
+              <w:t>שכבת יוד</w:t>
+            </w:r>
+          </w:p>
+        </w:tc>
+        <w:tc>
+          <w:tcPr>
+            <w:tcW w:w="9928" w:type="dxa"/>
+            <w:gridSpan w:val="4"/>
+            <w:tcBorders>
+              <w:right w:val="thickThinSmallGap" w:sz="24" w:space="0" w:color="000000"/>
+            </w:tcBorders>
+            <w:shd w:val="clear" w:color="auto" w:fill="auto"/>
+          </w:tcPr>
+          <w:p>
+            <w:pPr>
+              <w:spacing w:line="360" w:lineRule="auto"/>
+            </w:pPr>
+            <w:r>
+              <w:rPr>
+                <w:rFonts w:ascii="Arial" w:hAnsi="Arial" w:cs="Arial"/>
+                <w:b/>
+                <w:bCs/>
+                <w:color w:val="000000"/>
+                <w:sz w:val="24"/>
+                <w:szCs w:val="24"/>
+                <w:rtl/>
+              </w:rPr>
+              <w:t>מבחן לשון</w:t>
+            </w:r>
+            <w:r>
+              <w:rPr>
+                <w:rFonts w:ascii="Arial" w:hAnsi="Arial" w:cs="Arial"/>
+                <w:color w:val="000000"/>
+                <w:sz w:val="24"/>
+                <w:szCs w:val="24"/>
+                <w:rtl/>
+              </w:rPr>
+              <w:t xml:space="preserve"> </w:t>
+            </w:r>
+            <w:r>
+              <w:rPr>
+                <w:rFonts w:ascii="Arial" w:hAnsi="Arial" w:cs="Arial" w:hint="cs"/>
+                <w:color w:val="000000"/>
+                <w:rtl/>
+              </w:rPr>
+              <w:t>(</w:t>
+            </w:r>
+            <w:r>
+              <w:rPr>
+                <w:rFonts w:ascii="Arial" w:hAnsi="Arial" w:cs="Arial"/>
+                <w:color w:val="000000"/>
+                <w:rtl/>
+              </w:rPr>
+              <w:t>לתלמידי יוד שהיו בכדוריד</w:t>
+            </w:r>
+            <w:r>
+              <w:rPr>
+                <w:rFonts w:ascii="Arial" w:hAnsi="Arial" w:cs="Arial" w:hint="cs"/>
+                <w:color w:val="000000"/>
+                <w:rtl/>
+              </w:rPr>
+              <w:t>)</w:t>
+            </w:r>
+            <w:r>
+              <w:rPr>
+                <w:rFonts w:hint="cs"/>
+                <w:rtl/>
+              </w:rPr>
+              <w:t xml:space="preserve"> </w:t>
+            </w:r>
+            <w:r>
+              <w:rPr>
+                <w:rFonts w:hint="cs"/>
+                <w:rtl/>
+              </w:rPr>
+              <w:t xml:space="preserve">בשעה 11.00 </w:t>
+            </w:r>
+            <w:r>
+              <w:rPr>
+                <w:rFonts w:hint="cs"/>
+                <w:rtl/>
+              </w:rPr>
+              <w:t>בחדר יא4 (121) עד 12.15. בהשגחת שחר</w:t>
+            </w:r>
+          </w:p>
+          <w:p>
+            <w:pPr>
+              <w:spacing w:line="360" w:lineRule="auto"/>
+              <w:rPr>
+                <w:rtl/>
+              </w:rPr>
+            </w:pPr>
+            <w:r>
+              <w:rPr>
+                <w:rFonts w:hint="cs"/>
+                <w:rtl/>
+              </w:rPr>
+              <w:t>אין פיזיקה עם אריה שיעור 0+1+2.</w:t>
+            </w:r>
+          </w:p>
+          <w:p>
+            <w:pPr>
+              <w:spacing w:line="360" w:lineRule="auto"/>
+              <w:rPr>
+                <w:rtl/>
+              </w:rPr>
+            </w:pPr>
+            <w:r>
+              <w:rPr>
+                <w:rFonts w:hint="cs"/>
+                <w:rtl/>
+              </w:rPr>
+              <w:t>אין ערבית עם לילך שיעור1+2.</w:t>
+            </w:r>
+          </w:p>
+          <w:p>
+            <w:pPr>
+              <w:spacing w:line="360" w:lineRule="auto"/>
+              <w:rPr>
+                <w:rtl/>
+              </w:rPr>
+            </w:pPr>
+            <w:r>
+              <w:rPr>
+                <w:rFonts w:hint="cs"/>
+                <w:rtl/>
+              </w:rPr>
+              <w:t xml:space="preserve">אין דיפלומטיה עם </w:t>
+            </w:r>
+            <w:proofErr w:type="spellStart"/>
+            <w:r>
+              <w:rPr>
+                <w:rFonts w:hint="cs"/>
+                <w:rtl/>
+              </w:rPr>
+              <w:t>אוסי</w:t>
+            </w:r>
+            <w:proofErr w:type="spellEnd"/>
+            <w:r>
+              <w:rPr>
+                <w:rFonts w:hint="cs"/>
+                <w:rtl/>
+              </w:rPr>
+              <w:t xml:space="preserve"> שיעור 0+1+2.</w:t>
+            </w:r>
+          </w:p>
+          <w:p>
+            <w:pPr>
+              <w:spacing w:line="360" w:lineRule="auto"/>
+              <w:rPr>
+                <w:rtl/>
+              </w:rPr>
+            </w:pPr>
+            <w:r>
+              <w:rPr>
+                <w:rFonts w:hint="cs"/>
+                <w:rtl/>
+              </w:rPr>
+              <w:t xml:space="preserve">אין אנגלית לתלמידי </w:t>
+            </w:r>
+            <w:proofErr w:type="spellStart"/>
+            <w:r>
+              <w:rPr>
+                <w:rFonts w:hint="cs"/>
+                <w:rtl/>
+              </w:rPr>
+              <w:t>אוסי</w:t>
+            </w:r>
+            <w:proofErr w:type="spellEnd"/>
+            <w:r>
+              <w:rPr>
+                <w:rFonts w:hint="cs"/>
+                <w:rtl/>
+              </w:rPr>
+              <w:t xml:space="preserve"> </w:t>
+            </w:r>
+            <w:proofErr w:type="spellStart"/>
+            <w:r>
+              <w:rPr>
+                <w:rFonts w:hint="cs"/>
+                <w:rtl/>
+              </w:rPr>
+              <w:t>שלוסמן</w:t>
+            </w:r>
+            <w:proofErr w:type="spellEnd"/>
+            <w:r>
+              <w:rPr>
+                <w:rFonts w:hint="cs"/>
+                <w:rtl/>
+              </w:rPr>
+              <w:t xml:space="preserve"> שיעור 3+4.</w:t>
+            </w:r>
+          </w:p>
+          <w:p>
+            <w:pPr>
+              <w:spacing w:line="360" w:lineRule="auto"/>
+              <w:rPr>
+                <w:rtl/>
+              </w:rPr>
+            </w:pPr>
+            <w:r>
+              <w:rPr>
+                <w:rFonts w:hint="cs"/>
+                <w:rtl/>
+              </w:rPr>
+              <w:t xml:space="preserve">תקשוב </w:t>
+            </w:r>
+            <w:r>
+              <w:rPr>
+                <w:rFonts w:hint="cs"/>
+                <w:rtl/>
+              </w:rPr>
+              <w:t>עם אלי שיעור1+2 לומדים בחדר 214</w:t>
+            </w:r>
+          </w:p>
+          <w:p>
+            <w:pPr>
+              <w:spacing w:line="360" w:lineRule="auto"/>
+              <w:rPr>
+                <w:rtl/>
+              </w:rPr>
+            </w:pPr>
+            <w:r>
+              <w:rPr>
+                <w:rFonts w:hint="cs"/>
+                <w:rtl/>
+              </w:rPr>
+              <w:t xml:space="preserve">ביולוגיה עם יעקב שיעור 1+2 לומדים במעבדת פיסיקה. </w:t>
+            </w:r>
+          </w:p>
+          <w:p>
+            <w:pPr>
+              <w:spacing w:line="360" w:lineRule="auto"/>
+              <w:rPr>
+                <w:rtl/>
+              </w:rPr>
+            </w:pPr>
+            <w:r>
+              <w:rPr>
+                <w:rFonts w:hint="cs"/>
+                <w:rtl/>
+              </w:rPr>
+              <w:t xml:space="preserve">יוד5 שיעור4 </w:t>
+            </w:r>
+            <w:r>
+              <w:rPr>
+                <w:rtl/>
+              </w:rPr>
+              <w:t>–</w:t>
+            </w:r>
+            <w:r>
+              <w:rPr>
+                <w:rFonts w:hint="cs"/>
+                <w:rtl/>
+              </w:rPr>
+              <w:t xml:space="preserve"> חצי כיתה עם גלית בחדר 135,  חצי כיתה עם טופז בכיתה.</w:t>
+            </w:r>
+          </w:p>
+          <w:p>
+            <w:pPr>
+              <w:spacing w:line="360" w:lineRule="auto"/>
+              <w:rPr>
+                <w:rtl/>
+              </w:rPr>
+            </w:pPr>
+            <w:r>
+              <w:rPr>
+                <w:rFonts w:hint="cs"/>
+                <w:rtl/>
+              </w:rPr>
+              <w:t xml:space="preserve">יוד10 שיעור3 </w:t>
+            </w:r>
+            <w:r>
+              <w:rPr>
+                <w:rFonts w:hint="cs"/>
+                <w:rtl/>
+              </w:rPr>
+              <w:t>תעבורה עם ברוך</w:t>
+            </w:r>
+          </w:p>
+        </w:tc>
+      </w:tr>
+      <w:tr>
+        <w:trPr>
+          <w:trHeight w:val="825"/>
+        </w:trPr>
+        <w:tc>
+          <w:tcPr>
+            <w:tcW w:w="856" w:type="dxa"/>
+            <w:tcBorders>
+              <w:left w:val="thinThickSmallGap" w:sz="24" w:space="0" w:color="000000"/>
+              <w:right w:val="thickThinSmallGap" w:sz="24" w:space="0" w:color="000000"/>
+            </w:tcBorders>
+            <w:shd w:val="clear" w:color="auto" w:fill="D9E2F3" w:themeFill="accent5" w:themeFillTint="33"/>
+          </w:tcPr>
+          <w:p>
+            <w:pPr>
+              <w:spacing w:line="360" w:lineRule="auto"/>
+              <w:jc w:val="center"/>
+              <w:rPr>
+                <w:b/>
+                <w:bCs/>
+                <w:color w:val="538135" w:themeColor="accent6" w:themeShade="BF"/>
+                <w:sz w:val="28"/>
+                <w:szCs w:val="28"/>
+                <w:rtl/>
+              </w:rPr>
+            </w:pPr>
+          </w:p>
+          <w:p>
+            <w:pPr>
+              <w:spacing w:line="360" w:lineRule="auto"/>
+              <w:jc w:val="center"/>
+              <w:rPr>
+                <w:b/>
+                <w:bCs/>
+                <w:color w:val="538135" w:themeColor="accent6" w:themeShade="BF"/>
+                <w:sz w:val="28"/>
+                <w:szCs w:val="28"/>
+                <w:rtl/>
+              </w:rPr>
+            </w:pPr>
+            <w:r>
+              <w:rPr>
+                <w:rFonts w:hint="cs"/>
+                <w:b/>
+                <w:bCs/>
+                <w:color w:val="538135" w:themeColor="accent6" w:themeShade="BF"/>
+                <w:sz w:val="28"/>
+                <w:szCs w:val="28"/>
+                <w:rtl/>
+              </w:rPr>
+              <w:t>שכבת יא'</w:t>
+            </w:r>
+          </w:p>
+        </w:tc>
+        <w:tc>
+          <w:tcPr>
+            <w:tcW w:w="9928" w:type="dxa"/>
+            <w:gridSpan w:val="4"/>
+            <w:tcBorders>
+              <w:right w:val="thickThinSmallGap" w:sz="24" w:space="0" w:color="000000"/>
+            </w:tcBorders>
+            <w:shd w:val="clear" w:color="auto" w:fill="auto"/>
+          </w:tcPr>
+          <w:p>
+            <w:pPr>
+              <w:spacing w:line="360" w:lineRule="auto"/>
+              <w:rPr>
+                <w:b/>
+                <w:bCs/>
+                <w:rtl/>
+              </w:rPr>
+            </w:pPr>
+            <w:r>
+              <w:rPr>
+                <w:rFonts w:hint="cs"/>
+                <w:b/>
+                <w:bCs/>
+                <w:rtl/>
+              </w:rPr>
+              <w:t xml:space="preserve">יא' ע"פ הודעת המורות ללשון </w:t>
+            </w:r>
+            <w:r>
+              <w:rPr>
+                <w:b/>
+                <w:bCs/>
+                <w:rtl/>
+              </w:rPr>
+              <w:t>–</w:t>
+            </w:r>
+            <w:r>
+              <w:rPr>
+                <w:rFonts w:hint="cs"/>
+                <w:b/>
+                <w:bCs/>
+                <w:rtl/>
+              </w:rPr>
+              <w:t xml:space="preserve"> מטלה א-סינכרונית בשיעור6.</w:t>
+            </w:r>
+          </w:p>
+          <w:p>
+            <w:pPr>
+              <w:spacing w:line="360" w:lineRule="auto"/>
+              <w:rPr>
+                <w:rtl/>
+              </w:rPr>
+            </w:pPr>
+            <w:r>
+              <w:rPr>
+                <w:rFonts w:hint="cs"/>
+                <w:rtl/>
+              </w:rPr>
+              <w:t xml:space="preserve">אין </w:t>
+            </w:r>
+            <w:proofErr w:type="spellStart"/>
+            <w:r>
+              <w:rPr>
+                <w:rFonts w:hint="cs"/>
+                <w:rtl/>
+              </w:rPr>
+              <w:t>חנ"ג</w:t>
+            </w:r>
+            <w:proofErr w:type="spellEnd"/>
+            <w:r>
+              <w:rPr>
+                <w:rFonts w:hint="cs"/>
+                <w:rtl/>
+              </w:rPr>
+              <w:t xml:space="preserve"> עם קרן שיעור4</w:t>
+            </w:r>
+          </w:p>
+          <w:p>
+            <w:pPr>
+              <w:spacing w:line="360" w:lineRule="auto"/>
+              <w:rPr>
+                <w:rtl/>
+              </w:rPr>
+            </w:pPr>
+            <w:r>
+              <w:rPr>
+                <w:rFonts w:hint="cs"/>
+                <w:rtl/>
+              </w:rPr>
+              <w:t>יא6 - אין תנך עם מתן שיעור4</w:t>
+            </w:r>
+          </w:p>
+          <w:p>
+            <w:pPr>
+              <w:spacing w:line="360" w:lineRule="auto"/>
+              <w:rPr>
+                <w:rtl/>
+              </w:rPr>
+            </w:pPr>
+            <w:r>
+              <w:rPr>
+                <w:rFonts w:hint="cs"/>
+                <w:rtl/>
+              </w:rPr>
+              <w:t xml:space="preserve">יא9 </w:t>
+            </w:r>
+            <w:r>
+              <w:rPr>
+                <w:rFonts w:hint="cs"/>
+                <w:rtl/>
+              </w:rPr>
+              <w:t xml:space="preserve">שיעור3 קב' </w:t>
+            </w:r>
+            <w:r>
+              <w:rPr>
+                <w:rFonts w:hint="cs"/>
+                <w:rtl/>
+              </w:rPr>
+              <w:t xml:space="preserve">א' </w:t>
+            </w:r>
+            <w:proofErr w:type="spellStart"/>
+            <w:r>
+              <w:rPr>
+                <w:rFonts w:hint="cs"/>
+                <w:rtl/>
+              </w:rPr>
+              <w:t>הסטוריה</w:t>
+            </w:r>
+            <w:proofErr w:type="spellEnd"/>
+            <w:r>
+              <w:rPr>
+                <w:rFonts w:hint="cs"/>
+                <w:rtl/>
+              </w:rPr>
+              <w:t xml:space="preserve"> עם אולגה</w:t>
+            </w:r>
+          </w:p>
+          <w:p>
+            <w:pPr>
+              <w:spacing w:line="360" w:lineRule="auto"/>
+              <w:rPr>
+                <w:rtl/>
+              </w:rPr>
+            </w:pPr>
+            <w:r>
+              <w:rPr>
+                <w:rFonts w:hint="cs"/>
+                <w:rtl/>
+              </w:rPr>
+              <w:t xml:space="preserve">יא12 </w:t>
+            </w:r>
+            <w:r>
+              <w:rPr>
+                <w:rFonts w:hint="cs"/>
+                <w:rtl/>
+              </w:rPr>
+              <w:t>אין דיאלוג עם סיון.</w:t>
+            </w:r>
+          </w:p>
+        </w:tc>
+      </w:tr>
+      <w:tr>
+        <w:trPr>
+          <w:trHeight w:val="969"/>
+        </w:trPr>
+        <w:tc>
+          <w:tcPr>
+            <w:tcW w:w="856" w:type="dxa"/>
+            <w:tcBorders>
+              <w:left w:val="thinThickSmallGap" w:sz="24" w:space="0" w:color="000000"/>
+              <w:bottom w:val="thinThickSmallGap" w:sz="24" w:space="0" w:color="000000"/>
+              <w:right w:val="thickThinSmallGap" w:sz="24" w:space="0" w:color="000000"/>
+            </w:tcBorders>
+            <w:shd w:val="clear" w:color="auto" w:fill="D9E2F3" w:themeFill="accent5" w:themeFillTint="33"/>
+          </w:tcPr>
+          <w:p>
+            <w:pPr>
+              <w:spacing w:line="360" w:lineRule="auto"/>
+              <w:jc w:val="center"/>
+              <w:rPr>
+                <w:b/>
+                <w:bCs/>
+                <w:color w:val="FF00FF"/>
+                <w:sz w:val="28"/>
+                <w:szCs w:val="28"/>
+                <w:rtl/>
+              </w:rPr>
+            </w:pPr>
+            <w:r>
+              <w:rPr>
+                <w:rFonts w:hint="cs"/>
+                <w:b/>
+                <w:bCs/>
+                <w:color w:val="FF00FF"/>
+                <w:sz w:val="28"/>
+                <w:szCs w:val="28"/>
+                <w:rtl/>
+              </w:rPr>
+              <w:t xml:space="preserve">שכבת </w:t>
+            </w:r>
+            <w:proofErr w:type="spellStart"/>
+            <w:r>
+              <w:rPr>
+                <w:rFonts w:hint="cs"/>
+                <w:b/>
+                <w:bCs/>
+                <w:color w:val="FF00FF"/>
+                <w:sz w:val="28"/>
+                <w:szCs w:val="28"/>
+                <w:rtl/>
+              </w:rPr>
+              <w:t>יב</w:t>
+            </w:r>
+            <w:proofErr w:type="spellEnd"/>
+            <w:r>
+              <w:rPr>
+                <w:rFonts w:hint="cs"/>
+                <w:b/>
+                <w:bCs/>
+                <w:color w:val="FF00FF"/>
+                <w:sz w:val="28"/>
+                <w:szCs w:val="28"/>
+                <w:rtl/>
+              </w:rPr>
+              <w:t>'</w:t>
+            </w:r>
+          </w:p>
+        </w:tc>
+        <w:tc>
+          <w:tcPr>
+            <w:tcW w:w="9928" w:type="dxa"/>
+            <w:gridSpan w:val="4"/>
+            <w:tcBorders>
+              <w:bottom w:val="thinThickSmallGap" w:sz="24" w:space="0" w:color="000000"/>
+              <w:right w:val="thickThinSmallGap" w:sz="24" w:space="0" w:color="000000"/>
+            </w:tcBorders>
+            <w:shd w:val="clear" w:color="auto" w:fill="auto"/>
+          </w:tcPr>
+          <w:p>
+            <w:pPr>
+              <w:spacing w:line="360" w:lineRule="auto"/>
+              <w:rPr>
+                <w:rtl/>
+              </w:rPr>
+            </w:pPr>
+            <w:r>
+              <w:rPr>
+                <w:rFonts w:hint="cs"/>
+                <w:b/>
+                <w:bCs/>
+                <w:u w:val="single"/>
+                <w:rtl/>
+              </w:rPr>
+              <w:t>מתכונת בע"פ אנגלית</w:t>
+            </w:r>
+            <w:r>
+              <w:rPr>
+                <w:rFonts w:hint="cs"/>
+                <w:rtl/>
+              </w:rPr>
+              <w:t xml:space="preserve"> </w:t>
+            </w:r>
+            <w:r>
+              <w:rPr>
+                <w:rtl/>
+              </w:rPr>
+              <w:t>–</w:t>
+            </w:r>
+            <w:r>
+              <w:rPr>
+                <w:rFonts w:hint="cs"/>
+                <w:rtl/>
+              </w:rPr>
+              <w:t xml:space="preserve"> ע"פ הזמנת המורים </w:t>
+            </w:r>
+            <w:r>
+              <w:rPr>
+                <w:rtl/>
+              </w:rPr>
+              <w:t>–</w:t>
+            </w:r>
+            <w:r>
+              <w:rPr>
+                <w:rFonts w:hint="cs"/>
+                <w:rtl/>
+              </w:rPr>
+              <w:t xml:space="preserve"> בחדרי מחשב </w:t>
+            </w:r>
+            <w:proofErr w:type="spellStart"/>
+            <w:r>
+              <w:rPr>
+                <w:rFonts w:hint="cs"/>
+                <w:rtl/>
+              </w:rPr>
+              <w:t>ג'+ד</w:t>
+            </w:r>
+            <w:proofErr w:type="spellEnd"/>
+            <w:r>
+              <w:rPr>
+                <w:rFonts w:hint="cs"/>
+                <w:rtl/>
+              </w:rPr>
+              <w:t>'.</w:t>
+            </w:r>
+          </w:p>
+          <w:p>
+            <w:pPr>
+              <w:shd w:val="clear" w:color="auto" w:fill="FFFFFF"/>
+              <w:spacing w:line="360" w:lineRule="auto"/>
+              <w:rPr>
+                <w:rFonts w:ascii="Arial" w:eastAsia="Times New Roman" w:hAnsi="Arial" w:cs="Arial"/>
+                <w:color w:val="000000"/>
+              </w:rPr>
+            </w:pPr>
+            <w:r>
+              <w:rPr>
+                <w:rFonts w:ascii="Arial" w:eastAsia="Times New Roman" w:hAnsi="Arial" w:cs="Arial"/>
+                <w:color w:val="000000"/>
+                <w:rtl/>
+              </w:rPr>
+              <w:t>י"ב 3: 9:00-10:30</w:t>
+            </w:r>
+            <w:r>
+              <w:rPr>
+                <w:rFonts w:ascii="Arial" w:eastAsia="Times New Roman" w:hAnsi="Arial" w:cs="Arial" w:hint="cs"/>
+                <w:color w:val="000000"/>
+                <w:rtl/>
+              </w:rPr>
+              <w:t xml:space="preserve"> בליווי ערן.</w:t>
+            </w:r>
+          </w:p>
+          <w:p>
+            <w:pPr>
+              <w:shd w:val="clear" w:color="auto" w:fill="FFFFFF"/>
+              <w:spacing w:line="360" w:lineRule="auto"/>
+              <w:rPr>
+                <w:rFonts w:ascii="Arial" w:eastAsia="Times New Roman" w:hAnsi="Arial" w:cs="Arial"/>
+                <w:color w:val="000000"/>
+                <w:rtl/>
+              </w:rPr>
+            </w:pPr>
+            <w:r>
+              <w:rPr>
+                <w:rFonts w:ascii="Arial" w:eastAsia="Times New Roman" w:hAnsi="Arial" w:cs="Arial"/>
+                <w:color w:val="000000"/>
+                <w:rtl/>
+              </w:rPr>
+              <w:t>י"ב 6: 10:00-12:00</w:t>
+            </w:r>
+            <w:r>
+              <w:rPr>
+                <w:rFonts w:ascii="Arial" w:eastAsia="Times New Roman" w:hAnsi="Arial" w:cs="Arial" w:hint="cs"/>
+                <w:color w:val="000000"/>
+                <w:rtl/>
+              </w:rPr>
+              <w:t xml:space="preserve">  בליווי שלומית.</w:t>
+            </w:r>
+          </w:p>
+          <w:p>
+            <w:pPr>
+              <w:spacing w:line="360" w:lineRule="auto"/>
+              <w:rPr>
+                <w:rtl/>
+              </w:rPr>
+            </w:pPr>
+            <w:r>
+              <w:rPr>
+                <w:rFonts w:ascii="Arial" w:eastAsia="Times New Roman" w:hAnsi="Arial" w:cs="Arial"/>
+                <w:color w:val="000000"/>
+                <w:rtl/>
+              </w:rPr>
+              <w:t>י"ב 11: 12:00-13:00</w:t>
+            </w:r>
+            <w:r>
+              <w:rPr>
+                <w:rFonts w:ascii="Arial" w:eastAsia="Times New Roman" w:hAnsi="Arial" w:cs="Arial" w:hint="cs"/>
+                <w:color w:val="000000"/>
+                <w:rtl/>
+              </w:rPr>
+              <w:t xml:space="preserve">  בליווי זהר</w:t>
+            </w:r>
+            <w:r>
+              <w:rPr>
+                <w:rFonts w:hint="cs"/>
+                <w:rtl/>
+              </w:rPr>
+              <w:t xml:space="preserve"> </w:t>
+            </w:r>
+          </w:p>
+          <w:p>
+            <w:pPr>
+              <w:spacing w:line="360" w:lineRule="auto"/>
+              <w:rPr>
+                <w:rtl/>
+              </w:rPr>
+            </w:pPr>
+            <w:r>
+              <w:rPr>
+                <w:rFonts w:hint="cs"/>
+                <w:rtl/>
+              </w:rPr>
+              <w:t>.................................................................................................................................</w:t>
+            </w:r>
+          </w:p>
+          <w:p>
+            <w:pPr>
+              <w:spacing w:line="360" w:lineRule="auto"/>
+              <w:rPr>
+                <w:rtl/>
+              </w:rPr>
+            </w:pPr>
+            <w:r>
+              <w:rPr>
+                <w:rFonts w:hint="cs"/>
+                <w:rtl/>
+              </w:rPr>
+              <w:t xml:space="preserve">אין </w:t>
+            </w:r>
+            <w:proofErr w:type="spellStart"/>
+            <w:r>
+              <w:rPr>
+                <w:rFonts w:hint="cs"/>
+                <w:rtl/>
+              </w:rPr>
+              <w:t>חנ"ג</w:t>
+            </w:r>
+            <w:proofErr w:type="spellEnd"/>
+            <w:r>
+              <w:rPr>
+                <w:rFonts w:hint="cs"/>
+                <w:rtl/>
+              </w:rPr>
+              <w:t xml:space="preserve"> עם קרן</w:t>
+            </w:r>
+            <w:r>
+              <w:rPr>
+                <w:rFonts w:hint="cs"/>
+                <w:rtl/>
+              </w:rPr>
+              <w:t xml:space="preserve"> + סיון </w:t>
+            </w:r>
+            <w:r>
+              <w:rPr>
+                <w:rFonts w:hint="cs"/>
+                <w:rtl/>
+              </w:rPr>
+              <w:t xml:space="preserve"> שיעור1</w:t>
+            </w:r>
+          </w:p>
+          <w:p>
+            <w:pPr>
+              <w:spacing w:line="360" w:lineRule="auto"/>
+              <w:rPr>
+                <w:rtl/>
+              </w:rPr>
+            </w:pPr>
+            <w:r>
+              <w:rPr>
+                <w:rFonts w:hint="cs"/>
+                <w:rtl/>
+              </w:rPr>
+              <w:t xml:space="preserve">אין פיסיקה עם אופיר ק. + אריה -  שיעור3. </w:t>
+            </w:r>
+            <w:r>
+              <w:rPr>
+                <w:rFonts w:hint="cs"/>
+                <w:rtl/>
+              </w:rPr>
+              <w:t xml:space="preserve">  </w:t>
+            </w:r>
+          </w:p>
+          <w:p>
+            <w:pPr>
+              <w:spacing w:line="360" w:lineRule="auto"/>
+              <w:rPr>
+                <w:rtl/>
+              </w:rPr>
+            </w:pPr>
+            <w:r>
+              <w:rPr>
+                <w:rFonts w:hint="cs"/>
+                <w:rtl/>
+              </w:rPr>
+              <w:t>אין ערבית עם לילך.</w:t>
+            </w:r>
+          </w:p>
+          <w:p>
+            <w:pPr>
+              <w:spacing w:line="360" w:lineRule="auto"/>
+              <w:rPr>
+                <w:rtl/>
+              </w:rPr>
+            </w:pPr>
+            <w:r>
+              <w:rPr>
+                <w:rFonts w:hint="cs"/>
+                <w:rtl/>
+              </w:rPr>
+              <w:t xml:space="preserve">ביולוגיה עם חמוטל שיעור3 לומדים במעבדת פיסיקה. </w:t>
+            </w:r>
+          </w:p>
+          <w:p>
+            <w:pPr>
+              <w:spacing w:line="360" w:lineRule="auto"/>
+              <w:rPr>
+                <w:rtl/>
+              </w:rPr>
+            </w:pPr>
+            <w:r>
+              <w:rPr>
+                <w:rFonts w:hint="cs"/>
+                <w:rtl/>
+              </w:rPr>
+              <w:t>יב3 אזרחות שיעור4 לומדים בכיתה.</w:t>
+            </w:r>
+          </w:p>
+          <w:p>
+            <w:pPr>
+              <w:spacing w:line="360" w:lineRule="auto"/>
+              <w:rPr>
+                <w:rtl/>
+              </w:rPr>
+            </w:pPr>
+            <w:r>
+              <w:rPr>
+                <w:rFonts w:hint="cs"/>
+                <w:rtl/>
+              </w:rPr>
+              <w:t xml:space="preserve">יב5 מסיימים סוף שיעור3 </w:t>
+            </w:r>
+            <w:r>
+              <w:rPr>
+                <w:rtl/>
+              </w:rPr>
+              <w:t>–</w:t>
+            </w:r>
+            <w:r>
+              <w:rPr>
+                <w:rFonts w:hint="cs"/>
+                <w:rtl/>
+              </w:rPr>
+              <w:t xml:space="preserve"> מטלה א-סינכרונית אנגלית מהבית</w:t>
+            </w:r>
+          </w:p>
+          <w:p>
+            <w:pPr>
+              <w:spacing w:line="360" w:lineRule="auto"/>
+              <w:rPr>
+                <w:rtl/>
+              </w:rPr>
+            </w:pPr>
+            <w:r>
+              <w:rPr>
+                <w:rFonts w:hint="cs"/>
+                <w:rtl/>
+              </w:rPr>
+              <w:t>יב6 אין שיעור4 ספרות.</w:t>
+            </w:r>
+          </w:p>
+          <w:p>
+            <w:pPr>
+              <w:spacing w:line="360" w:lineRule="auto"/>
+              <w:rPr>
+                <w:rtl/>
+              </w:rPr>
+            </w:pPr>
+            <w:r>
+              <w:rPr>
+                <w:rFonts w:hint="cs"/>
+                <w:rtl/>
+              </w:rPr>
+              <w:lastRenderedPageBreak/>
+              <w:t xml:space="preserve">יב8-9 </w:t>
+            </w:r>
+            <w:r>
+              <w:rPr>
+                <w:rFonts w:hint="cs"/>
+                <w:rtl/>
+              </w:rPr>
+              <w:t xml:space="preserve">שיעור1 קב' קארן ספרות בחדר 233. שיעור2+3 כל הכיתה תנך עם סיגל בחדר יב9.  שיעור4 כרגיל, </w:t>
+            </w:r>
+            <w:r>
+              <w:rPr>
+                <w:rFonts w:hint="cs"/>
+                <w:rtl/>
+              </w:rPr>
+              <w:t>עבודות חקר עם ורדית עובדים בספריה.</w:t>
+            </w:r>
+          </w:p>
+          <w:p>
+            <w:pPr>
+              <w:spacing w:line="360" w:lineRule="auto"/>
+              <w:rPr>
+                <w:rtl/>
+              </w:rPr>
+            </w:pPr>
+            <w:r>
+              <w:rPr>
+                <w:rFonts w:hint="cs"/>
+                <w:rtl/>
+              </w:rPr>
+              <w:t xml:space="preserve">יב12 מתחילים שיעור2. </w:t>
+            </w:r>
+          </w:p>
+          <w:p>
+            <w:pPr>
+              <w:spacing w:line="360" w:lineRule="auto"/>
+              <w:rPr>
+                <w:rtl/>
+              </w:rPr>
+            </w:pPr>
+            <w:r>
+              <w:rPr>
+                <w:rFonts w:hint="cs"/>
+                <w:rtl/>
+              </w:rPr>
+              <w:t xml:space="preserve">מתמט' מואץ 4 יחל עם ליאורה יב8-9 </w:t>
+            </w:r>
+            <w:r>
+              <w:rPr>
+                <w:rFonts w:hint="cs"/>
+                <w:rtl/>
+              </w:rPr>
+              <w:t>ת</w:t>
+            </w:r>
+            <w:r>
+              <w:rPr>
+                <w:rFonts w:hint="cs"/>
+                <w:rtl/>
+              </w:rPr>
+              <w:t xml:space="preserve">גבור ב 11.00-13.00 </w:t>
+            </w:r>
+            <w:r>
+              <w:rPr>
+                <w:rFonts w:hint="cs"/>
+                <w:rtl/>
+              </w:rPr>
+              <w:t>בחדר 132</w:t>
+            </w:r>
+          </w:p>
+          <w:p>
+            <w:pPr>
+              <w:spacing w:line="360" w:lineRule="auto"/>
+              <w:rPr>
+                <w:rFonts w:ascii="Arial" w:eastAsia="Times New Roman" w:hAnsi="Arial" w:cs="Arial"/>
+                <w:color w:val="000000"/>
+                <w:rtl/>
+              </w:rPr>
+            </w:pPr>
+          </w:p>
+        </w:tc>
+      </w:tr>
+    </w:tbl>
     <w:p/>
     <w:sectPr>
       <w:pgSz w:w="11906" w:h="16838"/>
-      <w:pgMar w:top="1440" w:right="1440" w:bottom="1440" w:left="1440" w:header="708" w:footer="708" w:gutter="0"/>
+      <w:pgMar w:top="720" w:right="720" w:bottom="720" w:left="720" w:header="708" w:footer="708" w:gutter="0"/>
       <w:cols w:space="708"/>
+      <w:bidi/>
+      <w:rtlGutter/>
       <w:docGrid w:linePitch="360"/>
     </w:sectPr>
   </w:body>
 </w:document>
 </file>
 
+<file path=word/numbering.xml><?xml version="1.0" encoding="utf-8"?>
+<w:numbering xmlns:wpc="http://schemas.microsoft.com/office/word/2010/wordprocessingCanvas" xmlns:cx="http://schemas.microsoft.com/office/drawing/2014/chartex" xmlns:mc="http://schemas.openxmlformats.org/markup-compatibility/2006" xmlns:o="urn:schemas-microsoft-com:office:office" xmlns:r="http://schemas.openxmlformats.org/officeDocument/2006/relationships" xmlns:m="http://schemas.openxmlformats.org/officeDocument/2006/math" xmlns:v="urn:schemas-microsoft-com:vml" xmlns:wp14="http://schemas.microsoft.com/office/word/2010/wordprocessingDrawing" xmlns:wp="http://schemas.openxmlformats.org/drawingml/2006/wordprocessingDrawing" xmlns:w10="urn:schemas-microsoft-com:office:word" xmlns:w="http://schemas.openxmlformats.org/wordprocessingml/2006/main" xmlns:w14="http://schemas.microsoft.com/office/word/2010/wordml" xmlns:w15="http://schemas.microsoft.com/office/word/2012/wordml" xmlns:w16se="http://schemas.microsoft.com/office/word/2015/wordml/symex" xmlns:wpg="http://schemas.microsoft.com/office/word/2010/wordprocessingGroup" xmlns:wpi="http://schemas.microsoft.com/office/word/2010/wordprocessingInk" xmlns:wne="http://schemas.microsoft.com/office/word/2006/wordml" xmlns:wps="http://schemas.microsoft.com/office/word/2010/wordprocessingShape" mc:Ignorable="w14 w15 w16se wp14">
+  <w:abstractNum w:abstractNumId="0" w15:restartNumberingAfterBreak="0">
+    <w:nsid w:val="32262333"/>
+    <w:multiLevelType w:val="hybridMultilevel"/>
+    <w:tmpl w:val="127C9A22"/>
+    <w:lvl w:ilvl="0" w:tplc="0409000D">
+      <w:start w:val="1"/>
+      <w:numFmt w:val="bullet"/>
+      <w:lvlText w:val=""/>
+      <w:lvlJc w:val="left"/>
+      <w:pPr>
+        <w:ind w:left="720" w:hanging="360"/>
+      </w:pPr>
+      <w:rPr>
+        <w:rFonts w:ascii="Wingdings" w:hAnsi="Wingdings" w:hint="default"/>
+      </w:rPr>
+    </w:lvl>
+    <w:lvl w:ilvl="1" w:tplc="04090003" w:tentative="1">
+      <w:start w:val="1"/>
+      <w:numFmt w:val="bullet"/>
+      <w:lvlText w:val="o"/>
+      <w:lvlJc w:val="left"/>
+      <w:pPr>
+        <w:ind w:left="1440" w:hanging="360"/>
+      </w:pPr>
+      <w:rPr>
+        <w:rFonts w:ascii="Courier New" w:hAnsi="Courier New" w:cs="Courier New" w:hint="default"/>
+      </w:rPr>
+    </w:lvl>
+    <w:lvl w:ilvl="2" w:tplc="04090005" w:tentative="1">
+      <w:start w:val="1"/>
+      <w:numFmt w:val="bullet"/>
+      <w:lvlText w:val=""/>
+      <w:lvlJc w:val="left"/>
+      <w:pPr>
+        <w:ind w:left="2160" w:hanging="360"/>
+      </w:pPr>
+      <w:rPr>
+        <w:rFonts w:ascii="Wingdings" w:hAnsi="Wingdings" w:hint="default"/>
+      </w:rPr>
+    </w:lvl>
+    <w:lvl w:ilvl="3" w:tplc="04090001" w:tentative="1">
+      <w:start w:val="1"/>
+      <w:numFmt w:val="bullet"/>
+      <w:lvlText w:val=""/>
+      <w:lvlJc w:val="left"/>
+      <w:pPr>
+        <w:ind w:left="2880" w:hanging="360"/>
+      </w:pPr>
+      <w:rPr>
+        <w:rFonts w:ascii="Symbol" w:hAnsi="Symbol" w:hint="default"/>
+      </w:rPr>
+    </w:lvl>
+    <w:lvl w:ilvl="4" w:tplc="04090003" w:tentative="1">
+      <w:start w:val="1"/>
+      <w:numFmt w:val="bullet"/>
+      <w:lvlText w:val="o"/>
+      <w:lvlJc w:val="left"/>
+      <w:pPr>
+        <w:ind w:left="3600" w:hanging="360"/>
+      </w:pPr>
+      <w:rPr>
+        <w:rFonts w:ascii="Courier New" w:hAnsi="Courier New" w:cs="Courier New" w:hint="default"/>
+      </w:rPr>
+    </w:lvl>
+    <w:lvl w:ilvl="5" w:tplc="04090005" w:tentative="1">
+      <w:start w:val="1"/>
+      <w:numFmt w:val="bullet"/>
+      <w:lvlText w:val=""/>
+      <w:lvlJc w:val="left"/>
+      <w:pPr>
+        <w:ind w:left="4320" w:hanging="360"/>
+      </w:pPr>
+      <w:rPr>
+        <w:rFonts w:ascii="Wingdings" w:hAnsi="Wingdings" w:hint="default"/>
+      </w:rPr>
+    </w:lvl>
+    <w:lvl w:ilvl="6" w:tplc="04090001" w:tentative="1">
+      <w:start w:val="1"/>
+      <w:numFmt w:val="bullet"/>
+      <w:lvlText w:val=""/>
+      <w:lvlJc w:val="left"/>
+      <w:pPr>
+        <w:ind w:left="5040" w:hanging="360"/>
+      </w:pPr>
+      <w:rPr>
+        <w:rFonts w:ascii="Symbol" w:hAnsi="Symbol" w:hint="default"/>
+      </w:rPr>
+    </w:lvl>
+    <w:lvl w:ilvl="7" w:tplc="04090003" w:tentative="1">
+      <w:start w:val="1"/>
+      <w:numFmt w:val="bullet"/>
+      <w:lvlText w:val="o"/>
+      <w:lvlJc w:val="left"/>
+      <w:pPr>
+        <w:ind w:left="5760" w:hanging="360"/>
+      </w:pPr>
+      <w:rPr>
+        <w:rFonts w:ascii="Courier New" w:hAnsi="Courier New" w:cs="Courier New" w:hint="default"/>
+      </w:rPr>
+    </w:lvl>
+    <w:lvl w:ilvl="8" w:tplc="04090005" w:tentative="1">
+      <w:start w:val="1"/>
+      <w:numFmt w:val="bullet"/>
+      <w:lvlText w:val=""/>
+      <w:lvlJc w:val="left"/>
+      <w:pPr>
+        <w:ind w:left="6480" w:hanging="360"/>
+      </w:pPr>
+      <w:rPr>
+        <w:rFonts w:ascii="Wingdings" w:hAnsi="Wingdings" w:hint="default"/>
+      </w:rPr>
+    </w:lvl>
+  </w:abstractNum>
+  <w:num w:numId="1">
+    <w:abstractNumId w:val="0"/>
+  </w:num>
+</w:numbering>
+</file>
+
 <file path=word/styles.xml><?xml version="1.0" encoding="utf-8"?>
-<w:styles xmlns:mc="http://schemas.openxmlformats.org/markup-compatibility/2006" xmlns:r="http://schemas.openxmlformats.org/officeDocument/2006/relationships" xmlns:w="http://schemas.openxmlformats.org/wordprocessingml/2006/main" xmlns:w14="http://schemas.microsoft.com/office/word/2010/wordml" xmlns:w15="http://schemas.microsoft.com/office/word/2012/wordml" xmlns:w16cex="http://schemas.microsoft.com/office/word/2018/wordml/cex" xmlns:w16cid="http://schemas.microsoft.com/office/word/2016/wordml/cid" xmlns:w16="http://schemas.microsoft.com/office/word/2018/wordml" xmlns:w16sdtdh="http://schemas.microsoft.com/office/word/2020/wordml/sdtdatahash" xmlns:w16se="http://schemas.microsoft.com/office/word/2015/wordml/symex" mc:Ignorable="w14 w15 w16se w16cid w16 w16cex w16sdtdh">
+<w:styles xmlns:mc="http://schemas.openxmlformats.org/markup-compatibility/2006" xmlns:r="http://schemas.openxmlformats.org/officeDocument/2006/relationships" xmlns:w="http://schemas.openxmlformats.org/wordprocessingml/2006/main" xmlns:w14="http://schemas.microsoft.com/office/word/2010/wordml" xmlns:w15="http://schemas.microsoft.com/office/word/2012/wordml" xmlns:w16se="http://schemas.microsoft.com/office/word/2015/wordml/symex" mc:Ignorable="w14 w15 w16se">
   <w:docDefaults>
     <w:rPrDefault>
       <w:rPr>
@@ -30,7 +2018,7 @@
       </w:pPr>
     </w:pPrDefault>
   </w:docDefaults>
-  <w:latentStyles w:defLockedState="0" w:defUIPriority="99" w:defSemiHidden="0" w:defUnhideWhenUsed="0" w:defQFormat="0" w:count="376">
+  <w:latentStyles w:defLockedState="0" w:defUIPriority="99" w:defSemiHidden="0" w:defUnhideWhenUsed="0" w:defQFormat="0" w:count="371">
     <w:lsdException w:name="Normal" w:uiPriority="0" w:qFormat="1"/>
     <w:lsdException w:name="heading 1" w:uiPriority="9" w:qFormat="1"/>
     <w:lsdException w:name="heading 2" w:semiHidden="1" w:uiPriority="9" w:unhideWhenUsed="1" w:qFormat="1"/>
@@ -402,15 +2390,14 @@
     <w:lsdException w:name="List Table 5 Dark Accent 6" w:uiPriority="50"/>
     <w:lsdException w:name="List Table 6 Colorful Accent 6" w:uiPriority="51"/>
     <w:lsdException w:name="List Table 7 Colorful Accent 6" w:uiPriority="52"/>
-    <w:lsdException w:name="Mention" w:semiHidden="1" w:unhideWhenUsed="1"/>
-    <w:lsdException w:name="Smart Hyperlink" w:semiHidden="1" w:unhideWhenUsed="1"/>
-    <w:lsdException w:name="Hashtag" w:semiHidden="1" w:unhideWhenUsed="1"/>
-    <w:lsdException w:name="Unresolved Mention" w:semiHidden="1" w:unhideWhenUsed="1"/>
-    <w:lsdException w:name="Smart Link" w:semiHidden="1" w:unhideWhenUsed="1"/>
   </w:latentStyles>
   <w:style w:type="paragraph" w:default="1" w:styleId="a">
     <w:name w:val="Normal"/>
     <w:qFormat/>
+    <w:rsid w:val="003003C7"/>
+    <w:pPr>
+      <w:bidi/>
+    </w:pPr>
   </w:style>
   <w:style w:type="character" w:default="1" w:styleId="a0">
     <w:name w:val="Default Paragraph Font"/>
@@ -439,6 +2426,36 @@
     <w:semiHidden/>
     <w:unhideWhenUsed/>
   </w:style>
+  <w:style w:type="table" w:styleId="a3">
+    <w:name w:val="Table Grid"/>
+    <w:basedOn w:val="a1"/>
+    <w:uiPriority w:val="39"/>
+    <w:rsid w:val="003003C7"/>
+    <w:pPr>
+      <w:spacing w:after="0" w:line="240" w:lineRule="auto"/>
+    </w:pPr>
+    <w:tblPr>
+      <w:tblBorders>
+        <w:top w:val="single" w:sz="4" w:space="0" w:color="auto"/>
+        <w:left w:val="single" w:sz="4" w:space="0" w:color="auto"/>
+        <w:bottom w:val="single" w:sz="4" w:space="0" w:color="auto"/>
+        <w:right w:val="single" w:sz="4" w:space="0" w:color="auto"/>
+        <w:insideH w:val="single" w:sz="4" w:space="0" w:color="auto"/>
+        <w:insideV w:val="single" w:sz="4" w:space="0" w:color="auto"/>
+      </w:tblBorders>
+    </w:tblPr>
+  </w:style>
+  <w:style w:type="paragraph" w:styleId="a4">
+    <w:name w:val="List Paragraph"/>
+    <w:basedOn w:val="a"/>
+    <w:uiPriority w:val="34"/>
+    <w:qFormat/>
+    <w:rsid w:val="003003C7"/>
+    <w:pPr>
+      <w:ind w:left="720"/>
+      <w:contextualSpacing/>
+    </w:pPr>
+  </w:style>
 </w:styles>
 </file>
 
@@ -459,7 +2476,7 @@
         <a:srgbClr val="E7E6E6"/>
       </a:lt2>
       <a:accent1>
-        <a:srgbClr val="4472C4"/>
+        <a:srgbClr val="5B9BD5"/>
       </a:accent1>
       <a:accent2>
         <a:srgbClr val="ED7D31"/>
@@ -471,7 +2488,7 @@
         <a:srgbClr val="FFC000"/>
       </a:accent4>
       <a:accent5>
-        <a:srgbClr val="5B9BD5"/>
+        <a:srgbClr val="4472C4"/>
       </a:accent5>
       <a:accent6>
         <a:srgbClr val="70AD47"/>

</xml_diff>

<commit_message>
updated second.docx. 7.12.2021, 21:19:41
</commit_message>
<xml_diff>
--- a/second.docx
+++ b/second.docx
@@ -1,6 +1,6 @@
 
 <file path=word/document.xml><?xml version="1.0" encoding="utf-8"?>
-<w:document xmlns:wpc="http://schemas.microsoft.com/office/word/2010/wordprocessingCanvas" xmlns:cx="http://schemas.microsoft.com/office/drawing/2014/chartex" xmlns:mc="http://schemas.openxmlformats.org/markup-compatibility/2006" xmlns:o="urn:schemas-microsoft-com:office:office" xmlns:r="http://schemas.openxmlformats.org/officeDocument/2006/relationships" xmlns:m="http://schemas.openxmlformats.org/officeDocument/2006/math" xmlns:v="urn:schemas-microsoft-com:vml" xmlns:wp14="http://schemas.microsoft.com/office/word/2010/wordprocessingDrawing" xmlns:wp="http://schemas.openxmlformats.org/drawingml/2006/wordprocessingDrawing" xmlns:w10="urn:schemas-microsoft-com:office:word" xmlns:w="http://schemas.openxmlformats.org/wordprocessingml/2006/main" xmlns:w14="http://schemas.microsoft.com/office/word/2010/wordml" xmlns:w15="http://schemas.microsoft.com/office/word/2012/wordml" xmlns:w16se="http://schemas.microsoft.com/office/word/2015/wordml/symex" xmlns:wpg="http://schemas.microsoft.com/office/word/2010/wordprocessingGroup" xmlns:wpi="http://schemas.microsoft.com/office/word/2010/wordprocessingInk" xmlns:wne="http://schemas.microsoft.com/office/word/2006/wordml" xmlns:wps="http://schemas.microsoft.com/office/word/2010/wordprocessingShape" mc:Ignorable="w14 w15 w16se wp14">
+<w:document xmlns:wpc="http://schemas.microsoft.com/office/word/2010/wordprocessingCanvas" xmlns:cx="http://schemas.microsoft.com/office/drawing/2014/chartex" xmlns:cx1="http://schemas.microsoft.com/office/drawing/2015/9/8/chartex" xmlns:cx2="http://schemas.microsoft.com/office/drawing/2015/10/21/chartex" xmlns:cx3="http://schemas.microsoft.com/office/drawing/2016/5/9/chartex" xmlns:cx4="http://schemas.microsoft.com/office/drawing/2016/5/10/chartex" xmlns:cx5="http://schemas.microsoft.com/office/drawing/2016/5/11/chartex" xmlns:cx6="http://schemas.microsoft.com/office/drawing/2016/5/12/chartex" xmlns:cx7="http://schemas.microsoft.com/office/drawing/2016/5/13/chartex" xmlns:cx8="http://schemas.microsoft.com/office/drawing/2016/5/14/chartex" xmlns:mc="http://schemas.openxmlformats.org/markup-compatibility/2006" xmlns:aink="http://schemas.microsoft.com/office/drawing/2016/ink" xmlns:am3d="http://schemas.microsoft.com/office/drawing/2017/model3d" xmlns:o="urn:schemas-microsoft-com:office:office" xmlns:r="http://schemas.openxmlformats.org/officeDocument/2006/relationships" xmlns:m="http://schemas.openxmlformats.org/officeDocument/2006/math" xmlns:v="urn:schemas-microsoft-com:vml" xmlns:wp14="http://schemas.microsoft.com/office/word/2010/wordprocessingDrawing" xmlns:wp="http://schemas.openxmlformats.org/drawingml/2006/wordprocessingDrawing" xmlns:w10="urn:schemas-microsoft-com:office:word" xmlns:w="http://schemas.openxmlformats.org/wordprocessingml/2006/main" xmlns:w14="http://schemas.microsoft.com/office/word/2010/wordml" xmlns:w15="http://schemas.microsoft.com/office/word/2012/wordml" xmlns:w16cex="http://schemas.microsoft.com/office/word/2018/wordml/cex" xmlns:w16cid="http://schemas.microsoft.com/office/word/2016/wordml/cid" xmlns:w16="http://schemas.microsoft.com/office/word/2018/wordml" xmlns:w16sdtdh="http://schemas.microsoft.com/office/word/2020/wordml/sdtdatahash" xmlns:w16se="http://schemas.microsoft.com/office/word/2015/wordml/symex" xmlns:wpg="http://schemas.microsoft.com/office/word/2010/wordprocessingGroup" xmlns:wpi="http://schemas.microsoft.com/office/word/2010/wordprocessingInk" xmlns:wne="http://schemas.microsoft.com/office/word/2006/wordml" xmlns:wps="http://schemas.microsoft.com/office/word/2010/wordprocessingShape" mc:Ignorable="w14 w15 w16se w16cid w16 w16cex w16sdtdh wp14">
   <w:body>
     <w:p>
       <w:pPr>
@@ -42,49 +42,23 @@
           <w:u w:val="single"/>
           <w:rtl/>
         </w:rPr>
-        <w:t xml:space="preserve"> מערכת יום שלישי </w:t>
-      </w:r>
-      <w:r>
-        <w:rPr>
-          <w:rFonts w:hint="cs"/>
-          <w:b/>
-          <w:bCs/>
-          <w:color w:val="2E74B5" w:themeColor="accent1" w:themeShade="BF"/>
-          <w:sz w:val="32"/>
-          <w:szCs w:val="32"/>
-          <w:u w:val="single"/>
-          <w:rtl/>
-        </w:rPr>
-        <w:t>7.12</w:t>
-      </w:r>
-      <w:r>
-        <w:rPr>
-          <w:rFonts w:hint="cs"/>
-          <w:b/>
-          <w:bCs/>
-          <w:color w:val="2E74B5" w:themeColor="accent1" w:themeShade="BF"/>
-          <w:sz w:val="32"/>
-          <w:szCs w:val="32"/>
-          <w:u w:val="single"/>
-          <w:rtl/>
-        </w:rPr>
-        <w:t>.2021</w:t>
+        <w:t xml:space="preserve"> מערכת יום רביעי 8.12.2021</w:t>
       </w:r>
     </w:p>
     <w:tbl>
       <w:tblPr>
         <w:tblStyle w:val="a3"/>
         <w:bidiVisual/>
-        <w:tblW w:w="10784" w:type="dxa"/>
-        <w:tblInd w:w="-19" w:type="dxa"/>
+        <w:tblW w:w="9776" w:type="dxa"/>
+        <w:tblInd w:w="140" w:type="dxa"/>
         <w:tblLook w:val="04A0" w:firstRow="1" w:lastRow="0" w:firstColumn="1" w:lastColumn="0" w:noHBand="0" w:noVBand="1"/>
       </w:tblPr>
       <w:tblGrid>
-        <w:gridCol w:w="983"/>
-        <w:gridCol w:w="3262"/>
+        <w:gridCol w:w="1134"/>
+        <w:gridCol w:w="2688"/>
         <w:gridCol w:w="1842"/>
-        <w:gridCol w:w="1909"/>
-        <w:gridCol w:w="2788"/>
+        <w:gridCol w:w="1984"/>
+        <w:gridCol w:w="2128"/>
       </w:tblGrid>
       <w:tr>
         <w:trPr>
@@ -92,13 +66,13 @@
         </w:trPr>
         <w:tc>
           <w:tcPr>
-            <w:tcW w:w="856" w:type="dxa"/>
+            <w:tcW w:w="1134" w:type="dxa"/>
             <w:tcBorders>
               <w:top w:val="thickThinSmallGap" w:sz="24" w:space="0" w:color="000000"/>
               <w:left w:val="thinThickSmallGap" w:sz="24" w:space="0" w:color="000000"/>
               <w:right w:val="thickThinSmallGap" w:sz="24" w:space="0" w:color="000000"/>
             </w:tcBorders>
-            <w:shd w:val="clear" w:color="auto" w:fill="D9E2F3" w:themeFill="accent5" w:themeFillTint="33"/>
+            <w:shd w:val="clear" w:color="auto" w:fill="BDD6EE" w:themeFill="accent1" w:themeFillTint="66"/>
           </w:tcPr>
           <w:p>
             <w:pPr>
@@ -117,14 +91,23 @@
         </w:tc>
         <w:tc>
           <w:tcPr>
-            <w:tcW w:w="9928" w:type="dxa"/>
+            <w:tcW w:w="8642" w:type="dxa"/>
             <w:gridSpan w:val="4"/>
             <w:tcBorders>
               <w:top w:val="thickThinSmallGap" w:sz="24" w:space="0" w:color="000000"/>
               <w:right w:val="thickThinSmallGap" w:sz="24" w:space="0" w:color="000000"/>
             </w:tcBorders>
-            <w:shd w:val="clear" w:color="auto" w:fill="D9E2F3" w:themeFill="accent5" w:themeFillTint="33"/>
+            <w:shd w:val="clear" w:color="auto" w:fill="BDD6EE" w:themeFill="accent1" w:themeFillTint="66"/>
           </w:tcPr>
+          <w:p>
+            <w:pPr>
+              <w:rPr>
+                <w:b/>
+                <w:bCs/>
+                <w:rtl/>
+              </w:rPr>
+            </w:pPr>
+          </w:p>
           <w:p>
             <w:pPr>
               <w:pStyle w:val="a4"/>
@@ -134,68 +117,58 @@
               </w:numPr>
               <w:spacing w:line="276" w:lineRule="auto"/>
               <w:rPr>
+                <w:b/>
+                <w:bCs/>
                 <w:sz w:val="24"/>
                 <w:szCs w:val="24"/>
               </w:rPr>
             </w:pPr>
             <w:r>
               <w:rPr>
-                <w:rFonts w:ascii="Arial" w:hAnsi="Arial" w:cs="Arial"/>
-                <w:color w:val="000000"/>
-                <w:sz w:val="24"/>
-                <w:szCs w:val="24"/>
-                <w:rtl/>
-              </w:rPr>
-              <w:t>מועצת תלמידים בבית קינן 8.</w:t>
-            </w:r>
-            <w:r>
-              <w:rPr>
-                <w:rFonts w:ascii="Arial" w:hAnsi="Arial" w:cs="Arial" w:hint="cs"/>
-                <w:color w:val="000000"/>
-                <w:sz w:val="24"/>
-                <w:szCs w:val="24"/>
-                <w:rtl/>
-              </w:rPr>
-              <w:t>45</w:t>
-            </w:r>
-            <w:r>
-              <w:rPr>
-                <w:rFonts w:ascii="Arial" w:hAnsi="Arial" w:cs="Arial"/>
-                <w:color w:val="000000"/>
-                <w:sz w:val="24"/>
-                <w:szCs w:val="24"/>
-                <w:rtl/>
-              </w:rPr>
-              <w:t>-</w:t>
-            </w:r>
-            <w:r>
-              <w:rPr>
-                <w:rFonts w:ascii="Arial" w:hAnsi="Arial" w:cs="Arial" w:hint="cs"/>
-                <w:color w:val="000000"/>
-                <w:sz w:val="24"/>
-                <w:szCs w:val="24"/>
-                <w:rtl/>
-              </w:rPr>
-              <w:t>12</w:t>
-            </w:r>
-            <w:r>
-              <w:rPr>
-                <w:rFonts w:ascii="Arial" w:hAnsi="Arial" w:cs="Arial"/>
-                <w:color w:val="000000"/>
-                <w:sz w:val="24"/>
-                <w:szCs w:val="24"/>
-                <w:rtl/>
-              </w:rPr>
-              <w:t>.00</w:t>
-            </w:r>
-            <w:r>
-              <w:rPr>
-                <w:rFonts w:hint="cs"/>
-                <w:sz w:val="24"/>
-                <w:szCs w:val="24"/>
-                <w:rtl/>
-              </w:rPr>
-              <w:t xml:space="preserve"> בליווי קרן ומתן.</w:t>
+                <w:rFonts w:hint="cs"/>
+                <w:b/>
+                <w:bCs/>
+                <w:rtl/>
+              </w:rPr>
+              <w:t xml:space="preserve">מתכונת בע"פ באנגלית לתלמידי </w:t>
+            </w:r>
+            <w:r>
+              <w:rPr>
+                <w:rFonts w:hint="cs"/>
+                <w:b/>
+                <w:bCs/>
+                <w:rtl/>
+              </w:rPr>
+              <w:t xml:space="preserve">יב5+12+7 </w:t>
+            </w:r>
+            <w:r>
+              <w:rPr>
+                <w:rFonts w:hint="cs"/>
+                <w:b/>
+                <w:bCs/>
+                <w:rtl/>
+              </w:rPr>
+              <w:t xml:space="preserve">ע"פ הזמנת המורה בחדרי מחשב </w:t>
+            </w:r>
+            <w:proofErr w:type="spellStart"/>
+            <w:r>
+              <w:rPr>
+                <w:rFonts w:hint="cs"/>
+                <w:b/>
+                <w:bCs/>
+                <w:rtl/>
+              </w:rPr>
+              <w:t>ג'+ד</w:t>
+            </w:r>
+            <w:proofErr w:type="spellEnd"/>
+            <w:r>
+              <w:rPr>
+                <w:rFonts w:hint="cs"/>
+                <w:b/>
+                <w:bCs/>
+                <w:rtl/>
+              </w:rPr>
+              <w:t>'.</w:t>
             </w:r>
           </w:p>
           <w:p>
@@ -207,216 +180,39 @@
               </w:numPr>
               <w:spacing w:line="276" w:lineRule="auto"/>
               <w:rPr>
-                <w:sz w:val="24"/>
-                <w:szCs w:val="24"/>
-                <w:rtl/>
-              </w:rPr>
-            </w:pPr>
-            <w:r>
-              <w:rPr>
-                <w:rFonts w:hint="cs"/>
-                <w:sz w:val="24"/>
-                <w:szCs w:val="24"/>
-                <w:rtl/>
-              </w:rPr>
-              <w:t xml:space="preserve">מתכונת בע"פ באנגלית לתלמידי יב3-6-11 ע"פ הזמנת המורה בחדרי מחשב </w:t>
-            </w:r>
-            <w:proofErr w:type="spellStart"/>
-            <w:r>
-              <w:rPr>
-                <w:rFonts w:hint="cs"/>
-                <w:sz w:val="24"/>
-                <w:szCs w:val="24"/>
-                <w:rtl/>
-              </w:rPr>
-              <w:t>ג'+ד</w:t>
-            </w:r>
-            <w:proofErr w:type="spellEnd"/>
-            <w:r>
-              <w:rPr>
-                <w:rFonts w:hint="cs"/>
-                <w:sz w:val="24"/>
-                <w:szCs w:val="24"/>
-                <w:rtl/>
-              </w:rPr>
-              <w:t>'.</w:t>
-            </w:r>
-          </w:p>
-          <w:p>
-            <w:pPr>
-              <w:pStyle w:val="a4"/>
-              <w:numPr>
-                <w:ilvl w:val="0"/>
-                <w:numId w:val="1"/>
-              </w:numPr>
-              <w:spacing w:line="276" w:lineRule="auto"/>
-              <w:rPr>
-                <w:sz w:val="24"/>
-                <w:szCs w:val="24"/>
-              </w:rPr>
-            </w:pPr>
-            <w:r>
-              <w:rPr>
-                <w:rFonts w:hint="cs"/>
-                <w:sz w:val="24"/>
-                <w:szCs w:val="24"/>
-                <w:rtl/>
-              </w:rPr>
-              <w:t>11.45</w:t>
-            </w:r>
-            <w:r>
-              <w:rPr>
-                <w:rFonts w:hint="cs"/>
-                <w:sz w:val="24"/>
-                <w:szCs w:val="24"/>
-                <w:rtl/>
-              </w:rPr>
-              <w:t>-13.00</w:t>
-            </w:r>
-            <w:r>
-              <w:rPr>
-                <w:rFonts w:hint="cs"/>
-                <w:sz w:val="24"/>
-                <w:szCs w:val="24"/>
-                <w:rtl/>
-              </w:rPr>
-              <w:t xml:space="preserve"> השתלמות </w:t>
-            </w:r>
-            <w:proofErr w:type="spellStart"/>
-            <w:r>
-              <w:rPr>
-                <w:rFonts w:hint="cs"/>
-                <w:sz w:val="24"/>
-                <w:szCs w:val="24"/>
-                <w:rtl/>
-              </w:rPr>
-              <w:t>מיינדפולנס</w:t>
-            </w:r>
-            <w:proofErr w:type="spellEnd"/>
-            <w:r>
-              <w:rPr>
-                <w:rFonts w:hint="cs"/>
-                <w:sz w:val="24"/>
-                <w:szCs w:val="24"/>
-                <w:rtl/>
-              </w:rPr>
-              <w:t xml:space="preserve"> בספריה</w:t>
-            </w:r>
-          </w:p>
-          <w:p>
-            <w:pPr>
-              <w:pStyle w:val="a4"/>
-              <w:numPr>
-                <w:ilvl w:val="0"/>
-                <w:numId w:val="1"/>
-              </w:numPr>
-              <w:spacing w:line="276" w:lineRule="auto"/>
-              <w:rPr>
-                <w:sz w:val="24"/>
-                <w:szCs w:val="24"/>
-              </w:rPr>
-            </w:pPr>
-            <w:r>
-              <w:rPr>
-                <w:rFonts w:hint="cs"/>
-                <w:sz w:val="24"/>
-                <w:szCs w:val="24"/>
-                <w:rtl/>
-              </w:rPr>
-              <w:t>13.00 יום המורה בחדר המורים</w:t>
-            </w:r>
-            <w:r>
-              <w:rPr>
-                <w:rFonts w:hint="cs"/>
-                <w:sz w:val="24"/>
-                <w:szCs w:val="24"/>
-                <w:rtl/>
-              </w:rPr>
-              <w:t>.</w:t>
-            </w:r>
-          </w:p>
-          <w:p>
-            <w:pPr>
-              <w:pStyle w:val="a4"/>
-              <w:numPr>
-                <w:ilvl w:val="0"/>
-                <w:numId w:val="1"/>
-              </w:numPr>
-              <w:spacing w:line="276" w:lineRule="auto"/>
-              <w:rPr>
-                <w:sz w:val="24"/>
-                <w:szCs w:val="24"/>
-                <w:rtl/>
-              </w:rPr>
-            </w:pPr>
-            <w:r>
-              <w:rPr>
-                <w:rFonts w:hint="cs"/>
-                <w:sz w:val="24"/>
-                <w:szCs w:val="24"/>
-                <w:rtl/>
-              </w:rPr>
-              <w:t xml:space="preserve">מועדון </w:t>
-            </w:r>
-            <w:r>
-              <w:rPr>
-                <w:rFonts w:hint="cs"/>
-                <w:sz w:val="24"/>
-                <w:szCs w:val="24"/>
-              </w:rPr>
-              <w:t>MUN</w:t>
-            </w:r>
-            <w:r>
-              <w:rPr>
-                <w:rFonts w:hint="cs"/>
-                <w:sz w:val="24"/>
-                <w:szCs w:val="24"/>
-                <w:rtl/>
-              </w:rPr>
-              <w:t xml:space="preserve"> מתקיים בשעה 12.10 בחדר 213. שחר טבנקין תלמיד ביה"ס וזוכה פרס </w:t>
-            </w:r>
-            <w:r>
-              <w:rPr>
-                <w:rFonts w:ascii="Arial" w:hAnsi="Arial" w:cs="Arial"/>
-                <w:b/>
-                <w:bCs/>
-                <w:color w:val="000000"/>
-                <w:sz w:val="18"/>
-                <w:szCs w:val="18"/>
-                <w:shd w:val="clear" w:color="auto" w:fill="FFFFFF"/>
-              </w:rPr>
-              <w:t>MOST DISTINGUISHED  DELEGATE</w:t>
-            </w:r>
-            <w:r>
-              <w:rPr>
-                <w:rFonts w:ascii="Arial" w:hAnsi="Arial" w:cs="Arial"/>
-                <w:b/>
-                <w:bCs/>
-                <w:color w:val="000000"/>
-                <w:shd w:val="clear" w:color="auto" w:fill="FFFFFF"/>
-              </w:rPr>
-              <w:t xml:space="preserve"> </w:t>
-            </w:r>
-            <w:r>
-              <w:rPr>
-                <w:rFonts w:ascii="Arial" w:hAnsi="Arial" w:cs="Arial" w:hint="cs"/>
-                <w:b/>
-                <w:bCs/>
-                <w:color w:val="000000"/>
-                <w:shd w:val="clear" w:color="auto" w:fill="FFFFFF"/>
-                <w:rtl/>
-              </w:rPr>
-              <w:t xml:space="preserve"> </w:t>
-            </w:r>
-            <w:r>
-              <w:rPr>
-                <w:rFonts w:hint="cs"/>
-                <w:sz w:val="24"/>
-                <w:szCs w:val="24"/>
-                <w:rtl/>
-              </w:rPr>
-              <w:t>ידריך ויסביר איך מצליחים וזוכים. ההשתתפות חובה למי שרוצה להיות חבר משלחת עתידית.</w:t>
-            </w:r>
+                <w:b/>
+                <w:bCs/>
+                <w:rtl/>
+              </w:rPr>
+            </w:pPr>
+            <w:r>
+              <w:rPr>
+                <w:rFonts w:hint="cs"/>
+                <w:b/>
+                <w:bCs/>
+                <w:rtl/>
+              </w:rPr>
+              <w:t xml:space="preserve">אין סמינר יוד ואין </w:t>
+            </w:r>
+            <w:r>
+              <w:rPr>
+                <w:rFonts w:hint="cs"/>
+                <w:b/>
+                <w:bCs/>
+                <w:rtl/>
+              </w:rPr>
+              <w:t>פעילות יא' מחוץ לביה"ס</w:t>
+            </w:r>
+          </w:p>
+          <w:p>
+            <w:pPr>
+              <w:spacing w:line="276" w:lineRule="auto"/>
+              <w:rPr>
+                <w:b/>
+                <w:bCs/>
+                <w:rtl/>
+              </w:rPr>
+            </w:pPr>
           </w:p>
         </w:tc>
       </w:tr>
@@ -426,13 +222,13 @@
         </w:trPr>
         <w:tc>
           <w:tcPr>
-            <w:tcW w:w="856" w:type="dxa"/>
+            <w:tcW w:w="1134" w:type="dxa"/>
             <w:tcBorders>
               <w:top w:val="thickThinSmallGap" w:sz="24" w:space="0" w:color="000000"/>
               <w:left w:val="thinThickSmallGap" w:sz="24" w:space="0" w:color="000000"/>
               <w:right w:val="thickThinSmallGap" w:sz="24" w:space="0" w:color="000000"/>
             </w:tcBorders>
-            <w:shd w:val="clear" w:color="auto" w:fill="D9E2F3" w:themeFill="accent5" w:themeFillTint="33"/>
+            <w:shd w:val="clear" w:color="auto" w:fill="BDD6EE" w:themeFill="accent1" w:themeFillTint="66"/>
           </w:tcPr>
           <w:p>
             <w:pPr>
@@ -463,12 +259,11 @@
         </w:tc>
         <w:tc>
           <w:tcPr>
-            <w:tcW w:w="3262" w:type="dxa"/>
+            <w:tcW w:w="2688" w:type="dxa"/>
             <w:tcBorders>
               <w:top w:val="thickThinSmallGap" w:sz="24" w:space="0" w:color="000000"/>
               <w:right w:val="thickThinSmallGap" w:sz="24" w:space="0" w:color="000000"/>
             </w:tcBorders>
-            <w:shd w:val="clear" w:color="auto" w:fill="auto"/>
           </w:tcPr>
           <w:p>
             <w:pPr>
@@ -538,20 +333,7 @@
                 <w:szCs w:val="20"/>
                 <w:rtl/>
               </w:rPr>
-              <w:t>חצר אחורית</w:t>
-            </w:r>
-            <w:bookmarkStart w:id="0" w:name="_GoBack"/>
-            <w:bookmarkEnd w:id="0"/>
-            <w:r>
-              <w:rPr>
-                <w:rFonts w:hint="cs"/>
-                <w:b/>
-                <w:bCs/>
-                <w:sz w:val="20"/>
-                <w:szCs w:val="20"/>
-                <w:rtl/>
-              </w:rPr>
-              <w:t xml:space="preserve"> וסביב האולם - </w:t>
+              <w:t xml:space="preserve">חצר אחורית וסביב האולם - </w:t>
             </w:r>
           </w:p>
           <w:p>
@@ -655,7 +437,6 @@
               <w:top w:val="thickThinSmallGap" w:sz="24" w:space="0" w:color="000000"/>
               <w:right w:val="thickThinSmallGap" w:sz="24" w:space="0" w:color="000000"/>
             </w:tcBorders>
-            <w:shd w:val="clear" w:color="auto" w:fill="auto"/>
           </w:tcPr>
           <w:p>
             <w:pPr>
@@ -702,50 +483,51 @@
                 <w:szCs w:val="20"/>
                 <w:rtl/>
               </w:rPr>
-              <w:t>אורלי חייט</w:t>
-            </w:r>
-          </w:p>
-          <w:p>
-            <w:pPr>
-              <w:spacing w:line="276" w:lineRule="auto"/>
-              <w:rPr>
-                <w:b/>
-                <w:bCs/>
-                <w:sz w:val="20"/>
-                <w:szCs w:val="20"/>
-                <w:rtl/>
-              </w:rPr>
-            </w:pPr>
-            <w:r>
-              <w:rPr>
-                <w:rFonts w:hint="cs"/>
-                <w:b/>
-                <w:bCs/>
-                <w:sz w:val="20"/>
-                <w:szCs w:val="20"/>
-                <w:rtl/>
-              </w:rPr>
-              <w:t>שרה יחיאל</w:t>
-            </w:r>
-          </w:p>
-          <w:p>
-            <w:pPr>
-              <w:spacing w:line="276" w:lineRule="auto"/>
-              <w:rPr>
-                <w:b/>
-                <w:bCs/>
-                <w:sz w:val="20"/>
-                <w:szCs w:val="20"/>
-                <w:rtl/>
-              </w:rPr>
-            </w:pPr>
-            <w:r>
-              <w:rPr>
-                <w:rFonts w:hint="cs"/>
-                <w:b/>
-                <w:bCs/>
-                <w:sz w:val="20"/>
-                <w:szCs w:val="20"/>
+              <w:t>עדי תדהר</w:t>
+            </w:r>
+          </w:p>
+          <w:p>
+            <w:pPr>
+              <w:spacing w:line="276" w:lineRule="auto"/>
+              <w:rPr>
+                <w:b/>
+                <w:bCs/>
+                <w:sz w:val="20"/>
+                <w:szCs w:val="20"/>
+                <w:rtl/>
+              </w:rPr>
+            </w:pPr>
+            <w:r>
+              <w:rPr>
+                <w:rFonts w:hint="cs"/>
+                <w:b/>
+                <w:bCs/>
+                <w:sz w:val="20"/>
+                <w:szCs w:val="20"/>
+                <w:rtl/>
+              </w:rPr>
+              <w:t>ורד צרפתי</w:t>
+            </w:r>
+          </w:p>
+          <w:p>
+            <w:pPr>
+              <w:spacing w:line="276" w:lineRule="auto"/>
+              <w:rPr>
+                <w:b/>
+                <w:bCs/>
+                <w:sz w:val="20"/>
+                <w:szCs w:val="20"/>
+                <w:rtl/>
+              </w:rPr>
+            </w:pPr>
+            <w:r>
+              <w:rPr>
+                <w:rFonts w:hint="cs"/>
+                <w:b/>
+                <w:bCs/>
+                <w:sz w:val="20"/>
+                <w:szCs w:val="20"/>
+                <w:highlight w:val="green"/>
                 <w:rtl/>
               </w:rPr>
               <w:t>אורי נווה</w:t>
@@ -771,41 +553,65 @@
                 <w:szCs w:val="20"/>
                 <w:rtl/>
               </w:rPr>
-              <w:t>אשרת</w:t>
-            </w:r>
-          </w:p>
-          <w:p>
-            <w:pPr>
-              <w:spacing w:line="276" w:lineRule="auto"/>
-              <w:rPr>
-                <w:b/>
-                <w:bCs/>
-                <w:sz w:val="20"/>
-                <w:szCs w:val="20"/>
-                <w:rtl/>
-              </w:rPr>
-            </w:pPr>
-            <w:r>
-              <w:rPr>
-                <w:rFonts w:hint="cs"/>
-                <w:b/>
-                <w:bCs/>
-                <w:sz w:val="20"/>
-                <w:szCs w:val="20"/>
-                <w:rtl/>
-              </w:rPr>
-              <w:t>שונית</w:t>
-            </w:r>
+              <w:t>עמית רייכמן</w:t>
+            </w:r>
+          </w:p>
+          <w:p>
+            <w:pPr>
+              <w:spacing w:line="276" w:lineRule="auto"/>
+              <w:rPr>
+                <w:b/>
+                <w:bCs/>
+                <w:sz w:val="20"/>
+                <w:szCs w:val="20"/>
+                <w:rtl/>
+              </w:rPr>
+            </w:pPr>
+            <w:r>
+              <w:rPr>
+                <w:rFonts w:hint="cs"/>
+                <w:b/>
+                <w:bCs/>
+                <w:sz w:val="20"/>
+                <w:szCs w:val="20"/>
+                <w:rtl/>
+              </w:rPr>
+              <w:t xml:space="preserve">יעל </w:t>
+            </w:r>
+            <w:proofErr w:type="spellStart"/>
+            <w:r>
+              <w:rPr>
+                <w:rFonts w:hint="cs"/>
+                <w:b/>
+                <w:bCs/>
+                <w:sz w:val="20"/>
+                <w:szCs w:val="20"/>
+                <w:rtl/>
+              </w:rPr>
+              <w:t>פלישר</w:t>
+            </w:r>
+            <w:proofErr w:type="spellEnd"/>
+          </w:p>
+          <w:p>
+            <w:pPr>
+              <w:spacing w:line="276" w:lineRule="auto"/>
+              <w:rPr>
+                <w:b/>
+                <w:bCs/>
+                <w:sz w:val="20"/>
+                <w:szCs w:val="20"/>
+                <w:rtl/>
+              </w:rPr>
+            </w:pPr>
           </w:p>
         </w:tc>
         <w:tc>
           <w:tcPr>
-            <w:tcW w:w="1943" w:type="dxa"/>
+            <w:tcW w:w="1984" w:type="dxa"/>
             <w:tcBorders>
               <w:top w:val="thickThinSmallGap" w:sz="24" w:space="0" w:color="000000"/>
               <w:right w:val="thickThinSmallGap" w:sz="24" w:space="0" w:color="000000"/>
             </w:tcBorders>
-            <w:shd w:val="clear" w:color="auto" w:fill="auto"/>
           </w:tcPr>
           <w:p>
             <w:pPr>
@@ -815,19 +621,147 @@
                 <w:bCs/>
                 <w:sz w:val="20"/>
                 <w:szCs w:val="20"/>
-                <w:rtl/>
-              </w:rPr>
-            </w:pPr>
+                <w:u w:val="single"/>
+                <w:rtl/>
+              </w:rPr>
+            </w:pPr>
+            <w:r>
+              <w:rPr>
+                <w:rFonts w:hint="cs"/>
+                <w:b/>
+                <w:bCs/>
+                <w:sz w:val="20"/>
+                <w:szCs w:val="20"/>
+                <w:u w:val="single"/>
+                <w:rtl/>
+              </w:rPr>
+              <w:t>11.50-12.10</w:t>
+            </w:r>
+          </w:p>
+          <w:p>
+            <w:pPr>
+              <w:spacing w:line="276" w:lineRule="auto"/>
+              <w:rPr>
+                <w:b/>
+                <w:bCs/>
+                <w:sz w:val="20"/>
+                <w:szCs w:val="20"/>
+                <w:rtl/>
+              </w:rPr>
+            </w:pPr>
+            <w:r>
+              <w:rPr>
+                <w:rFonts w:hint="cs"/>
+                <w:b/>
+                <w:bCs/>
+                <w:sz w:val="20"/>
+                <w:szCs w:val="20"/>
+                <w:highlight w:val="green"/>
+                <w:rtl/>
+              </w:rPr>
+              <w:t>שיר</w:t>
+            </w:r>
+          </w:p>
+          <w:p>
+            <w:pPr>
+              <w:spacing w:line="276" w:lineRule="auto"/>
+              <w:rPr>
+                <w:b/>
+                <w:bCs/>
+                <w:sz w:val="20"/>
+                <w:szCs w:val="20"/>
+                <w:rtl/>
+              </w:rPr>
+            </w:pPr>
+            <w:r>
+              <w:rPr>
+                <w:rFonts w:hint="cs"/>
+                <w:b/>
+                <w:bCs/>
+                <w:sz w:val="20"/>
+                <w:szCs w:val="20"/>
+                <w:rtl/>
+              </w:rPr>
+              <w:t>יונית עמית</w:t>
+            </w:r>
+          </w:p>
+          <w:p>
+            <w:pPr>
+              <w:spacing w:line="276" w:lineRule="auto"/>
+              <w:rPr>
+                <w:b/>
+                <w:bCs/>
+                <w:sz w:val="20"/>
+                <w:szCs w:val="20"/>
+                <w:rtl/>
+              </w:rPr>
+            </w:pPr>
+            <w:r>
+              <w:rPr>
+                <w:rFonts w:hint="cs"/>
+                <w:b/>
+                <w:bCs/>
+                <w:sz w:val="20"/>
+                <w:szCs w:val="20"/>
+                <w:rtl/>
+              </w:rPr>
+              <w:t>מוטי מור</w:t>
+            </w:r>
+          </w:p>
+          <w:p>
+            <w:pPr>
+              <w:spacing w:line="276" w:lineRule="auto"/>
+              <w:rPr>
+                <w:b/>
+                <w:bCs/>
+                <w:sz w:val="20"/>
+                <w:szCs w:val="20"/>
+                <w:rtl/>
+              </w:rPr>
+            </w:pPr>
+            <w:r>
+              <w:rPr>
+                <w:rFonts w:hint="cs"/>
+                <w:b/>
+                <w:bCs/>
+                <w:sz w:val="20"/>
+                <w:szCs w:val="20"/>
+                <w:rtl/>
+              </w:rPr>
+              <w:t>חנה</w:t>
+            </w:r>
+          </w:p>
+          <w:p>
+            <w:pPr>
+              <w:spacing w:line="276" w:lineRule="auto"/>
+              <w:rPr>
+                <w:b/>
+                <w:bCs/>
+                <w:sz w:val="20"/>
+                <w:szCs w:val="20"/>
+                <w:rtl/>
+              </w:rPr>
+            </w:pPr>
+            <w:r>
+              <w:rPr>
+                <w:rFonts w:hint="cs"/>
+                <w:b/>
+                <w:bCs/>
+                <w:sz w:val="20"/>
+                <w:szCs w:val="20"/>
+                <w:rtl/>
+              </w:rPr>
+              <w:t xml:space="preserve">טליה </w:t>
+            </w:r>
           </w:p>
         </w:tc>
         <w:tc>
           <w:tcPr>
-            <w:tcW w:w="2881" w:type="dxa"/>
+            <w:tcW w:w="2128" w:type="dxa"/>
             <w:tcBorders>
               <w:top w:val="thickThinSmallGap" w:sz="24" w:space="0" w:color="000000"/>
               <w:right w:val="thickThinSmallGap" w:sz="24" w:space="0" w:color="000000"/>
             </w:tcBorders>
-            <w:shd w:val="clear" w:color="auto" w:fill="auto"/>
           </w:tcPr>
           <w:p>
             <w:pPr>
@@ -837,24 +771,178 @@
                 <w:bCs/>
                 <w:sz w:val="20"/>
                 <w:szCs w:val="20"/>
-                <w:rtl/>
-              </w:rPr>
-            </w:pPr>
+                <w:u w:val="single"/>
+                <w:rtl/>
+              </w:rPr>
+            </w:pPr>
+            <w:r>
+              <w:rPr>
+                <w:rFonts w:hint="cs"/>
+                <w:b/>
+                <w:bCs/>
+                <w:sz w:val="20"/>
+                <w:szCs w:val="20"/>
+                <w:u w:val="single"/>
+                <w:rtl/>
+              </w:rPr>
+              <w:t>13.45-13.55</w:t>
+            </w:r>
+          </w:p>
+          <w:p>
+            <w:pPr>
+              <w:spacing w:line="276" w:lineRule="auto"/>
+              <w:rPr>
+                <w:b/>
+                <w:bCs/>
+                <w:sz w:val="20"/>
+                <w:szCs w:val="20"/>
+                <w:rtl/>
+              </w:rPr>
+            </w:pPr>
+            <w:r>
+              <w:rPr>
+                <w:rFonts w:hint="cs"/>
+                <w:b/>
+                <w:bCs/>
+                <w:sz w:val="20"/>
+                <w:szCs w:val="20"/>
+                <w:rtl/>
+              </w:rPr>
+              <w:t xml:space="preserve">גליה </w:t>
+            </w:r>
+            <w:proofErr w:type="spellStart"/>
+            <w:r>
+              <w:rPr>
+                <w:rFonts w:hint="cs"/>
+                <w:b/>
+                <w:bCs/>
+                <w:sz w:val="20"/>
+                <w:szCs w:val="20"/>
+                <w:rtl/>
+              </w:rPr>
+              <w:t>ספז</w:t>
+            </w:r>
+            <w:proofErr w:type="spellEnd"/>
+          </w:p>
+          <w:p>
+            <w:pPr>
+              <w:spacing w:line="276" w:lineRule="auto"/>
+              <w:rPr>
+                <w:b/>
+                <w:bCs/>
+                <w:sz w:val="20"/>
+                <w:szCs w:val="20"/>
+                <w:rtl/>
+              </w:rPr>
+            </w:pPr>
+            <w:r>
+              <w:rPr>
+                <w:rFonts w:hint="cs"/>
+                <w:b/>
+                <w:bCs/>
+                <w:sz w:val="20"/>
+                <w:szCs w:val="20"/>
+                <w:rtl/>
+              </w:rPr>
+              <w:t>גל סגל</w:t>
+            </w:r>
+          </w:p>
+          <w:p>
+            <w:pPr>
+              <w:spacing w:line="276" w:lineRule="auto"/>
+              <w:rPr>
+                <w:b/>
+                <w:bCs/>
+                <w:sz w:val="20"/>
+                <w:szCs w:val="20"/>
+                <w:rtl/>
+              </w:rPr>
+            </w:pPr>
+            <w:r>
+              <w:rPr>
+                <w:rFonts w:hint="cs"/>
+                <w:b/>
+                <w:bCs/>
+                <w:sz w:val="20"/>
+                <w:szCs w:val="20"/>
+                <w:rtl/>
+              </w:rPr>
+              <w:t>איילה נאמני</w:t>
+            </w:r>
+          </w:p>
+          <w:p>
+            <w:pPr>
+              <w:spacing w:line="276" w:lineRule="auto"/>
+              <w:rPr>
+                <w:b/>
+                <w:bCs/>
+                <w:sz w:val="20"/>
+                <w:szCs w:val="20"/>
+                <w:rtl/>
+              </w:rPr>
+            </w:pPr>
+            <w:r>
+              <w:rPr>
+                <w:rFonts w:hint="cs"/>
+                <w:b/>
+                <w:bCs/>
+                <w:sz w:val="20"/>
+                <w:szCs w:val="20"/>
+                <w:rtl/>
+              </w:rPr>
+              <w:t xml:space="preserve">ערן </w:t>
+            </w:r>
+            <w:proofErr w:type="spellStart"/>
+            <w:r>
+              <w:rPr>
+                <w:rFonts w:hint="cs"/>
+                <w:b/>
+                <w:bCs/>
+                <w:sz w:val="20"/>
+                <w:szCs w:val="20"/>
+                <w:rtl/>
+              </w:rPr>
+              <w:t>רוזנק</w:t>
+            </w:r>
+            <w:proofErr w:type="spellEnd"/>
+          </w:p>
+          <w:p>
+            <w:pPr>
+              <w:spacing w:line="276" w:lineRule="auto"/>
+              <w:rPr>
+                <w:b/>
+                <w:bCs/>
+                <w:sz w:val="20"/>
+                <w:szCs w:val="20"/>
+                <w:rtl/>
+              </w:rPr>
+            </w:pPr>
+            <w:r>
+              <w:rPr>
+                <w:rFonts w:hint="cs"/>
+                <w:b/>
+                <w:bCs/>
+                <w:sz w:val="20"/>
+                <w:szCs w:val="20"/>
+                <w:rtl/>
+              </w:rPr>
+              <w:t>מאיה זאב</w:t>
+            </w:r>
           </w:p>
         </w:tc>
       </w:tr>
       <w:tr>
         <w:trPr>
-          <w:trHeight w:val="1121"/>
+          <w:trHeight w:val="791"/>
         </w:trPr>
         <w:tc>
           <w:tcPr>
-            <w:tcW w:w="856" w:type="dxa"/>
+            <w:tcW w:w="1134" w:type="dxa"/>
             <w:tcBorders>
               <w:left w:val="thinThickSmallGap" w:sz="24" w:space="0" w:color="000000"/>
               <w:right w:val="thickThinSmallGap" w:sz="24" w:space="0" w:color="000000"/>
             </w:tcBorders>
-            <w:shd w:val="clear" w:color="auto" w:fill="D9E2F3" w:themeFill="accent5" w:themeFillTint="33"/>
+            <w:shd w:val="clear" w:color="auto" w:fill="BDD6EE" w:themeFill="accent1" w:themeFillTint="66"/>
           </w:tcPr>
           <w:p>
             <w:pPr>
@@ -885,83 +973,41 @@
         </w:tc>
         <w:tc>
           <w:tcPr>
-            <w:tcW w:w="9928" w:type="dxa"/>
+            <w:tcW w:w="8642" w:type="dxa"/>
             <w:gridSpan w:val="4"/>
             <w:tcBorders>
               <w:right w:val="thickThinSmallGap" w:sz="24" w:space="0" w:color="000000"/>
             </w:tcBorders>
-            <w:shd w:val="clear" w:color="auto" w:fill="auto"/>
           </w:tcPr>
           <w:p>
             <w:pPr>
               <w:spacing w:line="360" w:lineRule="auto"/>
-            </w:pPr>
-            <w:r>
-              <w:rPr>
-                <w:rFonts w:ascii="Arial" w:hAnsi="Arial" w:cs="Arial"/>
-                <w:b/>
-                <w:bCs/>
-                <w:color w:val="000000"/>
-                <w:sz w:val="24"/>
-                <w:szCs w:val="24"/>
-                <w:rtl/>
-              </w:rPr>
-              <w:t>מבחן לשון</w:t>
-            </w:r>
-            <w:r>
-              <w:rPr>
-                <w:rFonts w:ascii="Arial" w:hAnsi="Arial" w:cs="Arial"/>
-                <w:color w:val="000000"/>
-                <w:sz w:val="24"/>
-                <w:szCs w:val="24"/>
-                <w:rtl/>
-              </w:rPr>
-              <w:t xml:space="preserve"> </w:t>
-            </w:r>
-            <w:r>
-              <w:rPr>
-                <w:rFonts w:ascii="Arial" w:hAnsi="Arial" w:cs="Arial" w:hint="cs"/>
-                <w:color w:val="000000"/>
-                <w:rtl/>
-              </w:rPr>
-              <w:t>(</w:t>
-            </w:r>
-            <w:r>
-              <w:rPr>
-                <w:rFonts w:ascii="Arial" w:hAnsi="Arial" w:cs="Arial"/>
-                <w:color w:val="000000"/>
-                <w:rtl/>
-              </w:rPr>
-              <w:t>לתלמידי יוד שהיו בכדוריד</w:t>
-            </w:r>
-            <w:r>
-              <w:rPr>
-                <w:rFonts w:ascii="Arial" w:hAnsi="Arial" w:cs="Arial" w:hint="cs"/>
-                <w:color w:val="000000"/>
-                <w:rtl/>
-              </w:rPr>
-              <w:t>)</w:t>
-            </w:r>
-            <w:r>
-              <w:rPr>
-                <w:rFonts w:hint="cs"/>
-                <w:rtl/>
-              </w:rPr>
-              <w:t xml:space="preserve"> </w:t>
-            </w:r>
-            <w:r>
-              <w:rPr>
-                <w:rFonts w:hint="cs"/>
-                <w:rtl/>
-              </w:rPr>
-              <w:t xml:space="preserve">בשעה 11.00 </w:t>
-            </w:r>
-            <w:r>
-              <w:rPr>
-                <w:rFonts w:hint="cs"/>
-                <w:rtl/>
-              </w:rPr>
-              <w:t>בחדר יא4 (121) עד 12.15. בהשגחת שחר</w:t>
+              <w:rPr>
+                <w:rtl/>
+              </w:rPr>
+            </w:pPr>
+            <w:r>
+              <w:rPr>
+                <w:rFonts w:hint="cs"/>
+                <w:rtl/>
+              </w:rPr>
+              <w:t xml:space="preserve">יוד1 </w:t>
+            </w:r>
+            <w:proofErr w:type="spellStart"/>
+            <w:r>
+              <w:rPr>
+                <w:rFonts w:hint="cs"/>
+                <w:rtl/>
+              </w:rPr>
+              <w:t>חנ"ג</w:t>
+            </w:r>
+            <w:proofErr w:type="spellEnd"/>
+            <w:r>
+              <w:rPr>
+                <w:rFonts w:hint="cs"/>
+                <w:rtl/>
+              </w:rPr>
+              <w:t xml:space="preserve"> רק לבנים שיעור 4.  שיעור 5 ספרות עם גל. </w:t>
             </w:r>
           </w:p>
           <w:p>
@@ -976,7 +1022,23 @@
                 <w:rFonts w:hint="cs"/>
                 <w:rtl/>
               </w:rPr>
-              <w:t>אין פיזיקה עם אריה שיעור 0+1+2.</w:t>
+              <w:t xml:space="preserve">יוד2 </w:t>
+            </w:r>
+            <w:proofErr w:type="spellStart"/>
+            <w:r>
+              <w:rPr>
+                <w:rFonts w:hint="cs"/>
+                <w:rtl/>
+              </w:rPr>
+              <w:t>חנ"ג</w:t>
+            </w:r>
+            <w:proofErr w:type="spellEnd"/>
+            <w:r>
+              <w:rPr>
+                <w:rFonts w:hint="cs"/>
+                <w:rtl/>
+              </w:rPr>
+              <w:t xml:space="preserve"> רק לבנים שיעור 4.  שיעור 5 חינוך עם לילך</w:t>
             </w:r>
           </w:p>
           <w:p>
@@ -991,7 +1053,24 @@
                 <w:rFonts w:hint="cs"/>
                 <w:rtl/>
               </w:rPr>
-              <w:t>אין ערבית עם לילך שיעור1+2.</w:t>
+              <w:t xml:space="preserve">יוד10 שיעור4 חינוך פיננסי עם חנה </w:t>
+            </w:r>
+            <w:r>
+              <w:rPr>
+                <w:rFonts w:hint="cs"/>
+                <w:b/>
+                <w:bCs/>
+                <w:u w:val="single"/>
+                <w:rtl/>
+              </w:rPr>
+              <w:t>לומדים בכיתה</w:t>
+            </w:r>
+            <w:r>
+              <w:rPr>
+                <w:rFonts w:hint="cs"/>
+                <w:rtl/>
+              </w:rPr>
+              <w:t xml:space="preserve">. מסיימים סוף שיעור5. </w:t>
             </w:r>
           </w:p>
           <w:p>
@@ -1006,23 +1085,34 @@
                 <w:rFonts w:hint="cs"/>
                 <w:rtl/>
               </w:rPr>
-              <w:t xml:space="preserve">אין דיפלומטיה עם </w:t>
-            </w:r>
-            <w:proofErr w:type="spellStart"/>
-            <w:r>
-              <w:rPr>
-                <w:rFonts w:hint="cs"/>
-                <w:rtl/>
-              </w:rPr>
-              <w:t>אוסי</w:t>
-            </w:r>
-            <w:proofErr w:type="spellEnd"/>
-            <w:r>
-              <w:rPr>
-                <w:rFonts w:hint="cs"/>
-                <w:rtl/>
-              </w:rPr>
-              <w:t xml:space="preserve"> שיעור 0+1+2.</w:t>
+              <w:t xml:space="preserve">יוד12 </w:t>
+            </w:r>
+            <w:r>
+              <w:rPr>
+                <w:rFonts w:hint="cs"/>
+                <w:rtl/>
+              </w:rPr>
+              <w:t>שיעור5 בנים עם גלית בכיתה. בנות עם שחר בחדר</w:t>
+            </w:r>
+            <w:r>
+              <w:rPr>
+                <w:rFonts w:hint="cs"/>
+                <w:rtl/>
+              </w:rPr>
+              <w:t xml:space="preserve"> יוד1 </w:t>
+            </w:r>
+            <w:r>
+              <w:rPr>
+                <w:rtl/>
+              </w:rPr>
+              <w:t>–</w:t>
+            </w:r>
+            <w:r>
+              <w:rPr>
+                <w:rFonts w:hint="cs"/>
+                <w:rtl/>
+              </w:rPr>
+              <w:t xml:space="preserve"> 231</w:t>
             </w:r>
           </w:p>
           <w:p>
@@ -1032,132 +1122,6 @@
                 <w:rtl/>
               </w:rPr>
             </w:pPr>
-            <w:r>
-              <w:rPr>
-                <w:rFonts w:hint="cs"/>
-                <w:rtl/>
-              </w:rPr>
-              <w:t xml:space="preserve">אין אנגלית לתלמידי </w:t>
-            </w:r>
-            <w:proofErr w:type="spellStart"/>
-            <w:r>
-              <w:rPr>
-                <w:rFonts w:hint="cs"/>
-                <w:rtl/>
-              </w:rPr>
-              <w:t>אוסי</w:t>
-            </w:r>
-            <w:proofErr w:type="spellEnd"/>
-            <w:r>
-              <w:rPr>
-                <w:rFonts w:hint="cs"/>
-                <w:rtl/>
-              </w:rPr>
-              <w:t xml:space="preserve"> </w:t>
-            </w:r>
-            <w:proofErr w:type="spellStart"/>
-            <w:r>
-              <w:rPr>
-                <w:rFonts w:hint="cs"/>
-                <w:rtl/>
-              </w:rPr>
-              <w:t>שלוסמן</w:t>
-            </w:r>
-            <w:proofErr w:type="spellEnd"/>
-            <w:r>
-              <w:rPr>
-                <w:rFonts w:hint="cs"/>
-                <w:rtl/>
-              </w:rPr>
-              <w:t xml:space="preserve"> שיעור 3+4.</w:t>
-            </w:r>
-          </w:p>
-          <w:p>
-            <w:pPr>
-              <w:spacing w:line="360" w:lineRule="auto"/>
-              <w:rPr>
-                <w:rtl/>
-              </w:rPr>
-            </w:pPr>
-            <w:r>
-              <w:rPr>
-                <w:rFonts w:hint="cs"/>
-                <w:rtl/>
-              </w:rPr>
-              <w:t xml:space="preserve">תקשוב </w:t>
-            </w:r>
-            <w:r>
-              <w:rPr>
-                <w:rFonts w:hint="cs"/>
-                <w:rtl/>
-              </w:rPr>
-              <w:t>עם אלי שיעור1+2 לומדים בחדר 214</w:t>
-            </w:r>
-          </w:p>
-          <w:p>
-            <w:pPr>
-              <w:spacing w:line="360" w:lineRule="auto"/>
-              <w:rPr>
-                <w:rtl/>
-              </w:rPr>
-            </w:pPr>
-            <w:r>
-              <w:rPr>
-                <w:rFonts w:hint="cs"/>
-                <w:rtl/>
-              </w:rPr>
-              <w:t xml:space="preserve">ביולוגיה עם יעקב שיעור 1+2 לומדים במעבדת פיסיקה. </w:t>
-            </w:r>
-          </w:p>
-          <w:p>
-            <w:pPr>
-              <w:spacing w:line="360" w:lineRule="auto"/>
-              <w:rPr>
-                <w:rtl/>
-              </w:rPr>
-            </w:pPr>
-            <w:r>
-              <w:rPr>
-                <w:rFonts w:hint="cs"/>
-                <w:rtl/>
-              </w:rPr>
-              <w:t xml:space="preserve">יוד5 שיעור4 </w:t>
-            </w:r>
-            <w:r>
-              <w:rPr>
-                <w:rtl/>
-              </w:rPr>
-              <w:t>–</w:t>
-            </w:r>
-            <w:r>
-              <w:rPr>
-                <w:rFonts w:hint="cs"/>
-                <w:rtl/>
-              </w:rPr>
-              <w:t xml:space="preserve"> חצי כיתה עם גלית בחדר 135,  חצי כיתה עם טופז בכיתה.</w:t>
-            </w:r>
-          </w:p>
-          <w:p>
-            <w:pPr>
-              <w:spacing w:line="360" w:lineRule="auto"/>
-              <w:rPr>
-                <w:rtl/>
-              </w:rPr>
-            </w:pPr>
-            <w:r>
-              <w:rPr>
-                <w:rFonts w:hint="cs"/>
-                <w:rtl/>
-              </w:rPr>
-              <w:t xml:space="preserve">יוד10 שיעור3 </w:t>
-            </w:r>
-            <w:r>
-              <w:rPr>
-                <w:rFonts w:hint="cs"/>
-                <w:rtl/>
-              </w:rPr>
-              <w:t>תעבורה עם ברוך</w:t>
-            </w:r>
           </w:p>
         </w:tc>
       </w:tr>
@@ -1167,12 +1131,12 @@
         </w:trPr>
         <w:tc>
           <w:tcPr>
-            <w:tcW w:w="856" w:type="dxa"/>
+            <w:tcW w:w="1134" w:type="dxa"/>
             <w:tcBorders>
               <w:left w:val="thinThickSmallGap" w:sz="24" w:space="0" w:color="000000"/>
               <w:right w:val="thickThinSmallGap" w:sz="24" w:space="0" w:color="000000"/>
             </w:tcBorders>
-            <w:shd w:val="clear" w:color="auto" w:fill="D9E2F3" w:themeFill="accent5" w:themeFillTint="33"/>
+            <w:shd w:val="clear" w:color="auto" w:fill="BDD6EE" w:themeFill="accent1" w:themeFillTint="66"/>
           </w:tcPr>
           <w:p>
             <w:pPr>
@@ -1187,12 +1151,9 @@
                 <w:rtl/>
               </w:rPr>
             </w:pPr>
-          </w:p>
-          <w:p>
-            <w:pPr>
-              <w:spacing w:line="360" w:lineRule="auto"/>
-              <w:jc w:val="center"/>
-              <w:rPr>
+            <w:r>
+              <w:rPr>
+                <w:rFonts w:hint="cs"/>
                 <w:b/>
                 <w:bCs/>
                 <w:color w:val="538135" w:themeColor="accent6" w:themeShade="BF"/>
@@ -1200,52 +1161,182 @@
                 <w:szCs w:val="28"/>
                 <w:rtl/>
               </w:rPr>
-            </w:pPr>
-            <w:r>
-              <w:rPr>
-                <w:rFonts w:hint="cs"/>
-                <w:b/>
-                <w:bCs/>
-                <w:color w:val="538135" w:themeColor="accent6" w:themeShade="BF"/>
-                <w:sz w:val="28"/>
-                <w:szCs w:val="28"/>
-                <w:rtl/>
-              </w:rPr>
               <w:t>שכבת יא'</w:t>
             </w:r>
           </w:p>
         </w:tc>
         <w:tc>
           <w:tcPr>
-            <w:tcW w:w="9928" w:type="dxa"/>
+            <w:tcW w:w="8642" w:type="dxa"/>
             <w:gridSpan w:val="4"/>
             <w:tcBorders>
               <w:right w:val="thickThinSmallGap" w:sz="24" w:space="0" w:color="000000"/>
             </w:tcBorders>
-            <w:shd w:val="clear" w:color="auto" w:fill="auto"/>
           </w:tcPr>
           <w:p>
             <w:pPr>
               <w:spacing w:line="360" w:lineRule="auto"/>
               <w:rPr>
-                <w:b/>
-                <w:bCs/>
-                <w:rtl/>
-              </w:rPr>
-            </w:pPr>
-            <w:r>
-              <w:rPr>
-                <w:rFonts w:hint="cs"/>
-                <w:b/>
-                <w:bCs/>
-                <w:rtl/>
-              </w:rPr>
-              <w:t xml:space="preserve">יא' ע"פ הודעת המורות ללשון </w:t>
-            </w:r>
-            <w:r>
-              <w:rPr>
-                <w:b/>
-                <w:bCs/>
+                <w:rtl/>
+              </w:rPr>
+            </w:pPr>
+            <w:r>
+              <w:rPr>
+                <w:rFonts w:hint="cs"/>
+                <w:rtl/>
+              </w:rPr>
+              <w:t xml:space="preserve">יא9 </w:t>
+            </w:r>
+            <w:r>
+              <w:rPr>
+                <w:rFonts w:hint="cs"/>
+                <w:b/>
+                <w:bCs/>
+                <w:rtl/>
+              </w:rPr>
+              <w:t>קב' א' -</w:t>
+            </w:r>
+            <w:r>
+              <w:rPr>
+                <w:rFonts w:hint="cs"/>
+                <w:rtl/>
+              </w:rPr>
+              <w:t xml:space="preserve"> </w:t>
+            </w:r>
+            <w:r>
+              <w:rPr>
+                <w:rFonts w:hint="cs"/>
+                <w:rtl/>
+              </w:rPr>
+              <w:t>שיעור</w:t>
+            </w:r>
+            <w:r>
+              <w:rPr>
+                <w:rFonts w:hint="cs"/>
+                <w:rtl/>
+              </w:rPr>
+              <w:t xml:space="preserve">2+3+4  </w:t>
+            </w:r>
+            <w:proofErr w:type="spellStart"/>
+            <w:r>
+              <w:rPr>
+                <w:rFonts w:hint="cs"/>
+                <w:rtl/>
+              </w:rPr>
+              <w:t>הסטוריה</w:t>
+            </w:r>
+            <w:proofErr w:type="spellEnd"/>
+            <w:r>
+              <w:rPr>
+                <w:rFonts w:hint="cs"/>
+                <w:rtl/>
+              </w:rPr>
+              <w:t xml:space="preserve"> עם אולגה (בחדר יא9)</w:t>
+            </w:r>
+            <w:r>
+              <w:rPr>
+                <w:rFonts w:hint="cs"/>
+                <w:rtl/>
+              </w:rPr>
+              <w:t>.   שאר היום כרגיל.</w:t>
+            </w:r>
+          </w:p>
+          <w:p>
+            <w:pPr>
+              <w:spacing w:line="360" w:lineRule="auto"/>
+              <w:rPr>
+                <w:rtl/>
+              </w:rPr>
+            </w:pPr>
+            <w:r>
+              <w:rPr>
+                <w:rFonts w:hint="cs"/>
+                <w:b/>
+                <w:bCs/>
+                <w:rtl/>
+              </w:rPr>
+              <w:t xml:space="preserve">      קב' ב'</w:t>
+            </w:r>
+            <w:r>
+              <w:rPr>
+                <w:rFonts w:hint="cs"/>
+                <w:rtl/>
+              </w:rPr>
+              <w:t xml:space="preserve"> -</w:t>
+            </w:r>
+            <w:r>
+              <w:rPr>
+                <w:rFonts w:hint="cs"/>
+                <w:rtl/>
+              </w:rPr>
+              <w:t xml:space="preserve">  </w:t>
+            </w:r>
+            <w:r>
+              <w:rPr>
+                <w:rFonts w:hint="cs"/>
+                <w:rtl/>
+              </w:rPr>
+              <w:t xml:space="preserve">עם </w:t>
+            </w:r>
+            <w:r>
+              <w:rPr>
+                <w:rFonts w:hint="cs"/>
+                <w:rtl/>
+              </w:rPr>
+              <w:t>מירי (</w:t>
+            </w:r>
+            <w:r>
+              <w:rPr>
+                <w:rFonts w:hint="cs"/>
+                <w:rtl/>
+              </w:rPr>
+              <w:t xml:space="preserve">שיעור2 </w:t>
+            </w:r>
+            <w:r>
+              <w:rPr>
+                <w:rFonts w:hint="cs"/>
+                <w:rtl/>
+              </w:rPr>
+              <w:t xml:space="preserve">בחדר </w:t>
+            </w:r>
+            <w:r>
+              <w:rPr>
+                <w:rFonts w:hint="cs"/>
+                <w:rtl/>
+              </w:rPr>
+              <w:t xml:space="preserve">313, שיעור 3 חדר יב3- 434. ) שיעור4 </w:t>
+            </w:r>
+            <w:r>
+              <w:rPr>
+                <w:rFonts w:hint="cs"/>
+                <w:rtl/>
+              </w:rPr>
+              <w:t xml:space="preserve">אזרחות עם אילנה      </w:t>
+            </w:r>
+          </w:p>
+          <w:p>
+            <w:pPr>
+              <w:spacing w:line="360" w:lineRule="auto"/>
+              <w:rPr>
+                <w:rtl/>
+              </w:rPr>
+            </w:pPr>
+            <w:r>
+              <w:rPr>
+                <w:rFonts w:hint="cs"/>
+                <w:rtl/>
+              </w:rPr>
+              <w:t xml:space="preserve">      בחדר</w:t>
+            </w:r>
+            <w:r>
+              <w:rPr>
+                <w:rFonts w:hint="cs"/>
+                <w:rtl/>
+              </w:rPr>
+              <w:t xml:space="preserve">  יוד2 </w:t>
+            </w:r>
+            <w:r>
+              <w:rPr>
                 <w:rtl/>
               </w:rPr>
               <w:t>–</w:t>
@@ -1253,11 +1344,9 @@
             <w:r>
               <w:rPr>
                 <w:rFonts w:hint="cs"/>
-                <w:b/>
-                <w:bCs/>
-                <w:rtl/>
-              </w:rPr>
-              <w:t xml:space="preserve"> מטלה א-סינכרונית בשיעור6.</w:t>
+                <w:rtl/>
+              </w:rPr>
+              <w:t xml:space="preserve"> 232.   שאר היום כרגיל.</w:t>
             </w:r>
           </w:p>
           <w:p>
@@ -1272,7 +1361,7 @@
                 <w:rFonts w:hint="cs"/>
                 <w:rtl/>
               </w:rPr>
-              <w:t xml:space="preserve">אין </w:t>
+              <w:t xml:space="preserve">יא3 שיעור6 </w:t>
             </w:r>
             <w:proofErr w:type="spellStart"/>
             <w:r>
@@ -1280,6 +1369,29 @@
                 <w:rFonts w:hint="cs"/>
                 <w:rtl/>
               </w:rPr>
+              <w:t>הסטוריה</w:t>
+            </w:r>
+            <w:proofErr w:type="spellEnd"/>
+            <w:r>
+              <w:rPr>
+                <w:rFonts w:hint="cs"/>
+                <w:rtl/>
+              </w:rPr>
+              <w:t xml:space="preserve"> עם עודד</w:t>
+            </w:r>
+            <w:r>
+              <w:rPr>
+                <w:rFonts w:hint="cs"/>
+                <w:rtl/>
+              </w:rPr>
+              <w:t xml:space="preserve">. אין </w:t>
+            </w:r>
+            <w:proofErr w:type="spellStart"/>
+            <w:r>
+              <w:rPr>
+                <w:rFonts w:hint="cs"/>
+                <w:rtl/>
+              </w:rPr>
               <w:t>חנ"ג</w:t>
             </w:r>
             <w:proofErr w:type="spellEnd"/>
@@ -1288,7 +1400,7 @@
                 <w:rFonts w:hint="cs"/>
                 <w:rtl/>
               </w:rPr>
-              <w:t xml:space="preserve"> עם קרן שיעור4</w:t>
+              <w:t xml:space="preserve"> לבנות עם סיון.</w:t>
             </w:r>
           </w:p>
           <w:p>
@@ -1303,7 +1415,23 @@
                 <w:rFonts w:hint="cs"/>
                 <w:rtl/>
               </w:rPr>
-              <w:t>יא6 - אין תנך עם מתן שיעור4</w:t>
+              <w:t xml:space="preserve">יא6 אין </w:t>
+            </w:r>
+            <w:proofErr w:type="spellStart"/>
+            <w:r>
+              <w:rPr>
+                <w:rFonts w:hint="cs"/>
+                <w:rtl/>
+              </w:rPr>
+              <w:t>חנ"ג</w:t>
+            </w:r>
+            <w:proofErr w:type="spellEnd"/>
+            <w:r>
+              <w:rPr>
+                <w:rFonts w:hint="cs"/>
+                <w:rtl/>
+              </w:rPr>
+              <w:t xml:space="preserve"> לבנות עם סיון.</w:t>
             </w:r>
           </w:p>
           <w:p>
@@ -1318,21 +1446,7 @@
                 <w:rFonts w:hint="cs"/>
                 <w:rtl/>
               </w:rPr>
-              <w:t xml:space="preserve">יא9 </w:t>
-            </w:r>
-            <w:r>
-              <w:rPr>
-                <w:rFonts w:hint="cs"/>
-                <w:rtl/>
-              </w:rPr>
-              <w:t xml:space="preserve">שיעור3 קב' </w:t>
-            </w:r>
-            <w:r>
-              <w:rPr>
-                <w:rFonts w:hint="cs"/>
-                <w:rtl/>
-              </w:rPr>
-              <w:t xml:space="preserve">א' </w:t>
+              <w:t xml:space="preserve">יא12 אין שיעורים עם סיון. שיעור6+7 </w:t>
             </w:r>
             <w:proofErr w:type="spellStart"/>
             <w:r>
@@ -1348,7 +1462,22 @@
                 <w:rFonts w:hint="cs"/>
                 <w:rtl/>
               </w:rPr>
-              <w:t xml:space="preserve"> עם אולגה</w:t>
+              <w:t xml:space="preserve"> עם מירי</w:t>
+            </w:r>
+            <w:r>
+              <w:rPr>
+                <w:rFonts w:hint="cs"/>
+                <w:rtl/>
+              </w:rPr>
+              <w:t xml:space="preserve">. </w:t>
+            </w:r>
+            <w:r>
+              <w:rPr>
+                <w:rFonts w:hint="cs"/>
+                <w:highlight w:val="green"/>
+                <w:rtl/>
+              </w:rPr>
+              <w:t>מסיימים בסוף שיעור זה.</w:t>
             </w:r>
           </w:p>
           <w:p>
@@ -1358,20 +1487,6 @@
                 <w:rtl/>
               </w:rPr>
             </w:pPr>
-            <w:r>
-              <w:rPr>
-                <w:rFonts w:hint="cs"/>
-                <w:rtl/>
-              </w:rPr>
-              <w:t xml:space="preserve">יא12 </w:t>
-            </w:r>
-            <w:r>
-              <w:rPr>
-                <w:rFonts w:hint="cs"/>
-                <w:rtl/>
-              </w:rPr>
-              <w:t>אין דיאלוג עם סיון.</w:t>
-            </w:r>
           </w:p>
         </w:tc>
       </w:tr>
@@ -1381,13 +1496,13 @@
         </w:trPr>
         <w:tc>
           <w:tcPr>
-            <w:tcW w:w="856" w:type="dxa"/>
+            <w:tcW w:w="1134" w:type="dxa"/>
             <w:tcBorders>
               <w:left w:val="thinThickSmallGap" w:sz="24" w:space="0" w:color="000000"/>
               <w:bottom w:val="thinThickSmallGap" w:sz="24" w:space="0" w:color="000000"/>
               <w:right w:val="thickThinSmallGap" w:sz="24" w:space="0" w:color="000000"/>
             </w:tcBorders>
-            <w:shd w:val="clear" w:color="auto" w:fill="D9E2F3" w:themeFill="accent5" w:themeFillTint="33"/>
+            <w:shd w:val="clear" w:color="auto" w:fill="BDD6EE" w:themeFill="accent1" w:themeFillTint="66"/>
           </w:tcPr>
           <w:p>
             <w:pPr>
@@ -1444,17 +1559,201 @@
         </w:tc>
         <w:tc>
           <w:tcPr>
-            <w:tcW w:w="9928" w:type="dxa"/>
+            <w:tcW w:w="8642" w:type="dxa"/>
             <w:gridSpan w:val="4"/>
             <w:tcBorders>
               <w:bottom w:val="thinThickSmallGap" w:sz="24" w:space="0" w:color="000000"/>
               <w:right w:val="thickThinSmallGap" w:sz="24" w:space="0" w:color="000000"/>
             </w:tcBorders>
-            <w:shd w:val="clear" w:color="auto" w:fill="auto"/>
           </w:tcPr>
           <w:p>
             <w:pPr>
               <w:spacing w:line="360" w:lineRule="auto"/>
+            </w:pPr>
+            <w:r>
+              <w:rPr>
+                <w:rFonts w:hint="cs"/>
+                <w:highlight w:val="green"/>
+                <w:rtl/>
+              </w:rPr>
+              <w:t xml:space="preserve">שיעור מתמטיקה עם ליה </w:t>
+            </w:r>
+            <w:r>
+              <w:rPr>
+                <w:rFonts w:hint="cs"/>
+                <w:highlight w:val="green"/>
+                <w:rtl/>
+              </w:rPr>
+              <w:t>התלמידים לומדים עם ליאורה ומורן ע"פ חלוקה של ליה.</w:t>
+            </w:r>
+            <w:r>
+              <w:rPr>
+                <w:rFonts w:hint="cs"/>
+                <w:rtl/>
+              </w:rPr>
+              <w:t xml:space="preserve"> </w:t>
+            </w:r>
+          </w:p>
+          <w:p>
+            <w:pPr>
+              <w:spacing w:line="360" w:lineRule="auto"/>
+              <w:rPr>
+                <w:rtl/>
+              </w:rPr>
+            </w:pPr>
+            <w:r>
+              <w:rPr>
+                <w:rFonts w:hint="cs"/>
+                <w:rtl/>
+              </w:rPr>
+              <w:t>יב3 אין ספרות עם איילת</w:t>
+            </w:r>
+            <w:r>
+              <w:rPr>
+                <w:rFonts w:hint="cs"/>
+                <w:rtl/>
+              </w:rPr>
+              <w:t>.</w:t>
+            </w:r>
+          </w:p>
+          <w:p>
+            <w:pPr>
+              <w:spacing w:line="360" w:lineRule="auto"/>
+              <w:rPr>
+                <w:rtl/>
+              </w:rPr>
+            </w:pPr>
+            <w:r>
+              <w:rPr>
+                <w:rFonts w:hint="cs"/>
+                <w:rtl/>
+              </w:rPr>
+              <w:t xml:space="preserve">יב5  מתחילים בשעה 9:00 במתכונת אנגלית בע"פ, דיאלוג עם שגית לכל שאר התלמידים עד 10.00. </w:t>
+            </w:r>
+            <w:r>
+              <w:rPr>
+                <w:rFonts w:hint="cs"/>
+                <w:rtl/>
+              </w:rPr>
+              <w:t xml:space="preserve">אין </w:t>
+            </w:r>
+            <w:proofErr w:type="spellStart"/>
+            <w:r>
+              <w:rPr>
+                <w:rFonts w:hint="cs"/>
+                <w:rtl/>
+              </w:rPr>
+              <w:t>חנג</w:t>
+            </w:r>
+            <w:proofErr w:type="spellEnd"/>
+            <w:r>
+              <w:rPr>
+                <w:rFonts w:hint="cs"/>
+                <w:rtl/>
+              </w:rPr>
+              <w:t xml:space="preserve"> עם סיון לבנות.</w:t>
+            </w:r>
+            <w:r>
+              <w:rPr>
+                <w:rFonts w:hint="cs"/>
+                <w:rtl/>
+              </w:rPr>
+              <w:t xml:space="preserve"> אין שיעור8 ספרות.</w:t>
+            </w:r>
+          </w:p>
+          <w:p>
+            <w:pPr>
+              <w:spacing w:line="360" w:lineRule="auto"/>
+              <w:rPr>
+                <w:rtl/>
+              </w:rPr>
+            </w:pPr>
+            <w:r>
+              <w:rPr>
+                <w:rFonts w:hint="cs"/>
+                <w:rtl/>
+              </w:rPr>
+              <w:t xml:space="preserve">יב12 אין </w:t>
+            </w:r>
+            <w:proofErr w:type="spellStart"/>
+            <w:r>
+              <w:rPr>
+                <w:rFonts w:hint="cs"/>
+                <w:rtl/>
+              </w:rPr>
+              <w:t>חנג</w:t>
+            </w:r>
+            <w:proofErr w:type="spellEnd"/>
+            <w:r>
+              <w:rPr>
+                <w:rFonts w:hint="cs"/>
+                <w:rtl/>
+              </w:rPr>
+              <w:t xml:space="preserve"> עם סיון לבנות. אין שיעור8 דיאלוג.</w:t>
+            </w:r>
+          </w:p>
+          <w:p>
+            <w:pPr>
+              <w:spacing w:line="360" w:lineRule="auto"/>
+              <w:rPr>
+                <w:rtl/>
+              </w:rPr>
+            </w:pPr>
+            <w:r>
+              <w:rPr>
+                <w:rFonts w:hint="cs"/>
+                <w:rtl/>
+              </w:rPr>
+              <w:t xml:space="preserve">יב8-9 עבודות חקר עם ורדית </w:t>
+            </w:r>
+            <w:r>
+              <w:rPr>
+                <w:rFonts w:hint="cs"/>
+                <w:rtl/>
+              </w:rPr>
+              <w:t xml:space="preserve">שיעור6 </w:t>
+            </w:r>
+            <w:r>
+              <w:rPr>
+                <w:rFonts w:hint="cs"/>
+                <w:rtl/>
+              </w:rPr>
+              <w:t>עובדים בספריה.</w:t>
+            </w:r>
+          </w:p>
+          <w:p>
+            <w:pPr>
+              <w:spacing w:line="360" w:lineRule="auto"/>
+              <w:rPr>
+                <w:rtl/>
+              </w:rPr>
+            </w:pPr>
+            <w:r>
+              <w:rPr>
+                <w:rFonts w:hint="cs"/>
+                <w:rtl/>
+              </w:rPr>
+              <w:t>יב10 שיעור1+2 אזרחות עם ניצן.</w:t>
+            </w:r>
+            <w:r>
+              <w:rPr>
+                <w:rFonts w:hint="cs"/>
+                <w:rtl/>
+              </w:rPr>
+              <w:t xml:space="preserve"> מתמטיקה עם יונית שיעור 6+7</w:t>
+            </w:r>
+          </w:p>
+          <w:p>
+            <w:pPr>
+              <w:spacing w:line="360" w:lineRule="auto"/>
+              <w:rPr>
+                <w:rtl/>
+              </w:rPr>
+            </w:pPr>
+          </w:p>
+          <w:p>
+            <w:pPr>
+              <w:spacing w:line="360" w:lineRule="auto"/>
               <w:rPr>
                 <w:rtl/>
               </w:rPr>
@@ -1522,7 +1821,7 @@
           <w:p>
             <w:pPr>
               <w:shd w:val="clear" w:color="auto" w:fill="FFFFFF"/>
-              <w:spacing w:line="360" w:lineRule="auto"/>
+              <w:spacing w:line="276" w:lineRule="auto"/>
               <w:rPr>
                 <w:rFonts w:ascii="Arial" w:eastAsia="Times New Roman" w:hAnsi="Arial" w:cs="Arial"/>
                 <w:color w:val="000000"/>
@@ -1534,7 +1833,7 @@
                 <w:color w:val="000000"/>
                 <w:rtl/>
               </w:rPr>
-              <w:t>י"ב 3: 9:00-10:30</w:t>
+              <w:t>י"ב 5: 9:00-10:30</w:t>
             </w:r>
             <w:r>
               <w:rPr>
@@ -1542,13 +1841,13 @@
                 <w:color w:val="000000"/>
                 <w:rtl/>
               </w:rPr>
-              <w:t xml:space="preserve"> בליווי ערן.</w:t>
+              <w:t xml:space="preserve">  בליווי ריקי.</w:t>
             </w:r>
           </w:p>
           <w:p>
             <w:pPr>
               <w:shd w:val="clear" w:color="auto" w:fill="FFFFFF"/>
-              <w:spacing w:line="360" w:lineRule="auto"/>
+              <w:spacing w:line="276" w:lineRule="auto"/>
               <w:rPr>
                 <w:rFonts w:ascii="Arial" w:eastAsia="Times New Roman" w:hAnsi="Arial" w:cs="Arial"/>
                 <w:color w:val="000000"/>
@@ -1561,7 +1860,7 @@
                 <w:color w:val="000000"/>
                 <w:rtl/>
               </w:rPr>
-              <w:t>י"ב 6: 10:00-12:00</w:t>
+              <w:t>י"ב 12: 10:00-12:00</w:t>
             </w:r>
             <w:r>
               <w:rPr>
@@ -1569,23 +1868,26 @@
                 <w:color w:val="000000"/>
                 <w:rtl/>
               </w:rPr>
-              <w:t xml:space="preserve">  בליווי שלומית.</w:t>
-            </w:r>
-          </w:p>
-          <w:p>
-            <w:pPr>
-              <w:spacing w:line="360" w:lineRule="auto"/>
-              <w:rPr>
-                <w:rtl/>
-              </w:rPr>
-            </w:pPr>
-            <w:r>
+              <w:t xml:space="preserve">  בליווי רועי.</w:t>
+            </w:r>
+          </w:p>
+          <w:p>
+            <w:pPr>
+              <w:shd w:val="clear" w:color="auto" w:fill="FFFFFF"/>
+              <w:spacing w:line="276" w:lineRule="auto"/>
               <w:rPr>
                 <w:rFonts w:ascii="Arial" w:eastAsia="Times New Roman" w:hAnsi="Arial" w:cs="Arial"/>
                 <w:color w:val="000000"/>
                 <w:rtl/>
               </w:rPr>
-              <w:t>י"ב 11: 12:00-13:00</w:t>
+            </w:pPr>
+            <w:r>
+              <w:rPr>
+                <w:rFonts w:ascii="Arial" w:eastAsia="Times New Roman" w:hAnsi="Arial" w:cs="Arial"/>
+                <w:color w:val="000000"/>
+                <w:rtl/>
+              </w:rPr>
+              <w:t>י"ב 7: 11:30-13:30</w:t>
             </w:r>
             <w:r>
               <w:rPr>
@@ -1593,14 +1895,7 @@
                 <w:color w:val="000000"/>
                 <w:rtl/>
               </w:rPr>
-              <w:t xml:space="preserve">  בליווי זהר</w:t>
-            </w:r>
-            <w:r>
-              <w:rPr>
-                <w:rFonts w:hint="cs"/>
-                <w:rtl/>
-              </w:rPr>
-              <w:t xml:space="preserve"> </w:t>
+              <w:t xml:space="preserve"> בליווי שלומית ג.</w:t>
             </w:r>
           </w:p>
           <w:p>
@@ -1610,256 +1905,11 @@
                 <w:rtl/>
               </w:rPr>
             </w:pPr>
-            <w:r>
-              <w:rPr>
-                <w:rFonts w:hint="cs"/>
-                <w:rtl/>
-              </w:rPr>
-              <w:t>.................................................................................................................................</w:t>
-            </w:r>
           </w:p>
           <w:p>
             <w:pPr>
               <w:spacing w:line="360" w:lineRule="auto"/>
               <w:rPr>
-                <w:rtl/>
-              </w:rPr>
-            </w:pPr>
-            <w:r>
-              <w:rPr>
-                <w:rFonts w:hint="cs"/>
-                <w:rtl/>
-              </w:rPr>
-              <w:t xml:space="preserve">אין </w:t>
-            </w:r>
-            <w:proofErr w:type="spellStart"/>
-            <w:r>
-              <w:rPr>
-                <w:rFonts w:hint="cs"/>
-                <w:rtl/>
-              </w:rPr>
-              <w:t>חנ"ג</w:t>
-            </w:r>
-            <w:proofErr w:type="spellEnd"/>
-            <w:r>
-              <w:rPr>
-                <w:rFonts w:hint="cs"/>
-                <w:rtl/>
-              </w:rPr>
-              <w:t xml:space="preserve"> עם קרן</w:t>
-            </w:r>
-            <w:r>
-              <w:rPr>
-                <w:rFonts w:hint="cs"/>
-                <w:rtl/>
-              </w:rPr>
-              <w:t xml:space="preserve"> + סיון </w:t>
-            </w:r>
-            <w:r>
-              <w:rPr>
-                <w:rFonts w:hint="cs"/>
-                <w:rtl/>
-              </w:rPr>
-              <w:t xml:space="preserve"> שיעור1</w:t>
-            </w:r>
-          </w:p>
-          <w:p>
-            <w:pPr>
-              <w:spacing w:line="360" w:lineRule="auto"/>
-              <w:rPr>
-                <w:rtl/>
-              </w:rPr>
-            </w:pPr>
-            <w:r>
-              <w:rPr>
-                <w:rFonts w:hint="cs"/>
-                <w:rtl/>
-              </w:rPr>
-              <w:t xml:space="preserve">אין פיסיקה עם אופיר ק. + אריה -  שיעור3. </w:t>
-            </w:r>
-            <w:r>
-              <w:rPr>
-                <w:rFonts w:hint="cs"/>
-                <w:rtl/>
-              </w:rPr>
-              <w:t xml:space="preserve">  </w:t>
-            </w:r>
-          </w:p>
-          <w:p>
-            <w:pPr>
-              <w:spacing w:line="360" w:lineRule="auto"/>
-              <w:rPr>
-                <w:rtl/>
-              </w:rPr>
-            </w:pPr>
-            <w:r>
-              <w:rPr>
-                <w:rFonts w:hint="cs"/>
-                <w:rtl/>
-              </w:rPr>
-              <w:t>אין ערבית עם לילך.</w:t>
-            </w:r>
-          </w:p>
-          <w:p>
-            <w:pPr>
-              <w:spacing w:line="360" w:lineRule="auto"/>
-              <w:rPr>
-                <w:rtl/>
-              </w:rPr>
-            </w:pPr>
-            <w:r>
-              <w:rPr>
-                <w:rFonts w:hint="cs"/>
-                <w:rtl/>
-              </w:rPr>
-              <w:t xml:space="preserve">ביולוגיה עם חמוטל שיעור3 לומדים במעבדת פיסיקה. </w:t>
-            </w:r>
-          </w:p>
-          <w:p>
-            <w:pPr>
-              <w:spacing w:line="360" w:lineRule="auto"/>
-              <w:rPr>
-                <w:rtl/>
-              </w:rPr>
-            </w:pPr>
-            <w:r>
-              <w:rPr>
-                <w:rFonts w:hint="cs"/>
-                <w:rtl/>
-              </w:rPr>
-              <w:t>יב3 אזרחות שיעור4 לומדים בכיתה.</w:t>
-            </w:r>
-          </w:p>
-          <w:p>
-            <w:pPr>
-              <w:spacing w:line="360" w:lineRule="auto"/>
-              <w:rPr>
-                <w:rtl/>
-              </w:rPr>
-            </w:pPr>
-            <w:r>
-              <w:rPr>
-                <w:rFonts w:hint="cs"/>
-                <w:rtl/>
-              </w:rPr>
-              <w:t xml:space="preserve">יב5 מסיימים סוף שיעור3 </w:t>
-            </w:r>
-            <w:r>
-              <w:rPr>
-                <w:rtl/>
-              </w:rPr>
-              <w:t>–</w:t>
-            </w:r>
-            <w:r>
-              <w:rPr>
-                <w:rFonts w:hint="cs"/>
-                <w:rtl/>
-              </w:rPr>
-              <w:t xml:space="preserve"> מטלה א-סינכרונית אנגלית מהבית</w:t>
-            </w:r>
-          </w:p>
-          <w:p>
-            <w:pPr>
-              <w:spacing w:line="360" w:lineRule="auto"/>
-              <w:rPr>
-                <w:rtl/>
-              </w:rPr>
-            </w:pPr>
-            <w:r>
-              <w:rPr>
-                <w:rFonts w:hint="cs"/>
-                <w:rtl/>
-              </w:rPr>
-              <w:t>יב6 אין שיעור4 ספרות.</w:t>
-            </w:r>
-          </w:p>
-          <w:p>
-            <w:pPr>
-              <w:spacing w:line="360" w:lineRule="auto"/>
-              <w:rPr>
-                <w:rtl/>
-              </w:rPr>
-            </w:pPr>
-            <w:r>
-              <w:rPr>
-                <w:rFonts w:hint="cs"/>
-                <w:rtl/>
-              </w:rPr>
-              <w:lastRenderedPageBreak/>
-              <w:t xml:space="preserve">יב8-9 </w:t>
-            </w:r>
-            <w:r>
-              <w:rPr>
-                <w:rFonts w:hint="cs"/>
-                <w:rtl/>
-              </w:rPr>
-              <w:t xml:space="preserve">שיעור1 קב' קארן ספרות בחדר 233. שיעור2+3 כל הכיתה תנך עם סיגל בחדר יב9.  שיעור4 כרגיל, </w:t>
-            </w:r>
-            <w:r>
-              <w:rPr>
-                <w:rFonts w:hint="cs"/>
-                <w:rtl/>
-              </w:rPr>
-              <w:t>עבודות חקר עם ורדית עובדים בספריה.</w:t>
-            </w:r>
-          </w:p>
-          <w:p>
-            <w:pPr>
-              <w:spacing w:line="360" w:lineRule="auto"/>
-              <w:rPr>
-                <w:rtl/>
-              </w:rPr>
-            </w:pPr>
-            <w:r>
-              <w:rPr>
-                <w:rFonts w:hint="cs"/>
-                <w:rtl/>
-              </w:rPr>
-              <w:t xml:space="preserve">יב12 מתחילים שיעור2. </w:t>
-            </w:r>
-          </w:p>
-          <w:p>
-            <w:pPr>
-              <w:spacing w:line="360" w:lineRule="auto"/>
-              <w:rPr>
-                <w:rtl/>
-              </w:rPr>
-            </w:pPr>
-            <w:r>
-              <w:rPr>
-                <w:rFonts w:hint="cs"/>
-                <w:rtl/>
-              </w:rPr>
-              <w:t xml:space="preserve">מתמט' מואץ 4 יחל עם ליאורה יב8-9 </w:t>
-            </w:r>
-            <w:r>
-              <w:rPr>
-                <w:rFonts w:hint="cs"/>
-                <w:rtl/>
-              </w:rPr>
-              <w:t>ת</w:t>
-            </w:r>
-            <w:r>
-              <w:rPr>
-                <w:rFonts w:hint="cs"/>
-                <w:rtl/>
-              </w:rPr>
-              <w:t xml:space="preserve">גבור ב 11.00-13.00 </w:t>
-            </w:r>
-            <w:r>
-              <w:rPr>
-                <w:rFonts w:hint="cs"/>
-                <w:rtl/>
-              </w:rPr>
-              <w:t>בחדר 132</w:t>
-            </w:r>
-          </w:p>
-          <w:p>
-            <w:pPr>
-              <w:spacing w:line="360" w:lineRule="auto"/>
-              <w:rPr>
-                <w:rFonts w:ascii="Arial" w:eastAsia="Times New Roman" w:hAnsi="Arial" w:cs="Arial"/>
-                <w:color w:val="000000"/>
                 <w:rtl/>
               </w:rPr>
             </w:pPr>
@@ -1870,7 +1920,7 @@
     <w:p/>
     <w:sectPr>
       <w:pgSz w:w="11906" w:h="16838"/>
-      <w:pgMar w:top="720" w:right="720" w:bottom="720" w:left="720" w:header="708" w:footer="708" w:gutter="0"/>
+      <w:pgMar w:top="1440" w:right="1800" w:bottom="1440" w:left="1800" w:header="708" w:footer="708" w:gutter="0"/>
       <w:cols w:space="708"/>
       <w:bidi/>
       <w:rtlGutter/>
@@ -1881,18 +1931,18 @@
 </file>
 
 <file path=word/numbering.xml><?xml version="1.0" encoding="utf-8"?>
-<w:numbering xmlns:wpc="http://schemas.microsoft.com/office/word/2010/wordprocessingCanvas" xmlns:cx="http://schemas.microsoft.com/office/drawing/2014/chartex" xmlns:mc="http://schemas.openxmlformats.org/markup-compatibility/2006" xmlns:o="urn:schemas-microsoft-com:office:office" xmlns:r="http://schemas.openxmlformats.org/officeDocument/2006/relationships" xmlns:m="http://schemas.openxmlformats.org/officeDocument/2006/math" xmlns:v="urn:schemas-microsoft-com:vml" xmlns:wp14="http://schemas.microsoft.com/office/word/2010/wordprocessingDrawing" xmlns:wp="http://schemas.openxmlformats.org/drawingml/2006/wordprocessingDrawing" xmlns:w10="urn:schemas-microsoft-com:office:word" xmlns:w="http://schemas.openxmlformats.org/wordprocessingml/2006/main" xmlns:w14="http://schemas.microsoft.com/office/word/2010/wordml" xmlns:w15="http://schemas.microsoft.com/office/word/2012/wordml" xmlns:w16se="http://schemas.microsoft.com/office/word/2015/wordml/symex" xmlns:wpg="http://schemas.microsoft.com/office/word/2010/wordprocessingGroup" xmlns:wpi="http://schemas.microsoft.com/office/word/2010/wordprocessingInk" xmlns:wne="http://schemas.microsoft.com/office/word/2006/wordml" xmlns:wps="http://schemas.microsoft.com/office/word/2010/wordprocessingShape" mc:Ignorable="w14 w15 w16se wp14">
+<w:numbering xmlns:wpc="http://schemas.microsoft.com/office/word/2010/wordprocessingCanvas" xmlns:cx="http://schemas.microsoft.com/office/drawing/2014/chartex" xmlns:cx1="http://schemas.microsoft.com/office/drawing/2015/9/8/chartex" xmlns:cx2="http://schemas.microsoft.com/office/drawing/2015/10/21/chartex" xmlns:cx3="http://schemas.microsoft.com/office/drawing/2016/5/9/chartex" xmlns:cx4="http://schemas.microsoft.com/office/drawing/2016/5/10/chartex" xmlns:cx5="http://schemas.microsoft.com/office/drawing/2016/5/11/chartex" xmlns:cx6="http://schemas.microsoft.com/office/drawing/2016/5/12/chartex" xmlns:cx7="http://schemas.microsoft.com/office/drawing/2016/5/13/chartex" xmlns:cx8="http://schemas.microsoft.com/office/drawing/2016/5/14/chartex" xmlns:mc="http://schemas.openxmlformats.org/markup-compatibility/2006" xmlns:aink="http://schemas.microsoft.com/office/drawing/2016/ink" xmlns:am3d="http://schemas.microsoft.com/office/drawing/2017/model3d" xmlns:o="urn:schemas-microsoft-com:office:office" xmlns:r="http://schemas.openxmlformats.org/officeDocument/2006/relationships" xmlns:m="http://schemas.openxmlformats.org/officeDocument/2006/math" xmlns:v="urn:schemas-microsoft-com:vml" xmlns:wp14="http://schemas.microsoft.com/office/word/2010/wordprocessingDrawing" xmlns:wp="http://schemas.openxmlformats.org/drawingml/2006/wordprocessingDrawing" xmlns:w10="urn:schemas-microsoft-com:office:word" xmlns:w="http://schemas.openxmlformats.org/wordprocessingml/2006/main" xmlns:w14="http://schemas.microsoft.com/office/word/2010/wordml" xmlns:w15="http://schemas.microsoft.com/office/word/2012/wordml" xmlns:w16cex="http://schemas.microsoft.com/office/word/2018/wordml/cex" xmlns:w16cid="http://schemas.microsoft.com/office/word/2016/wordml/cid" xmlns:w16="http://schemas.microsoft.com/office/word/2018/wordml" xmlns:w16sdtdh="http://schemas.microsoft.com/office/word/2020/wordml/sdtdatahash" xmlns:w16se="http://schemas.microsoft.com/office/word/2015/wordml/symex" xmlns:wpg="http://schemas.microsoft.com/office/word/2010/wordprocessingGroup" xmlns:wpi="http://schemas.microsoft.com/office/word/2010/wordprocessingInk" xmlns:wne="http://schemas.microsoft.com/office/word/2006/wordml" xmlns:wps="http://schemas.microsoft.com/office/word/2010/wordprocessingShape" mc:Ignorable="w14 w15 w16se w16cid w16 w16cex w16sdtdh wp14">
   <w:abstractNum w:abstractNumId="0" w15:restartNumberingAfterBreak="0">
-    <w:nsid w:val="32262333"/>
+    <w:nsid w:val="400248D9"/>
     <w:multiLevelType w:val="hybridMultilevel"/>
-    <w:tmpl w:val="127C9A22"/>
+    <w:tmpl w:val="076AD514"/>
     <w:lvl w:ilvl="0" w:tplc="0409000D">
       <w:start w:val="1"/>
       <w:numFmt w:val="bullet"/>
       <w:lvlText w:val=""/>
       <w:lvlJc w:val="left"/>
       <w:pPr>
-        <w:ind w:left="720" w:hanging="360"/>
+        <w:ind w:left="360" w:hanging="360"/>
       </w:pPr>
       <w:rPr>
         <w:rFonts w:ascii="Wingdings" w:hAnsi="Wingdings" w:hint="default"/>
@@ -1904,7 +1954,7 @@
       <w:lvlText w:val="o"/>
       <w:lvlJc w:val="left"/>
       <w:pPr>
-        <w:ind w:left="1440" w:hanging="360"/>
+        <w:ind w:left="1080" w:hanging="360"/>
       </w:pPr>
       <w:rPr>
         <w:rFonts w:ascii="Courier New" w:hAnsi="Courier New" w:cs="Courier New" w:hint="default"/>
@@ -1916,7 +1966,7 @@
       <w:lvlText w:val=""/>
       <w:lvlJc w:val="left"/>
       <w:pPr>
-        <w:ind w:left="2160" w:hanging="360"/>
+        <w:ind w:left="1800" w:hanging="360"/>
       </w:pPr>
       <w:rPr>
         <w:rFonts w:ascii="Wingdings" w:hAnsi="Wingdings" w:hint="default"/>
@@ -1928,7 +1978,7 @@
       <w:lvlText w:val=""/>
       <w:lvlJc w:val="left"/>
       <w:pPr>
-        <w:ind w:left="2880" w:hanging="360"/>
+        <w:ind w:left="2520" w:hanging="360"/>
       </w:pPr>
       <w:rPr>
         <w:rFonts w:ascii="Symbol" w:hAnsi="Symbol" w:hint="default"/>
@@ -1940,7 +1990,7 @@
       <w:lvlText w:val="o"/>
       <w:lvlJc w:val="left"/>
       <w:pPr>
-        <w:ind w:left="3600" w:hanging="360"/>
+        <w:ind w:left="3240" w:hanging="360"/>
       </w:pPr>
       <w:rPr>
         <w:rFonts w:ascii="Courier New" w:hAnsi="Courier New" w:cs="Courier New" w:hint="default"/>
@@ -1952,7 +2002,7 @@
       <w:lvlText w:val=""/>
       <w:lvlJc w:val="left"/>
       <w:pPr>
-        <w:ind w:left="4320" w:hanging="360"/>
+        <w:ind w:left="3960" w:hanging="360"/>
       </w:pPr>
       <w:rPr>
         <w:rFonts w:ascii="Wingdings" w:hAnsi="Wingdings" w:hint="default"/>
@@ -1964,7 +2014,7 @@
       <w:lvlText w:val=""/>
       <w:lvlJc w:val="left"/>
       <w:pPr>
-        <w:ind w:left="5040" w:hanging="360"/>
+        <w:ind w:left="4680" w:hanging="360"/>
       </w:pPr>
       <w:rPr>
         <w:rFonts w:ascii="Symbol" w:hAnsi="Symbol" w:hint="default"/>
@@ -1976,7 +2026,7 @@
       <w:lvlText w:val="o"/>
       <w:lvlJc w:val="left"/>
       <w:pPr>
-        <w:ind w:left="5760" w:hanging="360"/>
+        <w:ind w:left="5400" w:hanging="360"/>
       </w:pPr>
       <w:rPr>
         <w:rFonts w:ascii="Courier New" w:hAnsi="Courier New" w:cs="Courier New" w:hint="default"/>
@@ -1988,7 +2038,7 @@
       <w:lvlText w:val=""/>
       <w:lvlJc w:val="left"/>
       <w:pPr>
-        <w:ind w:left="6480" w:hanging="360"/>
+        <w:ind w:left="6120" w:hanging="360"/>
       </w:pPr>
       <w:rPr>
         <w:rFonts w:ascii="Wingdings" w:hAnsi="Wingdings" w:hint="default"/>
@@ -2002,7 +2052,7 @@
 </file>
 
 <file path=word/styles.xml><?xml version="1.0" encoding="utf-8"?>
-<w:styles xmlns:mc="http://schemas.openxmlformats.org/markup-compatibility/2006" xmlns:r="http://schemas.openxmlformats.org/officeDocument/2006/relationships" xmlns:w="http://schemas.openxmlformats.org/wordprocessingml/2006/main" xmlns:w14="http://schemas.microsoft.com/office/word/2010/wordml" xmlns:w15="http://schemas.microsoft.com/office/word/2012/wordml" xmlns:w16se="http://schemas.microsoft.com/office/word/2015/wordml/symex" mc:Ignorable="w14 w15 w16se">
+<w:styles xmlns:mc="http://schemas.openxmlformats.org/markup-compatibility/2006" xmlns:r="http://schemas.openxmlformats.org/officeDocument/2006/relationships" xmlns:w="http://schemas.openxmlformats.org/wordprocessingml/2006/main" xmlns:w14="http://schemas.microsoft.com/office/word/2010/wordml" xmlns:w15="http://schemas.microsoft.com/office/word/2012/wordml" xmlns:w16cex="http://schemas.microsoft.com/office/word/2018/wordml/cex" xmlns:w16cid="http://schemas.microsoft.com/office/word/2016/wordml/cid" xmlns:w16="http://schemas.microsoft.com/office/word/2018/wordml" xmlns:w16sdtdh="http://schemas.microsoft.com/office/word/2020/wordml/sdtdatahash" xmlns:w16se="http://schemas.microsoft.com/office/word/2015/wordml/symex" mc:Ignorable="w14 w15 w16se w16cid w16 w16cex w16sdtdh">
   <w:docDefaults>
     <w:rPrDefault>
       <w:rPr>
@@ -2018,7 +2068,7 @@
       </w:pPr>
     </w:pPrDefault>
   </w:docDefaults>
-  <w:latentStyles w:defLockedState="0" w:defUIPriority="99" w:defSemiHidden="0" w:defUnhideWhenUsed="0" w:defQFormat="0" w:count="371">
+  <w:latentStyles w:defLockedState="0" w:defUIPriority="99" w:defSemiHidden="0" w:defUnhideWhenUsed="0" w:defQFormat="0" w:count="376">
     <w:lsdException w:name="Normal" w:uiPriority="0" w:qFormat="1"/>
     <w:lsdException w:name="heading 1" w:uiPriority="9" w:qFormat="1"/>
     <w:lsdException w:name="heading 2" w:semiHidden="1" w:uiPriority="9" w:unhideWhenUsed="1" w:qFormat="1"/>
@@ -2124,7 +2174,6 @@
     <w:lsdException w:name="HTML Sample" w:semiHidden="1" w:unhideWhenUsed="1"/>
     <w:lsdException w:name="HTML Typewriter" w:semiHidden="1" w:unhideWhenUsed="1"/>
     <w:lsdException w:name="HTML Variable" w:semiHidden="1" w:unhideWhenUsed="1"/>
-    <w:lsdException w:name="Normal Table" w:semiHidden="1" w:unhideWhenUsed="1"/>
     <w:lsdException w:name="annotation subject" w:semiHidden="1" w:unhideWhenUsed="1"/>
     <w:lsdException w:name="No List" w:semiHidden="1" w:unhideWhenUsed="1"/>
     <w:lsdException w:name="Outline List 1" w:semiHidden="1" w:unhideWhenUsed="1"/>
@@ -2167,11 +2216,8 @@
     <w:lsdException w:name="Table Contemporary" w:semiHidden="1" w:unhideWhenUsed="1"/>
     <w:lsdException w:name="Table Elegant" w:semiHidden="1" w:unhideWhenUsed="1"/>
     <w:lsdException w:name="Table Professional" w:semiHidden="1" w:unhideWhenUsed="1"/>
-    <w:lsdException w:name="Table Subtle 1" w:semiHidden="1" w:unhideWhenUsed="1"/>
     <w:lsdException w:name="Table Subtle 2" w:semiHidden="1" w:unhideWhenUsed="1"/>
     <w:lsdException w:name="Table Web 1" w:semiHidden="1" w:unhideWhenUsed="1"/>
-    <w:lsdException w:name="Table Web 2" w:semiHidden="1" w:unhideWhenUsed="1"/>
-    <w:lsdException w:name="Table Web 3" w:semiHidden="1" w:unhideWhenUsed="1"/>
     <w:lsdException w:name="Balloon Text" w:semiHidden="1" w:unhideWhenUsed="1"/>
     <w:lsdException w:name="Table Grid" w:uiPriority="39"/>
     <w:lsdException w:name="Table Theme" w:semiHidden="1" w:unhideWhenUsed="1"/>
@@ -2390,11 +2436,16 @@
     <w:lsdException w:name="List Table 5 Dark Accent 6" w:uiPriority="50"/>
     <w:lsdException w:name="List Table 6 Colorful Accent 6" w:uiPriority="51"/>
     <w:lsdException w:name="List Table 7 Colorful Accent 6" w:uiPriority="52"/>
+    <w:lsdException w:name="Mention" w:semiHidden="1" w:unhideWhenUsed="1"/>
+    <w:lsdException w:name="Smart Hyperlink" w:semiHidden="1" w:unhideWhenUsed="1"/>
+    <w:lsdException w:name="Hashtag" w:semiHidden="1" w:unhideWhenUsed="1"/>
+    <w:lsdException w:name="Unresolved Mention" w:semiHidden="1" w:unhideWhenUsed="1"/>
+    <w:lsdException w:name="Smart Link" w:semiHidden="1" w:unhideWhenUsed="1"/>
   </w:latentStyles>
   <w:style w:type="paragraph" w:default="1" w:styleId="a">
     <w:name w:val="Normal"/>
     <w:qFormat/>
-    <w:rsid w:val="003003C7"/>
+    <w:rsid w:val="00BA6AA0"/>
     <w:pPr>
       <w:bidi/>
     </w:pPr>
@@ -2430,7 +2481,7 @@
     <w:name w:val="Table Grid"/>
     <w:basedOn w:val="a1"/>
     <w:uiPriority w:val="39"/>
-    <w:rsid w:val="003003C7"/>
+    <w:rsid w:val="00BA6AA0"/>
     <w:pPr>
       <w:spacing w:after="0" w:line="240" w:lineRule="auto"/>
     </w:pPr>
@@ -2450,7 +2501,7 @@
     <w:basedOn w:val="a"/>
     <w:uiPriority w:val="34"/>
     <w:qFormat/>
-    <w:rsid w:val="003003C7"/>
+    <w:rsid w:val="00BA6AA0"/>
     <w:pPr>
       <w:ind w:left="720"/>
       <w:contextualSpacing/>

</xml_diff>

<commit_message>
updated second.docx. 9.12.2021, 7:49:05
</commit_message>
<xml_diff>
--- a/second.docx
+++ b/second.docx
@@ -1,6 +1,6 @@
 
 <file path=word/document.xml><?xml version="1.0" encoding="utf-8"?>
-<w:document xmlns:wpc="http://schemas.microsoft.com/office/word/2010/wordprocessingCanvas" xmlns:cx="http://schemas.microsoft.com/office/drawing/2014/chartex" xmlns:cx1="http://schemas.microsoft.com/office/drawing/2015/9/8/chartex" xmlns:cx2="http://schemas.microsoft.com/office/drawing/2015/10/21/chartex" xmlns:cx3="http://schemas.microsoft.com/office/drawing/2016/5/9/chartex" xmlns:cx4="http://schemas.microsoft.com/office/drawing/2016/5/10/chartex" xmlns:cx5="http://schemas.microsoft.com/office/drawing/2016/5/11/chartex" xmlns:cx6="http://schemas.microsoft.com/office/drawing/2016/5/12/chartex" xmlns:cx7="http://schemas.microsoft.com/office/drawing/2016/5/13/chartex" xmlns:cx8="http://schemas.microsoft.com/office/drawing/2016/5/14/chartex" xmlns:mc="http://schemas.openxmlformats.org/markup-compatibility/2006" xmlns:aink="http://schemas.microsoft.com/office/drawing/2016/ink" xmlns:am3d="http://schemas.microsoft.com/office/drawing/2017/model3d" xmlns:o="urn:schemas-microsoft-com:office:office" xmlns:r="http://schemas.openxmlformats.org/officeDocument/2006/relationships" xmlns:m="http://schemas.openxmlformats.org/officeDocument/2006/math" xmlns:v="urn:schemas-microsoft-com:vml" xmlns:wp14="http://schemas.microsoft.com/office/word/2010/wordprocessingDrawing" xmlns:wp="http://schemas.openxmlformats.org/drawingml/2006/wordprocessingDrawing" xmlns:w10="urn:schemas-microsoft-com:office:word" xmlns:w="http://schemas.openxmlformats.org/wordprocessingml/2006/main" xmlns:w14="http://schemas.microsoft.com/office/word/2010/wordml" xmlns:w15="http://schemas.microsoft.com/office/word/2012/wordml" xmlns:w16cex="http://schemas.microsoft.com/office/word/2018/wordml/cex" xmlns:w16cid="http://schemas.microsoft.com/office/word/2016/wordml/cid" xmlns:w16="http://schemas.microsoft.com/office/word/2018/wordml" xmlns:w16sdtdh="http://schemas.microsoft.com/office/word/2020/wordml/sdtdatahash" xmlns:w16se="http://schemas.microsoft.com/office/word/2015/wordml/symex" xmlns:wpg="http://schemas.microsoft.com/office/word/2010/wordprocessingGroup" xmlns:wpi="http://schemas.microsoft.com/office/word/2010/wordprocessingInk" xmlns:wne="http://schemas.microsoft.com/office/word/2006/wordml" xmlns:wps="http://schemas.microsoft.com/office/word/2010/wordprocessingShape" mc:Ignorable="w14 w15 w16se w16cid w16 w16cex w16sdtdh wp14">
+<w:document xmlns:wpc="http://schemas.microsoft.com/office/word/2010/wordprocessingCanvas" xmlns:cx="http://schemas.microsoft.com/office/drawing/2014/chartex" xmlns:mc="http://schemas.openxmlformats.org/markup-compatibility/2006" xmlns:o="urn:schemas-microsoft-com:office:office" xmlns:r="http://schemas.openxmlformats.org/officeDocument/2006/relationships" xmlns:m="http://schemas.openxmlformats.org/officeDocument/2006/math" xmlns:v="urn:schemas-microsoft-com:vml" xmlns:wp14="http://schemas.microsoft.com/office/word/2010/wordprocessingDrawing" xmlns:wp="http://schemas.openxmlformats.org/drawingml/2006/wordprocessingDrawing" xmlns:w10="urn:schemas-microsoft-com:office:word" xmlns:w="http://schemas.openxmlformats.org/wordprocessingml/2006/main" xmlns:w14="http://schemas.microsoft.com/office/word/2010/wordml" xmlns:w15="http://schemas.microsoft.com/office/word/2012/wordml" xmlns:w16se="http://schemas.microsoft.com/office/word/2015/wordml/symex" xmlns:wpg="http://schemas.microsoft.com/office/word/2010/wordprocessingGroup" xmlns:wpi="http://schemas.microsoft.com/office/word/2010/wordprocessingInk" xmlns:wne="http://schemas.microsoft.com/office/word/2006/wordml" xmlns:wps="http://schemas.microsoft.com/office/word/2010/wordprocessingShape" mc:Ignorable="w14 w15 w16se wp14">
   <w:body>
     <w:p>
       <w:pPr>
@@ -42,20 +42,72 @@
           <w:u w:val="single"/>
           <w:rtl/>
         </w:rPr>
-        <w:t xml:space="preserve"> מערכת יום רביעי 8.12.2021</w:t>
+        <w:t xml:space="preserve"> מערכת יום חמישי </w:t>
+      </w:r>
+      <w:r>
+        <w:rPr>
+          <w:rFonts w:hint="cs"/>
+          <w:b/>
+          <w:bCs/>
+          <w:color w:val="2E74B5" w:themeColor="accent1" w:themeShade="BF"/>
+          <w:sz w:val="32"/>
+          <w:szCs w:val="32"/>
+          <w:u w:val="single"/>
+          <w:rtl/>
+        </w:rPr>
+        <w:t>9</w:t>
+      </w:r>
+      <w:r>
+        <w:rPr>
+          <w:rFonts w:hint="cs"/>
+          <w:b/>
+          <w:bCs/>
+          <w:color w:val="2E74B5" w:themeColor="accent1" w:themeShade="BF"/>
+          <w:sz w:val="32"/>
+          <w:szCs w:val="32"/>
+          <w:u w:val="single"/>
+          <w:rtl/>
+        </w:rPr>
+        <w:t>.1</w:t>
+      </w:r>
+      <w:r>
+        <w:rPr>
+          <w:rFonts w:hint="cs"/>
+          <w:b/>
+          <w:bCs/>
+          <w:color w:val="2E74B5" w:themeColor="accent1" w:themeShade="BF"/>
+          <w:sz w:val="32"/>
+          <w:szCs w:val="32"/>
+          <w:u w:val="single"/>
+          <w:rtl/>
+        </w:rPr>
+        <w:t>2</w:t>
+      </w:r>
+      <w:r>
+        <w:rPr>
+          <w:rFonts w:hint="cs"/>
+          <w:b/>
+          <w:bCs/>
+          <w:color w:val="2E74B5" w:themeColor="accent1" w:themeShade="BF"/>
+          <w:sz w:val="32"/>
+          <w:szCs w:val="32"/>
+          <w:u w:val="single"/>
+          <w:rtl/>
+        </w:rPr>
+        <w:t>.2021</w:t>
       </w:r>
     </w:p>
     <w:tbl>
       <w:tblPr>
         <w:tblStyle w:val="a3"/>
         <w:bidiVisual/>
-        <w:tblW w:w="9776" w:type="dxa"/>
-        <w:tblInd w:w="140" w:type="dxa"/>
+        <w:tblW w:w="9634" w:type="dxa"/>
+        <w:tblInd w:w="282" w:type="dxa"/>
         <w:tblLook w:val="04A0" w:firstRow="1" w:lastRow="0" w:firstColumn="1" w:lastColumn="0" w:noHBand="0" w:noVBand="1"/>
       </w:tblPr>
       <w:tblGrid>
-        <w:gridCol w:w="1134"/>
-        <w:gridCol w:w="2688"/>
+        <w:gridCol w:w="1270"/>
+        <w:gridCol w:w="2410"/>
         <w:gridCol w:w="1842"/>
         <w:gridCol w:w="1984"/>
         <w:gridCol w:w="2128"/>
@@ -66,7 +118,7 @@
         </w:trPr>
         <w:tc>
           <w:tcPr>
-            <w:tcW w:w="1134" w:type="dxa"/>
+            <w:tcW w:w="1270" w:type="dxa"/>
             <w:tcBorders>
               <w:top w:val="thickThinSmallGap" w:sz="24" w:space="0" w:color="000000"/>
               <w:left w:val="thinThickSmallGap" w:sz="24" w:space="0" w:color="000000"/>
@@ -91,7 +143,7 @@
         </w:tc>
         <w:tc>
           <w:tcPr>
-            <w:tcW w:w="8642" w:type="dxa"/>
+            <w:tcW w:w="8364" w:type="dxa"/>
             <w:gridSpan w:val="4"/>
             <w:tcBorders>
               <w:top w:val="thickThinSmallGap" w:sz="24" w:space="0" w:color="000000"/>
@@ -101,54 +153,26 @@
           </w:tcPr>
           <w:p>
             <w:pPr>
-              <w:rPr>
-                <w:b/>
-                <w:bCs/>
-                <w:rtl/>
-              </w:rPr>
-            </w:pPr>
-          </w:p>
-          <w:p>
-            <w:pPr>
               <w:pStyle w:val="a4"/>
               <w:numPr>
                 <w:ilvl w:val="0"/>
                 <w:numId w:val="1"/>
               </w:numPr>
-              <w:spacing w:line="276" w:lineRule="auto"/>
-              <w:rPr>
-                <w:b/>
-                <w:bCs/>
-                <w:sz w:val="24"/>
-                <w:szCs w:val="24"/>
-              </w:rPr>
-            </w:pPr>
-            <w:r>
-              <w:rPr>
-                <w:rFonts w:hint="cs"/>
-                <w:b/>
-                <w:bCs/>
-                <w:rtl/>
-              </w:rPr>
-              <w:t xml:space="preserve">מתכונת בע"פ באנגלית לתלמידי </w:t>
-            </w:r>
-            <w:r>
-              <w:rPr>
-                <w:rFonts w:hint="cs"/>
-                <w:b/>
-                <w:bCs/>
-                <w:rtl/>
-              </w:rPr>
-              <w:t xml:space="preserve">יב5+12+7 </w:t>
-            </w:r>
-            <w:r>
-              <w:rPr>
-                <w:rFonts w:hint="cs"/>
-                <w:b/>
-                <w:bCs/>
-                <w:rtl/>
-              </w:rPr>
-              <w:t xml:space="preserve">ע"פ הזמנת המורה בחדרי מחשב </w:t>
+              <w:spacing w:line="360" w:lineRule="auto"/>
+              <w:rPr>
+                <w:rFonts w:hint="cs"/>
+                <w:b/>
+                <w:bCs/>
+              </w:rPr>
+            </w:pPr>
+            <w:r>
+              <w:rPr>
+                <w:rFonts w:hint="cs"/>
+                <w:b/>
+                <w:bCs/>
+                <w:rtl/>
+              </w:rPr>
+              <w:t xml:space="preserve">יום עיון באוניברסיטה  יב3+4+5+6+7+11 בליווי עומר ד. אייל א. תמר, </w:t>
             </w:r>
             <w:proofErr w:type="spellStart"/>
             <w:r>
@@ -158,7 +182,7 @@
                 <w:bCs/>
                 <w:rtl/>
               </w:rPr>
-              <w:t>ג'+ד</w:t>
+              <w:t>גשרמו</w:t>
             </w:r>
             <w:proofErr w:type="spellEnd"/>
             <w:r>
@@ -168,45 +192,23 @@
                 <w:bCs/>
                 <w:rtl/>
               </w:rPr>
-              <w:t>'.</w:t>
+              <w:t xml:space="preserve">, כרמלה וחניתה. </w:t>
+            </w:r>
+            <w:r>
+              <w:rPr>
+                <w:rFonts w:hint="cs"/>
+                <w:b/>
+                <w:bCs/>
+                <w:rtl/>
+              </w:rPr>
+              <w:t xml:space="preserve"> יוצאים ב 10.15. </w:t>
             </w:r>
           </w:p>
           <w:p>
             <w:pPr>
               <w:pStyle w:val="a4"/>
-              <w:numPr>
-                <w:ilvl w:val="0"/>
-                <w:numId w:val="1"/>
-              </w:numPr>
-              <w:spacing w:line="276" w:lineRule="auto"/>
-              <w:rPr>
-                <w:b/>
-                <w:bCs/>
-                <w:rtl/>
-              </w:rPr>
-            </w:pPr>
-            <w:r>
-              <w:rPr>
-                <w:rFonts w:hint="cs"/>
-                <w:b/>
-                <w:bCs/>
-                <w:rtl/>
-              </w:rPr>
-              <w:t xml:space="preserve">אין סמינר יוד ואין </w:t>
-            </w:r>
-            <w:r>
-              <w:rPr>
-                <w:rFonts w:hint="cs"/>
-                <w:b/>
-                <w:bCs/>
-                <w:rtl/>
-              </w:rPr>
-              <w:t>פעילות יא' מחוץ לביה"ס</w:t>
-            </w:r>
-          </w:p>
-          <w:p>
-            <w:pPr>
-              <w:spacing w:line="276" w:lineRule="auto"/>
+              <w:spacing w:line="360" w:lineRule="auto"/>
+              <w:ind w:left="360"/>
               <w:rPr>
                 <w:b/>
                 <w:bCs/>
@@ -218,11 +220,11 @@
       </w:tr>
       <w:tr>
         <w:trPr>
-          <w:trHeight w:val="1047"/>
+          <w:trHeight w:val="786"/>
         </w:trPr>
         <w:tc>
           <w:tcPr>
-            <w:tcW w:w="1134" w:type="dxa"/>
+            <w:tcW w:w="1270" w:type="dxa"/>
             <w:tcBorders>
               <w:top w:val="thickThinSmallGap" w:sz="24" w:space="0" w:color="000000"/>
               <w:left w:val="thinThickSmallGap" w:sz="24" w:space="0" w:color="000000"/>
@@ -259,7 +261,7 @@
         </w:tc>
         <w:tc>
           <w:tcPr>
-            <w:tcW w:w="2688" w:type="dxa"/>
+            <w:tcW w:w="2410" w:type="dxa"/>
             <w:tcBorders>
               <w:top w:val="thickThinSmallGap" w:sz="24" w:space="0" w:color="000000"/>
               <w:right w:val="thickThinSmallGap" w:sz="24" w:space="0" w:color="000000"/>
@@ -483,7 +485,7 @@
                 <w:szCs w:val="20"/>
                 <w:rtl/>
               </w:rPr>
-              <w:t>עדי תדהר</w:t>
+              <w:t>אילנה יפרח</w:t>
             </w:r>
           </w:p>
           <w:p>
@@ -506,7 +508,18 @@
                 <w:szCs w:val="20"/>
                 <w:rtl/>
               </w:rPr>
-              <w:t>ורד צרפתי</w:t>
+              <w:t>ליאורה</w:t>
+            </w:r>
+            <w:r>
+              <w:rPr>
+                <w:rFonts w:hint="cs"/>
+                <w:b/>
+                <w:bCs/>
+                <w:sz w:val="20"/>
+                <w:szCs w:val="20"/>
+                <w:rtl/>
+              </w:rPr>
+              <w:t xml:space="preserve"> אבל</w:t>
             </w:r>
           </w:p>
           <w:p>
@@ -527,10 +540,9 @@
                 <w:bCs/>
                 <w:sz w:val="20"/>
                 <w:szCs w:val="20"/>
-                <w:highlight w:val="green"/>
-                <w:rtl/>
-              </w:rPr>
-              <w:t>אורי נווה</w:t>
+                <w:rtl/>
+              </w:rPr>
+              <w:t>מרינה</w:t>
             </w:r>
           </w:p>
           <w:p>
@@ -553,8 +565,21 @@
                 <w:szCs w:val="20"/>
                 <w:rtl/>
               </w:rPr>
-              <w:t>עמית רייכמן</w:t>
-            </w:r>
+              <w:t xml:space="preserve">שלומית </w:t>
+            </w:r>
+            <w:proofErr w:type="spellStart"/>
+            <w:r>
+              <w:rPr>
+                <w:rFonts w:hint="cs"/>
+                <w:b/>
+                <w:bCs/>
+                <w:sz w:val="20"/>
+                <w:szCs w:val="20"/>
+                <w:rtl/>
+              </w:rPr>
+              <w:t>גרשקוביץ</w:t>
+            </w:r>
+            <w:proofErr w:type="spellEnd"/>
           </w:p>
           <w:p>
             <w:pPr>
@@ -576,7 +601,7 @@
                 <w:szCs w:val="20"/>
                 <w:rtl/>
               </w:rPr>
-              <w:t xml:space="preserve">יעל </w:t>
+              <w:t xml:space="preserve">רחל </w:t>
             </w:r>
             <w:proofErr w:type="spellStart"/>
             <w:r>
@@ -588,7 +613,7 @@
                 <w:szCs w:val="20"/>
                 <w:rtl/>
               </w:rPr>
-              <w:t>פלישר</w:t>
+              <w:t>בראל</w:t>
             </w:r>
             <w:proofErr w:type="spellEnd"/>
           </w:p>
@@ -656,10 +681,9 @@
                 <w:bCs/>
                 <w:sz w:val="20"/>
                 <w:szCs w:val="20"/>
-                <w:highlight w:val="green"/>
-                <w:rtl/>
-              </w:rPr>
-              <w:t>שיר</w:t>
+                <w:rtl/>
+              </w:rPr>
+              <w:t>שרית פונט</w:t>
             </w:r>
           </w:p>
           <w:p>
@@ -682,7 +706,7 @@
                 <w:szCs w:val="20"/>
                 <w:rtl/>
               </w:rPr>
-              <w:t>יונית עמית</w:t>
+              <w:t>אלי כזום</w:t>
             </w:r>
           </w:p>
           <w:p>
@@ -705,7 +729,7 @@
                 <w:szCs w:val="20"/>
                 <w:rtl/>
               </w:rPr>
-              <w:t>מוטי מור</w:t>
+              <w:t>שחר יפרח</w:t>
             </w:r>
           </w:p>
           <w:p>
@@ -728,7 +752,7 @@
                 <w:szCs w:val="20"/>
                 <w:rtl/>
               </w:rPr>
-              <w:t>חנה</w:t>
+              <w:t>שונית הרוש</w:t>
             </w:r>
           </w:p>
           <w:p>
@@ -751,8 +775,21 @@
                 <w:szCs w:val="20"/>
                 <w:rtl/>
               </w:rPr>
-              <w:t xml:space="preserve">טליה </w:t>
-            </w:r>
+              <w:t xml:space="preserve">ניצן </w:t>
+            </w:r>
+            <w:proofErr w:type="spellStart"/>
+            <w:r>
+              <w:rPr>
+                <w:rFonts w:hint="cs"/>
+                <w:b/>
+                <w:bCs/>
+                <w:sz w:val="20"/>
+                <w:szCs w:val="20"/>
+                <w:rtl/>
+              </w:rPr>
+              <w:t>גולדווין</w:t>
+            </w:r>
+            <w:proofErr w:type="spellEnd"/>
           </w:p>
         </w:tc>
         <w:tc>
@@ -808,7 +845,77 @@
                 <w:szCs w:val="20"/>
                 <w:rtl/>
               </w:rPr>
-              <w:t xml:space="preserve">גליה </w:t>
+              <w:t>גיא רשף</w:t>
+            </w:r>
+          </w:p>
+          <w:p>
+            <w:pPr>
+              <w:spacing w:line="276" w:lineRule="auto"/>
+              <w:rPr>
+                <w:rFonts w:hint="cs"/>
+                <w:b/>
+                <w:bCs/>
+                <w:sz w:val="20"/>
+                <w:szCs w:val="20"/>
+                <w:rtl/>
+              </w:rPr>
+            </w:pPr>
+            <w:r>
+              <w:rPr>
+                <w:rFonts w:hint="cs"/>
+                <w:b/>
+                <w:bCs/>
+                <w:sz w:val="20"/>
+                <w:szCs w:val="20"/>
+                <w:rtl/>
+              </w:rPr>
+              <w:t>זהר</w:t>
+            </w:r>
+          </w:p>
+          <w:p>
+            <w:pPr>
+              <w:spacing w:line="276" w:lineRule="auto"/>
+              <w:rPr>
+                <w:b/>
+                <w:bCs/>
+                <w:sz w:val="20"/>
+                <w:szCs w:val="20"/>
+                <w:rtl/>
+              </w:rPr>
+            </w:pPr>
+            <w:r>
+              <w:rPr>
+                <w:rFonts w:hint="cs"/>
+                <w:b/>
+                <w:bCs/>
+                <w:sz w:val="20"/>
+                <w:szCs w:val="20"/>
+                <w:rtl/>
+              </w:rPr>
+              <w:t>עדי תדהר</w:t>
+            </w:r>
+          </w:p>
+          <w:p>
+            <w:pPr>
+              <w:spacing w:line="276" w:lineRule="auto"/>
+              <w:rPr>
+                <w:b/>
+                <w:bCs/>
+                <w:sz w:val="20"/>
+                <w:szCs w:val="20"/>
+                <w:rtl/>
+              </w:rPr>
+            </w:pPr>
+            <w:r>
+              <w:rPr>
+                <w:rFonts w:hint="cs"/>
+                <w:b/>
+                <w:bCs/>
+                <w:sz w:val="20"/>
+                <w:szCs w:val="20"/>
+                <w:rtl/>
+              </w:rPr>
+              <w:t xml:space="preserve">ערן </w:t>
             </w:r>
             <w:proofErr w:type="spellStart"/>
             <w:r>
@@ -820,7 +927,7 @@
                 <w:szCs w:val="20"/>
                 <w:rtl/>
               </w:rPr>
-              <w:t>ספז</w:t>
+              <w:t>פרבשטיין</w:t>
             </w:r>
             <w:proofErr w:type="spellEnd"/>
           </w:p>
@@ -844,89 +951,17 @@
                 <w:szCs w:val="20"/>
                 <w:rtl/>
               </w:rPr>
-              <w:t>גל סגל</w:t>
-            </w:r>
-          </w:p>
-          <w:p>
-            <w:pPr>
-              <w:spacing w:line="276" w:lineRule="auto"/>
-              <w:rPr>
-                <w:b/>
-                <w:bCs/>
-                <w:sz w:val="20"/>
-                <w:szCs w:val="20"/>
-                <w:rtl/>
-              </w:rPr>
-            </w:pPr>
-            <w:r>
-              <w:rPr>
-                <w:rFonts w:hint="cs"/>
-                <w:b/>
-                <w:bCs/>
-                <w:sz w:val="20"/>
-                <w:szCs w:val="20"/>
-                <w:rtl/>
-              </w:rPr>
-              <w:t>איילה נאמני</w:t>
-            </w:r>
-          </w:p>
-          <w:p>
-            <w:pPr>
-              <w:spacing w:line="276" w:lineRule="auto"/>
-              <w:rPr>
-                <w:b/>
-                <w:bCs/>
-                <w:sz w:val="20"/>
-                <w:szCs w:val="20"/>
-                <w:rtl/>
-              </w:rPr>
-            </w:pPr>
-            <w:r>
-              <w:rPr>
-                <w:rFonts w:hint="cs"/>
-                <w:b/>
-                <w:bCs/>
-                <w:sz w:val="20"/>
-                <w:szCs w:val="20"/>
-                <w:rtl/>
-              </w:rPr>
-              <w:t xml:space="preserve">ערן </w:t>
-            </w:r>
-            <w:proofErr w:type="spellStart"/>
-            <w:r>
-              <w:rPr>
-                <w:rFonts w:hint="cs"/>
-                <w:b/>
-                <w:bCs/>
-                <w:sz w:val="20"/>
-                <w:szCs w:val="20"/>
-                <w:rtl/>
-              </w:rPr>
-              <w:t>רוזנק</w:t>
-            </w:r>
-            <w:proofErr w:type="spellEnd"/>
-          </w:p>
-          <w:p>
-            <w:pPr>
-              <w:spacing w:line="276" w:lineRule="auto"/>
-              <w:rPr>
-                <w:b/>
-                <w:bCs/>
-                <w:sz w:val="20"/>
-                <w:szCs w:val="20"/>
-                <w:rtl/>
-              </w:rPr>
-            </w:pPr>
-            <w:r>
-              <w:rPr>
-                <w:rFonts w:hint="cs"/>
-                <w:b/>
-                <w:bCs/>
-                <w:sz w:val="20"/>
-                <w:szCs w:val="20"/>
-                <w:rtl/>
-              </w:rPr>
-              <w:t>מאיה זאב</w:t>
+              <w:t>דור</w:t>
+            </w:r>
+            <w:r>
+              <w:rPr>
+                <w:b/>
+                <w:bCs/>
+                <w:sz w:val="20"/>
+                <w:szCs w:val="20"/>
+                <w:rtl/>
+              </w:rPr>
+              <w:t xml:space="preserve"> </w:t>
             </w:r>
           </w:p>
         </w:tc>
@@ -937,7 +972,7 @@
         </w:trPr>
         <w:tc>
           <w:tcPr>
-            <w:tcW w:w="1134" w:type="dxa"/>
+            <w:tcW w:w="1270" w:type="dxa"/>
             <w:tcBorders>
               <w:left w:val="thinThickSmallGap" w:sz="24" w:space="0" w:color="000000"/>
               <w:right w:val="thickThinSmallGap" w:sz="24" w:space="0" w:color="000000"/>
@@ -951,6 +986,20 @@
               <w:rPr>
                 <w:b/>
                 <w:bCs/>
+                <w:color w:val="0070C0"/>
+                <w:sz w:val="28"/>
+                <w:szCs w:val="28"/>
+                <w:rtl/>
+              </w:rPr>
+            </w:pPr>
+          </w:p>
+          <w:p>
+            <w:pPr>
+              <w:spacing w:line="360" w:lineRule="auto"/>
+              <w:jc w:val="center"/>
+              <w:rPr>
+                <w:b/>
+                <w:bCs/>
                 <w:color w:val="538135" w:themeColor="accent6" w:themeShade="BF"/>
                 <w:sz w:val="28"/>
                 <w:szCs w:val="28"/>
@@ -973,7 +1022,7 @@
         </w:tc>
         <w:tc>
           <w:tcPr>
-            <w:tcW w:w="8642" w:type="dxa"/>
+            <w:tcW w:w="8364" w:type="dxa"/>
             <w:gridSpan w:val="4"/>
             <w:tcBorders>
               <w:right w:val="thickThinSmallGap" w:sz="24" w:space="0" w:color="000000"/>
@@ -983,142 +1032,62 @@
             <w:pPr>
               <w:spacing w:line="360" w:lineRule="auto"/>
               <w:rPr>
-                <w:rtl/>
-              </w:rPr>
-            </w:pPr>
-            <w:r>
-              <w:rPr>
-                <w:rFonts w:hint="cs"/>
-                <w:rtl/>
-              </w:rPr>
-              <w:t xml:space="preserve">יוד1 </w:t>
-            </w:r>
-            <w:proofErr w:type="spellStart"/>
-            <w:r>
-              <w:rPr>
-                <w:rFonts w:hint="cs"/>
-                <w:rtl/>
-              </w:rPr>
-              <w:t>חנ"ג</w:t>
-            </w:r>
-            <w:proofErr w:type="spellEnd"/>
-            <w:r>
-              <w:rPr>
-                <w:rFonts w:hint="cs"/>
-                <w:rtl/>
-              </w:rPr>
-              <w:t xml:space="preserve"> רק לבנים שיעור 4.  שיעור 5 ספרות עם גל. </w:t>
+                <w:rFonts w:ascii="Arial" w:hAnsi="Arial" w:cs="Arial"/>
+                <w:color w:val="000000"/>
+                <w:rtl/>
+              </w:rPr>
+            </w:pPr>
+            <w:r>
+              <w:rPr>
+                <w:rFonts w:ascii="Arial" w:hAnsi="Arial" w:cs="Arial" w:hint="cs"/>
+                <w:color w:val="000000"/>
+                <w:rtl/>
+              </w:rPr>
+              <w:t>יוד4 מדעי המחשב עם שחר שיעור3+4 לומדים בחדר 121</w:t>
             </w:r>
           </w:p>
           <w:p>
             <w:pPr>
               <w:spacing w:line="360" w:lineRule="auto"/>
               <w:rPr>
-                <w:rtl/>
-              </w:rPr>
-            </w:pPr>
-            <w:r>
-              <w:rPr>
-                <w:rFonts w:hint="cs"/>
-                <w:rtl/>
-              </w:rPr>
-              <w:t xml:space="preserve">יוד2 </w:t>
-            </w:r>
-            <w:proofErr w:type="spellStart"/>
-            <w:r>
-              <w:rPr>
-                <w:rFonts w:hint="cs"/>
-                <w:rtl/>
-              </w:rPr>
-              <w:t>חנ"ג</w:t>
-            </w:r>
-            <w:proofErr w:type="spellEnd"/>
-            <w:r>
-              <w:rPr>
-                <w:rFonts w:hint="cs"/>
-                <w:rtl/>
-              </w:rPr>
-              <w:t xml:space="preserve"> רק לבנים שיעור 4.  שיעור 5 חינוך עם לילך</w:t>
+                <w:rFonts w:ascii="Arial" w:hAnsi="Arial" w:cs="Arial"/>
+                <w:color w:val="000000"/>
+                <w:rtl/>
+              </w:rPr>
+            </w:pPr>
+            <w:r>
+              <w:rPr>
+                <w:rFonts w:ascii="Arial" w:hAnsi="Arial" w:cs="Arial" w:hint="cs"/>
+                <w:color w:val="000000"/>
+                <w:highlight w:val="green"/>
+                <w:rtl/>
+              </w:rPr>
+              <w:t>יוד6 אין מתמטיקה שיעור1+2, 6</w:t>
             </w:r>
           </w:p>
           <w:p>
             <w:pPr>
               <w:spacing w:line="360" w:lineRule="auto"/>
               <w:rPr>
-                <w:rtl/>
-              </w:rPr>
-            </w:pPr>
-            <w:r>
-              <w:rPr>
-                <w:rFonts w:hint="cs"/>
-                <w:rtl/>
-              </w:rPr>
-              <w:t xml:space="preserve">יוד10 שיעור4 חינוך פיננסי עם חנה </w:t>
-            </w:r>
-            <w:r>
-              <w:rPr>
-                <w:rFonts w:hint="cs"/>
-                <w:b/>
-                <w:bCs/>
-                <w:u w:val="single"/>
-                <w:rtl/>
-              </w:rPr>
-              <w:t>לומדים בכיתה</w:t>
-            </w:r>
-            <w:r>
-              <w:rPr>
-                <w:rFonts w:hint="cs"/>
-                <w:rtl/>
-              </w:rPr>
-              <w:t xml:space="preserve">. מסיימים סוף שיעור5. </w:t>
+                <w:rFonts w:ascii="Arial" w:hAnsi="Arial" w:cs="Arial"/>
+                <w:color w:val="000000"/>
+                <w:rtl/>
+              </w:rPr>
+            </w:pPr>
+            <w:r>
+              <w:rPr>
+                <w:rFonts w:ascii="Arial" w:hAnsi="Arial" w:cs="Arial" w:hint="cs"/>
+                <w:color w:val="000000"/>
+                <w:rtl/>
+              </w:rPr>
+              <w:t>יוד10 מתחילים שיעור2.</w:t>
             </w:r>
           </w:p>
           <w:p>
             <w:pPr>
               <w:spacing w:line="360" w:lineRule="auto"/>
               <w:rPr>
-                <w:rtl/>
-              </w:rPr>
-            </w:pPr>
-            <w:r>
-              <w:rPr>
-                <w:rFonts w:hint="cs"/>
-                <w:rtl/>
-              </w:rPr>
-              <w:t xml:space="preserve">יוד12 </w:t>
-            </w:r>
-            <w:r>
-              <w:rPr>
-                <w:rFonts w:hint="cs"/>
-                <w:rtl/>
-              </w:rPr>
-              <w:t>שיעור5 בנים עם גלית בכיתה. בנות עם שחר בחדר</w:t>
-            </w:r>
-            <w:r>
-              <w:rPr>
-                <w:rFonts w:hint="cs"/>
-                <w:rtl/>
-              </w:rPr>
-              <w:t xml:space="preserve"> יוד1 </w:t>
-            </w:r>
-            <w:r>
-              <w:rPr>
-                <w:rtl/>
-              </w:rPr>
-              <w:t>–</w:t>
-            </w:r>
-            <w:r>
-              <w:rPr>
-                <w:rFonts w:hint="cs"/>
-                <w:rtl/>
-              </w:rPr>
-              <w:t xml:space="preserve"> 231</w:t>
-            </w:r>
-          </w:p>
-          <w:p>
-            <w:pPr>
-              <w:spacing w:line="360" w:lineRule="auto"/>
-              <w:rPr>
+                <w:rFonts w:asciiTheme="minorBidi" w:hAnsiTheme="minorBidi"/>
                 <w:rtl/>
               </w:rPr>
             </w:pPr>
@@ -1131,7 +1100,7 @@
         </w:trPr>
         <w:tc>
           <w:tcPr>
-            <w:tcW w:w="1134" w:type="dxa"/>
+            <w:tcW w:w="1270" w:type="dxa"/>
             <w:tcBorders>
               <w:left w:val="thinThickSmallGap" w:sz="24" w:space="0" w:color="000000"/>
               <w:right w:val="thickThinSmallGap" w:sz="24" w:space="0" w:color="000000"/>
@@ -1167,7 +1136,7 @@
         </w:tc>
         <w:tc>
           <w:tcPr>
-            <w:tcW w:w="8642" w:type="dxa"/>
+            <w:tcW w:w="8364" w:type="dxa"/>
             <w:gridSpan w:val="4"/>
             <w:tcBorders>
               <w:right w:val="thickThinSmallGap" w:sz="24" w:space="0" w:color="000000"/>
@@ -1177,50 +1146,517 @@
             <w:pPr>
               <w:spacing w:line="360" w:lineRule="auto"/>
               <w:rPr>
-                <w:rtl/>
-              </w:rPr>
-            </w:pPr>
-            <w:r>
-              <w:rPr>
-                <w:rFonts w:hint="cs"/>
-                <w:rtl/>
-              </w:rPr>
-              <w:t xml:space="preserve">יא9 </w:t>
-            </w:r>
-            <w:r>
-              <w:rPr>
-                <w:rFonts w:hint="cs"/>
-                <w:b/>
-                <w:bCs/>
-                <w:rtl/>
-              </w:rPr>
-              <w:t>קב' א' -</w:t>
-            </w:r>
-            <w:r>
-              <w:rPr>
-                <w:rFonts w:hint="cs"/>
+                <w:rFonts w:asciiTheme="minorBidi" w:hAnsiTheme="minorBidi" w:hint="cs"/>
+                <w:rtl/>
+              </w:rPr>
+            </w:pPr>
+            <w:r>
+              <w:rPr>
+                <w:rFonts w:asciiTheme="minorBidi" w:hAnsiTheme="minorBidi" w:hint="cs"/>
+                <w:rtl/>
+              </w:rPr>
+              <w:t xml:space="preserve">יא1 שיעור7 לשון עם </w:t>
+            </w:r>
+            <w:proofErr w:type="spellStart"/>
+            <w:r>
+              <w:rPr>
+                <w:rFonts w:asciiTheme="minorBidi" w:hAnsiTheme="minorBidi" w:hint="cs"/>
+                <w:rtl/>
+              </w:rPr>
+              <w:t>בילהה</w:t>
+            </w:r>
+            <w:proofErr w:type="spellEnd"/>
+            <w:r>
+              <w:rPr>
+                <w:rFonts w:asciiTheme="minorBidi" w:hAnsiTheme="minorBidi" w:hint="cs"/>
+                <w:rtl/>
+              </w:rPr>
+              <w:t>.</w:t>
+            </w:r>
+          </w:p>
+          <w:p>
+            <w:pPr>
+              <w:spacing w:line="360" w:lineRule="auto"/>
+              <w:rPr>
+                <w:rFonts w:asciiTheme="minorBidi" w:hAnsiTheme="minorBidi"/>
+                <w:b/>
+                <w:bCs/>
+                <w:sz w:val="24"/>
+                <w:szCs w:val="24"/>
+                <w:rtl/>
+              </w:rPr>
+            </w:pPr>
+          </w:p>
+          <w:p>
+            <w:pPr>
+              <w:spacing w:line="360" w:lineRule="auto"/>
+              <w:rPr>
+                <w:rFonts w:asciiTheme="minorBidi" w:hAnsiTheme="minorBidi" w:hint="cs"/>
+                <w:b/>
+                <w:bCs/>
+                <w:sz w:val="24"/>
+                <w:szCs w:val="24"/>
+                <w:rtl/>
+              </w:rPr>
+            </w:pPr>
+            <w:r>
+              <w:rPr>
+                <w:rFonts w:asciiTheme="minorBidi" w:hAnsiTheme="minorBidi" w:hint="cs"/>
+                <w:b/>
+                <w:bCs/>
+                <w:sz w:val="24"/>
+                <w:szCs w:val="24"/>
+                <w:rtl/>
+              </w:rPr>
+              <w:t>מבחן בחירה ב'</w:t>
+            </w:r>
+            <w:r>
+              <w:rPr>
+                <w:rFonts w:asciiTheme="minorBidi" w:hAnsiTheme="minorBidi" w:hint="cs"/>
+                <w:b/>
+                <w:bCs/>
+                <w:sz w:val="24"/>
+                <w:szCs w:val="24"/>
                 <w:rtl/>
               </w:rPr>
               <w:t xml:space="preserve"> </w:t>
             </w:r>
             <w:r>
               <w:rPr>
-                <w:rFonts w:hint="cs"/>
-                <w:rtl/>
-              </w:rPr>
-              <w:t>שיעור</w:t>
-            </w:r>
-            <w:r>
-              <w:rPr>
-                <w:rFonts w:hint="cs"/>
-                <w:rtl/>
-              </w:rPr>
-              <w:t xml:space="preserve">2+3+4  </w:t>
+                <w:rFonts w:asciiTheme="minorBidi" w:hAnsiTheme="minorBidi"/>
+                <w:b/>
+                <w:bCs/>
+                <w:sz w:val="24"/>
+                <w:szCs w:val="24"/>
+                <w:rtl/>
+              </w:rPr>
+              <w:t>–</w:t>
+            </w:r>
+            <w:r>
+              <w:rPr>
+                <w:rFonts w:asciiTheme="minorBidi" w:hAnsiTheme="minorBidi" w:hint="cs"/>
+                <w:b/>
+                <w:bCs/>
+                <w:sz w:val="24"/>
+                <w:szCs w:val="24"/>
+                <w:rtl/>
+              </w:rPr>
+              <w:t xml:space="preserve"> שיעור1+2</w:t>
+            </w:r>
+          </w:p>
+          <w:p>
+            <w:pPr>
+              <w:spacing w:line="360" w:lineRule="auto"/>
+              <w:rPr>
+                <w:rFonts w:asciiTheme="minorBidi" w:hAnsiTheme="minorBidi"/>
+                <w:rtl/>
+              </w:rPr>
+            </w:pPr>
+            <w:r>
+              <w:rPr>
+                <w:rFonts w:asciiTheme="minorBidi" w:hAnsiTheme="minorBidi" w:hint="cs"/>
+                <w:rtl/>
+              </w:rPr>
+              <w:t>פיסיקה עם אופיר בחדר  13</w:t>
+            </w:r>
+            <w:r>
+              <w:rPr>
+                <w:rFonts w:asciiTheme="minorBidi" w:hAnsiTheme="minorBidi" w:hint="cs"/>
+                <w:rtl/>
+              </w:rPr>
+              <w:t>1</w:t>
+            </w:r>
+            <w:r>
+              <w:rPr>
+                <w:rFonts w:asciiTheme="minorBidi" w:hAnsiTheme="minorBidi" w:hint="cs"/>
+                <w:rtl/>
+              </w:rPr>
+              <w:t>,                  עם יובל בחדר 13</w:t>
+            </w:r>
+            <w:r>
+              <w:rPr>
+                <w:rFonts w:asciiTheme="minorBidi" w:hAnsiTheme="minorBidi" w:hint="cs"/>
+                <w:rtl/>
+              </w:rPr>
+              <w:t>3</w:t>
+            </w:r>
+            <w:r>
+              <w:rPr>
+                <w:rFonts w:asciiTheme="minorBidi" w:hAnsiTheme="minorBidi" w:hint="cs"/>
+                <w:rtl/>
+              </w:rPr>
+              <w:t xml:space="preserve"> </w:t>
+            </w:r>
+            <w:r>
+              <w:rPr>
+                <w:rFonts w:asciiTheme="minorBidi" w:hAnsiTheme="minorBidi"/>
+                <w:rtl/>
+              </w:rPr>
+              <w:t>–</w:t>
+            </w:r>
+            <w:r>
+              <w:rPr>
+                <w:rFonts w:asciiTheme="minorBidi" w:hAnsiTheme="minorBidi" w:hint="cs"/>
+                <w:rtl/>
+              </w:rPr>
+              <w:t xml:space="preserve"> מתחילים ב 7.45</w:t>
+            </w:r>
+          </w:p>
+          <w:p>
+            <w:pPr>
+              <w:spacing w:line="360" w:lineRule="auto"/>
+              <w:rPr>
+                <w:rFonts w:asciiTheme="minorBidi" w:hAnsiTheme="minorBidi"/>
+                <w:rtl/>
+              </w:rPr>
+            </w:pPr>
+            <w:r>
+              <w:rPr>
+                <w:rFonts w:asciiTheme="minorBidi" w:hAnsiTheme="minorBidi" w:hint="cs"/>
+                <w:rtl/>
+              </w:rPr>
+              <w:t>ביולוגיה עם יאיר בחדר 130,  עם יעקב בחדר 121</w:t>
+            </w:r>
+          </w:p>
+          <w:p>
+            <w:pPr>
+              <w:spacing w:line="360" w:lineRule="auto"/>
+              <w:rPr>
+                <w:rFonts w:asciiTheme="minorBidi" w:hAnsiTheme="minorBidi"/>
+                <w:rtl/>
+              </w:rPr>
+            </w:pPr>
+            <w:r>
+              <w:rPr>
+                <w:rFonts w:asciiTheme="minorBidi" w:hAnsiTheme="minorBidi" w:hint="cs"/>
+                <w:rtl/>
+              </w:rPr>
+              <w:t xml:space="preserve">מדעי המחשב בחדר </w:t>
+            </w:r>
+            <w:r>
+              <w:rPr>
+                <w:rFonts w:asciiTheme="minorBidi" w:hAnsiTheme="minorBidi" w:hint="cs"/>
+                <w:rtl/>
+              </w:rPr>
+              <w:t>13</w:t>
+            </w:r>
+            <w:r>
+              <w:rPr>
+                <w:rFonts w:asciiTheme="minorBidi" w:hAnsiTheme="minorBidi" w:hint="cs"/>
+                <w:rtl/>
+              </w:rPr>
+              <w:t>5</w:t>
+            </w:r>
+            <w:r>
+              <w:rPr>
+                <w:rFonts w:asciiTheme="minorBidi" w:hAnsiTheme="minorBidi" w:hint="cs"/>
+                <w:rtl/>
+              </w:rPr>
+              <w:t xml:space="preserve"> </w:t>
+            </w:r>
+            <w:r>
+              <w:rPr>
+                <w:rFonts w:asciiTheme="minorBidi" w:hAnsiTheme="minorBidi" w:hint="cs"/>
+                <w:highlight w:val="green"/>
+                <w:rtl/>
+              </w:rPr>
+              <w:t>מתחילים ב 7.45</w:t>
+            </w:r>
+            <w:r>
+              <w:rPr>
+                <w:rFonts w:asciiTheme="minorBidi" w:hAnsiTheme="minorBidi" w:hint="cs"/>
+                <w:rtl/>
+              </w:rPr>
+              <w:t xml:space="preserve">  </w:t>
+            </w:r>
+            <w:r>
+              <w:rPr>
+                <w:rFonts w:asciiTheme="minorBidi" w:hAnsiTheme="minorBidi" w:hint="cs"/>
+                <w:rtl/>
+              </w:rPr>
+              <w:t xml:space="preserve">    </w:t>
+            </w:r>
+            <w:r>
+              <w:rPr>
+                <w:rFonts w:asciiTheme="minorBidi" w:hAnsiTheme="minorBidi" w:hint="cs"/>
+                <w:rtl/>
+              </w:rPr>
+              <w:t>ספרות עם דפי בחדר 31</w:t>
+            </w:r>
+            <w:r>
+              <w:rPr>
+                <w:rFonts w:asciiTheme="minorBidi" w:hAnsiTheme="minorBidi" w:hint="cs"/>
+                <w:rtl/>
+              </w:rPr>
+              <w:t>2</w:t>
+            </w:r>
+          </w:p>
+          <w:p>
+            <w:pPr>
+              <w:spacing w:line="360" w:lineRule="auto"/>
+              <w:rPr>
+                <w:rFonts w:asciiTheme="minorBidi" w:hAnsiTheme="minorBidi"/>
+                <w:rtl/>
+              </w:rPr>
+            </w:pPr>
+            <w:r>
+              <w:rPr>
+                <w:rFonts w:asciiTheme="minorBidi" w:hAnsiTheme="minorBidi" w:hint="cs"/>
+                <w:rtl/>
+              </w:rPr>
+              <w:t>...................................................................................................</w:t>
+            </w:r>
+          </w:p>
+          <w:p>
+            <w:pPr>
+              <w:spacing w:line="360" w:lineRule="auto"/>
+              <w:rPr>
+                <w:rFonts w:asciiTheme="minorBidi" w:hAnsiTheme="minorBidi"/>
+                <w:rtl/>
+              </w:rPr>
+            </w:pPr>
+            <w:r>
+              <w:rPr>
+                <w:rFonts w:asciiTheme="minorBidi" w:hAnsiTheme="minorBidi" w:hint="cs"/>
+                <w:b/>
+                <w:bCs/>
+                <w:sz w:val="24"/>
+                <w:szCs w:val="24"/>
+                <w:rtl/>
+              </w:rPr>
+              <w:t xml:space="preserve">מבחן </w:t>
             </w:r>
             <w:proofErr w:type="spellStart"/>
             <w:r>
               <w:rPr>
-                <w:rFonts w:hint="cs"/>
+                <w:rFonts w:asciiTheme="minorBidi" w:hAnsiTheme="minorBidi" w:hint="cs"/>
+                <w:b/>
+                <w:bCs/>
+                <w:sz w:val="24"/>
+                <w:szCs w:val="24"/>
+                <w:rtl/>
+              </w:rPr>
+              <w:t>בהסטורי</w:t>
+            </w:r>
+            <w:r>
+              <w:rPr>
+                <w:rFonts w:asciiTheme="minorBidi" w:hAnsiTheme="minorBidi" w:hint="cs"/>
+                <w:b/>
+                <w:bCs/>
+                <w:sz w:val="24"/>
+                <w:szCs w:val="24"/>
+                <w:rtl/>
+              </w:rPr>
+              <w:t>ה</w:t>
+            </w:r>
+            <w:proofErr w:type="spellEnd"/>
+            <w:r>
+              <w:rPr>
+                <w:rFonts w:asciiTheme="minorBidi" w:hAnsiTheme="minorBidi" w:hint="cs"/>
+                <w:b/>
+                <w:bCs/>
+                <w:sz w:val="24"/>
+                <w:szCs w:val="24"/>
+                <w:rtl/>
+              </w:rPr>
+              <w:t xml:space="preserve"> יא9-10  </w:t>
+            </w:r>
+          </w:p>
+          <w:p>
+            <w:pPr>
+              <w:spacing w:line="360" w:lineRule="auto"/>
+              <w:rPr>
+                <w:rFonts w:asciiTheme="minorBidi" w:hAnsiTheme="minorBidi"/>
+                <w:rtl/>
+              </w:rPr>
+            </w:pPr>
+            <w:r>
+              <w:rPr>
+                <w:rFonts w:asciiTheme="minorBidi" w:hAnsiTheme="minorBidi" w:hint="cs"/>
+                <w:highlight w:val="cyan"/>
+                <w:rtl/>
+              </w:rPr>
+              <w:t>יא10</w:t>
+            </w:r>
+            <w:r>
+              <w:rPr>
+                <w:rFonts w:asciiTheme="minorBidi" w:hAnsiTheme="minorBidi" w:hint="cs"/>
+                <w:rtl/>
+              </w:rPr>
+              <w:t xml:space="preserve"> בשעה 8.30-11.00 .    </w:t>
+            </w:r>
+            <w:r>
+              <w:rPr>
+                <w:rFonts w:asciiTheme="minorBidi" w:hAnsiTheme="minorBidi" w:hint="cs"/>
+                <w:b/>
+                <w:bCs/>
+                <w:rtl/>
+              </w:rPr>
+              <w:t>בוחנים בע"פ</w:t>
+            </w:r>
+            <w:r>
+              <w:rPr>
+                <w:rFonts w:asciiTheme="minorBidi" w:hAnsiTheme="minorBidi" w:hint="cs"/>
+                <w:rtl/>
+              </w:rPr>
+              <w:t xml:space="preserve">: תמר, אייל, אולגה , עודד. </w:t>
+            </w:r>
+          </w:p>
+          <w:p>
+            <w:pPr>
+              <w:spacing w:line="360" w:lineRule="auto"/>
+              <w:rPr>
+                <w:rFonts w:asciiTheme="minorBidi" w:hAnsiTheme="minorBidi"/>
+                <w:rtl/>
+              </w:rPr>
+            </w:pPr>
+            <w:r>
+              <w:rPr>
+                <w:rFonts w:asciiTheme="minorBidi" w:hAnsiTheme="minorBidi" w:hint="cs"/>
+                <w:b/>
+                <w:bCs/>
+                <w:rtl/>
+              </w:rPr>
+              <w:t xml:space="preserve">בוחנים </w:t>
+            </w:r>
+            <w:proofErr w:type="spellStart"/>
+            <w:r>
+              <w:rPr>
+                <w:rFonts w:asciiTheme="minorBidi" w:hAnsiTheme="minorBidi" w:hint="cs"/>
+                <w:b/>
+                <w:bCs/>
+                <w:rtl/>
+              </w:rPr>
+              <w:t>נטרליים</w:t>
+            </w:r>
+            <w:proofErr w:type="spellEnd"/>
+            <w:r>
+              <w:rPr>
+                <w:rFonts w:asciiTheme="minorBidi" w:hAnsiTheme="minorBidi" w:hint="cs"/>
+                <w:rtl/>
+              </w:rPr>
+              <w:t>/</w:t>
+            </w:r>
+            <w:r>
+              <w:rPr>
+                <w:rFonts w:asciiTheme="minorBidi" w:hAnsiTheme="minorBidi" w:hint="cs"/>
+                <w:b/>
+                <w:bCs/>
+                <w:rtl/>
+              </w:rPr>
+              <w:t>הקראה</w:t>
+            </w:r>
+            <w:r>
+              <w:rPr>
+                <w:rFonts w:asciiTheme="minorBidi" w:hAnsiTheme="minorBidi" w:hint="cs"/>
+                <w:rtl/>
+              </w:rPr>
+              <w:t xml:space="preserve"> </w:t>
+            </w:r>
+            <w:r>
+              <w:rPr>
+                <w:rFonts w:asciiTheme="minorBidi" w:hAnsiTheme="minorBidi" w:hint="cs"/>
+                <w:rtl/>
+              </w:rPr>
+              <w:t xml:space="preserve"> : קורין, </w:t>
+            </w:r>
+            <w:r>
+              <w:rPr>
+                <w:rFonts w:asciiTheme="minorBidi" w:hAnsiTheme="minorBidi" w:hint="cs"/>
+                <w:rtl/>
+              </w:rPr>
+              <w:t xml:space="preserve">ניצן , </w:t>
+            </w:r>
+            <w:r>
+              <w:rPr>
+                <w:rFonts w:asciiTheme="minorBidi" w:hAnsiTheme="minorBidi" w:hint="cs"/>
+                <w:rtl/>
+              </w:rPr>
+              <w:t xml:space="preserve">עומר ח.  </w:t>
+            </w:r>
+            <w:r>
+              <w:rPr>
+                <w:rFonts w:asciiTheme="minorBidi" w:hAnsiTheme="minorBidi" w:hint="cs"/>
+                <w:rtl/>
+              </w:rPr>
+              <w:t>נטע ב. , טופז (שיעור1),</w:t>
+            </w:r>
+          </w:p>
+          <w:p>
+            <w:pPr>
+              <w:spacing w:line="360" w:lineRule="auto"/>
+              <w:rPr>
+                <w:rFonts w:asciiTheme="minorBidi" w:hAnsiTheme="minorBidi"/>
+                <w:rtl/>
+              </w:rPr>
+            </w:pPr>
+          </w:p>
+          <w:p>
+            <w:pPr>
+              <w:spacing w:line="360" w:lineRule="auto"/>
+              <w:rPr>
+                <w:rFonts w:asciiTheme="minorBidi" w:hAnsiTheme="minorBidi" w:hint="cs"/>
+                <w:rtl/>
+              </w:rPr>
+            </w:pPr>
+            <w:r>
+              <w:rPr>
+                <w:rFonts w:asciiTheme="minorBidi" w:hAnsiTheme="minorBidi" w:hint="cs"/>
+                <w:highlight w:val="cyan"/>
+                <w:rtl/>
+              </w:rPr>
+              <w:t>יא9</w:t>
+            </w:r>
+            <w:r>
+              <w:rPr>
+                <w:rFonts w:asciiTheme="minorBidi" w:hAnsiTheme="minorBidi" w:hint="cs"/>
+                <w:rtl/>
+              </w:rPr>
+              <w:t xml:space="preserve"> שיעור2 פעילות עם בי"ס אופק</w:t>
+            </w:r>
+          </w:p>
+          <w:p>
+            <w:pPr>
+              <w:spacing w:line="360" w:lineRule="auto"/>
+              <w:rPr>
+                <w:rFonts w:asciiTheme="minorBidi" w:hAnsiTheme="minorBidi"/>
+                <w:rtl/>
+              </w:rPr>
+            </w:pPr>
+            <w:r>
+              <w:rPr>
+                <w:rFonts w:asciiTheme="minorBidi" w:hAnsiTheme="minorBidi" w:hint="cs"/>
+                <w:highlight w:val="cyan"/>
+                <w:rtl/>
+              </w:rPr>
+              <w:t>יא9</w:t>
+            </w:r>
+            <w:r>
+              <w:rPr>
+                <w:rFonts w:asciiTheme="minorBidi" w:hAnsiTheme="minorBidi" w:hint="cs"/>
+                <w:rtl/>
+              </w:rPr>
+              <w:t xml:space="preserve"> </w:t>
+            </w:r>
+            <w:r>
+              <w:rPr>
+                <w:rFonts w:asciiTheme="minorBidi" w:hAnsiTheme="minorBidi" w:hint="cs"/>
+                <w:b/>
+                <w:bCs/>
+                <w:sz w:val="24"/>
+                <w:szCs w:val="24"/>
+                <w:rtl/>
+              </w:rPr>
+              <w:t xml:space="preserve">מבחן </w:t>
+            </w:r>
+            <w:proofErr w:type="spellStart"/>
+            <w:r>
+              <w:rPr>
+                <w:rFonts w:asciiTheme="minorBidi" w:hAnsiTheme="minorBidi" w:hint="cs"/>
+                <w:b/>
+                <w:bCs/>
+                <w:sz w:val="24"/>
+                <w:szCs w:val="24"/>
                 <w:rtl/>
               </w:rPr>
               <w:t>הסטוריה</w:t>
@@ -1228,262 +1664,302 @@
             <w:proofErr w:type="spellEnd"/>
             <w:r>
               <w:rPr>
-                <w:rFonts w:hint="cs"/>
-                <w:rtl/>
-              </w:rPr>
-              <w:t xml:space="preserve"> עם אולגה (בחדר יא9)</w:t>
-            </w:r>
-            <w:r>
-              <w:rPr>
-                <w:rFonts w:hint="cs"/>
-                <w:rtl/>
-              </w:rPr>
-              <w:t>.   שאר היום כרגיל.</w:t>
+                <w:rFonts w:asciiTheme="minorBidi" w:hAnsiTheme="minorBidi" w:hint="cs"/>
+                <w:sz w:val="24"/>
+                <w:szCs w:val="24"/>
+                <w:rtl/>
+              </w:rPr>
+              <w:t xml:space="preserve"> </w:t>
+            </w:r>
+            <w:r>
+              <w:rPr>
+                <w:rFonts w:asciiTheme="minorBidi" w:hAnsiTheme="minorBidi" w:hint="cs"/>
+                <w:rtl/>
+              </w:rPr>
+              <w:t xml:space="preserve">בשעות </w:t>
+            </w:r>
+            <w:r>
+              <w:rPr>
+                <w:rFonts w:asciiTheme="minorBidi" w:hAnsiTheme="minorBidi" w:hint="cs"/>
+                <w:b/>
+                <w:bCs/>
+                <w:rtl/>
+              </w:rPr>
+              <w:t xml:space="preserve">10.15-12.15   </w:t>
+            </w:r>
+            <w:r>
+              <w:rPr>
+                <w:rFonts w:asciiTheme="minorBidi" w:hAnsiTheme="minorBidi" w:hint="cs"/>
+                <w:b/>
+                <w:bCs/>
+                <w:rtl/>
+              </w:rPr>
+              <w:t xml:space="preserve">ת. זמן עד </w:t>
+            </w:r>
+            <w:r>
+              <w:rPr>
+                <w:rFonts w:asciiTheme="minorBidi" w:hAnsiTheme="minorBidi" w:hint="cs"/>
+                <w:b/>
+                <w:bCs/>
+                <w:rtl/>
+              </w:rPr>
+              <w:t>12.45</w:t>
+            </w:r>
+            <w:r>
+              <w:rPr>
+                <w:rFonts w:asciiTheme="minorBidi" w:hAnsiTheme="minorBidi" w:hint="cs"/>
+                <w:rtl/>
+              </w:rPr>
+              <w:t xml:space="preserve"> . יא9 נבחנים בחדר 434  </w:t>
+            </w:r>
+            <w:r>
+              <w:rPr>
+                <w:rFonts w:asciiTheme="minorBidi" w:hAnsiTheme="minorBidi" w:hint="cs"/>
+                <w:b/>
+                <w:bCs/>
+                <w:rtl/>
+              </w:rPr>
+              <w:t>משגיח/ה</w:t>
+            </w:r>
+            <w:r>
+              <w:rPr>
+                <w:rFonts w:asciiTheme="minorBidi" w:hAnsiTheme="minorBidi" w:hint="cs"/>
+                <w:rtl/>
+              </w:rPr>
+              <w:t xml:space="preserve"> מירי קרן.  </w:t>
+            </w:r>
+            <w:r>
+              <w:rPr>
+                <w:rFonts w:asciiTheme="minorBidi" w:hAnsiTheme="minorBidi" w:hint="cs"/>
+                <w:b/>
+                <w:bCs/>
+                <w:rtl/>
+              </w:rPr>
+              <w:t>בוחנים בע"פ</w:t>
+            </w:r>
+            <w:r>
+              <w:rPr>
+                <w:rFonts w:asciiTheme="minorBidi" w:hAnsiTheme="minorBidi" w:hint="cs"/>
+                <w:rtl/>
+              </w:rPr>
+              <w:t xml:space="preserve">: נטע ב/ק.   </w:t>
+            </w:r>
+            <w:r>
+              <w:rPr>
+                <w:rFonts w:asciiTheme="minorBidi" w:hAnsiTheme="minorBidi" w:hint="cs"/>
+                <w:rtl/>
+              </w:rPr>
+              <w:t xml:space="preserve">בוחן נטרלי / הקראה </w:t>
+            </w:r>
+            <w:r>
+              <w:rPr>
+                <w:rFonts w:asciiTheme="minorBidi" w:hAnsiTheme="minorBidi"/>
+                <w:rtl/>
+              </w:rPr>
+              <w:t>–</w:t>
+            </w:r>
+            <w:r>
+              <w:rPr>
+                <w:rFonts w:asciiTheme="minorBidi" w:hAnsiTheme="minorBidi" w:hint="cs"/>
+                <w:rtl/>
+              </w:rPr>
+              <w:t xml:space="preserve"> יובל ג. </w:t>
             </w:r>
           </w:p>
           <w:p>
             <w:pPr>
               <w:spacing w:line="360" w:lineRule="auto"/>
               <w:rPr>
-                <w:rtl/>
-              </w:rPr>
-            </w:pPr>
-            <w:r>
-              <w:rPr>
-                <w:rFonts w:hint="cs"/>
-                <w:b/>
-                <w:bCs/>
-                <w:rtl/>
-              </w:rPr>
-              <w:t xml:space="preserve">      קב' ב'</w:t>
-            </w:r>
-            <w:r>
-              <w:rPr>
-                <w:rFonts w:hint="cs"/>
-                <w:rtl/>
-              </w:rPr>
-              <w:t xml:space="preserve"> -</w:t>
-            </w:r>
-            <w:r>
-              <w:rPr>
-                <w:rFonts w:hint="cs"/>
-                <w:rtl/>
-              </w:rPr>
-              <w:t xml:space="preserve">  </w:t>
-            </w:r>
-            <w:r>
-              <w:rPr>
-                <w:rFonts w:hint="cs"/>
-                <w:rtl/>
-              </w:rPr>
-              <w:t xml:space="preserve">עם </w:t>
-            </w:r>
-            <w:r>
-              <w:rPr>
-                <w:rFonts w:hint="cs"/>
-                <w:rtl/>
-              </w:rPr>
-              <w:t>מירי (</w:t>
-            </w:r>
-            <w:r>
-              <w:rPr>
-                <w:rFonts w:hint="cs"/>
-                <w:rtl/>
-              </w:rPr>
-              <w:t xml:space="preserve">שיעור2 </w:t>
-            </w:r>
-            <w:r>
-              <w:rPr>
-                <w:rFonts w:hint="cs"/>
-                <w:rtl/>
-              </w:rPr>
-              <w:t xml:space="preserve">בחדר </w:t>
-            </w:r>
-            <w:r>
-              <w:rPr>
-                <w:rFonts w:hint="cs"/>
-                <w:rtl/>
-              </w:rPr>
-              <w:t xml:space="preserve">313, שיעור 3 חדר יב3- 434. ) שיעור4 </w:t>
-            </w:r>
-            <w:r>
-              <w:rPr>
-                <w:rFonts w:hint="cs"/>
-                <w:rtl/>
-              </w:rPr>
-              <w:t xml:space="preserve">אזרחות עם אילנה      </w:t>
+                <w:rFonts w:asciiTheme="minorBidi" w:hAnsiTheme="minorBidi"/>
+                <w:rtl/>
+              </w:rPr>
+            </w:pPr>
+            <w:r>
+              <w:rPr>
+                <w:rFonts w:asciiTheme="minorBidi" w:hAnsiTheme="minorBidi" w:hint="cs"/>
+                <w:rtl/>
+              </w:rPr>
+              <w:t>שיעור5+6 אזרחות</w:t>
+            </w:r>
+            <w:r>
+              <w:rPr>
+                <w:rFonts w:asciiTheme="minorBidi" w:hAnsiTheme="minorBidi" w:hint="cs"/>
+                <w:rtl/>
+              </w:rPr>
+              <w:t xml:space="preserve"> עם אילנה</w:t>
+            </w:r>
+            <w:r>
+              <w:rPr>
+                <w:rFonts w:asciiTheme="minorBidi" w:hAnsiTheme="minorBidi" w:hint="cs"/>
+                <w:rtl/>
+              </w:rPr>
+              <w:t xml:space="preserve"> לקב' מתן.  </w:t>
+            </w:r>
+            <w:r>
+              <w:rPr>
+                <w:rFonts w:asciiTheme="minorBidi" w:hAnsiTheme="minorBidi" w:hint="cs"/>
+                <w:rtl/>
+              </w:rPr>
+              <w:t xml:space="preserve"> </w:t>
+            </w:r>
+            <w:r>
+              <w:rPr>
+                <w:rFonts w:asciiTheme="minorBidi" w:hAnsiTheme="minorBidi" w:hint="cs"/>
+                <w:rtl/>
+              </w:rPr>
+              <w:t xml:space="preserve">קב' יניב </w:t>
+            </w:r>
+            <w:r>
+              <w:rPr>
+                <w:rFonts w:asciiTheme="minorBidi" w:hAnsiTheme="minorBidi"/>
+                <w:rtl/>
+              </w:rPr>
+              <w:t>–</w:t>
+            </w:r>
+            <w:r>
+              <w:rPr>
+                <w:rFonts w:asciiTheme="minorBidi" w:hAnsiTheme="minorBidi" w:hint="cs"/>
+                <w:rtl/>
+              </w:rPr>
+              <w:t xml:space="preserve"> שיעור 5 עם יניב. שיעור6 אזרחות עם גליה. המשך היום מתמטיקה.</w:t>
             </w:r>
           </w:p>
           <w:p>
             <w:pPr>
               <w:spacing w:line="360" w:lineRule="auto"/>
               <w:rPr>
-                <w:rtl/>
-              </w:rPr>
-            </w:pPr>
-            <w:r>
-              <w:rPr>
-                <w:rFonts w:hint="cs"/>
-                <w:rtl/>
-              </w:rPr>
-              <w:t xml:space="preserve">      בחדר</w:t>
-            </w:r>
-            <w:r>
-              <w:rPr>
-                <w:rFonts w:hint="cs"/>
-                <w:rtl/>
-              </w:rPr>
-              <w:t xml:space="preserve">  יוד2 </w:t>
-            </w:r>
-            <w:r>
-              <w:rPr>
+                <w:rFonts w:asciiTheme="minorBidi" w:hAnsiTheme="minorBidi"/>
+                <w:rtl/>
+              </w:rPr>
+            </w:pPr>
+            <w:r>
+              <w:rPr>
+                <w:rFonts w:asciiTheme="minorBidi" w:hAnsiTheme="minorBidi" w:hint="cs"/>
+                <w:rtl/>
+              </w:rPr>
+              <w:t>יא10 אחרי המבחן לימודים כרגיל.</w:t>
+            </w:r>
+            <w:r>
+              <w:rPr>
+                <w:rFonts w:asciiTheme="minorBidi" w:hAnsiTheme="minorBidi" w:hint="cs"/>
+                <w:rtl/>
+              </w:rPr>
+              <w:t xml:space="preserve"> מסיימים סוף שיעור5.</w:t>
+            </w:r>
+          </w:p>
+          <w:p>
+            <w:pPr>
+              <w:spacing w:line="360" w:lineRule="auto"/>
+              <w:rPr>
+                <w:rFonts w:asciiTheme="minorBidi" w:hAnsiTheme="minorBidi"/>
+                <w:rtl/>
+              </w:rPr>
+            </w:pPr>
+            <w:r>
+              <w:rPr>
+                <w:rFonts w:asciiTheme="minorBidi" w:hAnsiTheme="minorBidi" w:hint="cs"/>
+                <w:rtl/>
+              </w:rPr>
+              <w:t>...................................................................................................</w:t>
+            </w:r>
+          </w:p>
+          <w:p>
+            <w:pPr>
+              <w:spacing w:line="360" w:lineRule="auto"/>
+              <w:rPr>
+                <w:rFonts w:asciiTheme="minorBidi" w:hAnsiTheme="minorBidi"/>
+                <w:rtl/>
+              </w:rPr>
+            </w:pPr>
+            <w:r>
+              <w:rPr>
+                <w:rFonts w:asciiTheme="minorBidi" w:hAnsiTheme="minorBidi" w:hint="cs"/>
+                <w:rtl/>
+              </w:rPr>
+              <w:t xml:space="preserve">יא8 </w:t>
+            </w:r>
+            <w:r>
+              <w:rPr>
+                <w:rFonts w:asciiTheme="minorBidi" w:hAnsiTheme="minorBidi" w:hint="cs"/>
+                <w:b/>
+                <w:bCs/>
+                <w:rtl/>
+              </w:rPr>
+              <w:t>שיעור3</w:t>
+            </w:r>
+            <w:r>
+              <w:rPr>
+                <w:rFonts w:asciiTheme="minorBidi" w:hAnsiTheme="minorBidi" w:hint="cs"/>
+                <w:rtl/>
+              </w:rPr>
+              <w:t>+4 אנגלית עם טופז 5 יחל</w:t>
+            </w:r>
+            <w:r>
+              <w:rPr>
+                <w:rFonts w:asciiTheme="minorBidi" w:hAnsiTheme="minorBidi" w:hint="cs"/>
+                <w:rtl/>
+              </w:rPr>
+              <w:t xml:space="preserve"> </w:t>
+            </w:r>
+            <w:r>
+              <w:rPr>
+                <w:rFonts w:asciiTheme="minorBidi" w:hAnsiTheme="minorBidi" w:hint="cs"/>
+                <w:highlight w:val="green"/>
+                <w:rtl/>
+              </w:rPr>
+              <w:t>(בחדר יב4 בספריה)</w:t>
+            </w:r>
+            <w:r>
+              <w:rPr>
+                <w:rFonts w:asciiTheme="minorBidi" w:hAnsiTheme="minorBidi" w:hint="cs"/>
+                <w:highlight w:val="green"/>
+                <w:rtl/>
+              </w:rPr>
+              <w:t>.</w:t>
+            </w:r>
+            <w:r>
+              <w:rPr>
+                <w:rFonts w:asciiTheme="minorBidi" w:hAnsiTheme="minorBidi" w:hint="cs"/>
+                <w:rtl/>
+              </w:rPr>
+              <w:t xml:space="preserve">    4 יחל </w:t>
+            </w:r>
+            <w:r>
+              <w:rPr>
+                <w:rFonts w:asciiTheme="minorBidi" w:hAnsiTheme="minorBidi"/>
                 <w:rtl/>
               </w:rPr>
               <w:t>–</w:t>
             </w:r>
             <w:r>
               <w:rPr>
-                <w:rFonts w:hint="cs"/>
-                <w:rtl/>
-              </w:rPr>
-              <w:t xml:space="preserve"> 232.   שאר היום כרגיל.</w:t>
+                <w:rFonts w:asciiTheme="minorBidi" w:hAnsiTheme="minorBidi" w:hint="cs"/>
+                <w:rtl/>
+              </w:rPr>
+              <w:t xml:space="preserve"> תלמידי </w:t>
+            </w:r>
+            <w:proofErr w:type="spellStart"/>
+            <w:r>
+              <w:rPr>
+                <w:rFonts w:asciiTheme="minorBidi" w:hAnsiTheme="minorBidi" w:hint="cs"/>
+                <w:rtl/>
+              </w:rPr>
+              <w:t>אוסי</w:t>
+            </w:r>
+            <w:proofErr w:type="spellEnd"/>
+            <w:r>
+              <w:rPr>
+                <w:rFonts w:asciiTheme="minorBidi" w:hAnsiTheme="minorBidi" w:hint="cs"/>
+                <w:rtl/>
+              </w:rPr>
+              <w:t xml:space="preserve"> לומדים עם ערן בחדר 311.  שיעור4 אנגלית. תלמידי 4 יחל לומדים עם ערן בחדר 311. </w:t>
             </w:r>
           </w:p>
           <w:p>
             <w:pPr>
               <w:spacing w:line="360" w:lineRule="auto"/>
               <w:rPr>
-                <w:rtl/>
-              </w:rPr>
-            </w:pPr>
-            <w:r>
-              <w:rPr>
-                <w:rFonts w:hint="cs"/>
-                <w:rtl/>
-              </w:rPr>
-              <w:t xml:space="preserve">יא3 שיעור6 </w:t>
-            </w:r>
-            <w:proofErr w:type="spellStart"/>
-            <w:r>
-              <w:rPr>
-                <w:rFonts w:hint="cs"/>
-                <w:rtl/>
-              </w:rPr>
-              <w:t>הסטוריה</w:t>
-            </w:r>
-            <w:proofErr w:type="spellEnd"/>
-            <w:r>
-              <w:rPr>
-                <w:rFonts w:hint="cs"/>
-                <w:rtl/>
-              </w:rPr>
-              <w:t xml:space="preserve"> עם עודד</w:t>
-            </w:r>
-            <w:r>
-              <w:rPr>
-                <w:rFonts w:hint="cs"/>
-                <w:rtl/>
-              </w:rPr>
-              <w:t xml:space="preserve">. אין </w:t>
-            </w:r>
-            <w:proofErr w:type="spellStart"/>
-            <w:r>
-              <w:rPr>
-                <w:rFonts w:hint="cs"/>
-                <w:rtl/>
-              </w:rPr>
-              <w:t>חנ"ג</w:t>
-            </w:r>
-            <w:proofErr w:type="spellEnd"/>
-            <w:r>
-              <w:rPr>
-                <w:rFonts w:hint="cs"/>
-                <w:rtl/>
-              </w:rPr>
-              <w:t xml:space="preserve"> לבנות עם סיון.</w:t>
-            </w:r>
-          </w:p>
-          <w:p>
-            <w:pPr>
-              <w:spacing w:line="360" w:lineRule="auto"/>
-              <w:rPr>
-                <w:rtl/>
-              </w:rPr>
-            </w:pPr>
-            <w:r>
-              <w:rPr>
-                <w:rFonts w:hint="cs"/>
-                <w:rtl/>
-              </w:rPr>
-              <w:t xml:space="preserve">יא6 אין </w:t>
-            </w:r>
-            <w:proofErr w:type="spellStart"/>
-            <w:r>
-              <w:rPr>
-                <w:rFonts w:hint="cs"/>
-                <w:rtl/>
-              </w:rPr>
-              <w:t>חנ"ג</w:t>
-            </w:r>
-            <w:proofErr w:type="spellEnd"/>
-            <w:r>
-              <w:rPr>
-                <w:rFonts w:hint="cs"/>
-                <w:rtl/>
-              </w:rPr>
-              <w:t xml:space="preserve"> לבנות עם סיון.</w:t>
-            </w:r>
-          </w:p>
-          <w:p>
-            <w:pPr>
-              <w:spacing w:line="360" w:lineRule="auto"/>
-              <w:rPr>
-                <w:rtl/>
-              </w:rPr>
-            </w:pPr>
-            <w:r>
-              <w:rPr>
-                <w:rFonts w:hint="cs"/>
-                <w:rtl/>
-              </w:rPr>
-              <w:t xml:space="preserve">יא12 אין שיעורים עם סיון. שיעור6+7 </w:t>
-            </w:r>
-            <w:proofErr w:type="spellStart"/>
-            <w:r>
-              <w:rPr>
-                <w:rFonts w:hint="cs"/>
-                <w:rtl/>
-              </w:rPr>
-              <w:t>הסטוריה</w:t>
-            </w:r>
-            <w:proofErr w:type="spellEnd"/>
-            <w:r>
-              <w:rPr>
-                <w:rFonts w:hint="cs"/>
-                <w:rtl/>
-              </w:rPr>
-              <w:t xml:space="preserve"> עם מירי</w:t>
-            </w:r>
-            <w:r>
-              <w:rPr>
-                <w:rFonts w:hint="cs"/>
-                <w:rtl/>
-              </w:rPr>
-              <w:t xml:space="preserve">. </w:t>
-            </w:r>
-            <w:r>
-              <w:rPr>
-                <w:rFonts w:hint="cs"/>
-                <w:highlight w:val="green"/>
-                <w:rtl/>
-              </w:rPr>
-              <w:t>מסיימים בסוף שיעור זה.</w:t>
-            </w:r>
-          </w:p>
-          <w:p>
-            <w:pPr>
-              <w:spacing w:line="360" w:lineRule="auto"/>
-              <w:rPr>
+                <w:rFonts w:asciiTheme="minorBidi" w:hAnsiTheme="minorBidi"/>
                 <w:rtl/>
               </w:rPr>
             </w:pPr>
@@ -1496,7 +1972,7 @@
         </w:trPr>
         <w:tc>
           <w:tcPr>
-            <w:tcW w:w="1134" w:type="dxa"/>
+            <w:tcW w:w="1270" w:type="dxa"/>
             <w:tcBorders>
               <w:left w:val="thinThickSmallGap" w:sz="24" w:space="0" w:color="000000"/>
               <w:bottom w:val="thinThickSmallGap" w:sz="24" w:space="0" w:color="000000"/>
@@ -1517,9 +1993,12 @@
                 <w:rtl/>
               </w:rPr>
             </w:pPr>
-            <w:r>
-              <w:rPr>
-                <w:rFonts w:hint="cs"/>
+          </w:p>
+          <w:p>
+            <w:pPr>
+              <w:spacing w:line="360" w:lineRule="auto"/>
+              <w:jc w:val="center"/>
+              <w:rPr>
                 <w:b/>
                 <w:bCs/>
                 <w:color w:val="FF00FF"/>
@@ -1527,9 +2006,7 @@
                 <w:szCs w:val="28"/>
                 <w:rtl/>
               </w:rPr>
-              <w:t xml:space="preserve">שכבת </w:t>
-            </w:r>
-            <w:proofErr w:type="spellStart"/>
+            </w:pPr>
             <w:r>
               <w:rPr>
                 <w:rFonts w:hint="cs"/>
@@ -1540,9 +2017,9 @@
                 <w:szCs w:val="28"/>
                 <w:rtl/>
               </w:rPr>
-              <w:t>יב</w:t>
-            </w:r>
-            <w:proofErr w:type="spellEnd"/>
+              <w:t xml:space="preserve">שכבת </w:t>
+            </w:r>
+            <w:proofErr w:type="spellStart"/>
             <w:r>
               <w:rPr>
                 <w:rFonts w:hint="cs"/>
@@ -1553,13 +2030,26 @@
                 <w:szCs w:val="28"/>
                 <w:rtl/>
               </w:rPr>
+              <w:t>יב</w:t>
+            </w:r>
+            <w:proofErr w:type="spellEnd"/>
+            <w:r>
+              <w:rPr>
+                <w:rFonts w:hint="cs"/>
+                <w:b/>
+                <w:bCs/>
+                <w:color w:val="FF00FF"/>
+                <w:sz w:val="28"/>
+                <w:szCs w:val="28"/>
+                <w:rtl/>
+              </w:rPr>
               <w:t>'</w:t>
             </w:r>
           </w:p>
         </w:tc>
         <w:tc>
           <w:tcPr>
-            <w:tcW w:w="8642" w:type="dxa"/>
+            <w:tcW w:w="8364" w:type="dxa"/>
             <w:gridSpan w:val="4"/>
             <w:tcBorders>
               <w:bottom w:val="thinThickSmallGap" w:sz="24" w:space="0" w:color="000000"/>
@@ -1568,23 +2058,630 @@
           </w:tcPr>
           <w:p>
             <w:pPr>
+              <w:pStyle w:val="NormalWeb"/>
+              <w:bidi/>
+              <w:spacing w:before="0" w:beforeAutospacing="0" w:after="0" w:afterAutospacing="0" w:line="360" w:lineRule="auto"/>
+              <w:rPr>
+                <w:rFonts w:asciiTheme="minorBidi" w:hAnsiTheme="minorBidi" w:cstheme="minorBidi"/>
+                <w:b/>
+                <w:bCs/>
+                <w:rtl/>
+              </w:rPr>
+            </w:pPr>
+            <w:r>
+              <w:rPr>
+                <w:rFonts w:asciiTheme="minorBidi" w:hAnsiTheme="minorBidi" w:cstheme="minorBidi" w:hint="cs"/>
+                <w:b/>
+                <w:bCs/>
+                <w:highlight w:val="green"/>
+                <w:rtl/>
+              </w:rPr>
+              <w:t xml:space="preserve">שיעורי אנגלית </w:t>
+            </w:r>
+            <w:proofErr w:type="spellStart"/>
+            <w:r>
+              <w:rPr>
+                <w:rFonts w:asciiTheme="minorBidi" w:hAnsiTheme="minorBidi" w:cstheme="minorBidi" w:hint="cs"/>
+                <w:b/>
+                <w:bCs/>
+                <w:highlight w:val="green"/>
+                <w:rtl/>
+              </w:rPr>
+              <w:t>יב</w:t>
+            </w:r>
+            <w:proofErr w:type="spellEnd"/>
+            <w:r>
+              <w:rPr>
+                <w:rFonts w:asciiTheme="minorBidi" w:hAnsiTheme="minorBidi" w:cstheme="minorBidi" w:hint="cs"/>
+                <w:b/>
+                <w:bCs/>
+                <w:highlight w:val="green"/>
+                <w:rtl/>
+              </w:rPr>
+              <w:t>' מתקיימים כסדרם</w:t>
+            </w:r>
+          </w:p>
+          <w:p>
+            <w:pPr>
+              <w:pStyle w:val="NormalWeb"/>
+              <w:bidi/>
+              <w:spacing w:before="0" w:beforeAutospacing="0" w:after="0" w:afterAutospacing="0" w:line="360" w:lineRule="auto"/>
+              <w:rPr>
+                <w:rFonts w:asciiTheme="minorBidi" w:hAnsiTheme="minorBidi" w:cstheme="minorBidi"/>
+                <w:b/>
+                <w:bCs/>
+                <w:rtl/>
+              </w:rPr>
+            </w:pPr>
+          </w:p>
+          <w:p>
+            <w:pPr>
+              <w:pStyle w:val="NormalWeb"/>
+              <w:bidi/>
+              <w:spacing w:before="0" w:beforeAutospacing="0" w:after="0" w:afterAutospacing="0" w:line="360" w:lineRule="auto"/>
+              <w:rPr>
+                <w:rFonts w:asciiTheme="minorBidi" w:hAnsiTheme="minorBidi" w:cstheme="minorBidi"/>
+                <w:b/>
+                <w:bCs/>
+                <w:rtl/>
+              </w:rPr>
+            </w:pPr>
+            <w:r>
+              <w:rPr>
+                <w:rFonts w:asciiTheme="minorBidi" w:hAnsiTheme="minorBidi" w:cstheme="minorBidi"/>
+                <w:b/>
+                <w:bCs/>
+                <w:rtl/>
+              </w:rPr>
+              <w:t xml:space="preserve">יב8-9-10 מבחן בתנך </w:t>
+            </w:r>
+            <w:r>
+              <w:rPr>
+                <w:rFonts w:asciiTheme="minorBidi" w:hAnsiTheme="minorBidi" w:cstheme="minorBidi" w:hint="cs"/>
+                <w:b/>
+                <w:bCs/>
+                <w:rtl/>
+              </w:rPr>
+              <w:t xml:space="preserve">.  </w:t>
+            </w:r>
+            <w:r>
+              <w:rPr>
+                <w:rFonts w:asciiTheme="minorBidi" w:hAnsiTheme="minorBidi" w:cstheme="minorBidi" w:hint="cs"/>
+                <w:b/>
+                <w:bCs/>
+                <w:rtl/>
+              </w:rPr>
+              <w:t>8.30-10.00</w:t>
+            </w:r>
+            <w:r>
+              <w:rPr>
+                <w:rFonts w:asciiTheme="minorBidi" w:hAnsiTheme="minorBidi" w:cstheme="minorBidi" w:hint="cs"/>
+                <w:b/>
+                <w:bCs/>
+                <w:rtl/>
+              </w:rPr>
+              <w:t xml:space="preserve"> </w:t>
+            </w:r>
+          </w:p>
+          <w:p>
+            <w:pPr>
+              <w:pStyle w:val="NormalWeb"/>
+              <w:bidi/>
+              <w:spacing w:before="0" w:beforeAutospacing="0" w:after="0" w:afterAutospacing="0" w:line="360" w:lineRule="auto"/>
+              <w:rPr>
+                <w:rFonts w:asciiTheme="minorBidi" w:hAnsiTheme="minorBidi" w:cstheme="minorBidi"/>
+                <w:b/>
+                <w:bCs/>
+                <w:sz w:val="22"/>
+                <w:szCs w:val="22"/>
+                <w:rtl/>
+              </w:rPr>
+            </w:pPr>
+            <w:r>
+              <w:rPr>
+                <w:rFonts w:asciiTheme="minorBidi" w:hAnsiTheme="minorBidi" w:cstheme="minorBidi" w:hint="cs"/>
+                <w:b/>
+                <w:bCs/>
+                <w:sz w:val="22"/>
+                <w:szCs w:val="22"/>
+                <w:highlight w:val="cyan"/>
+                <w:rtl/>
+              </w:rPr>
+              <w:t>יב8</w:t>
+            </w:r>
+            <w:r>
+              <w:rPr>
+                <w:rFonts w:asciiTheme="minorBidi" w:hAnsiTheme="minorBidi" w:cstheme="minorBidi" w:hint="cs"/>
+                <w:b/>
+                <w:bCs/>
+                <w:sz w:val="22"/>
+                <w:szCs w:val="22"/>
+                <w:rtl/>
+              </w:rPr>
+              <w:t xml:space="preserve"> משגיח/ה </w:t>
+            </w:r>
+            <w:r>
+              <w:rPr>
+                <w:rFonts w:asciiTheme="minorBidi" w:hAnsiTheme="minorBidi" w:cstheme="minorBidi"/>
+                <w:b/>
+                <w:bCs/>
+                <w:sz w:val="22"/>
+                <w:szCs w:val="22"/>
+                <w:rtl/>
+              </w:rPr>
+              <w:t>–</w:t>
+            </w:r>
+            <w:r>
+              <w:rPr>
+                <w:rFonts w:asciiTheme="minorBidi" w:hAnsiTheme="minorBidi" w:cstheme="minorBidi" w:hint="cs"/>
+                <w:b/>
+                <w:bCs/>
+                <w:sz w:val="22"/>
+                <w:szCs w:val="22"/>
+                <w:rtl/>
+              </w:rPr>
+              <w:t xml:space="preserve"> </w:t>
+            </w:r>
+            <w:r>
+              <w:rPr>
+                <w:rFonts w:asciiTheme="minorBidi" w:hAnsiTheme="minorBidi" w:cstheme="minorBidi" w:hint="cs"/>
+                <w:sz w:val="22"/>
+                <w:szCs w:val="22"/>
+                <w:rtl/>
+              </w:rPr>
+              <w:t>מימי</w:t>
+            </w:r>
+            <w:r>
+              <w:rPr>
+                <w:rFonts w:asciiTheme="minorBidi" w:hAnsiTheme="minorBidi" w:cstheme="minorBidi" w:hint="cs"/>
+                <w:b/>
+                <w:bCs/>
+                <w:sz w:val="22"/>
+                <w:szCs w:val="22"/>
+                <w:rtl/>
+              </w:rPr>
+              <w:t xml:space="preserve">.                </w:t>
+            </w:r>
+            <w:r>
+              <w:rPr>
+                <w:rFonts w:asciiTheme="minorBidi" w:hAnsiTheme="minorBidi" w:cstheme="minorBidi" w:hint="cs"/>
+                <w:b/>
+                <w:bCs/>
+                <w:sz w:val="22"/>
+                <w:szCs w:val="22"/>
+                <w:highlight w:val="cyan"/>
+                <w:rtl/>
+              </w:rPr>
+              <w:t>יב9</w:t>
+            </w:r>
+            <w:r>
+              <w:rPr>
+                <w:rFonts w:asciiTheme="minorBidi" w:hAnsiTheme="minorBidi" w:cstheme="minorBidi" w:hint="cs"/>
+                <w:b/>
+                <w:bCs/>
+                <w:sz w:val="22"/>
+                <w:szCs w:val="22"/>
+                <w:rtl/>
+              </w:rPr>
+              <w:t xml:space="preserve"> משגיח/ה </w:t>
+            </w:r>
+            <w:r>
+              <w:rPr>
+                <w:rFonts w:asciiTheme="minorBidi" w:hAnsiTheme="minorBidi" w:cstheme="minorBidi"/>
+                <w:b/>
+                <w:bCs/>
+                <w:sz w:val="22"/>
+                <w:szCs w:val="22"/>
+                <w:rtl/>
+              </w:rPr>
+              <w:t>–</w:t>
+            </w:r>
+            <w:r>
+              <w:rPr>
+                <w:rFonts w:asciiTheme="minorBidi" w:hAnsiTheme="minorBidi" w:cstheme="minorBidi" w:hint="cs"/>
+                <w:b/>
+                <w:bCs/>
+                <w:sz w:val="22"/>
+                <w:szCs w:val="22"/>
+                <w:rtl/>
+              </w:rPr>
+              <w:t xml:space="preserve"> </w:t>
+            </w:r>
+            <w:r>
+              <w:rPr>
+                <w:rFonts w:asciiTheme="minorBidi" w:hAnsiTheme="minorBidi" w:cstheme="minorBidi" w:hint="cs"/>
+                <w:sz w:val="22"/>
+                <w:szCs w:val="22"/>
+                <w:rtl/>
+              </w:rPr>
+              <w:t xml:space="preserve">מאיה זאב (שיעור1), </w:t>
+            </w:r>
+            <w:r>
+              <w:rPr>
+                <w:rFonts w:asciiTheme="minorBidi" w:hAnsiTheme="minorBidi" w:cstheme="minorBidi" w:hint="cs"/>
+                <w:sz w:val="22"/>
+                <w:szCs w:val="22"/>
+                <w:rtl/>
+              </w:rPr>
+              <w:t>טליה</w:t>
+            </w:r>
+            <w:r>
+              <w:rPr>
+                <w:rFonts w:asciiTheme="minorBidi" w:hAnsiTheme="minorBidi" w:cstheme="minorBidi" w:hint="cs"/>
+                <w:sz w:val="22"/>
+                <w:szCs w:val="22"/>
+                <w:rtl/>
+              </w:rPr>
+              <w:t xml:space="preserve"> </w:t>
+            </w:r>
+            <w:r>
+              <w:rPr>
+                <w:rFonts w:asciiTheme="minorBidi" w:hAnsiTheme="minorBidi" w:cstheme="minorBidi" w:hint="cs"/>
+                <w:sz w:val="22"/>
+                <w:szCs w:val="22"/>
+                <w:rtl/>
+              </w:rPr>
+              <w:t>(</w:t>
+            </w:r>
+            <w:r>
+              <w:rPr>
+                <w:rFonts w:asciiTheme="minorBidi" w:hAnsiTheme="minorBidi" w:cstheme="minorBidi" w:hint="cs"/>
+                <w:sz w:val="22"/>
+                <w:szCs w:val="22"/>
+                <w:rtl/>
+              </w:rPr>
+              <w:t>שיעור2</w:t>
+            </w:r>
+            <w:r>
+              <w:rPr>
+                <w:rFonts w:asciiTheme="minorBidi" w:hAnsiTheme="minorBidi" w:cstheme="minorBidi" w:hint="cs"/>
+                <w:sz w:val="22"/>
+                <w:szCs w:val="22"/>
+                <w:rtl/>
+              </w:rPr>
+              <w:t>)</w:t>
+            </w:r>
+            <w:r>
+              <w:rPr>
+                <w:rFonts w:asciiTheme="minorBidi" w:hAnsiTheme="minorBidi" w:cstheme="minorBidi" w:hint="cs"/>
+                <w:sz w:val="22"/>
+                <w:szCs w:val="22"/>
+                <w:rtl/>
+              </w:rPr>
+              <w:t>.</w:t>
+            </w:r>
+            <w:r>
+              <w:rPr>
+                <w:rFonts w:asciiTheme="minorBidi" w:hAnsiTheme="minorBidi" w:cstheme="minorBidi" w:hint="cs"/>
+                <w:b/>
+                <w:bCs/>
+                <w:sz w:val="22"/>
+                <w:szCs w:val="22"/>
+                <w:rtl/>
+              </w:rPr>
+              <w:t xml:space="preserve">  </w:t>
+            </w:r>
+          </w:p>
+          <w:p>
+            <w:pPr>
+              <w:pStyle w:val="NormalWeb"/>
+              <w:bidi/>
+              <w:spacing w:before="0" w:beforeAutospacing="0" w:after="0" w:afterAutospacing="0" w:line="360" w:lineRule="auto"/>
+              <w:rPr>
+                <w:rFonts w:asciiTheme="minorBidi" w:hAnsiTheme="minorBidi" w:cstheme="minorBidi"/>
+                <w:sz w:val="22"/>
+                <w:szCs w:val="22"/>
+                <w:rtl/>
+              </w:rPr>
+            </w:pPr>
+            <w:r>
+              <w:rPr>
+                <w:rFonts w:asciiTheme="minorBidi" w:hAnsiTheme="minorBidi" w:cstheme="minorBidi" w:hint="cs"/>
+                <w:b/>
+                <w:bCs/>
+                <w:sz w:val="22"/>
+                <w:szCs w:val="22"/>
+                <w:rtl/>
+              </w:rPr>
+              <w:t>בוחנים בע"פ</w:t>
+            </w:r>
+            <w:r>
+              <w:rPr>
+                <w:rFonts w:asciiTheme="minorBidi" w:hAnsiTheme="minorBidi" w:cstheme="minorBidi" w:hint="cs"/>
+                <w:sz w:val="22"/>
+                <w:szCs w:val="22"/>
+                <w:rtl/>
+              </w:rPr>
+              <w:t xml:space="preserve"> סימונה, אורלי, מתן, ורד וייס. </w:t>
+            </w:r>
+            <w:proofErr w:type="spellStart"/>
+            <w:r>
+              <w:rPr>
+                <w:rFonts w:asciiTheme="minorBidi" w:hAnsiTheme="minorBidi" w:cstheme="minorBidi" w:hint="cs"/>
+                <w:b/>
+                <w:bCs/>
+                <w:sz w:val="22"/>
+                <w:szCs w:val="22"/>
+                <w:rtl/>
+              </w:rPr>
+              <w:t>בוחנ</w:t>
+            </w:r>
+            <w:proofErr w:type="spellEnd"/>
+            <w:r>
+              <w:rPr>
+                <w:rFonts w:asciiTheme="minorBidi" w:hAnsiTheme="minorBidi" w:cstheme="minorBidi" w:hint="cs"/>
+                <w:b/>
+                <w:bCs/>
+                <w:sz w:val="22"/>
+                <w:szCs w:val="22"/>
+                <w:rtl/>
+              </w:rPr>
+              <w:t>/</w:t>
+            </w:r>
+            <w:proofErr w:type="spellStart"/>
+            <w:r>
+              <w:rPr>
+                <w:rFonts w:asciiTheme="minorBidi" w:hAnsiTheme="minorBidi" w:cstheme="minorBidi" w:hint="cs"/>
+                <w:b/>
+                <w:bCs/>
+                <w:sz w:val="22"/>
+                <w:szCs w:val="22"/>
+                <w:rtl/>
+              </w:rPr>
+              <w:t>ות</w:t>
+            </w:r>
+            <w:proofErr w:type="spellEnd"/>
+            <w:r>
+              <w:rPr>
+                <w:rFonts w:asciiTheme="minorBidi" w:hAnsiTheme="minorBidi" w:cstheme="minorBidi" w:hint="cs"/>
+                <w:b/>
+                <w:bCs/>
+                <w:sz w:val="22"/>
+                <w:szCs w:val="22"/>
+                <w:rtl/>
+              </w:rPr>
+              <w:t xml:space="preserve"> נטרלי :</w:t>
+            </w:r>
+            <w:r>
+              <w:rPr>
+                <w:rFonts w:asciiTheme="minorBidi" w:hAnsiTheme="minorBidi" w:cstheme="minorBidi" w:hint="cs"/>
+                <w:sz w:val="22"/>
+                <w:szCs w:val="22"/>
+                <w:rtl/>
+              </w:rPr>
+              <w:t xml:space="preserve"> נטלי, </w:t>
+            </w:r>
+            <w:r>
+              <w:rPr>
+                <w:rFonts w:asciiTheme="minorBidi" w:hAnsiTheme="minorBidi" w:cstheme="minorBidi" w:hint="cs"/>
+                <w:sz w:val="22"/>
+                <w:szCs w:val="22"/>
+                <w:rtl/>
+              </w:rPr>
+              <w:t>ורד מזרחי, אביבית</w:t>
+            </w:r>
+            <w:r>
+              <w:rPr>
+                <w:rFonts w:asciiTheme="minorBidi" w:hAnsiTheme="minorBidi" w:cstheme="minorBidi" w:hint="cs"/>
+                <w:sz w:val="22"/>
+                <w:szCs w:val="22"/>
+                <w:rtl/>
+              </w:rPr>
+              <w:t xml:space="preserve">, </w:t>
+            </w:r>
+            <w:r>
+              <w:rPr>
+                <w:rFonts w:asciiTheme="minorBidi" w:hAnsiTheme="minorBidi" w:cstheme="minorBidi" w:hint="cs"/>
+                <w:strike/>
+                <w:sz w:val="22"/>
+                <w:szCs w:val="22"/>
+                <w:highlight w:val="green"/>
+                <w:rtl/>
+              </w:rPr>
+              <w:t>שגית</w:t>
+            </w:r>
+            <w:r>
+              <w:rPr>
+                <w:rFonts w:asciiTheme="minorBidi" w:hAnsiTheme="minorBidi" w:cstheme="minorBidi" w:hint="cs"/>
+                <w:sz w:val="22"/>
+                <w:szCs w:val="22"/>
+                <w:rtl/>
+              </w:rPr>
+              <w:t>, עמית רייכמן.</w:t>
+            </w:r>
+          </w:p>
+          <w:p>
+            <w:pPr>
+              <w:pStyle w:val="NormalWeb"/>
+              <w:bidi/>
+              <w:spacing w:before="0" w:beforeAutospacing="0" w:after="0" w:afterAutospacing="0" w:line="360" w:lineRule="auto"/>
+              <w:rPr>
+                <w:rFonts w:asciiTheme="minorBidi" w:hAnsiTheme="minorBidi" w:cstheme="minorBidi" w:hint="cs"/>
+                <w:sz w:val="22"/>
+                <w:szCs w:val="22"/>
+                <w:rtl/>
+              </w:rPr>
+            </w:pPr>
+            <w:r>
+              <w:rPr>
+                <w:rFonts w:asciiTheme="minorBidi" w:hAnsiTheme="minorBidi" w:cstheme="minorBidi" w:hint="cs"/>
+                <w:sz w:val="22"/>
+                <w:szCs w:val="22"/>
+                <w:rtl/>
+              </w:rPr>
+              <w:t xml:space="preserve">יב8 - </w:t>
+            </w:r>
+            <w:r>
+              <w:rPr>
+                <w:rFonts w:asciiTheme="minorBidi" w:hAnsiTheme="minorBidi" w:cstheme="minorBidi" w:hint="cs"/>
+                <w:sz w:val="22"/>
+                <w:szCs w:val="22"/>
+                <w:highlight w:val="green"/>
+                <w:rtl/>
+              </w:rPr>
+              <w:t xml:space="preserve">שיעור 4+3 </w:t>
+            </w:r>
+            <w:r>
+              <w:rPr>
+                <w:rFonts w:asciiTheme="minorBidi" w:hAnsiTheme="minorBidi" w:cstheme="minorBidi" w:hint="cs"/>
+                <w:sz w:val="22"/>
+                <w:szCs w:val="22"/>
+                <w:highlight w:val="green"/>
+                <w:rtl/>
+              </w:rPr>
+              <w:t xml:space="preserve">ספרות.  שיעור5+7 מתמט' עם מורן. </w:t>
+            </w:r>
+            <w:r>
+              <w:rPr>
+                <w:rFonts w:asciiTheme="minorBidi" w:hAnsiTheme="minorBidi" w:cstheme="minorBidi" w:hint="cs"/>
+                <w:sz w:val="22"/>
+                <w:szCs w:val="22"/>
+                <w:highlight w:val="green"/>
+                <w:rtl/>
+              </w:rPr>
+              <w:t>שיעור6 /5 חצי כיתה חינוך .</w:t>
+            </w:r>
+            <w:r>
+              <w:rPr>
+                <w:rFonts w:asciiTheme="minorBidi" w:hAnsiTheme="minorBidi" w:cstheme="minorBidi" w:hint="cs"/>
+                <w:sz w:val="22"/>
+                <w:szCs w:val="22"/>
+                <w:rtl/>
+              </w:rPr>
+              <w:t xml:space="preserve"> </w:t>
+            </w:r>
+            <w:r>
+              <w:rPr>
+                <w:rFonts w:asciiTheme="minorBidi" w:hAnsiTheme="minorBidi" w:cstheme="minorBidi" w:hint="cs"/>
+                <w:sz w:val="22"/>
+                <w:szCs w:val="22"/>
+                <w:rtl/>
+              </w:rPr>
+              <w:t>שיעור6+7 מתמט' עם ליאורה .</w:t>
+            </w:r>
+          </w:p>
+          <w:p>
+            <w:pPr>
+              <w:pStyle w:val="NormalWeb"/>
+              <w:bidi/>
+              <w:spacing w:before="0" w:beforeAutospacing="0" w:after="0" w:afterAutospacing="0" w:line="360" w:lineRule="auto"/>
+              <w:rPr>
+                <w:rFonts w:asciiTheme="minorBidi" w:hAnsiTheme="minorBidi" w:cstheme="minorBidi"/>
+                <w:sz w:val="22"/>
+                <w:szCs w:val="22"/>
+                <w:rtl/>
+              </w:rPr>
+            </w:pPr>
+            <w:r>
+              <w:rPr>
+                <w:rFonts w:asciiTheme="minorBidi" w:hAnsiTheme="minorBidi" w:cstheme="minorBidi" w:hint="cs"/>
+                <w:sz w:val="22"/>
+                <w:szCs w:val="22"/>
+                <w:rtl/>
+              </w:rPr>
+              <w:t xml:space="preserve">יב9 - </w:t>
+            </w:r>
+            <w:r>
+              <w:rPr>
+                <w:rFonts w:asciiTheme="minorBidi" w:hAnsiTheme="minorBidi" w:cstheme="minorBidi" w:hint="cs"/>
+                <w:sz w:val="22"/>
+                <w:szCs w:val="22"/>
+                <w:highlight w:val="green"/>
+                <w:rtl/>
+              </w:rPr>
+              <w:t>שיעור3 חינוך לקב' רועי.</w:t>
+            </w:r>
+            <w:r>
+              <w:rPr>
+                <w:rFonts w:asciiTheme="minorBidi" w:hAnsiTheme="minorBidi" w:cstheme="minorBidi" w:hint="cs"/>
+                <w:sz w:val="22"/>
+                <w:szCs w:val="22"/>
+                <w:rtl/>
+              </w:rPr>
+              <w:t xml:space="preserve"> שיעור4 </w:t>
+            </w:r>
+            <w:r>
+              <w:rPr>
+                <w:rFonts w:asciiTheme="minorBidi" w:hAnsiTheme="minorBidi" w:cstheme="minorBidi" w:hint="cs"/>
+                <w:sz w:val="22"/>
+                <w:szCs w:val="22"/>
+                <w:rtl/>
+              </w:rPr>
+              <w:t>ספרות. שיעור5 תנך.  שיעור6+7 מתמט' עם ליאורה .</w:t>
+            </w:r>
+          </w:p>
+          <w:p>
+            <w:pPr>
+              <w:pStyle w:val="NormalWeb"/>
+              <w:bidi/>
+              <w:spacing w:before="0" w:beforeAutospacing="0" w:after="0" w:afterAutospacing="0" w:line="360" w:lineRule="auto"/>
+              <w:rPr>
+                <w:rFonts w:asciiTheme="minorBidi" w:hAnsiTheme="minorBidi" w:cstheme="minorBidi"/>
+                <w:sz w:val="22"/>
+                <w:szCs w:val="22"/>
+                <w:rtl/>
+              </w:rPr>
+            </w:pPr>
+            <w:r>
+              <w:rPr>
+                <w:rFonts w:asciiTheme="minorBidi" w:hAnsiTheme="minorBidi" w:cstheme="minorBidi" w:hint="cs"/>
+                <w:sz w:val="22"/>
+                <w:szCs w:val="22"/>
+                <w:rtl/>
+              </w:rPr>
+              <w:t>יב10 ה</w:t>
+            </w:r>
+            <w:bookmarkStart w:id="0" w:name="_GoBack"/>
+            <w:bookmarkEnd w:id="0"/>
+            <w:r>
+              <w:rPr>
+                <w:rFonts w:asciiTheme="minorBidi" w:hAnsiTheme="minorBidi" w:cstheme="minorBidi" w:hint="cs"/>
+                <w:sz w:val="22"/>
+                <w:szCs w:val="22"/>
+                <w:rtl/>
+              </w:rPr>
+              <w:t>משך היום כרגיל</w:t>
+            </w:r>
+          </w:p>
+          <w:p>
+            <w:pPr>
+              <w:pStyle w:val="NormalWeb"/>
+              <w:bidi/>
+              <w:spacing w:before="0" w:beforeAutospacing="0" w:after="0" w:afterAutospacing="0" w:line="360" w:lineRule="auto"/>
+              <w:rPr>
+                <w:rFonts w:asciiTheme="minorBidi" w:hAnsiTheme="minorBidi" w:cstheme="minorBidi"/>
+                <w:sz w:val="22"/>
+                <w:szCs w:val="22"/>
+                <w:rtl/>
+              </w:rPr>
+            </w:pPr>
+            <w:r>
+              <w:rPr>
+                <w:rFonts w:asciiTheme="minorBidi" w:hAnsiTheme="minorBidi" w:cstheme="minorBidi" w:hint="cs"/>
+                <w:sz w:val="22"/>
+                <w:szCs w:val="22"/>
+                <w:rtl/>
+              </w:rPr>
+              <w:t>...........................................................................................................................</w:t>
+            </w:r>
+          </w:p>
+          <w:p>
+            <w:pPr>
               <w:spacing w:line="360" w:lineRule="auto"/>
-            </w:pPr>
-            <w:r>
-              <w:rPr>
-                <w:rFonts w:hint="cs"/>
-                <w:highlight w:val="green"/>
-                <w:rtl/>
-              </w:rPr>
-              <w:t xml:space="preserve">שיעור מתמטיקה עם ליה </w:t>
-            </w:r>
-            <w:r>
-              <w:rPr>
-                <w:rFonts w:hint="cs"/>
-                <w:highlight w:val="green"/>
-                <w:rtl/>
-              </w:rPr>
-              <w:t>התלמידים לומדים עם ליאורה ומורן ע"פ חלוקה של ליה.</w:t>
+              <w:rPr>
+                <w:rFonts w:hint="cs"/>
+                <w:rtl/>
+              </w:rPr>
+            </w:pPr>
+            <w:r>
+              <w:rPr>
+                <w:rFonts w:hint="cs"/>
+                <w:b/>
+                <w:bCs/>
+                <w:u w:val="single"/>
+                <w:rtl/>
+              </w:rPr>
+              <w:t>מתכונת בע"פ אנגלית</w:t>
             </w:r>
             <w:r>
               <w:rPr>
@@ -1593,235 +2690,53 @@
               </w:rPr>
               <w:t xml:space="preserve"> </w:t>
             </w:r>
-          </w:p>
-          <w:p>
-            <w:pPr>
+            <w:r>
+              <w:rPr>
+                <w:rtl/>
+              </w:rPr>
+              <w:t>–</w:t>
+            </w:r>
+            <w:r>
+              <w:rPr>
+                <w:rFonts w:hint="cs"/>
+                <w:rtl/>
+              </w:rPr>
+              <w:t xml:space="preserve"> ע"פ הזמנת המורים </w:t>
+            </w:r>
+            <w:r>
+              <w:rPr>
+                <w:rtl/>
+              </w:rPr>
+              <w:t>–</w:t>
+            </w:r>
+            <w:r>
+              <w:rPr>
+                <w:rFonts w:hint="cs"/>
+                <w:rtl/>
+              </w:rPr>
+              <w:t xml:space="preserve"> בחדרי מחשב </w:t>
+            </w:r>
+            <w:proofErr w:type="spellStart"/>
+            <w:r>
+              <w:rPr>
+                <w:rFonts w:hint="cs"/>
+                <w:rtl/>
+              </w:rPr>
+              <w:t>ג'+ד</w:t>
+            </w:r>
+            <w:proofErr w:type="spellEnd"/>
+            <w:r>
+              <w:rPr>
+                <w:rFonts w:hint="cs"/>
+                <w:rtl/>
+              </w:rPr>
+              <w:t>'.</w:t>
+            </w:r>
+          </w:p>
+          <w:p>
+            <w:pPr>
+              <w:shd w:val="clear" w:color="auto" w:fill="FFFFFF"/>
               <w:spacing w:line="360" w:lineRule="auto"/>
-              <w:rPr>
-                <w:rtl/>
-              </w:rPr>
-            </w:pPr>
-            <w:r>
-              <w:rPr>
-                <w:rFonts w:hint="cs"/>
-                <w:rtl/>
-              </w:rPr>
-              <w:t>יב3 אין ספרות עם איילת</w:t>
-            </w:r>
-            <w:r>
-              <w:rPr>
-                <w:rFonts w:hint="cs"/>
-                <w:rtl/>
-              </w:rPr>
-              <w:t>.</w:t>
-            </w:r>
-          </w:p>
-          <w:p>
-            <w:pPr>
-              <w:spacing w:line="360" w:lineRule="auto"/>
-              <w:rPr>
-                <w:rtl/>
-              </w:rPr>
-            </w:pPr>
-            <w:r>
-              <w:rPr>
-                <w:rFonts w:hint="cs"/>
-                <w:rtl/>
-              </w:rPr>
-              <w:t xml:space="preserve">יב5  מתחילים בשעה 9:00 במתכונת אנגלית בע"פ, דיאלוג עם שגית לכל שאר התלמידים עד 10.00. </w:t>
-            </w:r>
-            <w:r>
-              <w:rPr>
-                <w:rFonts w:hint="cs"/>
-                <w:rtl/>
-              </w:rPr>
-              <w:t xml:space="preserve">אין </w:t>
-            </w:r>
-            <w:proofErr w:type="spellStart"/>
-            <w:r>
-              <w:rPr>
-                <w:rFonts w:hint="cs"/>
-                <w:rtl/>
-              </w:rPr>
-              <w:t>חנג</w:t>
-            </w:r>
-            <w:proofErr w:type="spellEnd"/>
-            <w:r>
-              <w:rPr>
-                <w:rFonts w:hint="cs"/>
-                <w:rtl/>
-              </w:rPr>
-              <w:t xml:space="preserve"> עם סיון לבנות.</w:t>
-            </w:r>
-            <w:r>
-              <w:rPr>
-                <w:rFonts w:hint="cs"/>
-                <w:rtl/>
-              </w:rPr>
-              <w:t xml:space="preserve"> אין שיעור8 ספרות.</w:t>
-            </w:r>
-          </w:p>
-          <w:p>
-            <w:pPr>
-              <w:spacing w:line="360" w:lineRule="auto"/>
-              <w:rPr>
-                <w:rtl/>
-              </w:rPr>
-            </w:pPr>
-            <w:r>
-              <w:rPr>
-                <w:rFonts w:hint="cs"/>
-                <w:rtl/>
-              </w:rPr>
-              <w:t xml:space="preserve">יב12 אין </w:t>
-            </w:r>
-            <w:proofErr w:type="spellStart"/>
-            <w:r>
-              <w:rPr>
-                <w:rFonts w:hint="cs"/>
-                <w:rtl/>
-              </w:rPr>
-              <w:t>חנג</w:t>
-            </w:r>
-            <w:proofErr w:type="spellEnd"/>
-            <w:r>
-              <w:rPr>
-                <w:rFonts w:hint="cs"/>
-                <w:rtl/>
-              </w:rPr>
-              <w:t xml:space="preserve"> עם סיון לבנות. אין שיעור8 דיאלוג.</w:t>
-            </w:r>
-          </w:p>
-          <w:p>
-            <w:pPr>
-              <w:spacing w:line="360" w:lineRule="auto"/>
-              <w:rPr>
-                <w:rtl/>
-              </w:rPr>
-            </w:pPr>
-            <w:r>
-              <w:rPr>
-                <w:rFonts w:hint="cs"/>
-                <w:rtl/>
-              </w:rPr>
-              <w:t xml:space="preserve">יב8-9 עבודות חקר עם ורדית </w:t>
-            </w:r>
-            <w:r>
-              <w:rPr>
-                <w:rFonts w:hint="cs"/>
-                <w:rtl/>
-              </w:rPr>
-              <w:t xml:space="preserve">שיעור6 </w:t>
-            </w:r>
-            <w:r>
-              <w:rPr>
-                <w:rFonts w:hint="cs"/>
-                <w:rtl/>
-              </w:rPr>
-              <w:t>עובדים בספריה.</w:t>
-            </w:r>
-          </w:p>
-          <w:p>
-            <w:pPr>
-              <w:spacing w:line="360" w:lineRule="auto"/>
-              <w:rPr>
-                <w:rtl/>
-              </w:rPr>
-            </w:pPr>
-            <w:r>
-              <w:rPr>
-                <w:rFonts w:hint="cs"/>
-                <w:rtl/>
-              </w:rPr>
-              <w:t>יב10 שיעור1+2 אזרחות עם ניצן.</w:t>
-            </w:r>
-            <w:r>
-              <w:rPr>
-                <w:rFonts w:hint="cs"/>
-                <w:rtl/>
-              </w:rPr>
-              <w:t xml:space="preserve"> מתמטיקה עם יונית שיעור 6+7</w:t>
-            </w:r>
-          </w:p>
-          <w:p>
-            <w:pPr>
-              <w:spacing w:line="360" w:lineRule="auto"/>
-              <w:rPr>
-                <w:rtl/>
-              </w:rPr>
-            </w:pPr>
-          </w:p>
-          <w:p>
-            <w:pPr>
-              <w:spacing w:line="360" w:lineRule="auto"/>
-              <w:rPr>
-                <w:rtl/>
-              </w:rPr>
-            </w:pPr>
-            <w:r>
-              <w:rPr>
-                <w:rFonts w:hint="cs"/>
-                <w:b/>
-                <w:bCs/>
-                <w:u w:val="single"/>
-                <w:rtl/>
-              </w:rPr>
-              <w:t>מתכונת בע"פ אנגלית</w:t>
-            </w:r>
-            <w:r>
-              <w:rPr>
-                <w:rFonts w:hint="cs"/>
-                <w:rtl/>
-              </w:rPr>
-              <w:t xml:space="preserve"> </w:t>
-            </w:r>
-            <w:r>
-              <w:rPr>
-                <w:rtl/>
-              </w:rPr>
-              <w:t>–</w:t>
-            </w:r>
-            <w:r>
-              <w:rPr>
-                <w:rFonts w:hint="cs"/>
-                <w:rtl/>
-              </w:rPr>
-              <w:t xml:space="preserve"> ע"פ הזמנת המורים </w:t>
-            </w:r>
-            <w:r>
-              <w:rPr>
-                <w:rtl/>
-              </w:rPr>
-              <w:t>–</w:t>
-            </w:r>
-            <w:r>
-              <w:rPr>
-                <w:rFonts w:hint="cs"/>
-                <w:rtl/>
-              </w:rPr>
-              <w:t xml:space="preserve"> בחדרי מחשב </w:t>
-            </w:r>
-            <w:proofErr w:type="spellStart"/>
-            <w:r>
-              <w:rPr>
-                <w:rFonts w:hint="cs"/>
-                <w:rtl/>
-              </w:rPr>
-              <w:t>ג'+ד</w:t>
-            </w:r>
-            <w:proofErr w:type="spellEnd"/>
-            <w:r>
-              <w:rPr>
-                <w:rFonts w:hint="cs"/>
-                <w:rtl/>
-              </w:rPr>
-              <w:t>'.</w:t>
-            </w:r>
-          </w:p>
-          <w:p>
-            <w:pPr>
-              <w:shd w:val="clear" w:color="auto" w:fill="FFFFFF"/>
-              <w:spacing w:line="276" w:lineRule="auto"/>
               <w:rPr>
                 <w:rFonts w:ascii="Arial" w:eastAsia="Times New Roman" w:hAnsi="Arial" w:cs="Arial"/>
                 <w:color w:val="000000"/>
@@ -1833,7 +2748,7 @@
                 <w:color w:val="000000"/>
                 <w:rtl/>
               </w:rPr>
-              <w:t>י"ב 5: 9:00-10:30</w:t>
+              <w:t>י"ב 1: 9:00-10:30</w:t>
             </w:r>
             <w:r>
               <w:rPr>
@@ -1841,13 +2756,13 @@
                 <w:color w:val="000000"/>
                 <w:rtl/>
               </w:rPr>
-              <w:t xml:space="preserve">  בליווי ריקי.</w:t>
+              <w:t xml:space="preserve">  בליווי שונית.</w:t>
             </w:r>
           </w:p>
           <w:p>
             <w:pPr>
               <w:shd w:val="clear" w:color="auto" w:fill="FFFFFF"/>
-              <w:spacing w:line="276" w:lineRule="auto"/>
+              <w:spacing w:line="360" w:lineRule="auto"/>
               <w:rPr>
                 <w:rFonts w:ascii="Arial" w:eastAsia="Times New Roman" w:hAnsi="Arial" w:cs="Arial"/>
                 <w:color w:val="000000"/>
@@ -1860,7 +2775,7 @@
                 <w:color w:val="000000"/>
                 <w:rtl/>
               </w:rPr>
-              <w:t>י"ב 12: 10:00-12:00</w:t>
+              <w:t>י"ב 2: 10:00-12:00</w:t>
             </w:r>
             <w:r>
               <w:rPr>
@@ -1868,13 +2783,13 @@
                 <w:color w:val="000000"/>
                 <w:rtl/>
               </w:rPr>
-              <w:t xml:space="preserve">  בליווי רועי.</w:t>
+              <w:t xml:space="preserve">  בליווי קארן.</w:t>
             </w:r>
           </w:p>
           <w:p>
             <w:pPr>
               <w:shd w:val="clear" w:color="auto" w:fill="FFFFFF"/>
-              <w:spacing w:line="276" w:lineRule="auto"/>
+              <w:spacing w:line="360" w:lineRule="auto"/>
               <w:rPr>
                 <w:rFonts w:ascii="Arial" w:eastAsia="Times New Roman" w:hAnsi="Arial" w:cs="Arial"/>
                 <w:color w:val="000000"/>
@@ -1887,7 +2802,7 @@
                 <w:color w:val="000000"/>
                 <w:rtl/>
               </w:rPr>
-              <w:t>י"ב 7: 11:30-13:30</w:t>
+              <w:t>י"ב</w:t>
             </w:r>
             <w:r>
               <w:rPr>
@@ -1895,13 +2810,48 @@
                 <w:color w:val="000000"/>
                 <w:rtl/>
               </w:rPr>
-              <w:t xml:space="preserve"> בליווי שלומית ג.</w:t>
+              <w:t xml:space="preserve">   </w:t>
+            </w:r>
+            <w:r>
+              <w:rPr>
+                <w:rFonts w:ascii="Arial" w:eastAsia="Times New Roman" w:hAnsi="Arial" w:cs="Arial"/>
+                <w:color w:val="000000"/>
+                <w:rtl/>
+              </w:rPr>
+              <w:t xml:space="preserve"> 4 </w:t>
+            </w:r>
+            <w:proofErr w:type="spellStart"/>
+            <w:r>
+              <w:rPr>
+                <w:rFonts w:ascii="Arial" w:eastAsia="Times New Roman" w:hAnsi="Arial" w:cs="Arial"/>
+                <w:color w:val="000000"/>
+                <w:rtl/>
+              </w:rPr>
+              <w:t>יח"ל</w:t>
+            </w:r>
+            <w:proofErr w:type="spellEnd"/>
+            <w:r>
+              <w:rPr>
+                <w:rFonts w:ascii="Arial" w:eastAsia="Times New Roman" w:hAnsi="Arial" w:cs="Arial"/>
+                <w:color w:val="000000"/>
+                <w:rtl/>
+              </w:rPr>
+              <w:t>: 11:30-12:30 (י"ב 1,2,5,12)</w:t>
+            </w:r>
+            <w:r>
+              <w:rPr>
+                <w:rFonts w:ascii="Arial" w:eastAsia="Times New Roman" w:hAnsi="Arial" w:cs="Arial" w:hint="cs"/>
+                <w:color w:val="000000"/>
+                <w:rtl/>
+              </w:rPr>
+              <w:t xml:space="preserve">  בליווי ריטה.</w:t>
             </w:r>
           </w:p>
           <w:p>
             <w:pPr>
               <w:spacing w:line="360" w:lineRule="auto"/>
               <w:rPr>
+                <w:rFonts w:asciiTheme="minorBidi" w:hAnsiTheme="minorBidi"/>
                 <w:rtl/>
               </w:rPr>
             </w:pPr>
@@ -1910,14 +2860,28 @@
             <w:pPr>
               <w:spacing w:line="360" w:lineRule="auto"/>
               <w:rPr>
-                <w:rtl/>
-              </w:rPr>
-            </w:pPr>
+                <w:rFonts w:asciiTheme="minorBidi" w:hAnsiTheme="minorBidi"/>
+                <w:rtl/>
+              </w:rPr>
+            </w:pPr>
+            <w:r>
+              <w:rPr>
+                <w:rFonts w:asciiTheme="minorBidi" w:hAnsiTheme="minorBidi" w:hint="cs"/>
+                <w:rtl/>
+              </w:rPr>
+              <w:t>יב5 אין אנגלית עם ריקי.</w:t>
+            </w:r>
           </w:p>
         </w:tc>
       </w:tr>
     </w:tbl>
-    <w:p/>
+    <w:p>
+      <w:pPr>
+        <w:rPr>
+          <w:rFonts w:hint="cs"/>
+        </w:rPr>
+      </w:pPr>
+    </w:p>
     <w:sectPr>
       <w:pgSz w:w="11906" w:h="16838"/>
       <w:pgMar w:top="1440" w:right="1800" w:bottom="1440" w:left="1800" w:header="708" w:footer="708" w:gutter="0"/>
@@ -1931,11 +2895,11 @@
 </file>
 
 <file path=word/numbering.xml><?xml version="1.0" encoding="utf-8"?>
-<w:numbering xmlns:wpc="http://schemas.microsoft.com/office/word/2010/wordprocessingCanvas" xmlns:cx="http://schemas.microsoft.com/office/drawing/2014/chartex" xmlns:cx1="http://schemas.microsoft.com/office/drawing/2015/9/8/chartex" xmlns:cx2="http://schemas.microsoft.com/office/drawing/2015/10/21/chartex" xmlns:cx3="http://schemas.microsoft.com/office/drawing/2016/5/9/chartex" xmlns:cx4="http://schemas.microsoft.com/office/drawing/2016/5/10/chartex" xmlns:cx5="http://schemas.microsoft.com/office/drawing/2016/5/11/chartex" xmlns:cx6="http://schemas.microsoft.com/office/drawing/2016/5/12/chartex" xmlns:cx7="http://schemas.microsoft.com/office/drawing/2016/5/13/chartex" xmlns:cx8="http://schemas.microsoft.com/office/drawing/2016/5/14/chartex" xmlns:mc="http://schemas.openxmlformats.org/markup-compatibility/2006" xmlns:aink="http://schemas.microsoft.com/office/drawing/2016/ink" xmlns:am3d="http://schemas.microsoft.com/office/drawing/2017/model3d" xmlns:o="urn:schemas-microsoft-com:office:office" xmlns:r="http://schemas.openxmlformats.org/officeDocument/2006/relationships" xmlns:m="http://schemas.openxmlformats.org/officeDocument/2006/math" xmlns:v="urn:schemas-microsoft-com:vml" xmlns:wp14="http://schemas.microsoft.com/office/word/2010/wordprocessingDrawing" xmlns:wp="http://schemas.openxmlformats.org/drawingml/2006/wordprocessingDrawing" xmlns:w10="urn:schemas-microsoft-com:office:word" xmlns:w="http://schemas.openxmlformats.org/wordprocessingml/2006/main" xmlns:w14="http://schemas.microsoft.com/office/word/2010/wordml" xmlns:w15="http://schemas.microsoft.com/office/word/2012/wordml" xmlns:w16cex="http://schemas.microsoft.com/office/word/2018/wordml/cex" xmlns:w16cid="http://schemas.microsoft.com/office/word/2016/wordml/cid" xmlns:w16="http://schemas.microsoft.com/office/word/2018/wordml" xmlns:w16sdtdh="http://schemas.microsoft.com/office/word/2020/wordml/sdtdatahash" xmlns:w16se="http://schemas.microsoft.com/office/word/2015/wordml/symex" xmlns:wpg="http://schemas.microsoft.com/office/word/2010/wordprocessingGroup" xmlns:wpi="http://schemas.microsoft.com/office/word/2010/wordprocessingInk" xmlns:wne="http://schemas.microsoft.com/office/word/2006/wordml" xmlns:wps="http://schemas.microsoft.com/office/word/2010/wordprocessingShape" mc:Ignorable="w14 w15 w16se w16cid w16 w16cex w16sdtdh wp14">
+<w:numbering xmlns:wpc="http://schemas.microsoft.com/office/word/2010/wordprocessingCanvas" xmlns:cx="http://schemas.microsoft.com/office/drawing/2014/chartex" xmlns:mc="http://schemas.openxmlformats.org/markup-compatibility/2006" xmlns:o="urn:schemas-microsoft-com:office:office" xmlns:r="http://schemas.openxmlformats.org/officeDocument/2006/relationships" xmlns:m="http://schemas.openxmlformats.org/officeDocument/2006/math" xmlns:v="urn:schemas-microsoft-com:vml" xmlns:wp14="http://schemas.microsoft.com/office/word/2010/wordprocessingDrawing" xmlns:wp="http://schemas.openxmlformats.org/drawingml/2006/wordprocessingDrawing" xmlns:w10="urn:schemas-microsoft-com:office:word" xmlns:w="http://schemas.openxmlformats.org/wordprocessingml/2006/main" xmlns:w14="http://schemas.microsoft.com/office/word/2010/wordml" xmlns:w15="http://schemas.microsoft.com/office/word/2012/wordml" xmlns:w16se="http://schemas.microsoft.com/office/word/2015/wordml/symex" xmlns:wpg="http://schemas.microsoft.com/office/word/2010/wordprocessingGroup" xmlns:wpi="http://schemas.microsoft.com/office/word/2010/wordprocessingInk" xmlns:wne="http://schemas.microsoft.com/office/word/2006/wordml" xmlns:wps="http://schemas.microsoft.com/office/word/2010/wordprocessingShape" mc:Ignorable="w14 w15 w16se wp14">
   <w:abstractNum w:abstractNumId="0" w15:restartNumberingAfterBreak="0">
-    <w:nsid w:val="400248D9"/>
+    <w:nsid w:val="3F014959"/>
     <w:multiLevelType w:val="hybridMultilevel"/>
-    <w:tmpl w:val="076AD514"/>
+    <w:tmpl w:val="2C5E79D6"/>
     <w:lvl w:ilvl="0" w:tplc="0409000D">
       <w:start w:val="1"/>
       <w:numFmt w:val="bullet"/>
@@ -2052,7 +3016,7 @@
 </file>
 
 <file path=word/styles.xml><?xml version="1.0" encoding="utf-8"?>
-<w:styles xmlns:mc="http://schemas.openxmlformats.org/markup-compatibility/2006" xmlns:r="http://schemas.openxmlformats.org/officeDocument/2006/relationships" xmlns:w="http://schemas.openxmlformats.org/wordprocessingml/2006/main" xmlns:w14="http://schemas.microsoft.com/office/word/2010/wordml" xmlns:w15="http://schemas.microsoft.com/office/word/2012/wordml" xmlns:w16cex="http://schemas.microsoft.com/office/word/2018/wordml/cex" xmlns:w16cid="http://schemas.microsoft.com/office/word/2016/wordml/cid" xmlns:w16="http://schemas.microsoft.com/office/word/2018/wordml" xmlns:w16sdtdh="http://schemas.microsoft.com/office/word/2020/wordml/sdtdatahash" xmlns:w16se="http://schemas.microsoft.com/office/word/2015/wordml/symex" mc:Ignorable="w14 w15 w16se w16cid w16 w16cex w16sdtdh">
+<w:styles xmlns:mc="http://schemas.openxmlformats.org/markup-compatibility/2006" xmlns:r="http://schemas.openxmlformats.org/officeDocument/2006/relationships" xmlns:w="http://schemas.openxmlformats.org/wordprocessingml/2006/main" xmlns:w14="http://schemas.microsoft.com/office/word/2010/wordml" xmlns:w15="http://schemas.microsoft.com/office/word/2012/wordml" xmlns:w16se="http://schemas.microsoft.com/office/word/2015/wordml/symex" mc:Ignorable="w14 w15 w16se">
   <w:docDefaults>
     <w:rPrDefault>
       <w:rPr>
@@ -2068,7 +3032,7 @@
       </w:pPr>
     </w:pPrDefault>
   </w:docDefaults>
-  <w:latentStyles w:defLockedState="0" w:defUIPriority="99" w:defSemiHidden="0" w:defUnhideWhenUsed="0" w:defQFormat="0" w:count="376">
+  <w:latentStyles w:defLockedState="0" w:defUIPriority="99" w:defSemiHidden="0" w:defUnhideWhenUsed="0" w:defQFormat="0" w:count="371">
     <w:lsdException w:name="Normal" w:uiPriority="0" w:qFormat="1"/>
     <w:lsdException w:name="heading 1" w:uiPriority="9" w:qFormat="1"/>
     <w:lsdException w:name="heading 2" w:semiHidden="1" w:uiPriority="9" w:unhideWhenUsed="1" w:qFormat="1"/>
@@ -2174,6 +3138,7 @@
     <w:lsdException w:name="HTML Sample" w:semiHidden="1" w:unhideWhenUsed="1"/>
     <w:lsdException w:name="HTML Typewriter" w:semiHidden="1" w:unhideWhenUsed="1"/>
     <w:lsdException w:name="HTML Variable" w:semiHidden="1" w:unhideWhenUsed="1"/>
+    <w:lsdException w:name="Normal Table" w:semiHidden="1" w:unhideWhenUsed="1"/>
     <w:lsdException w:name="annotation subject" w:semiHidden="1" w:unhideWhenUsed="1"/>
     <w:lsdException w:name="No List" w:semiHidden="1" w:unhideWhenUsed="1"/>
     <w:lsdException w:name="Outline List 1" w:semiHidden="1" w:unhideWhenUsed="1"/>
@@ -2216,8 +3181,11 @@
     <w:lsdException w:name="Table Contemporary" w:semiHidden="1" w:unhideWhenUsed="1"/>
     <w:lsdException w:name="Table Elegant" w:semiHidden="1" w:unhideWhenUsed="1"/>
     <w:lsdException w:name="Table Professional" w:semiHidden="1" w:unhideWhenUsed="1"/>
+    <w:lsdException w:name="Table Subtle 1" w:semiHidden="1" w:unhideWhenUsed="1"/>
     <w:lsdException w:name="Table Subtle 2" w:semiHidden="1" w:unhideWhenUsed="1"/>
     <w:lsdException w:name="Table Web 1" w:semiHidden="1" w:unhideWhenUsed="1"/>
+    <w:lsdException w:name="Table Web 2" w:semiHidden="1" w:unhideWhenUsed="1"/>
+    <w:lsdException w:name="Table Web 3" w:semiHidden="1" w:unhideWhenUsed="1"/>
     <w:lsdException w:name="Balloon Text" w:semiHidden="1" w:unhideWhenUsed="1"/>
     <w:lsdException w:name="Table Grid" w:uiPriority="39"/>
     <w:lsdException w:name="Table Theme" w:semiHidden="1" w:unhideWhenUsed="1"/>
@@ -2436,16 +3404,11 @@
     <w:lsdException w:name="List Table 5 Dark Accent 6" w:uiPriority="50"/>
     <w:lsdException w:name="List Table 6 Colorful Accent 6" w:uiPriority="51"/>
     <w:lsdException w:name="List Table 7 Colorful Accent 6" w:uiPriority="52"/>
-    <w:lsdException w:name="Mention" w:semiHidden="1" w:unhideWhenUsed="1"/>
-    <w:lsdException w:name="Smart Hyperlink" w:semiHidden="1" w:unhideWhenUsed="1"/>
-    <w:lsdException w:name="Hashtag" w:semiHidden="1" w:unhideWhenUsed="1"/>
-    <w:lsdException w:name="Unresolved Mention" w:semiHidden="1" w:unhideWhenUsed="1"/>
-    <w:lsdException w:name="Smart Link" w:semiHidden="1" w:unhideWhenUsed="1"/>
   </w:latentStyles>
   <w:style w:type="paragraph" w:default="1" w:styleId="a">
     <w:name w:val="Normal"/>
     <w:qFormat/>
-    <w:rsid w:val="00BA6AA0"/>
+    <w:rsid w:val="00740C25"/>
     <w:pPr>
       <w:bidi/>
     </w:pPr>
@@ -2481,7 +3444,7 @@
     <w:name w:val="Table Grid"/>
     <w:basedOn w:val="a1"/>
     <w:uiPriority w:val="39"/>
-    <w:rsid w:val="00BA6AA0"/>
+    <w:rsid w:val="00740C25"/>
     <w:pPr>
       <w:spacing w:after="0" w:line="240" w:lineRule="auto"/>
     </w:pPr>
@@ -2496,12 +3459,28 @@
       </w:tblBorders>
     </w:tblPr>
   </w:style>
+  <w:style w:type="paragraph" w:styleId="NormalWeb">
+    <w:name w:val="Normal (Web)"/>
+    <w:basedOn w:val="a"/>
+    <w:uiPriority w:val="99"/>
+    <w:unhideWhenUsed/>
+    <w:rsid w:val="00740C25"/>
+    <w:pPr>
+      <w:bidi w:val="0"/>
+      <w:spacing w:before="100" w:beforeAutospacing="1" w:after="100" w:afterAutospacing="1" w:line="240" w:lineRule="auto"/>
+    </w:pPr>
+    <w:rPr>
+      <w:rFonts w:ascii="Times New Roman" w:eastAsiaTheme="minorEastAsia" w:hAnsi="Times New Roman" w:cs="Times New Roman"/>
+      <w:sz w:val="24"/>
+      <w:szCs w:val="24"/>
+    </w:rPr>
+  </w:style>
   <w:style w:type="paragraph" w:styleId="a4">
     <w:name w:val="List Paragraph"/>
     <w:basedOn w:val="a"/>
     <w:uiPriority w:val="34"/>
     <w:qFormat/>
-    <w:rsid w:val="00BA6AA0"/>
+    <w:rsid w:val="00740C25"/>
     <w:pPr>
       <w:ind w:left="720"/>
       <w:contextualSpacing/>

</xml_diff>

<commit_message>
updated second.docx. 13.12.2021, 14:03:24
</commit_message>
<xml_diff>
--- a/second.docx
+++ b/second.docx
@@ -1,17 +1,762 @@
 
 <file path=word/document.xml><?xml version="1.0" encoding="utf-8"?>
-<w:document xmlns:wpc="http://schemas.microsoft.com/office/word/2010/wordprocessingCanvas" xmlns:cx="http://schemas.microsoft.com/office/drawing/2014/chartex" xmlns:cx1="http://schemas.microsoft.com/office/drawing/2015/9/8/chartex" xmlns:cx2="http://schemas.microsoft.com/office/drawing/2015/10/21/chartex" xmlns:cx3="http://schemas.microsoft.com/office/drawing/2016/5/9/chartex" xmlns:cx4="http://schemas.microsoft.com/office/drawing/2016/5/10/chartex" xmlns:cx5="http://schemas.microsoft.com/office/drawing/2016/5/11/chartex" xmlns:cx6="http://schemas.microsoft.com/office/drawing/2016/5/12/chartex" xmlns:cx7="http://schemas.microsoft.com/office/drawing/2016/5/13/chartex" xmlns:cx8="http://schemas.microsoft.com/office/drawing/2016/5/14/chartex" xmlns:mc="http://schemas.openxmlformats.org/markup-compatibility/2006" xmlns:aink="http://schemas.microsoft.com/office/drawing/2016/ink" xmlns:am3d="http://schemas.microsoft.com/office/drawing/2017/model3d" xmlns:o="urn:schemas-microsoft-com:office:office" xmlns:r="http://schemas.openxmlformats.org/officeDocument/2006/relationships" xmlns:m="http://schemas.openxmlformats.org/officeDocument/2006/math" xmlns:v="urn:schemas-microsoft-com:vml" xmlns:wp14="http://schemas.microsoft.com/office/word/2010/wordprocessingDrawing" xmlns:wp="http://schemas.openxmlformats.org/drawingml/2006/wordprocessingDrawing" xmlns:w10="urn:schemas-microsoft-com:office:word" xmlns:w="http://schemas.openxmlformats.org/wordprocessingml/2006/main" xmlns:w14="http://schemas.microsoft.com/office/word/2010/wordml" xmlns:w15="http://schemas.microsoft.com/office/word/2012/wordml" xmlns:w16cid="http://schemas.microsoft.com/office/word/2016/wordml/cid" xmlns:w16se="http://schemas.microsoft.com/office/word/2015/wordml/symex" xmlns:wpg="http://schemas.microsoft.com/office/word/2010/wordprocessingGroup" xmlns:wpi="http://schemas.microsoft.com/office/word/2010/wordprocessingInk" xmlns:wne="http://schemas.microsoft.com/office/word/2006/wordml" xmlns:wps="http://schemas.microsoft.com/office/word/2010/wordprocessingShape" mc:Ignorable="w14 w15 w16se w16cid wp14">
+<w:document xmlns:wpc="http://schemas.microsoft.com/office/word/2010/wordprocessingCanvas" xmlns:cx="http://schemas.microsoft.com/office/drawing/2014/chartex" xmlns:mc="http://schemas.openxmlformats.org/markup-compatibility/2006" xmlns:o="urn:schemas-microsoft-com:office:office" xmlns:r="http://schemas.openxmlformats.org/officeDocument/2006/relationships" xmlns:m="http://schemas.openxmlformats.org/officeDocument/2006/math" xmlns:v="urn:schemas-microsoft-com:vml" xmlns:wp14="http://schemas.microsoft.com/office/word/2010/wordprocessingDrawing" xmlns:wp="http://schemas.openxmlformats.org/drawingml/2006/wordprocessingDrawing" xmlns:w10="urn:schemas-microsoft-com:office:word" xmlns:w="http://schemas.openxmlformats.org/wordprocessingml/2006/main" xmlns:w14="http://schemas.microsoft.com/office/word/2010/wordml" xmlns:w15="http://schemas.microsoft.com/office/word/2012/wordml" xmlns:w16se="http://schemas.microsoft.com/office/word/2015/wordml/symex" xmlns:wpg="http://schemas.microsoft.com/office/word/2010/wordprocessingGroup" xmlns:wpi="http://schemas.microsoft.com/office/word/2010/wordprocessingInk" xmlns:wne="http://schemas.microsoft.com/office/word/2006/wordml" xmlns:wps="http://schemas.microsoft.com/office/word/2010/wordprocessingShape" mc:Ignorable="w14 w15 w16se wp14">
   <w:body>
     <w:p>
+      <w:pPr>
+        <w:spacing w:line="360" w:lineRule="auto"/>
+        <w:jc w:val="center"/>
+        <w:rPr>
+          <w:b/>
+          <w:bCs/>
+          <w:color w:val="2E74B5" w:themeColor="accent1" w:themeShade="BF"/>
+          <w:sz w:val="32"/>
+          <w:szCs w:val="32"/>
+          <w:u w:val="single"/>
+          <w:rtl/>
+        </w:rPr>
+      </w:pPr>
+      <w:proofErr w:type="spellStart"/>
       <w:r>
         <w:rPr>
-          <w:rStyle w:val="a3"/>
-          <w:sz w:val="72"/>
-          <w:szCs w:val="72"/>
+          <w:rFonts w:hint="cs"/>
+          <w:b/>
+          <w:bCs/>
+          <w:color w:val="2E74B5" w:themeColor="accent1" w:themeShade="BF"/>
+          <w:sz w:val="32"/>
+          <w:szCs w:val="32"/>
+          <w:u w:val="single"/>
           <w:rtl/>
         </w:rPr>
-        <w:t>לוח אירועים יפורסם בהמשך</w:t>
+        <w:t>עידכוני</w:t>
       </w:r>
+      <w:proofErr w:type="spellEnd"/>
+      <w:r>
+        <w:rPr>
+          <w:rFonts w:hint="cs"/>
+          <w:b/>
+          <w:bCs/>
+          <w:color w:val="2E74B5" w:themeColor="accent1" w:themeShade="BF"/>
+          <w:sz w:val="32"/>
+          <w:szCs w:val="32"/>
+          <w:u w:val="single"/>
+          <w:rtl/>
+        </w:rPr>
+        <w:t xml:space="preserve"> מערכת יום שישי </w:t>
+      </w:r>
+      <w:r>
+        <w:rPr>
+          <w:rFonts w:hint="cs"/>
+          <w:b/>
+          <w:bCs/>
+          <w:color w:val="2E74B5" w:themeColor="accent1" w:themeShade="BF"/>
+          <w:sz w:val="32"/>
+          <w:szCs w:val="32"/>
+          <w:u w:val="single"/>
+          <w:rtl/>
+        </w:rPr>
+        <w:t>10</w:t>
+      </w:r>
+      <w:r>
+        <w:rPr>
+          <w:rFonts w:hint="cs"/>
+          <w:b/>
+          <w:bCs/>
+          <w:color w:val="2E74B5" w:themeColor="accent1" w:themeShade="BF"/>
+          <w:sz w:val="32"/>
+          <w:szCs w:val="32"/>
+          <w:u w:val="single"/>
+          <w:rtl/>
+        </w:rPr>
+        <w:t>.1</w:t>
+      </w:r>
+      <w:r>
+        <w:rPr>
+          <w:rFonts w:hint="cs"/>
+          <w:b/>
+          <w:bCs/>
+          <w:color w:val="2E74B5" w:themeColor="accent1" w:themeShade="BF"/>
+          <w:sz w:val="32"/>
+          <w:szCs w:val="32"/>
+          <w:u w:val="single"/>
+          <w:rtl/>
+        </w:rPr>
+        <w:t>2</w:t>
+      </w:r>
+      <w:r>
+        <w:rPr>
+          <w:rFonts w:hint="cs"/>
+          <w:b/>
+          <w:bCs/>
+          <w:color w:val="2E74B5" w:themeColor="accent1" w:themeShade="BF"/>
+          <w:sz w:val="32"/>
+          <w:szCs w:val="32"/>
+          <w:u w:val="single"/>
+          <w:rtl/>
+        </w:rPr>
+        <w:t>.2021</w:t>
+      </w:r>
+    </w:p>
+    <w:tbl>
+      <w:tblPr>
+        <w:tblStyle w:val="a3"/>
+        <w:bidiVisual/>
+        <w:tblW w:w="9493" w:type="dxa"/>
+        <w:tblInd w:w="423" w:type="dxa"/>
+        <w:tblLook w:val="04A0" w:firstRow="1" w:lastRow="0" w:firstColumn="1" w:lastColumn="0" w:noHBand="0" w:noVBand="1"/>
+      </w:tblPr>
+      <w:tblGrid>
+        <w:gridCol w:w="1129"/>
+        <w:gridCol w:w="2410"/>
+        <w:gridCol w:w="1842"/>
+        <w:gridCol w:w="1984"/>
+        <w:gridCol w:w="2128"/>
+      </w:tblGrid>
+      <w:tr>
+        <w:trPr>
+          <w:trHeight w:val="622"/>
+        </w:trPr>
+        <w:tc>
+          <w:tcPr>
+            <w:tcW w:w="1129" w:type="dxa"/>
+            <w:tcBorders>
+              <w:top w:val="thickThinSmallGap" w:sz="24" w:space="0" w:color="000000"/>
+              <w:left w:val="thinThickSmallGap" w:sz="24" w:space="0" w:color="000000"/>
+              <w:right w:val="thickThinSmallGap" w:sz="24" w:space="0" w:color="000000"/>
+            </w:tcBorders>
+            <w:shd w:val="clear" w:color="auto" w:fill="BDD6EE" w:themeFill="accent1" w:themeFillTint="66"/>
+          </w:tcPr>
+          <w:p>
+            <w:pPr>
+              <w:spacing w:line="360" w:lineRule="auto"/>
+              <w:jc w:val="center"/>
+              <w:rPr>
+                <w:b/>
+                <w:bCs/>
+                <w:color w:val="0070C0"/>
+                <w:sz w:val="28"/>
+                <w:szCs w:val="28"/>
+                <w:rtl/>
+              </w:rPr>
+            </w:pPr>
+          </w:p>
+        </w:tc>
+        <w:tc>
+          <w:tcPr>
+            <w:tcW w:w="8364" w:type="dxa"/>
+            <w:gridSpan w:val="4"/>
+            <w:tcBorders>
+              <w:top w:val="thickThinSmallGap" w:sz="24" w:space="0" w:color="000000"/>
+              <w:right w:val="thickThinSmallGap" w:sz="24" w:space="0" w:color="000000"/>
+            </w:tcBorders>
+            <w:shd w:val="clear" w:color="auto" w:fill="BDD6EE" w:themeFill="accent1" w:themeFillTint="66"/>
+          </w:tcPr>
+          <w:p>
+            <w:pPr>
+              <w:spacing w:line="360" w:lineRule="auto"/>
+              <w:rPr>
+                <w:b/>
+                <w:bCs/>
+                <w:sz w:val="24"/>
+                <w:szCs w:val="24"/>
+                <w:rtl/>
+              </w:rPr>
+            </w:pPr>
+          </w:p>
+        </w:tc>
+      </w:tr>
+      <w:tr>
+        <w:trPr>
+          <w:trHeight w:val="1101"/>
+        </w:trPr>
+        <w:tc>
+          <w:tcPr>
+            <w:tcW w:w="1129" w:type="dxa"/>
+            <w:tcBorders>
+              <w:top w:val="thickThinSmallGap" w:sz="24" w:space="0" w:color="000000"/>
+              <w:left w:val="thinThickSmallGap" w:sz="24" w:space="0" w:color="000000"/>
+              <w:right w:val="thickThinSmallGap" w:sz="24" w:space="0" w:color="000000"/>
+            </w:tcBorders>
+            <w:shd w:val="clear" w:color="auto" w:fill="BDD6EE" w:themeFill="accent1" w:themeFillTint="66"/>
+          </w:tcPr>
+          <w:p>
+            <w:pPr>
+              <w:spacing w:line="360" w:lineRule="auto"/>
+              <w:jc w:val="center"/>
+              <w:rPr>
+                <w:b/>
+                <w:bCs/>
+                <w:color w:val="FF0000"/>
+                <w:sz w:val="28"/>
+                <w:szCs w:val="28"/>
+                <w:rtl/>
+              </w:rPr>
+            </w:pPr>
+            <w:r>
+              <w:rPr>
+                <w:rFonts w:hint="cs"/>
+                <w:b/>
+                <w:bCs/>
+                <w:color w:val="FFFF00"/>
+                <w:sz w:val="28"/>
+                <w:szCs w:val="28"/>
+                <w:rtl/>
+              </w:rPr>
+              <w:t>תורנים</w:t>
+            </w:r>
+          </w:p>
+        </w:tc>
+        <w:tc>
+          <w:tcPr>
+            <w:tcW w:w="2410" w:type="dxa"/>
+            <w:tcBorders>
+              <w:top w:val="thickThinSmallGap" w:sz="24" w:space="0" w:color="000000"/>
+              <w:right w:val="thickThinSmallGap" w:sz="24" w:space="0" w:color="000000"/>
+            </w:tcBorders>
+          </w:tcPr>
+          <w:p>
+            <w:pPr>
+              <w:spacing w:line="276" w:lineRule="auto"/>
+              <w:jc w:val="right"/>
+              <w:rPr>
+                <w:b/>
+                <w:bCs/>
+                <w:sz w:val="20"/>
+                <w:szCs w:val="20"/>
+                <w:rtl/>
+              </w:rPr>
+            </w:pPr>
+          </w:p>
+          <w:p>
+            <w:pPr>
+              <w:spacing w:line="276" w:lineRule="auto"/>
+              <w:jc w:val="right"/>
+              <w:rPr>
+                <w:b/>
+                <w:bCs/>
+                <w:sz w:val="20"/>
+                <w:szCs w:val="20"/>
+                <w:rtl/>
+              </w:rPr>
+            </w:pPr>
+            <w:r>
+              <w:rPr>
+                <w:rFonts w:hint="cs"/>
+                <w:b/>
+                <w:bCs/>
+                <w:sz w:val="20"/>
+                <w:szCs w:val="20"/>
+                <w:rtl/>
+              </w:rPr>
+              <w:t xml:space="preserve">חצר קדמית </w:t>
+            </w:r>
+            <w:r>
+              <w:rPr>
+                <w:b/>
+                <w:bCs/>
+                <w:sz w:val="20"/>
+                <w:szCs w:val="20"/>
+                <w:rtl/>
+              </w:rPr>
+              <w:t>–</w:t>
+            </w:r>
+          </w:p>
+          <w:p>
+            <w:pPr>
+              <w:spacing w:line="276" w:lineRule="auto"/>
+              <w:jc w:val="right"/>
+              <w:rPr>
+                <w:b/>
+                <w:bCs/>
+                <w:sz w:val="20"/>
+                <w:szCs w:val="20"/>
+                <w:rtl/>
+              </w:rPr>
+            </w:pPr>
+            <w:r>
+              <w:rPr>
+                <w:rFonts w:hint="cs"/>
+                <w:b/>
+                <w:bCs/>
+                <w:sz w:val="20"/>
+                <w:szCs w:val="20"/>
+                <w:rtl/>
+              </w:rPr>
+              <w:t xml:space="preserve">מסדרונות בנין 200 - </w:t>
+            </w:r>
+          </w:p>
+        </w:tc>
+        <w:tc>
+          <w:tcPr>
+            <w:tcW w:w="1842" w:type="dxa"/>
+            <w:tcBorders>
+              <w:top w:val="thickThinSmallGap" w:sz="24" w:space="0" w:color="000000"/>
+              <w:right w:val="thickThinSmallGap" w:sz="24" w:space="0" w:color="000000"/>
+            </w:tcBorders>
+          </w:tcPr>
+          <w:p>
+            <w:pPr>
+              <w:spacing w:line="276" w:lineRule="auto"/>
+              <w:rPr>
+                <w:b/>
+                <w:bCs/>
+                <w:sz w:val="20"/>
+                <w:szCs w:val="20"/>
+                <w:u w:val="single"/>
+                <w:rtl/>
+              </w:rPr>
+            </w:pPr>
+            <w:r>
+              <w:rPr>
+                <w:rFonts w:hint="cs"/>
+                <w:b/>
+                <w:bCs/>
+                <w:sz w:val="20"/>
+                <w:szCs w:val="20"/>
+                <w:u w:val="single"/>
+                <w:rtl/>
+              </w:rPr>
+              <w:t>9.30-9.45</w:t>
+            </w:r>
+          </w:p>
+          <w:p>
+            <w:pPr>
+              <w:spacing w:line="276" w:lineRule="auto"/>
+              <w:rPr>
+                <w:b/>
+                <w:bCs/>
+                <w:sz w:val="20"/>
+                <w:szCs w:val="20"/>
+                <w:rtl/>
+              </w:rPr>
+            </w:pPr>
+            <w:r>
+              <w:rPr>
+                <w:rFonts w:hint="cs"/>
+                <w:b/>
+                <w:bCs/>
+                <w:sz w:val="20"/>
+                <w:szCs w:val="20"/>
+                <w:rtl/>
+              </w:rPr>
+              <w:t xml:space="preserve">יעקב </w:t>
+            </w:r>
+            <w:proofErr w:type="spellStart"/>
+            <w:r>
+              <w:rPr>
+                <w:rFonts w:hint="cs"/>
+                <w:b/>
+                <w:bCs/>
+                <w:sz w:val="20"/>
+                <w:szCs w:val="20"/>
+                <w:rtl/>
+              </w:rPr>
+              <w:t>הרנוי</w:t>
+            </w:r>
+            <w:proofErr w:type="spellEnd"/>
+          </w:p>
+          <w:p>
+            <w:pPr>
+              <w:spacing w:line="276" w:lineRule="auto"/>
+              <w:rPr>
+                <w:b/>
+                <w:bCs/>
+                <w:sz w:val="20"/>
+                <w:szCs w:val="20"/>
+                <w:rtl/>
+              </w:rPr>
+            </w:pPr>
+            <w:r>
+              <w:rPr>
+                <w:rFonts w:hint="cs"/>
+                <w:b/>
+                <w:bCs/>
+                <w:sz w:val="20"/>
+                <w:szCs w:val="20"/>
+                <w:rtl/>
+              </w:rPr>
+              <w:t>מימי</w:t>
+            </w:r>
+          </w:p>
+        </w:tc>
+        <w:tc>
+          <w:tcPr>
+            <w:tcW w:w="1984" w:type="dxa"/>
+            <w:tcBorders>
+              <w:top w:val="thickThinSmallGap" w:sz="24" w:space="0" w:color="000000"/>
+              <w:right w:val="thickThinSmallGap" w:sz="24" w:space="0" w:color="000000"/>
+            </w:tcBorders>
+          </w:tcPr>
+          <w:p>
+            <w:pPr>
+              <w:spacing w:line="276" w:lineRule="auto"/>
+              <w:rPr>
+                <w:b/>
+                <w:bCs/>
+                <w:sz w:val="20"/>
+                <w:szCs w:val="20"/>
+                <w:u w:val="single"/>
+                <w:rtl/>
+              </w:rPr>
+            </w:pPr>
+            <w:r>
+              <w:rPr>
+                <w:rFonts w:hint="cs"/>
+                <w:b/>
+                <w:bCs/>
+                <w:sz w:val="20"/>
+                <w:szCs w:val="20"/>
+                <w:u w:val="single"/>
+                <w:rtl/>
+              </w:rPr>
+              <w:t>1</w:t>
+            </w:r>
+            <w:r>
+              <w:rPr>
+                <w:rFonts w:hint="cs"/>
+                <w:b/>
+                <w:bCs/>
+                <w:sz w:val="20"/>
+                <w:szCs w:val="20"/>
+                <w:u w:val="single"/>
+                <w:rtl/>
+              </w:rPr>
+              <w:t>1.15-11.30</w:t>
+            </w:r>
+          </w:p>
+          <w:p>
+            <w:pPr>
+              <w:spacing w:line="276" w:lineRule="auto"/>
+              <w:rPr>
+                <w:b/>
+                <w:bCs/>
+                <w:sz w:val="20"/>
+                <w:szCs w:val="20"/>
+                <w:rtl/>
+              </w:rPr>
+            </w:pPr>
+            <w:r>
+              <w:rPr>
+                <w:rFonts w:hint="cs"/>
+                <w:b/>
+                <w:bCs/>
+                <w:sz w:val="20"/>
+                <w:szCs w:val="20"/>
+                <w:rtl/>
+              </w:rPr>
+              <w:t>יובל גרינברג</w:t>
+            </w:r>
+          </w:p>
+          <w:p>
+            <w:pPr>
+              <w:spacing w:line="276" w:lineRule="auto"/>
+              <w:rPr>
+                <w:b/>
+                <w:bCs/>
+                <w:sz w:val="20"/>
+                <w:szCs w:val="20"/>
+                <w:rtl/>
+              </w:rPr>
+            </w:pPr>
+            <w:r>
+              <w:rPr>
+                <w:rFonts w:hint="cs"/>
+                <w:b/>
+                <w:bCs/>
+                <w:sz w:val="20"/>
+                <w:szCs w:val="20"/>
+                <w:rtl/>
+              </w:rPr>
+              <w:t xml:space="preserve">אילן </w:t>
+            </w:r>
+          </w:p>
+        </w:tc>
+        <w:tc>
+          <w:tcPr>
+            <w:tcW w:w="2128" w:type="dxa"/>
+            <w:tcBorders>
+              <w:top w:val="thickThinSmallGap" w:sz="24" w:space="0" w:color="000000"/>
+              <w:right w:val="thickThinSmallGap" w:sz="24" w:space="0" w:color="000000"/>
+            </w:tcBorders>
+          </w:tcPr>
+          <w:p>
+            <w:pPr>
+              <w:spacing w:line="276" w:lineRule="auto"/>
+              <w:rPr>
+                <w:b/>
+                <w:bCs/>
+                <w:sz w:val="20"/>
+                <w:szCs w:val="20"/>
+                <w:rtl/>
+              </w:rPr>
+            </w:pPr>
+          </w:p>
+        </w:tc>
+      </w:tr>
+      <w:tr>
+        <w:trPr>
+          <w:trHeight w:val="791"/>
+        </w:trPr>
+        <w:tc>
+          <w:tcPr>
+            <w:tcW w:w="1129" w:type="dxa"/>
+            <w:tcBorders>
+              <w:left w:val="thinThickSmallGap" w:sz="24" w:space="0" w:color="000000"/>
+              <w:right w:val="thickThinSmallGap" w:sz="24" w:space="0" w:color="000000"/>
+            </w:tcBorders>
+            <w:shd w:val="clear" w:color="auto" w:fill="BDD6EE" w:themeFill="accent1" w:themeFillTint="66"/>
+          </w:tcPr>
+          <w:p>
+            <w:pPr>
+              <w:spacing w:line="360" w:lineRule="auto"/>
+              <w:jc w:val="center"/>
+              <w:rPr>
+                <w:b/>
+                <w:bCs/>
+                <w:color w:val="538135" w:themeColor="accent6" w:themeShade="BF"/>
+                <w:sz w:val="28"/>
+                <w:szCs w:val="28"/>
+                <w:rtl/>
+              </w:rPr>
+            </w:pPr>
+            <w:r>
+              <w:rPr>
+                <w:rFonts w:hint="cs"/>
+                <w:b/>
+                <w:bCs/>
+                <w:color w:val="0070C0"/>
+                <w:sz w:val="28"/>
+                <w:szCs w:val="28"/>
+                <w:rtl/>
+              </w:rPr>
+              <w:t>שכבת יוד</w:t>
+            </w:r>
+          </w:p>
+        </w:tc>
+        <w:tc>
+          <w:tcPr>
+            <w:tcW w:w="8364" w:type="dxa"/>
+            <w:gridSpan w:val="4"/>
+            <w:tcBorders>
+              <w:right w:val="thickThinSmallGap" w:sz="24" w:space="0" w:color="000000"/>
+            </w:tcBorders>
+          </w:tcPr>
+          <w:p>
+            <w:pPr>
+              <w:spacing w:line="360" w:lineRule="auto"/>
+              <w:rPr>
+                <w:b/>
+                <w:bCs/>
+                <w:rtl/>
+              </w:rPr>
+            </w:pPr>
+          </w:p>
+        </w:tc>
+      </w:tr>
+      <w:tr>
+        <w:trPr>
+          <w:trHeight w:val="825"/>
+        </w:trPr>
+        <w:tc>
+          <w:tcPr>
+            <w:tcW w:w="1129" w:type="dxa"/>
+            <w:tcBorders>
+              <w:left w:val="thinThickSmallGap" w:sz="24" w:space="0" w:color="000000"/>
+              <w:right w:val="thickThinSmallGap" w:sz="24" w:space="0" w:color="000000"/>
+            </w:tcBorders>
+            <w:shd w:val="clear" w:color="auto" w:fill="BDD6EE" w:themeFill="accent1" w:themeFillTint="66"/>
+          </w:tcPr>
+          <w:p>
+            <w:pPr>
+              <w:spacing w:line="360" w:lineRule="auto"/>
+              <w:jc w:val="center"/>
+              <w:rPr>
+                <w:b/>
+                <w:bCs/>
+                <w:color w:val="538135" w:themeColor="accent6" w:themeShade="BF"/>
+                <w:sz w:val="28"/>
+                <w:szCs w:val="28"/>
+                <w:rtl/>
+              </w:rPr>
+            </w:pPr>
+            <w:r>
+              <w:rPr>
+                <w:rFonts w:hint="cs"/>
+                <w:b/>
+                <w:bCs/>
+                <w:color w:val="538135" w:themeColor="accent6" w:themeShade="BF"/>
+                <w:sz w:val="28"/>
+                <w:szCs w:val="28"/>
+                <w:rtl/>
+              </w:rPr>
+              <w:t>שכבת יא'</w:t>
+            </w:r>
+          </w:p>
+        </w:tc>
+        <w:tc>
+          <w:tcPr>
+            <w:tcW w:w="8364" w:type="dxa"/>
+            <w:gridSpan w:val="4"/>
+            <w:tcBorders>
+              <w:right w:val="thickThinSmallGap" w:sz="24" w:space="0" w:color="000000"/>
+            </w:tcBorders>
+          </w:tcPr>
+          <w:p>
+            <w:pPr>
+              <w:spacing w:line="360" w:lineRule="auto"/>
+              <w:rPr>
+                <w:b/>
+                <w:bCs/>
+                <w:rtl/>
+              </w:rPr>
+            </w:pPr>
+            <w:r>
+              <w:rPr>
+                <w:rFonts w:hint="cs"/>
+                <w:b/>
+                <w:bCs/>
+                <w:rtl/>
+              </w:rPr>
+              <w:t>כימיה עם דרורה נבחנים בחדר 135</w:t>
+            </w:r>
+          </w:p>
+        </w:tc>
+      </w:tr>
+      <w:tr>
+        <w:trPr>
+          <w:trHeight w:val="969"/>
+        </w:trPr>
+        <w:tc>
+          <w:tcPr>
+            <w:tcW w:w="1129" w:type="dxa"/>
+            <w:tcBorders>
+              <w:left w:val="thinThickSmallGap" w:sz="24" w:space="0" w:color="000000"/>
+              <w:bottom w:val="thinThickSmallGap" w:sz="24" w:space="0" w:color="000000"/>
+              <w:right w:val="thickThinSmallGap" w:sz="24" w:space="0" w:color="000000"/>
+            </w:tcBorders>
+            <w:shd w:val="clear" w:color="auto" w:fill="BDD6EE" w:themeFill="accent1" w:themeFillTint="66"/>
+          </w:tcPr>
+          <w:p>
+            <w:pPr>
+              <w:spacing w:line="360" w:lineRule="auto"/>
+              <w:jc w:val="center"/>
+              <w:rPr>
+                <w:b/>
+                <w:bCs/>
+                <w:color w:val="FF00FF"/>
+                <w:sz w:val="28"/>
+                <w:szCs w:val="28"/>
+                <w:rtl/>
+              </w:rPr>
+            </w:pPr>
+            <w:r>
+              <w:rPr>
+                <w:rFonts w:hint="cs"/>
+                <w:b/>
+                <w:bCs/>
+                <w:color w:val="FF00FF"/>
+                <w:sz w:val="28"/>
+                <w:szCs w:val="28"/>
+                <w:rtl/>
+              </w:rPr>
+              <w:t xml:space="preserve">שכבת </w:t>
+            </w:r>
+            <w:proofErr w:type="spellStart"/>
+            <w:r>
+              <w:rPr>
+                <w:rFonts w:hint="cs"/>
+                <w:b/>
+                <w:bCs/>
+                <w:color w:val="FF00FF"/>
+                <w:sz w:val="28"/>
+                <w:szCs w:val="28"/>
+                <w:rtl/>
+              </w:rPr>
+              <w:t>יב</w:t>
+            </w:r>
+            <w:proofErr w:type="spellEnd"/>
+            <w:r>
+              <w:rPr>
+                <w:rFonts w:hint="cs"/>
+                <w:b/>
+                <w:bCs/>
+                <w:color w:val="FF00FF"/>
+                <w:sz w:val="28"/>
+                <w:szCs w:val="28"/>
+                <w:rtl/>
+              </w:rPr>
+              <w:t>'</w:t>
+            </w:r>
+          </w:p>
+        </w:tc>
+        <w:tc>
+          <w:tcPr>
+            <w:tcW w:w="8364" w:type="dxa"/>
+            <w:gridSpan w:val="4"/>
+            <w:tcBorders>
+              <w:bottom w:val="thinThickSmallGap" w:sz="24" w:space="0" w:color="000000"/>
+              <w:right w:val="thickThinSmallGap" w:sz="24" w:space="0" w:color="000000"/>
+            </w:tcBorders>
+          </w:tcPr>
+          <w:p>
+            <w:pPr>
+              <w:spacing w:line="360" w:lineRule="auto"/>
+              <w:rPr>
+                <w:b/>
+                <w:bCs/>
+                <w:rtl/>
+              </w:rPr>
+            </w:pPr>
+            <w:r>
+              <w:rPr>
+                <w:rFonts w:hint="cs"/>
+                <w:b/>
+                <w:bCs/>
+                <w:rtl/>
+              </w:rPr>
+              <w:t xml:space="preserve">ביולוגיה עם רבקה לומדים בחדר יב6 </w:t>
+            </w:r>
+            <w:r>
+              <w:rPr>
+                <w:b/>
+                <w:bCs/>
+                <w:rtl/>
+              </w:rPr>
+              <w:t>–</w:t>
+            </w:r>
+            <w:r>
+              <w:rPr>
+                <w:rFonts w:hint="cs"/>
+                <w:b/>
+                <w:bCs/>
+                <w:rtl/>
+              </w:rPr>
+              <w:t xml:space="preserve"> 412</w:t>
+            </w:r>
+          </w:p>
+          <w:p>
+            <w:pPr>
+              <w:spacing w:line="360" w:lineRule="auto"/>
+              <w:rPr>
+                <w:b/>
+                <w:bCs/>
+                <w:rtl/>
+              </w:rPr>
+            </w:pPr>
+            <w:r>
+              <w:rPr>
+                <w:rFonts w:hint="cs"/>
+                <w:b/>
+                <w:bCs/>
+                <w:rtl/>
+              </w:rPr>
+              <w:t>ורדית שיעור4+5  מנע"ס בחדר מחשב ג'</w:t>
+            </w:r>
+          </w:p>
+        </w:tc>
+      </w:tr>
+    </w:tbl>
+    <w:p>
       <w:bookmarkStart w:id="0" w:name="_GoBack"/>
       <w:bookmarkEnd w:id="0"/>
     </w:p>
@@ -28,7 +773,7 @@
 </file>
 
 <file path=word/styles.xml><?xml version="1.0" encoding="utf-8"?>
-<w:styles xmlns:mc="http://schemas.openxmlformats.org/markup-compatibility/2006" xmlns:r="http://schemas.openxmlformats.org/officeDocument/2006/relationships" xmlns:w="http://schemas.openxmlformats.org/wordprocessingml/2006/main" xmlns:w14="http://schemas.microsoft.com/office/word/2010/wordml" xmlns:w15="http://schemas.microsoft.com/office/word/2012/wordml" xmlns:w16cid="http://schemas.microsoft.com/office/word/2016/wordml/cid" xmlns:w16se="http://schemas.microsoft.com/office/word/2015/wordml/symex" mc:Ignorable="w14 w15 w16se w16cid">
+<w:styles xmlns:mc="http://schemas.openxmlformats.org/markup-compatibility/2006" xmlns:r="http://schemas.openxmlformats.org/officeDocument/2006/relationships" xmlns:w="http://schemas.openxmlformats.org/wordprocessingml/2006/main" xmlns:w14="http://schemas.microsoft.com/office/word/2010/wordml" xmlns:w15="http://schemas.microsoft.com/office/word/2012/wordml" xmlns:w16se="http://schemas.microsoft.com/office/word/2015/wordml/symex" mc:Ignorable="w14 w15 w16se">
   <w:docDefaults>
     <w:rPrDefault>
       <w:rPr>
@@ -44,7 +789,7 @@
       </w:pPr>
     </w:pPrDefault>
   </w:docDefaults>
-  <w:latentStyles w:defLockedState="0" w:defUIPriority="99" w:defSemiHidden="0" w:defUnhideWhenUsed="0" w:defQFormat="0" w:count="375">
+  <w:latentStyles w:defLockedState="0" w:defUIPriority="99" w:defSemiHidden="0" w:defUnhideWhenUsed="0" w:defQFormat="0" w:count="371">
     <w:lsdException w:name="Normal" w:uiPriority="0" w:qFormat="1"/>
     <w:lsdException w:name="heading 1" w:uiPriority="9" w:qFormat="1"/>
     <w:lsdException w:name="heading 2" w:semiHidden="1" w:uiPriority="9" w:unhideWhenUsed="1" w:qFormat="1"/>
@@ -416,14 +1161,11 @@
     <w:lsdException w:name="List Table 5 Dark Accent 6" w:uiPriority="50"/>
     <w:lsdException w:name="List Table 6 Colorful Accent 6" w:uiPriority="51"/>
     <w:lsdException w:name="List Table 7 Colorful Accent 6" w:uiPriority="52"/>
-    <w:lsdException w:name="Mention" w:semiHidden="1" w:unhideWhenUsed="1"/>
-    <w:lsdException w:name="Smart Hyperlink" w:semiHidden="1" w:unhideWhenUsed="1"/>
-    <w:lsdException w:name="Hashtag" w:semiHidden="1" w:unhideWhenUsed="1"/>
-    <w:lsdException w:name="Unresolved Mention" w:semiHidden="1" w:unhideWhenUsed="1"/>
   </w:latentStyles>
   <w:style w:type="paragraph" w:default="1" w:styleId="a">
     <w:name w:val="Normal"/>
     <w:qFormat/>
+    <w:rsid w:val="000D6852"/>
     <w:pPr>
       <w:bidi/>
     </w:pPr>
@@ -455,16 +1197,24 @@
     <w:semiHidden/>
     <w:unhideWhenUsed/>
   </w:style>
-  <w:style w:type="character" w:styleId="a3">
-    <w:name w:val="Strong"/>
-    <w:basedOn w:val="a0"/>
-    <w:uiPriority w:val="22"/>
-    <w:qFormat/>
-    <w:rsid w:val="00573277"/>
-    <w:rPr>
-      <w:b/>
-      <w:bCs/>
-    </w:rPr>
+  <w:style w:type="table" w:styleId="a3">
+    <w:name w:val="Table Grid"/>
+    <w:basedOn w:val="a1"/>
+    <w:uiPriority w:val="39"/>
+    <w:rsid w:val="000D6852"/>
+    <w:pPr>
+      <w:spacing w:after="0" w:line="240" w:lineRule="auto"/>
+    </w:pPr>
+    <w:tblPr>
+      <w:tblBorders>
+        <w:top w:val="single" w:sz="4" w:space="0" w:color="auto"/>
+        <w:left w:val="single" w:sz="4" w:space="0" w:color="auto"/>
+        <w:bottom w:val="single" w:sz="4" w:space="0" w:color="auto"/>
+        <w:right w:val="single" w:sz="4" w:space="0" w:color="auto"/>
+        <w:insideH w:val="single" w:sz="4" w:space="0" w:color="auto"/>
+        <w:insideV w:val="single" w:sz="4" w:space="0" w:color="auto"/>
+      </w:tblBorders>
+    </w:tblPr>
   </w:style>
 </w:styles>
 </file>
@@ -486,7 +1236,7 @@
         <a:srgbClr val="E7E6E6"/>
       </a:lt2>
       <a:accent1>
-        <a:srgbClr val="4472C4"/>
+        <a:srgbClr val="5B9BD5"/>
       </a:accent1>
       <a:accent2>
         <a:srgbClr val="ED7D31"/>
@@ -498,7 +1248,7 @@
         <a:srgbClr val="FFC000"/>
       </a:accent4>
       <a:accent5>
-        <a:srgbClr val="5B9BD5"/>
+        <a:srgbClr val="4472C4"/>
       </a:accent5>
       <a:accent6>
         <a:srgbClr val="70AD47"/>

</xml_diff>

<commit_message>
updated second.docx. 14.12.2021, 10:09:53
</commit_message>
<xml_diff>
--- a/second.docx
+++ b/second.docx
@@ -9,104 +9,50 @@
         <w:rPr>
           <w:b/>
           <w:bCs/>
-          <w:color w:val="2E74B5" w:themeColor="accent1" w:themeShade="BF"/>
+          <w:color w:val="F4B083" w:themeColor="accent2" w:themeTint="99"/>
           <w:sz w:val="32"/>
           <w:szCs w:val="32"/>
           <w:u w:val="single"/>
           <w:rtl/>
         </w:rPr>
       </w:pPr>
-      <w:proofErr w:type="spellStart"/>
       <w:r>
         <w:rPr>
           <w:rFonts w:hint="cs"/>
           <w:b/>
           <w:bCs/>
-          <w:color w:val="2E74B5" w:themeColor="accent1" w:themeShade="BF"/>
+          <w:color w:val="F4B083" w:themeColor="accent2" w:themeTint="99"/>
           <w:sz w:val="32"/>
           <w:szCs w:val="32"/>
           <w:u w:val="single"/>
           <w:rtl/>
         </w:rPr>
-        <w:t>עידכוני</w:t>
-      </w:r>
-      <w:proofErr w:type="spellEnd"/>
-      <w:r>
-        <w:rPr>
-          <w:rFonts w:hint="cs"/>
-          <w:b/>
-          <w:bCs/>
-          <w:color w:val="2E74B5" w:themeColor="accent1" w:themeShade="BF"/>
-          <w:sz w:val="32"/>
-          <w:szCs w:val="32"/>
-          <w:u w:val="single"/>
-          <w:rtl/>
-        </w:rPr>
-        <w:t xml:space="preserve"> מערכת יום שישי </w:t>
+        <w:t>ע</w:t>
       </w:r>
       <w:r>
         <w:rPr>
           <w:rFonts w:hint="cs"/>
           <w:b/>
           <w:bCs/>
-          <w:color w:val="2E74B5" w:themeColor="accent1" w:themeShade="BF"/>
+          <w:color w:val="F4B083" w:themeColor="accent2" w:themeTint="99"/>
           <w:sz w:val="32"/>
           <w:szCs w:val="32"/>
           <w:u w:val="single"/>
           <w:rtl/>
         </w:rPr>
-        <w:t>10</w:t>
-      </w:r>
-      <w:r>
-        <w:rPr>
-          <w:rFonts w:hint="cs"/>
-          <w:b/>
-          <w:bCs/>
-          <w:color w:val="2E74B5" w:themeColor="accent1" w:themeShade="BF"/>
-          <w:sz w:val="32"/>
-          <w:szCs w:val="32"/>
-          <w:u w:val="single"/>
-          <w:rtl/>
-        </w:rPr>
-        <w:t>.1</w:t>
-      </w:r>
-      <w:r>
-        <w:rPr>
-          <w:rFonts w:hint="cs"/>
-          <w:b/>
-          <w:bCs/>
-          <w:color w:val="2E74B5" w:themeColor="accent1" w:themeShade="BF"/>
-          <w:sz w:val="32"/>
-          <w:szCs w:val="32"/>
-          <w:u w:val="single"/>
-          <w:rtl/>
-        </w:rPr>
-        <w:t>2</w:t>
-      </w:r>
-      <w:r>
-        <w:rPr>
-          <w:rFonts w:hint="cs"/>
-          <w:b/>
-          <w:bCs/>
-          <w:color w:val="2E74B5" w:themeColor="accent1" w:themeShade="BF"/>
-          <w:sz w:val="32"/>
-          <w:szCs w:val="32"/>
-          <w:u w:val="single"/>
-          <w:rtl/>
-        </w:rPr>
-        <w:t>.2021</w:t>
+        <w:t>דכוני מערכת יום שלישי 14.12.2021</w:t>
       </w:r>
     </w:p>
     <w:tbl>
       <w:tblPr>
         <w:tblStyle w:val="a3"/>
         <w:bidiVisual/>
-        <w:tblW w:w="9493" w:type="dxa"/>
-        <w:tblInd w:w="423" w:type="dxa"/>
+        <w:tblW w:w="9634" w:type="dxa"/>
+        <w:tblInd w:w="282" w:type="dxa"/>
         <w:tblLook w:val="04A0" w:firstRow="1" w:lastRow="0" w:firstColumn="1" w:lastColumn="0" w:noHBand="0" w:noVBand="1"/>
       </w:tblPr>
       <w:tblGrid>
-        <w:gridCol w:w="1129"/>
+        <w:gridCol w:w="1270"/>
         <w:gridCol w:w="2410"/>
         <w:gridCol w:w="1842"/>
         <w:gridCol w:w="1984"/>
@@ -118,13 +64,13 @@
         </w:trPr>
         <w:tc>
           <w:tcPr>
-            <w:tcW w:w="1129" w:type="dxa"/>
+            <w:tcW w:w="1270" w:type="dxa"/>
             <w:tcBorders>
               <w:top w:val="thickThinSmallGap" w:sz="24" w:space="0" w:color="000000"/>
               <w:left w:val="thinThickSmallGap" w:sz="24" w:space="0" w:color="000000"/>
               <w:right w:val="thickThinSmallGap" w:sz="24" w:space="0" w:color="000000"/>
             </w:tcBorders>
-            <w:shd w:val="clear" w:color="auto" w:fill="BDD6EE" w:themeFill="accent1" w:themeFillTint="66"/>
+            <w:shd w:val="clear" w:color="auto" w:fill="FFF2CC" w:themeFill="accent4" w:themeFillTint="33"/>
           </w:tcPr>
           <w:p>
             <w:pPr>
@@ -149,11 +95,306 @@
               <w:top w:val="thickThinSmallGap" w:sz="24" w:space="0" w:color="000000"/>
               <w:right w:val="thickThinSmallGap" w:sz="24" w:space="0" w:color="000000"/>
             </w:tcBorders>
-            <w:shd w:val="clear" w:color="auto" w:fill="BDD6EE" w:themeFill="accent1" w:themeFillTint="66"/>
+            <w:shd w:val="clear" w:color="auto" w:fill="FFF2CC" w:themeFill="accent4" w:themeFillTint="33"/>
           </w:tcPr>
           <w:p>
             <w:pPr>
-              <w:spacing w:line="360" w:lineRule="auto"/>
+              <w:pStyle w:val="a4"/>
+              <w:numPr>
+                <w:ilvl w:val="0"/>
+                <w:numId w:val="1"/>
+              </w:numPr>
+              <w:spacing w:line="276" w:lineRule="auto"/>
+              <w:rPr>
+                <w:b/>
+                <w:bCs/>
+                <w:sz w:val="24"/>
+                <w:szCs w:val="24"/>
+              </w:rPr>
+            </w:pPr>
+            <w:r>
+              <w:rPr>
+                <w:rFonts w:hint="cs"/>
+                <w:b/>
+                <w:bCs/>
+                <w:sz w:val="24"/>
+                <w:szCs w:val="24"/>
+                <w:rtl/>
+              </w:rPr>
+              <w:t>ערב הורים בשעות 12.00-15.30.</w:t>
+            </w:r>
+            <w:r>
+              <w:rPr>
+                <w:rFonts w:hint="cs"/>
+                <w:b/>
+                <w:bCs/>
+                <w:sz w:val="24"/>
+                <w:szCs w:val="24"/>
+                <w:rtl/>
+              </w:rPr>
+              <w:t xml:space="preserve">   </w:t>
+            </w:r>
+          </w:p>
+          <w:p>
+            <w:pPr>
+              <w:pStyle w:val="a4"/>
+              <w:numPr>
+                <w:ilvl w:val="0"/>
+                <w:numId w:val="1"/>
+              </w:numPr>
+              <w:spacing w:line="276" w:lineRule="auto"/>
+              <w:rPr>
+                <w:b/>
+                <w:bCs/>
+                <w:sz w:val="24"/>
+                <w:szCs w:val="24"/>
+              </w:rPr>
+            </w:pPr>
+            <w:r>
+              <w:rPr>
+                <w:rFonts w:hint="cs"/>
+                <w:b/>
+                <w:bCs/>
+                <w:sz w:val="24"/>
+                <w:szCs w:val="24"/>
+                <w:rtl/>
+              </w:rPr>
+              <w:t xml:space="preserve">סיור דיפלומטיה יוד </w:t>
+            </w:r>
+            <w:r>
+              <w:rPr>
+                <w:b/>
+                <w:bCs/>
+                <w:sz w:val="24"/>
+                <w:szCs w:val="24"/>
+                <w:rtl/>
+              </w:rPr>
+              <w:t>–</w:t>
+            </w:r>
+            <w:r>
+              <w:rPr>
+                <w:rFonts w:hint="cs"/>
+                <w:b/>
+                <w:bCs/>
+                <w:sz w:val="24"/>
+                <w:szCs w:val="24"/>
+                <w:rtl/>
+              </w:rPr>
+              <w:t xml:space="preserve"> 7.45-14.15  בליווי </w:t>
+            </w:r>
+            <w:proofErr w:type="spellStart"/>
+            <w:r>
+              <w:rPr>
+                <w:rFonts w:hint="cs"/>
+                <w:b/>
+                <w:bCs/>
+                <w:sz w:val="24"/>
+                <w:szCs w:val="24"/>
+                <w:rtl/>
+              </w:rPr>
+              <w:t>אוסי</w:t>
+            </w:r>
+            <w:proofErr w:type="spellEnd"/>
+            <w:r>
+              <w:rPr>
+                <w:rFonts w:hint="cs"/>
+                <w:b/>
+                <w:bCs/>
+                <w:sz w:val="24"/>
+                <w:szCs w:val="24"/>
+                <w:rtl/>
+              </w:rPr>
+              <w:t xml:space="preserve"> </w:t>
+            </w:r>
+            <w:proofErr w:type="spellStart"/>
+            <w:r>
+              <w:rPr>
+                <w:rFonts w:hint="cs"/>
+                <w:b/>
+                <w:bCs/>
+                <w:sz w:val="24"/>
+                <w:szCs w:val="24"/>
+                <w:rtl/>
+              </w:rPr>
+              <w:t>וושלומית</w:t>
+            </w:r>
+            <w:proofErr w:type="spellEnd"/>
+            <w:r>
+              <w:rPr>
+                <w:rFonts w:hint="cs"/>
+                <w:b/>
+                <w:bCs/>
+                <w:sz w:val="24"/>
+                <w:szCs w:val="24"/>
+                <w:rtl/>
+              </w:rPr>
+              <w:t xml:space="preserve"> </w:t>
+            </w:r>
+            <w:proofErr w:type="spellStart"/>
+            <w:r>
+              <w:rPr>
+                <w:rFonts w:hint="cs"/>
+                <w:b/>
+                <w:bCs/>
+                <w:sz w:val="24"/>
+                <w:szCs w:val="24"/>
+                <w:rtl/>
+              </w:rPr>
+              <w:t>גרשקוביץ</w:t>
+            </w:r>
+            <w:proofErr w:type="spellEnd"/>
+            <w:r>
+              <w:rPr>
+                <w:rFonts w:hint="cs"/>
+                <w:b/>
+                <w:bCs/>
+                <w:sz w:val="24"/>
+                <w:szCs w:val="24"/>
+                <w:rtl/>
+              </w:rPr>
+              <w:t>.</w:t>
+            </w:r>
+          </w:p>
+          <w:p>
+            <w:pPr>
+              <w:pStyle w:val="a4"/>
+              <w:numPr>
+                <w:ilvl w:val="0"/>
+                <w:numId w:val="1"/>
+              </w:numPr>
+              <w:spacing w:line="276" w:lineRule="auto"/>
+              <w:rPr>
+                <w:rFonts w:hint="cs"/>
+                <w:b/>
+                <w:bCs/>
+                <w:sz w:val="24"/>
+                <w:szCs w:val="24"/>
+              </w:rPr>
+            </w:pPr>
+            <w:r>
+              <w:rPr>
+                <w:rFonts w:hint="cs"/>
+                <w:b/>
+                <w:bCs/>
+                <w:sz w:val="24"/>
+                <w:szCs w:val="24"/>
+                <w:rtl/>
+              </w:rPr>
+              <w:t xml:space="preserve">מועדון </w:t>
+            </w:r>
+            <w:r>
+              <w:rPr>
+                <w:rFonts w:hint="cs"/>
+                <w:b/>
+                <w:bCs/>
+                <w:sz w:val="24"/>
+                <w:szCs w:val="24"/>
+              </w:rPr>
+              <w:t>MUN</w:t>
+            </w:r>
+            <w:r>
+              <w:rPr>
+                <w:rFonts w:hint="cs"/>
+                <w:b/>
+                <w:bCs/>
+                <w:sz w:val="24"/>
+                <w:szCs w:val="24"/>
+                <w:rtl/>
+              </w:rPr>
+              <w:t xml:space="preserve"> מתקיים בשעה 12.10 בחדר</w:t>
+            </w:r>
+            <w:r>
+              <w:rPr>
+                <w:rFonts w:hint="cs"/>
+                <w:b/>
+                <w:bCs/>
+                <w:sz w:val="24"/>
+                <w:szCs w:val="24"/>
+                <w:rtl/>
+              </w:rPr>
+              <w:t xml:space="preserve"> יב11 </w:t>
+            </w:r>
+            <w:r>
+              <w:rPr>
+                <w:b/>
+                <w:bCs/>
+                <w:sz w:val="24"/>
+                <w:szCs w:val="24"/>
+                <w:rtl/>
+              </w:rPr>
+              <w:t>–</w:t>
+            </w:r>
+            <w:r>
+              <w:rPr>
+                <w:rFonts w:hint="cs"/>
+                <w:b/>
+                <w:bCs/>
+                <w:sz w:val="24"/>
+                <w:szCs w:val="24"/>
+                <w:rtl/>
+              </w:rPr>
+              <w:t xml:space="preserve"> 413 </w:t>
+            </w:r>
+            <w:r>
+              <w:rPr>
+                <w:rFonts w:hint="cs"/>
+                <w:b/>
+                <w:bCs/>
+                <w:sz w:val="24"/>
+                <w:szCs w:val="24"/>
+                <w:rtl/>
+              </w:rPr>
+              <w:t xml:space="preserve">. שחר טבנקין תלמיד ביה"ס וזוכה פרס </w:t>
+            </w:r>
+            <w:r>
+              <w:rPr>
+                <w:rFonts w:ascii="Arial" w:hAnsi="Arial" w:cs="Arial"/>
+                <w:b/>
+                <w:bCs/>
+                <w:color w:val="000000"/>
+                <w:sz w:val="18"/>
+                <w:szCs w:val="18"/>
+                <w:shd w:val="clear" w:color="auto" w:fill="FFFFFF"/>
+              </w:rPr>
+              <w:t>MOST DISTINGUISHED  DELEGATE</w:t>
+            </w:r>
+            <w:r>
+              <w:rPr>
+                <w:rFonts w:ascii="Arial" w:hAnsi="Arial" w:cs="Arial"/>
+                <w:b/>
+                <w:bCs/>
+                <w:color w:val="000000"/>
+                <w:shd w:val="clear" w:color="auto" w:fill="FFFFFF"/>
+              </w:rPr>
+              <w:t xml:space="preserve"> </w:t>
+            </w:r>
+            <w:r>
+              <w:rPr>
+                <w:rFonts w:ascii="Arial" w:hAnsi="Arial" w:cs="Arial" w:hint="cs"/>
+                <w:b/>
+                <w:bCs/>
+                <w:color w:val="000000"/>
+                <w:shd w:val="clear" w:color="auto" w:fill="FFFFFF"/>
+                <w:rtl/>
+              </w:rPr>
+              <w:t xml:space="preserve"> </w:t>
+            </w:r>
+            <w:r>
+              <w:rPr>
+                <w:rFonts w:hint="cs"/>
+                <w:b/>
+                <w:bCs/>
+                <w:sz w:val="24"/>
+                <w:szCs w:val="24"/>
+                <w:rtl/>
+              </w:rPr>
+              <w:t>ידריך ויסביר איך מצליחים וזוכים. ההשתתפות חובה למי שרוצה להיות חבר משלחת עתידית.</w:t>
+            </w:r>
+          </w:p>
+          <w:p>
+            <w:pPr>
+              <w:pStyle w:val="a4"/>
+              <w:spacing w:line="276" w:lineRule="auto"/>
               <w:rPr>
                 <w:b/>
                 <w:bCs/>
@@ -167,17 +408,17 @@
       </w:tr>
       <w:tr>
         <w:trPr>
-          <w:trHeight w:val="1101"/>
+          <w:trHeight w:val="1047"/>
         </w:trPr>
         <w:tc>
           <w:tcPr>
-            <w:tcW w:w="1129" w:type="dxa"/>
+            <w:tcW w:w="1270" w:type="dxa"/>
             <w:tcBorders>
               <w:top w:val="thickThinSmallGap" w:sz="24" w:space="0" w:color="000000"/>
               <w:left w:val="thinThickSmallGap" w:sz="24" w:space="0" w:color="000000"/>
               <w:right w:val="thickThinSmallGap" w:sz="24" w:space="0" w:color="000000"/>
             </w:tcBorders>
-            <w:shd w:val="clear" w:color="auto" w:fill="BDD6EE" w:themeFill="accent1" w:themeFillTint="66"/>
+            <w:shd w:val="clear" w:color="auto" w:fill="FFF2CC" w:themeFill="accent4" w:themeFillTint="33"/>
           </w:tcPr>
           <w:p>
             <w:pPr>
@@ -213,6 +454,7 @@
               <w:top w:val="thickThinSmallGap" w:sz="24" w:space="0" w:color="000000"/>
               <w:right w:val="thickThinSmallGap" w:sz="24" w:space="0" w:color="000000"/>
             </w:tcBorders>
+            <w:shd w:val="clear" w:color="auto" w:fill="auto"/>
           </w:tcPr>
           <w:p>
             <w:pPr>
@@ -282,7 +524,100 @@
                 <w:szCs w:val="20"/>
                 <w:rtl/>
               </w:rPr>
+              <w:t xml:space="preserve">חצר אחורית וסביב האולם - </w:t>
+            </w:r>
+          </w:p>
+          <w:p>
+            <w:pPr>
+              <w:spacing w:line="276" w:lineRule="auto"/>
+              <w:jc w:val="right"/>
+              <w:rPr>
+                <w:b/>
+                <w:bCs/>
+                <w:sz w:val="20"/>
+                <w:szCs w:val="20"/>
+                <w:rtl/>
+              </w:rPr>
+            </w:pPr>
+            <w:r>
+              <w:rPr>
+                <w:rFonts w:hint="cs"/>
+                <w:b/>
+                <w:bCs/>
+                <w:sz w:val="20"/>
+                <w:szCs w:val="20"/>
+                <w:rtl/>
+              </w:rPr>
               <w:t xml:space="preserve">מסדרונות בנין 200 - </w:t>
+            </w:r>
+          </w:p>
+          <w:p>
+            <w:pPr>
+              <w:spacing w:line="276" w:lineRule="auto"/>
+              <w:jc w:val="right"/>
+              <w:rPr>
+                <w:b/>
+                <w:bCs/>
+                <w:sz w:val="20"/>
+                <w:szCs w:val="20"/>
+                <w:rtl/>
+              </w:rPr>
+            </w:pPr>
+            <w:r>
+              <w:rPr>
+                <w:rFonts w:hint="cs"/>
+                <w:b/>
+                <w:bCs/>
+                <w:sz w:val="20"/>
+                <w:szCs w:val="20"/>
+                <w:rtl/>
+              </w:rPr>
+              <w:t xml:space="preserve">מסדרונות בנין 400 </w:t>
+            </w:r>
+            <w:r>
+              <w:rPr>
+                <w:b/>
+                <w:bCs/>
+                <w:sz w:val="20"/>
+                <w:szCs w:val="20"/>
+                <w:rtl/>
+              </w:rPr>
+              <w:t>–</w:t>
+            </w:r>
+            <w:r>
+              <w:rPr>
+                <w:rFonts w:hint="cs"/>
+                <w:b/>
+                <w:bCs/>
+                <w:sz w:val="20"/>
+                <w:szCs w:val="20"/>
+                <w:rtl/>
+              </w:rPr>
+              <w:t xml:space="preserve"> </w:t>
+            </w:r>
+          </w:p>
+          <w:p>
+            <w:pPr>
+              <w:spacing w:line="276" w:lineRule="auto"/>
+              <w:jc w:val="right"/>
+              <w:rPr>
+                <w:b/>
+                <w:bCs/>
+                <w:sz w:val="20"/>
+                <w:szCs w:val="20"/>
+                <w:rtl/>
+              </w:rPr>
+            </w:pPr>
+            <w:r>
+              <w:rPr>
+                <w:rFonts w:hint="cs"/>
+                <w:b/>
+                <w:bCs/>
+                <w:sz w:val="20"/>
+                <w:szCs w:val="20"/>
+                <w:rtl/>
+              </w:rPr>
+              <w:t>מסדרונות בנין 100 -</w:t>
             </w:r>
           </w:p>
         </w:tc>
@@ -293,6 +628,7 @@
               <w:top w:val="thickThinSmallGap" w:sz="24" w:space="0" w:color="000000"/>
               <w:right w:val="thickThinSmallGap" w:sz="24" w:space="0" w:color="000000"/>
             </w:tcBorders>
+            <w:shd w:val="clear" w:color="auto" w:fill="auto"/>
           </w:tcPr>
           <w:p>
             <w:pPr>
@@ -316,7 +652,7 @@
                 <w:u w:val="single"/>
                 <w:rtl/>
               </w:rPr>
-              <w:t>9.30-9.45</w:t>
+              <w:t>10.00-10.15</w:t>
             </w:r>
           </w:p>
           <w:p>
@@ -339,7 +675,78 @@
                 <w:szCs w:val="20"/>
                 <w:rtl/>
               </w:rPr>
-              <w:t xml:space="preserve">יעקב </w:t>
+              <w:t>מאיה ז.</w:t>
+            </w:r>
+            <w:bookmarkStart w:id="0" w:name="_GoBack"/>
+            <w:bookmarkEnd w:id="0"/>
+          </w:p>
+          <w:p>
+            <w:pPr>
+              <w:spacing w:line="276" w:lineRule="auto"/>
+              <w:rPr>
+                <w:b/>
+                <w:bCs/>
+                <w:sz w:val="20"/>
+                <w:szCs w:val="20"/>
+                <w:rtl/>
+              </w:rPr>
+            </w:pPr>
+            <w:r>
+              <w:rPr>
+                <w:rFonts w:hint="cs"/>
+                <w:b/>
+                <w:bCs/>
+                <w:sz w:val="20"/>
+                <w:szCs w:val="20"/>
+                <w:rtl/>
+              </w:rPr>
+              <w:t>שרה יחיאל</w:t>
+            </w:r>
+          </w:p>
+          <w:p>
+            <w:pPr>
+              <w:spacing w:line="276" w:lineRule="auto"/>
+              <w:rPr>
+                <w:b/>
+                <w:bCs/>
+                <w:sz w:val="20"/>
+                <w:szCs w:val="20"/>
+                <w:rtl/>
+              </w:rPr>
+            </w:pPr>
+            <w:r>
+              <w:rPr>
+                <w:rFonts w:hint="cs"/>
+                <w:b/>
+                <w:bCs/>
+                <w:sz w:val="20"/>
+                <w:szCs w:val="20"/>
+                <w:rtl/>
+              </w:rPr>
+              <w:t>אורי נווה</w:t>
+            </w:r>
+          </w:p>
+          <w:p>
+            <w:pPr>
+              <w:spacing w:line="276" w:lineRule="auto"/>
+              <w:rPr>
+                <w:b/>
+                <w:bCs/>
+                <w:sz w:val="20"/>
+                <w:szCs w:val="20"/>
+                <w:rtl/>
+              </w:rPr>
+            </w:pPr>
+            <w:r>
+              <w:rPr>
+                <w:rFonts w:hint="cs"/>
+                <w:b/>
+                <w:bCs/>
+                <w:sz w:val="20"/>
+                <w:szCs w:val="20"/>
+                <w:rtl/>
+              </w:rPr>
+              <w:t xml:space="preserve">אופיר </w:t>
             </w:r>
             <w:proofErr w:type="spellStart"/>
             <w:r>
@@ -351,7 +758,7 @@
                 <w:szCs w:val="20"/>
                 <w:rtl/>
               </w:rPr>
-              <w:t>הרנוי</w:t>
+              <w:t>קוביצקי</w:t>
             </w:r>
             <w:proofErr w:type="spellEnd"/>
           </w:p>
@@ -375,7 +782,7 @@
                 <w:szCs w:val="20"/>
                 <w:rtl/>
               </w:rPr>
-              <w:t>מימי</w:t>
+              <w:t>שונית</w:t>
             </w:r>
           </w:p>
         </w:tc>
@@ -386,6 +793,7 @@
               <w:top w:val="thickThinSmallGap" w:sz="24" w:space="0" w:color="000000"/>
               <w:right w:val="thickThinSmallGap" w:sz="24" w:space="0" w:color="000000"/>
             </w:tcBorders>
+            <w:shd w:val="clear" w:color="auto" w:fill="auto"/>
           </w:tcPr>
           <w:p>
             <w:pPr>
@@ -395,80 +803,9 @@
                 <w:bCs/>
                 <w:sz w:val="20"/>
                 <w:szCs w:val="20"/>
-                <w:u w:val="single"/>
-                <w:rtl/>
-              </w:rPr>
-            </w:pPr>
-            <w:r>
-              <w:rPr>
-                <w:rFonts w:hint="cs"/>
-                <w:b/>
-                <w:bCs/>
-                <w:sz w:val="20"/>
-                <w:szCs w:val="20"/>
-                <w:u w:val="single"/>
-                <w:rtl/>
-              </w:rPr>
-              <w:t>1</w:t>
-            </w:r>
-            <w:r>
-              <w:rPr>
-                <w:rFonts w:hint="cs"/>
-                <w:b/>
-                <w:bCs/>
-                <w:sz w:val="20"/>
-                <w:szCs w:val="20"/>
-                <w:u w:val="single"/>
-                <w:rtl/>
-              </w:rPr>
-              <w:t>1.15-11.30</w:t>
-            </w:r>
-          </w:p>
-          <w:p>
-            <w:pPr>
-              <w:spacing w:line="276" w:lineRule="auto"/>
-              <w:rPr>
-                <w:b/>
-                <w:bCs/>
-                <w:sz w:val="20"/>
-                <w:szCs w:val="20"/>
-                <w:rtl/>
-              </w:rPr>
-            </w:pPr>
-            <w:r>
-              <w:rPr>
-                <w:rFonts w:hint="cs"/>
-                <w:b/>
-                <w:bCs/>
-                <w:sz w:val="20"/>
-                <w:szCs w:val="20"/>
-                <w:rtl/>
-              </w:rPr>
-              <w:t>יובל גרינברג</w:t>
-            </w:r>
-          </w:p>
-          <w:p>
-            <w:pPr>
-              <w:spacing w:line="276" w:lineRule="auto"/>
-              <w:rPr>
-                <w:b/>
-                <w:bCs/>
-                <w:sz w:val="20"/>
-                <w:szCs w:val="20"/>
-                <w:rtl/>
-              </w:rPr>
-            </w:pPr>
-            <w:r>
-              <w:rPr>
-                <w:rFonts w:hint="cs"/>
-                <w:b/>
-                <w:bCs/>
-                <w:sz w:val="20"/>
-                <w:szCs w:val="20"/>
-                <w:rtl/>
-              </w:rPr>
-              <w:t xml:space="preserve">אילן </w:t>
-            </w:r>
+                <w:rtl/>
+              </w:rPr>
+            </w:pPr>
           </w:p>
         </w:tc>
         <w:tc>
@@ -478,6 +815,7 @@
               <w:top w:val="thickThinSmallGap" w:sz="24" w:space="0" w:color="000000"/>
               <w:right w:val="thickThinSmallGap" w:sz="24" w:space="0" w:color="000000"/>
             </w:tcBorders>
+            <w:shd w:val="clear" w:color="auto" w:fill="auto"/>
           </w:tcPr>
           <w:p>
             <w:pPr>
@@ -495,16 +833,16 @@
       </w:tr>
       <w:tr>
         <w:trPr>
-          <w:trHeight w:val="791"/>
+          <w:trHeight w:val="1121"/>
         </w:trPr>
         <w:tc>
           <w:tcPr>
-            <w:tcW w:w="1129" w:type="dxa"/>
+            <w:tcW w:w="1270" w:type="dxa"/>
             <w:tcBorders>
               <w:left w:val="thinThickSmallGap" w:sz="24" w:space="0" w:color="000000"/>
               <w:right w:val="thickThinSmallGap" w:sz="24" w:space="0" w:color="000000"/>
             </w:tcBorders>
-            <w:shd w:val="clear" w:color="auto" w:fill="BDD6EE" w:themeFill="accent1" w:themeFillTint="66"/>
+            <w:shd w:val="clear" w:color="auto" w:fill="FFF2CC" w:themeFill="accent4" w:themeFillTint="33"/>
           </w:tcPr>
           <w:p>
             <w:pPr>
@@ -540,16 +878,198 @@
             <w:tcBorders>
               <w:right w:val="thickThinSmallGap" w:sz="24" w:space="0" w:color="000000"/>
             </w:tcBorders>
+            <w:shd w:val="clear" w:color="auto" w:fill="auto"/>
           </w:tcPr>
           <w:p>
             <w:pPr>
               <w:spacing w:line="360" w:lineRule="auto"/>
               <w:rPr>
-                <w:b/>
-                <w:bCs/>
-                <w:rtl/>
-              </w:rPr>
-            </w:pPr>
+                <w:rtl/>
+              </w:rPr>
+            </w:pPr>
+          </w:p>
+          <w:p>
+            <w:pPr>
+              <w:spacing w:line="360" w:lineRule="auto"/>
+            </w:pPr>
+            <w:r>
+              <w:rPr>
+                <w:rFonts w:hint="cs"/>
+                <w:b/>
+                <w:bCs/>
+                <w:u w:val="single"/>
+                <w:rtl/>
+              </w:rPr>
+              <w:t xml:space="preserve">מבחן באנגלית יוד 1-7-11-12  </w:t>
+            </w:r>
+            <w:r>
+              <w:rPr>
+                <w:rFonts w:hint="cs"/>
+                <w:rtl/>
+              </w:rPr>
+              <w:t xml:space="preserve">   10.15-11.30 </w:t>
+            </w:r>
+          </w:p>
+          <w:p>
+            <w:pPr>
+              <w:spacing w:line="360" w:lineRule="auto"/>
+              <w:rPr>
+                <w:rFonts w:hint="cs"/>
+                <w:rtl/>
+              </w:rPr>
+            </w:pPr>
+            <w:r>
+              <w:rPr>
+                <w:rFonts w:hint="cs"/>
+                <w:rtl/>
+              </w:rPr>
+              <w:t xml:space="preserve">יוד7  כיתה של </w:t>
+            </w:r>
+            <w:proofErr w:type="spellStart"/>
+            <w:r>
+              <w:rPr>
+                <w:rFonts w:hint="cs"/>
+                <w:rtl/>
+              </w:rPr>
+              <w:t>אוסי</w:t>
+            </w:r>
+            <w:proofErr w:type="spellEnd"/>
+            <w:r>
+              <w:rPr>
+                <w:rFonts w:hint="cs"/>
+                <w:rtl/>
+              </w:rPr>
+              <w:t xml:space="preserve"> ש. </w:t>
+            </w:r>
+            <w:r>
+              <w:rPr>
+                <w:rtl/>
+              </w:rPr>
+              <w:t>–</w:t>
+            </w:r>
+            <w:r>
+              <w:rPr>
+                <w:rFonts w:hint="cs"/>
+                <w:rtl/>
+              </w:rPr>
+              <w:t xml:space="preserve"> משגיח/ה שיעור3 רחל </w:t>
+            </w:r>
+            <w:proofErr w:type="spellStart"/>
+            <w:r>
+              <w:rPr>
+                <w:rFonts w:hint="cs"/>
+                <w:rtl/>
+              </w:rPr>
+              <w:t>בראל</w:t>
+            </w:r>
+            <w:proofErr w:type="spellEnd"/>
+            <w:r>
+              <w:rPr>
+                <w:rFonts w:hint="cs"/>
+                <w:rtl/>
+              </w:rPr>
+              <w:t>. שיעור4 ניצן.</w:t>
+            </w:r>
+          </w:p>
+          <w:p>
+            <w:pPr>
+              <w:spacing w:line="360" w:lineRule="auto"/>
+              <w:rPr>
+                <w:rtl/>
+              </w:rPr>
+            </w:pPr>
+            <w:r>
+              <w:rPr>
+                <w:rFonts w:hint="cs"/>
+                <w:rtl/>
+              </w:rPr>
+              <w:t>יוד</w:t>
+            </w:r>
+            <w:r>
+              <w:rPr>
+                <w:rFonts w:hint="cs"/>
+                <w:rtl/>
+              </w:rPr>
+              <w:t xml:space="preserve"> </w:t>
+            </w:r>
+            <w:r>
+              <w:rPr>
+                <w:rFonts w:hint="cs"/>
+                <w:rtl/>
+              </w:rPr>
+              <w:t xml:space="preserve">  4</w:t>
+            </w:r>
+            <w:r>
+              <w:rPr>
+                <w:rFonts w:hint="cs"/>
+                <w:rtl/>
+              </w:rPr>
+              <w:t xml:space="preserve">יחל עם אביעד </w:t>
+            </w:r>
+            <w:r>
+              <w:rPr>
+                <w:rFonts w:hint="cs"/>
+                <w:rtl/>
+              </w:rPr>
+              <w:t xml:space="preserve">שיעור 3+4 </w:t>
+            </w:r>
+            <w:r>
+              <w:rPr>
+                <w:rFonts w:hint="cs"/>
+                <w:rtl/>
+              </w:rPr>
+              <w:t xml:space="preserve">לומדים בכיתה יב1 </w:t>
+            </w:r>
+            <w:r>
+              <w:rPr>
+                <w:rFonts w:hint="cs"/>
+                <w:rtl/>
+              </w:rPr>
+              <w:t xml:space="preserve">כרגיל </w:t>
+            </w:r>
+            <w:r>
+              <w:rPr>
+                <w:rFonts w:hint="cs"/>
+                <w:rtl/>
+              </w:rPr>
+              <w:t>עם שונית</w:t>
+            </w:r>
+          </w:p>
+          <w:p>
+            <w:pPr>
+              <w:spacing w:line="360" w:lineRule="auto"/>
+              <w:rPr>
+                <w:rtl/>
+              </w:rPr>
+            </w:pPr>
+            <w:r>
+              <w:rPr>
+                <w:rFonts w:hint="cs"/>
+                <w:rtl/>
+              </w:rPr>
+              <w:t>קב' של אביעד שיעור</w:t>
+            </w:r>
+            <w:r>
+              <w:rPr>
+                <w:rFonts w:hint="cs"/>
+                <w:rtl/>
+              </w:rPr>
+              <w:t>2</w:t>
+            </w:r>
+            <w:r>
+              <w:rPr>
+                <w:rFonts w:hint="cs"/>
+                <w:rtl/>
+              </w:rPr>
+              <w:t xml:space="preserve"> בכיתה בליווי</w:t>
+            </w:r>
+            <w:r>
+              <w:rPr>
+                <w:rFonts w:hint="cs"/>
+                <w:rtl/>
+              </w:rPr>
+              <w:t xml:space="preserve"> ברוך.</w:t>
+            </w:r>
           </w:p>
         </w:tc>
       </w:tr>
@@ -559,13 +1079,27 @@
         </w:trPr>
         <w:tc>
           <w:tcPr>
-            <w:tcW w:w="1129" w:type="dxa"/>
+            <w:tcW w:w="1270" w:type="dxa"/>
             <w:tcBorders>
               <w:left w:val="thinThickSmallGap" w:sz="24" w:space="0" w:color="000000"/>
               <w:right w:val="thickThinSmallGap" w:sz="24" w:space="0" w:color="000000"/>
             </w:tcBorders>
-            <w:shd w:val="clear" w:color="auto" w:fill="BDD6EE" w:themeFill="accent1" w:themeFillTint="66"/>
+            <w:shd w:val="clear" w:color="auto" w:fill="FFF2CC" w:themeFill="accent4" w:themeFillTint="33"/>
           </w:tcPr>
+          <w:p>
+            <w:pPr>
+              <w:spacing w:line="360" w:lineRule="auto"/>
+              <w:jc w:val="center"/>
+              <w:rPr>
+                <w:b/>
+                <w:bCs/>
+                <w:color w:val="538135" w:themeColor="accent6" w:themeShade="BF"/>
+                <w:sz w:val="28"/>
+                <w:szCs w:val="28"/>
+                <w:rtl/>
+              </w:rPr>
+            </w:pPr>
+          </w:p>
           <w:p>
             <w:pPr>
               <w:spacing w:line="360" w:lineRule="auto"/>
@@ -600,24 +1134,182 @@
             <w:tcBorders>
               <w:right w:val="thickThinSmallGap" w:sz="24" w:space="0" w:color="000000"/>
             </w:tcBorders>
+            <w:shd w:val="clear" w:color="auto" w:fill="auto"/>
           </w:tcPr>
           <w:p>
             <w:pPr>
               <w:spacing w:line="360" w:lineRule="auto"/>
               <w:rPr>
-                <w:b/>
-                <w:bCs/>
-                <w:rtl/>
-              </w:rPr>
-            </w:pPr>
-            <w:r>
-              <w:rPr>
-                <w:rFonts w:hint="cs"/>
-                <w:b/>
-                <w:bCs/>
-                <w:rtl/>
-              </w:rPr>
-              <w:t>כימיה עם דרורה נבחנים בחדר 135</w:t>
+                <w:rtl/>
+              </w:rPr>
+            </w:pPr>
+          </w:p>
+          <w:p>
+            <w:pPr>
+              <w:spacing w:line="360" w:lineRule="auto"/>
+              <w:rPr>
+                <w:rtl/>
+              </w:rPr>
+            </w:pPr>
+            <w:r>
+              <w:rPr>
+                <w:rFonts w:hint="cs"/>
+                <w:rtl/>
+              </w:rPr>
+              <w:t xml:space="preserve">יא פסיכולוגיה </w:t>
+            </w:r>
+            <w:r>
+              <w:rPr>
+                <w:rtl/>
+              </w:rPr>
+              <w:t>–</w:t>
+            </w:r>
+            <w:r>
+              <w:rPr>
+                <w:rFonts w:hint="cs"/>
+                <w:rtl/>
+              </w:rPr>
+              <w:t xml:space="preserve"> מטלה א-סינכרונית 8.30-9.15 ואז יוצאים לביה"ס</w:t>
+            </w:r>
+          </w:p>
+          <w:p>
+            <w:pPr>
+              <w:spacing w:line="360" w:lineRule="auto"/>
+              <w:rPr>
+                <w:rtl/>
+              </w:rPr>
+            </w:pPr>
+            <w:r>
+              <w:rPr>
+                <w:rFonts w:hint="cs"/>
+                <w:rtl/>
+              </w:rPr>
+              <w:t xml:space="preserve">יא9 אין שעת0 אזרחות עם אילנה. קב ב' </w:t>
+            </w:r>
+            <w:proofErr w:type="spellStart"/>
+            <w:r>
+              <w:rPr>
+                <w:rFonts w:hint="cs"/>
+                <w:rtl/>
+              </w:rPr>
+              <w:t>הסטוריה</w:t>
+            </w:r>
+            <w:proofErr w:type="spellEnd"/>
+            <w:r>
+              <w:rPr>
+                <w:rFonts w:hint="cs"/>
+                <w:rtl/>
+              </w:rPr>
+              <w:t xml:space="preserve"> עם מירי שיעור 2+3.   קב' א' שיעור </w:t>
+            </w:r>
+            <w:proofErr w:type="spellStart"/>
+            <w:r>
+              <w:rPr>
+                <w:rFonts w:hint="cs"/>
+                <w:rtl/>
+              </w:rPr>
+              <w:t>הסטוריה</w:t>
+            </w:r>
+            <w:proofErr w:type="spellEnd"/>
+            <w:r>
+              <w:rPr>
+                <w:rFonts w:hint="cs"/>
+                <w:rtl/>
+              </w:rPr>
+              <w:t xml:space="preserve"> עם אולגה 1+2.  אין שיעור 4 עם אילנה. </w:t>
+            </w:r>
+          </w:p>
+          <w:p>
+            <w:pPr>
+              <w:spacing w:line="360" w:lineRule="auto"/>
+              <w:rPr>
+                <w:rtl/>
+              </w:rPr>
+            </w:pPr>
+            <w:r>
+              <w:rPr>
+                <w:rFonts w:hint="cs"/>
+                <w:rtl/>
+              </w:rPr>
+              <w:t xml:space="preserve">קב' ב' </w:t>
+            </w:r>
+            <w:proofErr w:type="spellStart"/>
+            <w:r>
+              <w:rPr>
+                <w:rFonts w:hint="cs"/>
+                <w:rtl/>
+              </w:rPr>
+              <w:t>הסטוריה</w:t>
+            </w:r>
+            <w:proofErr w:type="spellEnd"/>
+            <w:r>
+              <w:rPr>
+                <w:rFonts w:hint="cs"/>
+                <w:rtl/>
+              </w:rPr>
+              <w:t xml:space="preserve"> עם מירי שיעור 2+4.  קב' א' </w:t>
+            </w:r>
+            <w:proofErr w:type="spellStart"/>
+            <w:r>
+              <w:rPr>
+                <w:rFonts w:hint="cs"/>
+                <w:rtl/>
+              </w:rPr>
+              <w:t>הסטוריה</w:t>
+            </w:r>
+            <w:proofErr w:type="spellEnd"/>
+            <w:r>
+              <w:rPr>
+                <w:rFonts w:hint="cs"/>
+                <w:rtl/>
+              </w:rPr>
+              <w:t xml:space="preserve"> עם אולגה שיעור 1+2.</w:t>
+            </w:r>
+          </w:p>
+          <w:p>
+            <w:pPr>
+              <w:spacing w:line="360" w:lineRule="auto"/>
+              <w:rPr>
+                <w:rtl/>
+              </w:rPr>
+            </w:pPr>
+            <w:r>
+              <w:rPr>
+                <w:rFonts w:hint="cs"/>
+                <w:rtl/>
+              </w:rPr>
+              <w:t xml:space="preserve">יא10 שיעור3+5 </w:t>
+            </w:r>
+            <w:proofErr w:type="spellStart"/>
+            <w:r>
+              <w:rPr>
+                <w:rFonts w:hint="cs"/>
+                <w:rtl/>
+              </w:rPr>
+              <w:t>הסטוריה</w:t>
+            </w:r>
+            <w:proofErr w:type="spellEnd"/>
+            <w:r>
+              <w:rPr>
+                <w:rFonts w:hint="cs"/>
+                <w:rtl/>
+              </w:rPr>
+              <w:t xml:space="preserve"> עם אייל.</w:t>
+            </w:r>
+          </w:p>
+          <w:p>
+            <w:pPr>
+              <w:spacing w:line="360" w:lineRule="auto"/>
+              <w:rPr>
+                <w:rtl/>
+              </w:rPr>
+            </w:pPr>
+            <w:r>
+              <w:rPr>
+                <w:rFonts w:hint="cs"/>
+                <w:rtl/>
+              </w:rPr>
+              <w:t>אנגלית מואץ עם קארן שיעור4 בחדר 130</w:t>
             </w:r>
           </w:p>
         </w:tc>
@@ -628,13 +1320,13 @@
         </w:trPr>
         <w:tc>
           <w:tcPr>
-            <w:tcW w:w="1129" w:type="dxa"/>
+            <w:tcW w:w="1270" w:type="dxa"/>
             <w:tcBorders>
               <w:left w:val="thinThickSmallGap" w:sz="24" w:space="0" w:color="000000"/>
               <w:bottom w:val="thinThickSmallGap" w:sz="24" w:space="0" w:color="000000"/>
               <w:right w:val="thickThinSmallGap" w:sz="24" w:space="0" w:color="000000"/>
             </w:tcBorders>
-            <w:shd w:val="clear" w:color="auto" w:fill="BDD6EE" w:themeFill="accent1" w:themeFillTint="66"/>
+            <w:shd w:val="clear" w:color="auto" w:fill="FFF2CC" w:themeFill="accent4" w:themeFillTint="33"/>
           </w:tcPr>
           <w:p>
             <w:pPr>
@@ -697,29 +1389,24 @@
               <w:bottom w:val="thinThickSmallGap" w:sz="24" w:space="0" w:color="000000"/>
               <w:right w:val="thickThinSmallGap" w:sz="24" w:space="0" w:color="000000"/>
             </w:tcBorders>
+            <w:shd w:val="clear" w:color="auto" w:fill="auto"/>
           </w:tcPr>
           <w:p>
             <w:pPr>
               <w:spacing w:line="360" w:lineRule="auto"/>
               <w:rPr>
-                <w:b/>
-                <w:bCs/>
-                <w:rtl/>
-              </w:rPr>
-            </w:pPr>
-            <w:r>
-              <w:rPr>
-                <w:rFonts w:hint="cs"/>
-                <w:b/>
-                <w:bCs/>
-                <w:rtl/>
-              </w:rPr>
-              <w:t xml:space="preserve">ביולוגיה עם רבקה לומדים בחדר יב6 </w:t>
-            </w:r>
-            <w:r>
-              <w:rPr>
-                <w:b/>
-                <w:bCs/>
+                <w:rtl/>
+              </w:rPr>
+            </w:pPr>
+            <w:r>
+              <w:rPr>
+                <w:rFonts w:hint="cs"/>
+                <w:rtl/>
+              </w:rPr>
+              <w:t xml:space="preserve">סייבר שיעור3 </w:t>
+            </w:r>
+            <w:r>
+              <w:rPr>
                 <w:rtl/>
               </w:rPr>
               <w:t>–</w:t>
@@ -727,39 +1414,30 @@
             <w:r>
               <w:rPr>
                 <w:rFonts w:hint="cs"/>
-                <w:b/>
-                <w:bCs/>
-                <w:rtl/>
-              </w:rPr>
-              <w:t xml:space="preserve"> 412</w:t>
+                <w:rtl/>
+              </w:rPr>
+              <w:t xml:space="preserve"> אין שיעור עם שלומית.</w:t>
             </w:r>
           </w:p>
           <w:p>
             <w:pPr>
               <w:spacing w:line="360" w:lineRule="auto"/>
               <w:rPr>
-                <w:b/>
-                <w:bCs/>
-                <w:rtl/>
-              </w:rPr>
-            </w:pPr>
-            <w:r>
-              <w:rPr>
-                <w:rFonts w:hint="cs"/>
-                <w:b/>
-                <w:bCs/>
-                <w:rtl/>
-              </w:rPr>
-              <w:t>ורדית שיעור4+5  מנע"ס בחדר מחשב ג'</w:t>
+                <w:rtl/>
+              </w:rPr>
+            </w:pPr>
+            <w:r>
+              <w:rPr>
+                <w:rFonts w:hint="cs"/>
+                <w:rtl/>
+              </w:rPr>
+              <w:t>יב5 שיעור1+2 ספרות עם אורלי. מסיימים סוף שיעור3.</w:t>
             </w:r>
           </w:p>
         </w:tc>
       </w:tr>
     </w:tbl>
-    <w:p>
-      <w:bookmarkStart w:id="0" w:name="_GoBack"/>
-      <w:bookmarkEnd w:id="0"/>
-    </w:p>
+    <w:p/>
     <w:sectPr>
       <w:pgSz w:w="11906" w:h="16838"/>
       <w:pgMar w:top="1440" w:right="1800" w:bottom="1440" w:left="1800" w:header="708" w:footer="708" w:gutter="0"/>
@@ -770,6 +1448,127 @@
     </w:sectPr>
   </w:body>
 </w:document>
+</file>
+
+<file path=word/numbering.xml><?xml version="1.0" encoding="utf-8"?>
+<w:numbering xmlns:wpc="http://schemas.microsoft.com/office/word/2010/wordprocessingCanvas" xmlns:cx="http://schemas.microsoft.com/office/drawing/2014/chartex" xmlns:mc="http://schemas.openxmlformats.org/markup-compatibility/2006" xmlns:o="urn:schemas-microsoft-com:office:office" xmlns:r="http://schemas.openxmlformats.org/officeDocument/2006/relationships" xmlns:m="http://schemas.openxmlformats.org/officeDocument/2006/math" xmlns:v="urn:schemas-microsoft-com:vml" xmlns:wp14="http://schemas.microsoft.com/office/word/2010/wordprocessingDrawing" xmlns:wp="http://schemas.openxmlformats.org/drawingml/2006/wordprocessingDrawing" xmlns:w10="urn:schemas-microsoft-com:office:word" xmlns:w="http://schemas.openxmlformats.org/wordprocessingml/2006/main" xmlns:w14="http://schemas.microsoft.com/office/word/2010/wordml" xmlns:w15="http://schemas.microsoft.com/office/word/2012/wordml" xmlns:w16se="http://schemas.microsoft.com/office/word/2015/wordml/symex" xmlns:wpg="http://schemas.microsoft.com/office/word/2010/wordprocessingGroup" xmlns:wpi="http://schemas.microsoft.com/office/word/2010/wordprocessingInk" xmlns:wne="http://schemas.microsoft.com/office/word/2006/wordml" xmlns:wps="http://schemas.microsoft.com/office/word/2010/wordprocessingShape" mc:Ignorable="w14 w15 w16se wp14">
+  <w:abstractNum w:abstractNumId="0" w15:restartNumberingAfterBreak="0">
+    <w:nsid w:val="32262333"/>
+    <w:multiLevelType w:val="hybridMultilevel"/>
+    <w:tmpl w:val="127C9A22"/>
+    <w:lvl w:ilvl="0" w:tplc="0409000D">
+      <w:start w:val="1"/>
+      <w:numFmt w:val="bullet"/>
+      <w:lvlText w:val=""/>
+      <w:lvlJc w:val="left"/>
+      <w:pPr>
+        <w:ind w:left="720" w:hanging="360"/>
+      </w:pPr>
+      <w:rPr>
+        <w:rFonts w:ascii="Wingdings" w:hAnsi="Wingdings" w:hint="default"/>
+      </w:rPr>
+    </w:lvl>
+    <w:lvl w:ilvl="1" w:tplc="04090003" w:tentative="1">
+      <w:start w:val="1"/>
+      <w:numFmt w:val="bullet"/>
+      <w:lvlText w:val="o"/>
+      <w:lvlJc w:val="left"/>
+      <w:pPr>
+        <w:ind w:left="1440" w:hanging="360"/>
+      </w:pPr>
+      <w:rPr>
+        <w:rFonts w:ascii="Courier New" w:hAnsi="Courier New" w:cs="Courier New" w:hint="default"/>
+      </w:rPr>
+    </w:lvl>
+    <w:lvl w:ilvl="2" w:tplc="04090005" w:tentative="1">
+      <w:start w:val="1"/>
+      <w:numFmt w:val="bullet"/>
+      <w:lvlText w:val=""/>
+      <w:lvlJc w:val="left"/>
+      <w:pPr>
+        <w:ind w:left="2160" w:hanging="360"/>
+      </w:pPr>
+      <w:rPr>
+        <w:rFonts w:ascii="Wingdings" w:hAnsi="Wingdings" w:hint="default"/>
+      </w:rPr>
+    </w:lvl>
+    <w:lvl w:ilvl="3" w:tplc="04090001" w:tentative="1">
+      <w:start w:val="1"/>
+      <w:numFmt w:val="bullet"/>
+      <w:lvlText w:val=""/>
+      <w:lvlJc w:val="left"/>
+      <w:pPr>
+        <w:ind w:left="2880" w:hanging="360"/>
+      </w:pPr>
+      <w:rPr>
+        <w:rFonts w:ascii="Symbol" w:hAnsi="Symbol" w:hint="default"/>
+      </w:rPr>
+    </w:lvl>
+    <w:lvl w:ilvl="4" w:tplc="04090003" w:tentative="1">
+      <w:start w:val="1"/>
+      <w:numFmt w:val="bullet"/>
+      <w:lvlText w:val="o"/>
+      <w:lvlJc w:val="left"/>
+      <w:pPr>
+        <w:ind w:left="3600" w:hanging="360"/>
+      </w:pPr>
+      <w:rPr>
+        <w:rFonts w:ascii="Courier New" w:hAnsi="Courier New" w:cs="Courier New" w:hint="default"/>
+      </w:rPr>
+    </w:lvl>
+    <w:lvl w:ilvl="5" w:tplc="04090005" w:tentative="1">
+      <w:start w:val="1"/>
+      <w:numFmt w:val="bullet"/>
+      <w:lvlText w:val=""/>
+      <w:lvlJc w:val="left"/>
+      <w:pPr>
+        <w:ind w:left="4320" w:hanging="360"/>
+      </w:pPr>
+      <w:rPr>
+        <w:rFonts w:ascii="Wingdings" w:hAnsi="Wingdings" w:hint="default"/>
+      </w:rPr>
+    </w:lvl>
+    <w:lvl w:ilvl="6" w:tplc="04090001" w:tentative="1">
+      <w:start w:val="1"/>
+      <w:numFmt w:val="bullet"/>
+      <w:lvlText w:val=""/>
+      <w:lvlJc w:val="left"/>
+      <w:pPr>
+        <w:ind w:left="5040" w:hanging="360"/>
+      </w:pPr>
+      <w:rPr>
+        <w:rFonts w:ascii="Symbol" w:hAnsi="Symbol" w:hint="default"/>
+      </w:rPr>
+    </w:lvl>
+    <w:lvl w:ilvl="7" w:tplc="04090003" w:tentative="1">
+      <w:start w:val="1"/>
+      <w:numFmt w:val="bullet"/>
+      <w:lvlText w:val="o"/>
+      <w:lvlJc w:val="left"/>
+      <w:pPr>
+        <w:ind w:left="5760" w:hanging="360"/>
+      </w:pPr>
+      <w:rPr>
+        <w:rFonts w:ascii="Courier New" w:hAnsi="Courier New" w:cs="Courier New" w:hint="default"/>
+      </w:rPr>
+    </w:lvl>
+    <w:lvl w:ilvl="8" w:tplc="04090005" w:tentative="1">
+      <w:start w:val="1"/>
+      <w:numFmt w:val="bullet"/>
+      <w:lvlText w:val=""/>
+      <w:lvlJc w:val="left"/>
+      <w:pPr>
+        <w:ind w:left="6480" w:hanging="360"/>
+      </w:pPr>
+      <w:rPr>
+        <w:rFonts w:ascii="Wingdings" w:hAnsi="Wingdings" w:hint="default"/>
+      </w:rPr>
+    </w:lvl>
+  </w:abstractNum>
+  <w:num w:numId="1">
+    <w:abstractNumId w:val="0"/>
+  </w:num>
+</w:numbering>
 </file>
 
 <file path=word/styles.xml><?xml version="1.0" encoding="utf-8"?>
@@ -1165,7 +1964,7 @@
   <w:style w:type="paragraph" w:default="1" w:styleId="a">
     <w:name w:val="Normal"/>
     <w:qFormat/>
-    <w:rsid w:val="000D6852"/>
+    <w:rsid w:val="00224663"/>
     <w:pPr>
       <w:bidi/>
     </w:pPr>
@@ -1201,7 +2000,7 @@
     <w:name w:val="Table Grid"/>
     <w:basedOn w:val="a1"/>
     <w:uiPriority w:val="39"/>
-    <w:rsid w:val="000D6852"/>
+    <w:rsid w:val="00224663"/>
     <w:pPr>
       <w:spacing w:after="0" w:line="240" w:lineRule="auto"/>
     </w:pPr>
@@ -1215,6 +2014,17 @@
         <w:insideV w:val="single" w:sz="4" w:space="0" w:color="auto"/>
       </w:tblBorders>
     </w:tblPr>
+  </w:style>
+  <w:style w:type="paragraph" w:styleId="a4">
+    <w:name w:val="List Paragraph"/>
+    <w:basedOn w:val="a"/>
+    <w:uiPriority w:val="34"/>
+    <w:qFormat/>
+    <w:rsid w:val="00224663"/>
+    <w:pPr>
+      <w:ind w:left="720"/>
+      <w:contextualSpacing/>
+    </w:pPr>
   </w:style>
 </w:styles>
 </file>

</xml_diff>